<commit_message>
docx_processing and template updated
</commit_message>
<xml_diff>
--- a/template.docx
+++ b/template.docx
@@ -282,20 +282,32 @@
                 <w:pPr>
                   <w:pStyle w:val="TableText"/>
                   <w:rPr>
-                    <w:color w:val="0000FF" w:themeColor="hyperlink"/>
-                    <w:szCs w:val="20"/>
-                    <w:u w:val="single"/>
-                  </w:rPr>
-                </w:pPr>
-                <w:r>
-                  <w:rPr>
                     <w:rStyle w:val="normaltextrun"/>
                     <w:rFonts w:cs="Calibri"/>
                   </w:rPr>
-                  <w:t>jhenderson@ecfdata</w:t>
-                </w:r>
-                <w:r>
-                  <w:t>.com</w:t>
+                </w:pPr>
+                <w:hyperlink r:id="rId18" w:history="1">
+                  <w:r>
+                    <w:rPr>
+                      <w:rStyle w:val="Hyperlink"/>
+                      <w:rFonts w:cs="Calibri"/>
+                    </w:rPr>
+                    <w:t>jhenderson@ecfdata</w:t>
+                  </w:r>
+                  <w:r>
+                    <w:rPr>
+                      <w:rStyle w:val="Hyperlink"/>
+                    </w:rPr>
+                    <w:t>.com</w:t>
+                  </w:r>
+                </w:hyperlink>
+              </w:p>
+              <w:p>
+                <w:pPr>
+                  <w:pStyle w:val="TableText"/>
+                </w:pPr>
+                <w:r>
+                  <w:t>www.ecfdata.com</w:t>
                 </w:r>
               </w:p>
             </w:tc>
@@ -586,6 +598,7 @@
                     <w:sz w:val="44"/>
                     <w:szCs w:val="44"/>
                   </w:rPr>
+                  <w:lastRenderedPageBreak/>
                   <w:t>Date</w:t>
                 </w:r>
                 <w:r>
@@ -5777,11 +5790,19 @@
         </w:rPr>
         <w:t xml:space="preserve"> </w:t>
       </w:r>
+      <w:proofErr w:type="spellStart"/>
       <w:r>
         <w:rPr>
           <w:lang w:eastAsia="ja-JP"/>
         </w:rPr>
-        <w:t xml:space="preserve">to </w:t>
+        <w:t>to</w:t>
+      </w:r>
+      <w:proofErr w:type="spellEnd"/>
+      <w:r>
+        <w:rPr>
+          <w:lang w:eastAsia="ja-JP"/>
+        </w:rPr>
+        <w:t xml:space="preserve"> </w:t>
       </w:r>
       <w:sdt>
         <w:sdtPr>
@@ -6016,21 +6037,7 @@
         <w:rPr>
           <w:lang w:eastAsia="ja-JP"/>
         </w:rPr>
-        <w:t xml:space="preserve">epresentatives </w:t>
-      </w:r>
-      <w:proofErr w:type="gramStart"/>
-      <w:r>
-        <w:rPr>
-          <w:lang w:eastAsia="ja-JP"/>
-        </w:rPr>
-        <w:t>whom</w:t>
-      </w:r>
-      <w:proofErr w:type="gramEnd"/>
-      <w:r>
-        <w:rPr>
-          <w:lang w:eastAsia="ja-JP"/>
-        </w:rPr>
-        <w:t xml:space="preserve"> are authorized to act under this SOW on behalf of their respective parties are </w:t>
+        <w:t xml:space="preserve">epresentatives whom are authorized to act under this SOW on behalf of their respective parties are </w:t>
       </w:r>
       <w:r>
         <w:rPr>
@@ -6152,7 +6159,11 @@
         </w:sdtContent>
       </w:sdt>
       <w:r>
-        <w:t xml:space="preserve"> Services. The nature of these tasks will focus on</w:t>
+        <w:t xml:space="preserve"> Services. The </w:t>
+      </w:r>
+      <w:r>
+        <w:lastRenderedPageBreak/>
+        <w:t>nature of these tasks will focus on</w:t>
       </w:r>
       <w:r>
         <w:t xml:space="preserve"> the objective of providing a secure, reliable, and scalable Microsoft</w:t>
@@ -6223,7 +6234,6 @@
       </w:pPr>
       <w:bookmarkStart w:id="12" w:name="_Toc194311654"/>
       <w:r>
-        <w:lastRenderedPageBreak/>
         <w:t>2.1</w:t>
       </w:r>
       <w:r>
@@ -6319,152 +6329,235 @@
       <w:pPr>
         <w:pStyle w:val="Heading2"/>
         <w:keepLines w:val="0"/>
+        <w:numPr>
+          <w:ilvl w:val="1"/>
+          <w:numId w:val="38"/>
+        </w:numPr>
         <w:spacing w:line="276" w:lineRule="auto"/>
-        <w:ind w:left="576" w:hanging="576"/>
-      </w:pPr>
-      <w:bookmarkStart w:id="13" w:name="_Toc194311655"/>
-      <w:r>
-        <w:t>2.</w:t>
-      </w:r>
-      <w:r>
-        <w:t>2</w:t>
-      </w:r>
-      <w:r>
-        <w:tab/>
-      </w:r>
-      <w:bookmarkStart w:id="14" w:name="_Toc8799877"/>
+      </w:pPr>
+      <w:bookmarkStart w:id="13" w:name="_Toc8799877"/>
+      <w:bookmarkStart w:id="14" w:name="_Toc194311655"/>
       <w:bookmarkStart w:id="15" w:name="_Toc43717542"/>
       <w:bookmarkStart w:id="16" w:name="_Toc132472429"/>
       <w:r>
         <w:t>Phase 1: Assess</w:t>
       </w:r>
+      <w:bookmarkEnd w:id="13"/>
+      <w:r>
+        <w:t xml:space="preserve"> Environment</w:t>
+      </w:r>
       <w:bookmarkEnd w:id="14"/>
-      <w:r>
-        <w:t xml:space="preserve"> Environment</w:t>
-      </w:r>
-      <w:bookmarkEnd w:id="13"/>
       <w:bookmarkEnd w:id="15"/>
       <w:bookmarkEnd w:id="16"/>
     </w:p>
     <w:p>
       <w:pPr>
-        <w:pStyle w:val="ListParagraph"/>
+        <w:pStyle w:val="BodyText"/>
+        <w:ind w:left="574"/>
         <w:rPr>
-          <w:highlight w:val="cyan"/>
+          <w:lang w:eastAsia="en-US"/>
         </w:rPr>
       </w:pPr>
-      <w:r>
-        <w:rPr>
-          <w:highlight w:val="cyan"/>
-        </w:rPr>
-        <w:t>Add Additional Bullet Points</w:t>
-      </w:r>
-      <w:r>
-        <w:rPr>
-          <w:highlight w:val="cyan"/>
-        </w:rPr>
-        <w:t xml:space="preserve"> from WBS</w:t>
-      </w:r>
+      <w:sdt>
+        <w:sdtPr>
+          <w:alias w:val="WBS_Phase1"/>
+          <w:tag w:val="WBS_Phase1"/>
+          <w:id w:val="-453477712"/>
+          <w:placeholder>
+            <w:docPart w:val="F4FCFB16954544B89249D0DB67760AD7"/>
+          </w:placeholder>
+          <w:showingPlcHdr/>
+        </w:sdtPr>
+        <w:sdtContent>
+          <w:r>
+            <w:rPr>
+              <w:rStyle w:val="PlaceholderText"/>
+            </w:rPr>
+            <w:t>[</w:t>
+          </w:r>
+          <w:r>
+            <w:rPr>
+              <w:rStyle w:val="PlaceholderText"/>
+            </w:rPr>
+            <w:t>WBS</w:t>
+          </w:r>
+          <w:r>
+            <w:rPr>
+              <w:rStyle w:val="PlaceholderText"/>
+            </w:rPr>
+            <w:t>_</w:t>
+          </w:r>
+          <w:r>
+            <w:rPr>
+              <w:rStyle w:val="PlaceholderText"/>
+            </w:rPr>
+            <w:t>Phase1</w:t>
+          </w:r>
+          <w:r>
+            <w:rPr>
+              <w:rStyle w:val="PlaceholderText"/>
+            </w:rPr>
+            <w:t>]</w:t>
+          </w:r>
+        </w:sdtContent>
+      </w:sdt>
     </w:p>
     <w:p>
       <w:pPr>
         <w:pStyle w:val="Heading2"/>
+        <w:numPr>
+          <w:ilvl w:val="1"/>
+          <w:numId w:val="38"/>
+        </w:numPr>
       </w:pPr>
       <w:bookmarkStart w:id="17" w:name="_Toc194311656"/>
-      <w:r>
-        <w:t>2.</w:t>
-      </w:r>
-      <w:r>
-        <w:t>3</w:t>
-      </w:r>
-      <w:r>
-        <w:tab/>
-      </w:r>
       <w:r>
         <w:t>Phase 2: Design</w:t>
       </w:r>
       <w:bookmarkEnd w:id="17"/>
     </w:p>
+    <w:sdt>
+      <w:sdtPr>
+        <w:rPr>
+          <w:lang w:eastAsia="en-US"/>
+        </w:rPr>
+        <w:alias w:val="WBS Phase2"/>
+        <w:tag w:val="WBS Phase2"/>
+        <w:id w:val="-1162771911"/>
+        <w:placeholder>
+          <w:docPart w:val="A91489FFD81740FCBB9C24A0A217C121"/>
+        </w:placeholder>
+        <w:showingPlcHdr/>
+        <w:text/>
+      </w:sdtPr>
+      <w:sdtContent>
+        <w:p>
+          <w:pPr>
+            <w:pStyle w:val="BodyText"/>
+            <w:ind w:left="547"/>
+            <w:rPr>
+              <w:lang w:eastAsia="en-US"/>
+            </w:rPr>
+          </w:pPr>
+          <w:r>
+            <w:rPr>
+              <w:rStyle w:val="PlaceholderText"/>
+            </w:rPr>
+            <w:t>WBS Phase</w:t>
+          </w:r>
+          <w:r>
+            <w:rPr>
+              <w:rStyle w:val="PlaceholderText"/>
+            </w:rPr>
+            <w:t>2</w:t>
+          </w:r>
+        </w:p>
+      </w:sdtContent>
+    </w:sdt>
     <w:p>
       <w:pPr>
-        <w:pStyle w:val="ListParagraph"/>
-        <w:rPr>
-          <w:highlight w:val="cyan"/>
-        </w:rPr>
-      </w:pPr>
-      <w:r>
-        <w:rPr>
-          <w:highlight w:val="cyan"/>
-        </w:rPr>
-        <w:t>Add Additional Bullet Points from WBS</w:t>
-      </w:r>
-    </w:p>
-    <w:p>
-      <w:pPr>
         <w:pStyle w:val="Heading2"/>
+        <w:numPr>
+          <w:ilvl w:val="1"/>
+          <w:numId w:val="38"/>
+        </w:numPr>
       </w:pPr>
       <w:bookmarkStart w:id="18" w:name="_Toc194311657"/>
-      <w:r>
-        <w:t>2.</w:t>
-      </w:r>
-      <w:r>
-        <w:t>4</w:t>
-      </w:r>
-      <w:r>
-        <w:tab/>
-      </w:r>
       <w:r>
         <w:t>Phase 3: Build &amp; Deploy</w:t>
       </w:r>
       <w:bookmarkEnd w:id="18"/>
     </w:p>
+    <w:sdt>
+      <w:sdtPr>
+        <w:rPr>
+          <w:lang w:eastAsia="en-US"/>
+        </w:rPr>
+        <w:alias w:val="WBS Phase3"/>
+        <w:tag w:val="WBS Phase3"/>
+        <w:id w:val="1168835752"/>
+        <w:placeholder>
+          <w:docPart w:val="DCADC0173DF545A7A3990108CA91FEBB"/>
+        </w:placeholder>
+        <w:showingPlcHdr/>
+        <w:text/>
+      </w:sdtPr>
+      <w:sdtContent>
+        <w:p>
+          <w:pPr>
+            <w:pStyle w:val="BodyText"/>
+            <w:ind w:left="547"/>
+            <w:rPr>
+              <w:lang w:eastAsia="en-US"/>
+            </w:rPr>
+          </w:pPr>
+          <w:r>
+            <w:rPr>
+              <w:rStyle w:val="PlaceholderText"/>
+            </w:rPr>
+            <w:t>WBS Phase</w:t>
+          </w:r>
+          <w:r>
+            <w:rPr>
+              <w:rStyle w:val="PlaceholderText"/>
+            </w:rPr>
+            <w:t>3</w:t>
+          </w:r>
+        </w:p>
+      </w:sdtContent>
+    </w:sdt>
     <w:p>
       <w:pPr>
-        <w:pStyle w:val="ListParagraph"/>
-        <w:rPr>
-          <w:highlight w:val="cyan"/>
-        </w:rPr>
-      </w:pPr>
-      <w:r>
-        <w:rPr>
-          <w:highlight w:val="cyan"/>
-        </w:rPr>
-        <w:t>Add Additional Bullet Points from WBS</w:t>
-      </w:r>
-    </w:p>
-    <w:p>
-      <w:pPr>
         <w:pStyle w:val="Heading2"/>
+        <w:numPr>
+          <w:ilvl w:val="1"/>
+          <w:numId w:val="38"/>
+        </w:numPr>
       </w:pPr>
       <w:bookmarkStart w:id="19" w:name="_Toc194311658"/>
-      <w:r>
-        <w:t>2.</w:t>
-      </w:r>
-      <w:r>
-        <w:t>5</w:t>
-      </w:r>
-      <w:r>
-        <w:tab/>
-      </w:r>
       <w:r>
         <w:t>Phase 4: Manage</w:t>
       </w:r>
       <w:bookmarkEnd w:id="19"/>
     </w:p>
-    <w:p>
-      <w:pPr>
-        <w:pStyle w:val="ListParagraph"/>
+    <w:sdt>
+      <w:sdtPr>
         <w:rPr>
-          <w:highlight w:val="cyan"/>
+          <w:lang w:eastAsia="en-US"/>
         </w:rPr>
-      </w:pPr>
-      <w:r>
-        <w:rPr>
-          <w:highlight w:val="cyan"/>
-        </w:rPr>
-        <w:t>Add Additional Bullet Points from WBS</w:t>
-      </w:r>
-    </w:p>
+        <w:alias w:val="WBS Phase4"/>
+        <w:tag w:val="WBS Phase4"/>
+        <w:id w:val="700214497"/>
+        <w:placeholder>
+          <w:docPart w:val="8F65E18FC3B34158BC265850623502B4"/>
+        </w:placeholder>
+        <w:showingPlcHdr/>
+        <w:text/>
+      </w:sdtPr>
+      <w:sdtContent>
+        <w:p>
+          <w:pPr>
+            <w:pStyle w:val="BodyText"/>
+            <w:ind w:left="547"/>
+            <w:rPr>
+              <w:lang w:eastAsia="en-US"/>
+            </w:rPr>
+          </w:pPr>
+          <w:r>
+            <w:rPr>
+              <w:rStyle w:val="PlaceholderText"/>
+            </w:rPr>
+            <w:t>WBS Phase</w:t>
+          </w:r>
+          <w:r>
+            <w:rPr>
+              <w:rStyle w:val="PlaceholderText"/>
+            </w:rPr>
+            <w:t>4</w:t>
+          </w:r>
+        </w:p>
+      </w:sdtContent>
+    </w:sdt>
     <w:p>
       <w:pPr>
         <w:pStyle w:val="BodyText"/>
@@ -6545,6 +6638,7 @@
         <w:pStyle w:val="ListParagraph"/>
       </w:pPr>
       <w:r>
+        <w:lastRenderedPageBreak/>
         <w:t xml:space="preserve">Desktop related issues and user data </w:t>
       </w:r>
       <w:r>
@@ -6588,15 +6682,7 @@
         <w:pStyle w:val="ListParagraph"/>
       </w:pPr>
       <w:r>
-        <w:t xml:space="preserve">The assigned ECF Data resource(s) will not serve as a direct escalation resource for Company internal </w:t>
-      </w:r>
-      <w:proofErr w:type="gramStart"/>
-      <w:r>
-        <w:t>teams</w:t>
-      </w:r>
-      <w:proofErr w:type="gramEnd"/>
-      <w:r>
-        <w:t xml:space="preserve"> operations or incidents. This SOW is not intended as a “Support” or “Managed Services” agreement.</w:t>
+        <w:t>The assigned ECF Data resource(s) will not serve as a direct escalation resource for Company internal teams operations or incidents. This SOW is not intended as a “Support” or “Managed Services” agreement.</w:t>
       </w:r>
     </w:p>
     <w:p/>
@@ -6606,7 +6692,6 @@
       </w:pPr>
       <w:bookmarkStart w:id="21" w:name="_Toc194311660"/>
       <w:r>
-        <w:lastRenderedPageBreak/>
         <w:t>Deliverables &amp; acceptance process</w:t>
       </w:r>
       <w:bookmarkEnd w:id="21"/>
@@ -6732,15 +6817,7 @@
         <w:spacing w:after="0" w:line="276" w:lineRule="auto"/>
       </w:pPr>
       <w:r>
-        <w:t xml:space="preserve">A statement of how the Deliverable </w:t>
-      </w:r>
-      <w:proofErr w:type="gramStart"/>
-      <w:r>
-        <w:t>is in compliance with</w:t>
-      </w:r>
-      <w:proofErr w:type="gramEnd"/>
-      <w:r>
-        <w:t xml:space="preserve"> the SOW and Agreement</w:t>
+        <w:t>A statement of how the Deliverable is in compliance with the SOW and Agreement</w:t>
       </w:r>
       <w:bookmarkEnd w:id="31"/>
       <w:r>
@@ -6885,6 +6962,7 @@
                 <w:b w:val="0"/>
                 <w:bCs/>
               </w:rPr>
+              <w:lastRenderedPageBreak/>
               <w:t>Deliverable</w:t>
             </w:r>
           </w:p>
@@ -7267,7 +7345,6 @@
       </w:pPr>
       <w:bookmarkStart w:id="42" w:name="_Toc194311665"/>
       <w:r>
-        <w:lastRenderedPageBreak/>
         <w:t>3.</w:t>
       </w:r>
       <w:r>
@@ -8041,6 +8118,7 @@
         </w:numPr>
       </w:pPr>
       <w:r>
+        <w:lastRenderedPageBreak/>
         <w:t>Attend status meetings.</w:t>
       </w:r>
     </w:p>
@@ -8214,7 +8292,6 @@
         </w:numPr>
       </w:pPr>
       <w:r>
-        <w:lastRenderedPageBreak/>
         <w:t>Active Directory.</w:t>
       </w:r>
     </w:p>
@@ -8467,6 +8544,7 @@
           <w:rFonts w:cs="Calibri"/>
           <w:color w:val="000000"/>
         </w:rPr>
+        <w:lastRenderedPageBreak/>
         <w:t xml:space="preserve">ECF Data and </w:t>
       </w:r>
       <w:sdt>
@@ -8727,14 +8805,7 @@
             <w:rPr>
               <w:rStyle w:val="PlaceholderText"/>
             </w:rPr>
-            <w:t xml:space="preserve">Day, Week, Month, </w:t>
-          </w:r>
-          <w:r>
-            <w:rPr>
-              <w:rStyle w:val="PlaceholderText"/>
-            </w:rPr>
-            <w:lastRenderedPageBreak/>
-            <w:t>Quarter, Year</w:t>
+            <w:t>Day, Week, Month, Quarter, Year</w:t>
           </w:r>
         </w:sdtContent>
       </w:sdt>
@@ -9184,6 +9255,7 @@
                 <w:color w:val="000000"/>
                 <w:highlight w:val="cyan"/>
               </w:rPr>
+              <w:lastRenderedPageBreak/>
               <w:t xml:space="preserve">Deliverable #2 </w:t>
             </w:r>
             <w:r>
@@ -10015,7 +10087,6 @@
                 <w:bCs/>
                 <w:color w:val="000000"/>
               </w:rPr>
-              <w:lastRenderedPageBreak/>
               <w:t>GRAND TOTAL</w:t>
             </w:r>
           </w:p>
@@ -10377,21 +10448,7 @@
         <w:rPr>
           <w:rFonts w:cstheme="minorHAnsi"/>
         </w:rPr>
-        <w:t xml:space="preserve">agree to meet and confer in good faith to reasonably: (a) adjust the scope, approach, resources, or timeline through a Change Request; (b) amend the cost under this SOW through a Change Request; or (c) </w:t>
-      </w:r>
-      <w:proofErr w:type="gramStart"/>
-      <w:r>
-        <w:rPr>
-          <w:rFonts w:cstheme="minorHAnsi"/>
-        </w:rPr>
-        <w:t>enter into</w:t>
-      </w:r>
-      <w:proofErr w:type="gramEnd"/>
-      <w:r>
-        <w:rPr>
-          <w:rFonts w:cstheme="minorHAnsi"/>
-        </w:rPr>
-        <w:t xml:space="preserve"> a new SOW to complete the work under the Agreement</w:t>
+        <w:t>agree to meet and confer in good faith to reasonably: (a) adjust the scope, approach, resources, or timeline through a Change Request; (b) amend the cost under this SOW through a Change Request; or (c) enter into a new SOW to complete the work under the Agreement</w:t>
       </w:r>
       <w:bookmarkEnd w:id="69"/>
       <w:r>
@@ -10407,6 +10464,7 @@
       </w:pPr>
       <w:bookmarkStart w:id="70" w:name="_Toc194311673"/>
       <w:r>
+        <w:lastRenderedPageBreak/>
         <w:t>5.2</w:t>
       </w:r>
       <w:r>
@@ -10575,19 +10633,7 @@
       </w:pPr>
       <w:bookmarkStart w:id="78" w:name="_Hlk136933940"/>
       <w:r>
-        <w:t xml:space="preserve">If Company postpones Project and or Services less than ten (10) business days prior to the scheduled commencement of Services as specified in the Schedule, Provider may invoice Company for the scheduled time at Provider’s normal hourly rates for each resource that becomes idle. On-site contracts may also have </w:t>
-      </w:r>
-      <w:r>
-        <w:lastRenderedPageBreak/>
-        <w:t xml:space="preserve">travel costs incurred </w:t>
-      </w:r>
-      <w:proofErr w:type="gramStart"/>
-      <w:r>
-        <w:t>as a result of</w:t>
-      </w:r>
-      <w:proofErr w:type="gramEnd"/>
-      <w:r>
-        <w:t xml:space="preserve"> the postponement. If Provider is unable to perform part of the Services as scheduled due to a failure by Company to perform its obligations, for such period that provider is prevented from such performance, Provider may invoice Company at Provider’s normal hourly rates for resources that become idle. If Company extends and/or delays project dates, a fee will be incurred via Change Request process</w:t>
+        <w:t>If Company postpones Project and or Services less than ten (10) business days prior to the scheduled commencement of Services as specified in the Schedule, Provider may invoice Company for the scheduled time at Provider’s normal hourly rates for each resource that becomes idle. On-site contracts may also have travel costs incurred as a result of the postponement. If Provider is unable to perform part of the Services as scheduled due to a failure by Company to perform its obligations, for such period that provider is prevented from such performance, Provider may invoice Company at Provider’s normal hourly rates for resources that become idle. If Company extends and/or delays project dates, a fee will be incurred via Change Request process</w:t>
       </w:r>
       <w:bookmarkEnd w:id="78"/>
       <w:r>
@@ -10669,7 +10715,11 @@
         <w:t>remotely,</w:t>
       </w:r>
       <w:r>
-        <w:t xml:space="preserve"> if travel is needed all travel expenses to be billed in arrears. In the event site visits are necessary, travel and accommodations will be billed in accordance with Company’s policy and a Change Request must be completed to increase the value of the purchase order</w:t>
+        <w:t xml:space="preserve"> if travel is needed all travel expenses to be billed in arrears. In the event site visits are necessary, travel and accommodations will be billed in </w:t>
+      </w:r>
+      <w:r>
+        <w:lastRenderedPageBreak/>
+        <w:t>accordance with Company’s policy and a Change Request must be completed to increase the value of the purchase order</w:t>
       </w:r>
       <w:bookmarkEnd w:id="81"/>
       <w:r>
@@ -10974,7 +11024,6 @@
       </w:pPr>
       <w:bookmarkStart w:id="86" w:name="_Toc194311681"/>
       <w:r>
-        <w:lastRenderedPageBreak/>
         <w:t>TERMS</w:t>
       </w:r>
       <w:r>
@@ -11118,6 +11167,7 @@
         <w:rPr>
           <w:lang w:eastAsia="ja-JP"/>
         </w:rPr>
+        <w:lastRenderedPageBreak/>
         <w:t>8</w:t>
       </w:r>
       <w:r>
@@ -11211,10 +11261,10 @@
     <w:p>
       <w:pPr>
         <w:sectPr>
-          <w:headerReference w:type="default" r:id="rId18"/>
-          <w:footerReference w:type="default" r:id="rId19"/>
-          <w:headerReference w:type="first" r:id="rId20"/>
-          <w:footerReference w:type="first" r:id="rId21"/>
+          <w:headerReference w:type="default" r:id="rId19"/>
+          <w:footerReference w:type="default" r:id="rId20"/>
+          <w:headerReference w:type="first" r:id="rId21"/>
+          <w:footerReference w:type="first" r:id="rId22"/>
           <w:pgSz w:w="12240" w:h="15840"/>
           <w:pgMar w:top="1440" w:right="1008" w:bottom="576" w:left="1008" w:header="720" w:footer="432" w:gutter="0"/>
           <w:pgNumType w:start="0"/>
@@ -12085,7 +12135,6 @@
       </w:pPr>
       <w:bookmarkStart w:id="95" w:name="_Toc194311686"/>
       <w:r>
-        <w:lastRenderedPageBreak/>
         <w:t>appendix A: Change Request</w:t>
       </w:r>
       <w:bookmarkEnd w:id="95"/>
@@ -12464,6 +12513,7 @@
                 <w:b w:val="0"/>
                 <w:szCs w:val="18"/>
               </w:rPr>
+              <w:lastRenderedPageBreak/>
               <w:t>Project Title</w:t>
             </w:r>
           </w:p>
@@ -15023,9 +15073,9 @@
   </w:abstractNum>
   <w:abstractNum w:abstractNumId="12" w15:restartNumberingAfterBreak="0">
     <w:nsid w:val="264F5A23"/>
-    <w:multiLevelType w:val="hybridMultilevel"/>
-    <w:tmpl w:val="43E29448"/>
-    <w:lvl w:ilvl="0" w:tplc="3000EF06">
+    <w:multiLevelType w:val="multilevel"/>
+    <w:tmpl w:val="F94C6794"/>
+    <w:lvl w:ilvl="0">
       <w:start w:val="1"/>
       <w:numFmt w:val="decimal"/>
       <w:pStyle w:val="Heading1"/>
@@ -15038,77 +15088,109 @@
         <w:rFonts w:hint="default"/>
       </w:rPr>
     </w:lvl>
-    <w:lvl w:ilvl="1" w:tplc="04090019" w:tentative="1">
-      <w:start w:val="1"/>
-      <w:numFmt w:val="lowerLetter"/>
-      <w:lvlText w:val="%2."/>
-      <w:lvlJc w:val="left"/>
-      <w:pPr>
-        <w:ind w:left="1080" w:hanging="360"/>
-      </w:pPr>
-    </w:lvl>
-    <w:lvl w:ilvl="2" w:tplc="0409001B" w:tentative="1">
-      <w:start w:val="1"/>
-      <w:numFmt w:val="lowerRoman"/>
-      <w:lvlText w:val="%3."/>
-      <w:lvlJc w:val="right"/>
-      <w:pPr>
-        <w:ind w:left="1800" w:hanging="180"/>
-      </w:pPr>
-    </w:lvl>
-    <w:lvl w:ilvl="3" w:tplc="0409000F" w:tentative="1">
-      <w:start w:val="1"/>
+    <w:lvl w:ilvl="1">
+      <w:start w:val="2"/>
       <w:numFmt w:val="decimal"/>
-      <w:lvlText w:val="%4."/>
-      <w:lvlJc w:val="left"/>
-      <w:pPr>
-        <w:ind w:left="2520" w:hanging="360"/>
-      </w:pPr>
-    </w:lvl>
-    <w:lvl w:ilvl="4" w:tplc="04090019" w:tentative="1">
-      <w:start w:val="1"/>
-      <w:numFmt w:val="lowerLetter"/>
-      <w:lvlText w:val="%5."/>
-      <w:lvlJc w:val="left"/>
-      <w:pPr>
-        <w:ind w:left="3240" w:hanging="360"/>
-      </w:pPr>
-    </w:lvl>
-    <w:lvl w:ilvl="5" w:tplc="0409001B" w:tentative="1">
-      <w:start w:val="1"/>
-      <w:numFmt w:val="lowerRoman"/>
-      <w:lvlText w:val="%6."/>
-      <w:lvlJc w:val="right"/>
-      <w:pPr>
-        <w:ind w:left="3960" w:hanging="180"/>
-      </w:pPr>
-    </w:lvl>
-    <w:lvl w:ilvl="6" w:tplc="0409000F" w:tentative="1">
+      <w:isLgl/>
+      <w:lvlText w:val="%1.%2"/>
+      <w:lvlJc w:val="left"/>
+      <w:pPr>
+        <w:ind w:left="574" w:hanging="574"/>
+      </w:pPr>
+      <w:rPr>
+        <w:rFonts w:hint="default"/>
+      </w:rPr>
+    </w:lvl>
+    <w:lvl w:ilvl="2">
       <w:start w:val="1"/>
       <w:numFmt w:val="decimal"/>
-      <w:lvlText w:val="%7."/>
-      <w:lvlJc w:val="left"/>
-      <w:pPr>
-        <w:ind w:left="4680" w:hanging="360"/>
-      </w:pPr>
-    </w:lvl>
-    <w:lvl w:ilvl="7" w:tplc="04090019" w:tentative="1">
-      <w:start w:val="1"/>
-      <w:numFmt w:val="lowerLetter"/>
-      <w:lvlText w:val="%8."/>
-      <w:lvlJc w:val="left"/>
-      <w:pPr>
-        <w:ind w:left="5400" w:hanging="360"/>
-      </w:pPr>
-    </w:lvl>
-    <w:lvl w:ilvl="8" w:tplc="0409001B" w:tentative="1">
-      <w:start w:val="1"/>
-      <w:numFmt w:val="lowerRoman"/>
-      <w:lvlText w:val="%9."/>
-      <w:lvlJc w:val="right"/>
-      <w:pPr>
-        <w:ind w:left="6120" w:hanging="180"/>
-      </w:pPr>
+      <w:isLgl/>
+      <w:lvlText w:val="%1.%2.%3"/>
+      <w:lvlJc w:val="left"/>
+      <w:pPr>
+        <w:ind w:left="720" w:hanging="720"/>
+      </w:pPr>
+      <w:rPr>
+        <w:rFonts w:hint="default"/>
+      </w:rPr>
+    </w:lvl>
+    <w:lvl w:ilvl="3">
+      <w:start w:val="1"/>
+      <w:numFmt w:val="decimal"/>
+      <w:isLgl/>
+      <w:lvlText w:val="%1.%2.%3.%4"/>
+      <w:lvlJc w:val="left"/>
+      <w:pPr>
+        <w:ind w:left="1080" w:hanging="1080"/>
+      </w:pPr>
+      <w:rPr>
+        <w:rFonts w:hint="default"/>
+      </w:rPr>
+    </w:lvl>
+    <w:lvl w:ilvl="4">
+      <w:start w:val="1"/>
+      <w:numFmt w:val="decimal"/>
+      <w:isLgl/>
+      <w:lvlText w:val="%1.%2.%3.%4.%5"/>
+      <w:lvlJc w:val="left"/>
+      <w:pPr>
+        <w:ind w:left="1080" w:hanging="1080"/>
+      </w:pPr>
+      <w:rPr>
+        <w:rFonts w:hint="default"/>
+      </w:rPr>
+    </w:lvl>
+    <w:lvl w:ilvl="5">
+      <w:start w:val="1"/>
+      <w:numFmt w:val="decimal"/>
+      <w:isLgl/>
+      <w:lvlText w:val="%1.%2.%3.%4.%5.%6"/>
+      <w:lvlJc w:val="left"/>
+      <w:pPr>
+        <w:ind w:left="1440" w:hanging="1440"/>
+      </w:pPr>
+      <w:rPr>
+        <w:rFonts w:hint="default"/>
+      </w:rPr>
+    </w:lvl>
+    <w:lvl w:ilvl="6">
+      <w:start w:val="1"/>
+      <w:numFmt w:val="decimal"/>
+      <w:isLgl/>
+      <w:lvlText w:val="%1.%2.%3.%4.%5.%6.%7"/>
+      <w:lvlJc w:val="left"/>
+      <w:pPr>
+        <w:ind w:left="1440" w:hanging="1440"/>
+      </w:pPr>
+      <w:rPr>
+        <w:rFonts w:hint="default"/>
+      </w:rPr>
+    </w:lvl>
+    <w:lvl w:ilvl="7">
+      <w:start w:val="1"/>
+      <w:numFmt w:val="decimal"/>
+      <w:isLgl/>
+      <w:lvlText w:val="%1.%2.%3.%4.%5.%6.%7.%8"/>
+      <w:lvlJc w:val="left"/>
+      <w:pPr>
+        <w:ind w:left="1800" w:hanging="1800"/>
+      </w:pPr>
+      <w:rPr>
+        <w:rFonts w:hint="default"/>
+      </w:rPr>
+    </w:lvl>
+    <w:lvl w:ilvl="8">
+      <w:start w:val="1"/>
+      <w:numFmt w:val="decimal"/>
+      <w:isLgl/>
+      <w:lvlText w:val="%1.%2.%3.%4.%5.%6.%7.%8.%9"/>
+      <w:lvlJc w:val="left"/>
+      <w:pPr>
+        <w:ind w:left="1800" w:hanging="1800"/>
+      </w:pPr>
+      <w:rPr>
+        <w:rFonts w:hint="default"/>
+      </w:rPr>
     </w:lvl>
   </w:abstractNum>
   <w:abstractNum w:abstractNumId="13" w15:restartNumberingAfterBreak="0">
@@ -18617,6 +18699,7 @@
   <w:style w:type="character" w:default="1" w:styleId="DefaultParagraphFont">
     <w:name w:val="Default Paragraph Font"/>
     <w:uiPriority w:val="1"/>
+    <w:semiHidden/>
     <w:unhideWhenUsed/>
   </w:style>
   <w:style w:type="table" w:default="1" w:styleId="TableNormal">
@@ -22607,7 +22690,7 @@
       <w:docPartBody>
         <w:p>
           <w:pPr>
-            <w:pStyle w:val="CCB1CF824B75448C93D75A13DBA02F2F"/>
+            <w:pStyle w:val="CCB1CF824B75448C93D75A13DBA02F2F1"/>
           </w:pPr>
           <w:r>
             <w:rPr>
@@ -22636,7 +22719,7 @@
       <w:docPartBody>
         <w:p>
           <w:pPr>
-            <w:pStyle w:val="838935CA102F4CC69C9B5F8FD199E66A"/>
+            <w:pStyle w:val="838935CA102F4CC69C9B5F8FD199E66A1"/>
           </w:pPr>
           <w:r>
             <w:rPr>
@@ -22665,7 +22748,7 @@
       <w:docPartBody>
         <w:p>
           <w:pPr>
-            <w:pStyle w:val="50CAF4399DA94F299438BDDB84C50E14"/>
+            <w:pStyle w:val="50CAF4399DA94F299438BDDB84C50E141"/>
           </w:pPr>
           <w:r>
             <w:rPr>
@@ -22694,7 +22777,7 @@
       <w:docPartBody>
         <w:p>
           <w:pPr>
-            <w:pStyle w:val="6351A2C5E7764513A33024CA79730375"/>
+            <w:pStyle w:val="6351A2C5E7764513A33024CA797303751"/>
           </w:pPr>
           <w:r>
             <w:rPr>
@@ -22723,7 +22806,7 @@
       <w:docPartBody>
         <w:p>
           <w:pPr>
-            <w:pStyle w:val="89883265E2E14F9697DB18810384D943"/>
+            <w:pStyle w:val="89883265E2E14F9697DB18810384D9431"/>
           </w:pPr>
           <w:r>
             <w:rPr>
@@ -22752,7 +22835,7 @@
       <w:docPartBody>
         <w:p>
           <w:pPr>
-            <w:pStyle w:val="5D577DA2423549AB93BA048F44EF0F1E"/>
+            <w:pStyle w:val="5D577DA2423549AB93BA048F44EF0F1E1"/>
           </w:pPr>
           <w:r>
             <w:rPr>
@@ -22781,7 +22864,7 @@
       <w:docPartBody>
         <w:p>
           <w:pPr>
-            <w:pStyle w:val="4E1C8519416F4D139C03C7EC5E138F83"/>
+            <w:pStyle w:val="4E1C8519416F4D139C03C7EC5E138F831"/>
           </w:pPr>
           <w:r>
             <w:rPr>
@@ -22810,7 +22893,7 @@
       <w:docPartBody>
         <w:p>
           <w:pPr>
-            <w:pStyle w:val="AF18CCC6E5E3444E99B6C8CF61E1739D"/>
+            <w:pStyle w:val="AF18CCC6E5E3444E99B6C8CF61E1739D1"/>
           </w:pPr>
           <w:r>
             <w:rPr>
@@ -22839,7 +22922,7 @@
       <w:docPartBody>
         <w:p>
           <w:pPr>
-            <w:pStyle w:val="92D31C19B0794ED989233E19F31ECE66"/>
+            <w:pStyle w:val="92D31C19B0794ED989233E19F31ECE661"/>
           </w:pPr>
           <w:r>
             <w:rPr>
@@ -22868,7 +22951,7 @@
       <w:docPartBody>
         <w:p>
           <w:pPr>
-            <w:pStyle w:val="0108FCCF5D234D1FB9FE6BA2EC5D9D83"/>
+            <w:pStyle w:val="0108FCCF5D234D1FB9FE6BA2EC5D9D831"/>
           </w:pPr>
           <w:r>
             <w:rPr>
@@ -22897,7 +22980,7 @@
       <w:docPartBody>
         <w:p>
           <w:pPr>
-            <w:pStyle w:val="54EA4787A9BC400CA45F3716C4329902"/>
+            <w:pStyle w:val="54EA4787A9BC400CA45F3716C43299021"/>
           </w:pPr>
           <w:r>
             <w:rPr>
@@ -22926,7 +23009,7 @@
       <w:docPartBody>
         <w:p>
           <w:pPr>
-            <w:pStyle w:val="62149423EF294F48A1667F9BDE35E096"/>
+            <w:pStyle w:val="62149423EF294F48A1667F9BDE35E0961"/>
           </w:pPr>
           <w:r>
             <w:rPr>
@@ -22955,7 +23038,7 @@
       <w:docPartBody>
         <w:p>
           <w:pPr>
-            <w:pStyle w:val="1B41D9AB780B41CDB43AD5BB264AAEB6"/>
+            <w:pStyle w:val="1B41D9AB780B41CDB43AD5BB264AAEB61"/>
           </w:pPr>
           <w:r>
             <w:rPr>
@@ -22984,7 +23067,7 @@
       <w:docPartBody>
         <w:p>
           <w:pPr>
-            <w:pStyle w:val="1C5574BB2F2542DEA9917C28ADA64270"/>
+            <w:pStyle w:val="1C5574BB2F2542DEA9917C28ADA642701"/>
           </w:pPr>
           <w:r>
             <w:rPr>
@@ -23013,7 +23096,7 @@
       <w:docPartBody>
         <w:p>
           <w:pPr>
-            <w:pStyle w:val="D5887E9345FD4249A4228D4826E5E53B"/>
+            <w:pStyle w:val="D5887E9345FD4249A4228D4826E5E53B1"/>
           </w:pPr>
           <w:r>
             <w:rPr>
@@ -23042,7 +23125,7 @@
       <w:docPartBody>
         <w:p>
           <w:pPr>
-            <w:pStyle w:val="F8C85013B6AF4E2083A312F4F0246D90"/>
+            <w:pStyle w:val="F8C85013B6AF4E2083A312F4F0246D901"/>
           </w:pPr>
           <w:r>
             <w:rPr>
@@ -23071,7 +23154,7 @@
       <w:docPartBody>
         <w:p>
           <w:pPr>
-            <w:pStyle w:val="6FCFB35AFD7F432A9E639C39BBB6751B"/>
+            <w:pStyle w:val="6FCFB35AFD7F432A9E639C39BBB6751B1"/>
           </w:pPr>
           <w:r>
             <w:rPr>
@@ -23100,7 +23183,7 @@
       <w:docPartBody>
         <w:p>
           <w:pPr>
-            <w:pStyle w:val="0A365E14BC864328910AFF34E8A50F7E"/>
+            <w:pStyle w:val="0A365E14BC864328910AFF34E8A50F7E1"/>
           </w:pPr>
           <w:r>
             <w:rPr>
@@ -23129,7 +23212,7 @@
       <w:docPartBody>
         <w:p>
           <w:pPr>
-            <w:pStyle w:val="74E6600994AB4463A98322689CE07D87"/>
+            <w:pStyle w:val="74E6600994AB4463A98322689CE07D871"/>
           </w:pPr>
           <w:r>
             <w:rPr>
@@ -23158,7 +23241,7 @@
       <w:docPartBody>
         <w:p>
           <w:pPr>
-            <w:pStyle w:val="F96E6557418E443AB5F923D6BA73A19D"/>
+            <w:pStyle w:val="F96E6557418E443AB5F923D6BA73A19D1"/>
           </w:pPr>
           <w:r>
             <w:rPr>
@@ -23187,7 +23270,7 @@
       <w:docPartBody>
         <w:p>
           <w:pPr>
-            <w:pStyle w:val="63D75C9B7621488E9F8C3C68ACE0A8F3"/>
+            <w:pStyle w:val="63D75C9B7621488E9F8C3C68ACE0A8F31"/>
           </w:pPr>
           <w:r>
             <w:rPr>
@@ -23216,7 +23299,7 @@
       <w:docPartBody>
         <w:p>
           <w:pPr>
-            <w:pStyle w:val="3C56A7742F144F1D9EF09FB848E50777"/>
+            <w:pStyle w:val="3C56A7742F144F1D9EF09FB848E507771"/>
           </w:pPr>
           <w:r>
             <w:rPr>
@@ -23245,7 +23328,7 @@
       <w:docPartBody>
         <w:p>
           <w:pPr>
-            <w:pStyle w:val="B89E7BF26058440AB353D3B5CFE58E11"/>
+            <w:pStyle w:val="B89E7BF26058440AB353D3B5CFE58E111"/>
           </w:pPr>
           <w:r>
             <w:rPr>
@@ -23274,7 +23357,7 @@
       <w:docPartBody>
         <w:p>
           <w:pPr>
-            <w:pStyle w:val="6F320A7B9D924FF09E59C61C40618685"/>
+            <w:pStyle w:val="6F320A7B9D924FF09E59C61C406186851"/>
           </w:pPr>
           <w:r>
             <w:rPr>
@@ -23303,7 +23386,7 @@
       <w:docPartBody>
         <w:p>
           <w:pPr>
-            <w:pStyle w:val="485593C5A1634EF4BC8D9F8F9C81A712"/>
+            <w:pStyle w:val="485593C5A1634EF4BC8D9F8F9C81A7121"/>
           </w:pPr>
           <w:r>
             <w:rPr>
@@ -23332,7 +23415,7 @@
       <w:docPartBody>
         <w:p>
           <w:pPr>
-            <w:pStyle w:val="177B672764B44DCAAEFD08EBDB829208"/>
+            <w:pStyle w:val="177B672764B44DCAAEFD08EBDB8292081"/>
           </w:pPr>
           <w:r>
             <w:rPr>
@@ -23362,7 +23445,7 @@
       <w:docPartBody>
         <w:p>
           <w:pPr>
-            <w:pStyle w:val="4526F41040364EBBBE9AE56A49412BAD"/>
+            <w:pStyle w:val="4526F41040364EBBBE9AE56A49412BAD1"/>
           </w:pPr>
           <w:r>
             <w:rPr>
@@ -23392,7 +23475,7 @@
       <w:docPartBody>
         <w:p>
           <w:pPr>
-            <w:pStyle w:val="EF8BCD384EA24C37BC7A32A63E47E021"/>
+            <w:pStyle w:val="EF8BCD384EA24C37BC7A32A63E47E0211"/>
           </w:pPr>
           <w:r>
             <w:rPr>
@@ -23421,7 +23504,7 @@
       <w:docPartBody>
         <w:p>
           <w:pPr>
-            <w:pStyle w:val="2F5584A6D47D4D0EB76CE001818F39C8"/>
+            <w:pStyle w:val="2F5584A6D47D4D0EB76CE001818F39C81"/>
           </w:pPr>
           <w:r>
             <w:rPr>
@@ -23450,7 +23533,7 @@
       <w:docPartBody>
         <w:p>
           <w:pPr>
-            <w:pStyle w:val="4A7EA22BA12B43A3A0FDE2392933AEEA"/>
+            <w:pStyle w:val="4A7EA22BA12B43A3A0FDE2392933AEEA1"/>
           </w:pPr>
           <w:r>
             <w:rPr>
@@ -23479,7 +23562,7 @@
       <w:docPartBody>
         <w:p>
           <w:pPr>
-            <w:pStyle w:val="5DF96AF44FE248BDB1C9F9F940153EE0"/>
+            <w:pStyle w:val="5DF96AF44FE248BDB1C9F9F940153EE01"/>
           </w:pPr>
           <w:r>
             <w:rPr>
@@ -23509,7 +23592,7 @@
       <w:docPartBody>
         <w:p>
           <w:pPr>
-            <w:pStyle w:val="E579A428686C4BB487ABEFC3E4E8C369"/>
+            <w:pStyle w:val="E579A428686C4BB487ABEFC3E4E8C3691"/>
           </w:pPr>
           <w:r>
             <w:rPr>
@@ -23538,7 +23621,7 @@
       <w:docPartBody>
         <w:p>
           <w:pPr>
-            <w:pStyle w:val="112FB30C1C5F4265B38CAA85851EE184"/>
+            <w:pStyle w:val="112FB30C1C5F4265B38CAA85851EE1841"/>
           </w:pPr>
           <w:r>
             <w:rPr>
@@ -23567,7 +23650,7 @@
       <w:docPartBody>
         <w:p>
           <w:pPr>
-            <w:pStyle w:val="EAAD48D2AD434C14BD9540B1E9E46642"/>
+            <w:pStyle w:val="EAAD48D2AD434C14BD9540B1E9E466421"/>
           </w:pPr>
           <w:r>
             <w:rPr>
@@ -23596,7 +23679,7 @@
       <w:docPartBody>
         <w:p>
           <w:pPr>
-            <w:pStyle w:val="BE887EE93959403186593F77834D4A8F"/>
+            <w:pStyle w:val="BE887EE93959403186593F77834D4A8F1"/>
           </w:pPr>
           <w:r>
             <w:rPr>
@@ -23625,7 +23708,7 @@
       <w:docPartBody>
         <w:p>
           <w:pPr>
-            <w:pStyle w:val="5C485C448EB94D4B8FE745C77BF94251"/>
+            <w:pStyle w:val="5C485C448EB94D4B8FE745C77BF942511"/>
           </w:pPr>
           <w:r>
             <w:rPr>
@@ -23654,7 +23737,7 @@
       <w:docPartBody>
         <w:p>
           <w:pPr>
-            <w:pStyle w:val="FCCC1966B6CD43B0A7F8CE4D8E1B10E5"/>
+            <w:pStyle w:val="FCCC1966B6CD43B0A7F8CE4D8E1B10E51"/>
           </w:pPr>
           <w:r>
             <w:rPr>
@@ -23683,7 +23766,7 @@
       <w:docPartBody>
         <w:p>
           <w:pPr>
-            <w:pStyle w:val="BE831E3F80B248EEB2F3188BCE735C7D"/>
+            <w:pStyle w:val="BE831E3F80B248EEB2F3188BCE735C7D1"/>
           </w:pPr>
           <w:r>
             <w:rPr>
@@ -23712,7 +23795,7 @@
       <w:docPartBody>
         <w:p>
           <w:pPr>
-            <w:pStyle w:val="130A2A4FA78D448C9DAAEC773E722D11"/>
+            <w:pStyle w:val="130A2A4FA78D448C9DAAEC773E722D111"/>
           </w:pPr>
           <w:r>
             <w:rPr>
@@ -23741,7 +23824,7 @@
       <w:docPartBody>
         <w:p>
           <w:pPr>
-            <w:pStyle w:val="35226834B2BB4853A40B9654FF9BBC43"/>
+            <w:pStyle w:val="35226834B2BB4853A40B9654FF9BBC431"/>
           </w:pPr>
           <w:r>
             <w:rPr>
@@ -23770,7 +23853,7 @@
       <w:docPartBody>
         <w:p>
           <w:pPr>
-            <w:pStyle w:val="C348C5938BF44AB883F43DCB95181344"/>
+            <w:pStyle w:val="C348C5938BF44AB883F43DCB951813441"/>
           </w:pPr>
           <w:r>
             <w:rPr>
@@ -24154,7 +24237,7 @@
       <w:docPartBody>
         <w:p>
           <w:pPr>
-            <w:pStyle w:val="2FE6BBC919A34434B662704BE3C8DC42"/>
+            <w:pStyle w:val="2FE6BBC919A34434B662704BE3C8DC421"/>
           </w:pPr>
           <w:r>
             <w:rPr>
@@ -24183,7 +24266,7 @@
       <w:docPartBody>
         <w:p>
           <w:pPr>
-            <w:pStyle w:val="DA6CD7D27CDB4B7F8AD2215349D31A3C"/>
+            <w:pStyle w:val="DA6CD7D27CDB4B7F8AD2215349D31A3C1"/>
           </w:pPr>
           <w:r>
             <w:rPr>
@@ -24212,11 +24295,12 @@
       <w:docPartBody>
         <w:p>
           <w:pPr>
-            <w:pStyle w:val="B85813B05CF742C08B2C3F65E9EC4BE3"/>
+            <w:pStyle w:val="B85813B05CF742C08B2C3F65E9EC4BE31"/>
           </w:pPr>
           <w:r>
             <w:rPr>
               <w:rStyle w:val="PlaceholderText"/>
+              <w:color w:val="FFFFFF" w:themeColor="background1"/>
             </w:rPr>
             <w:t>[Company]</w:t>
           </w:r>
@@ -24241,13 +24325,159 @@
       <w:docPartBody>
         <w:p>
           <w:pPr>
-            <w:pStyle w:val="A99F75289C1F4A24B291F1F10FD77272"/>
+            <w:pStyle w:val="A99F75289C1F4A24B291F1F10FD772721"/>
           </w:pPr>
           <w:r>
             <w:rPr>
               <w:rStyle w:val="PlaceholderText"/>
             </w:rPr>
             <w:t>[Project Name]</w:t>
+          </w:r>
+        </w:p>
+      </w:docPartBody>
+    </w:docPart>
+    <w:docPart>
+      <w:docPartPr>
+        <w:name w:val="A91489FFD81740FCBB9C24A0A217C121"/>
+        <w:category>
+          <w:name w:val="General"/>
+          <w:gallery w:val="placeholder"/>
+        </w:category>
+        <w:types>
+          <w:type w:val="bbPlcHdr"/>
+        </w:types>
+        <w:behaviors>
+          <w:behavior w:val="content"/>
+        </w:behaviors>
+        <w:guid w:val="{09EDA210-38E5-440F-B966-C602AFA7AD6E}"/>
+      </w:docPartPr>
+      <w:docPartBody>
+        <w:p>
+          <w:pPr>
+            <w:pStyle w:val="A91489FFD81740FCBB9C24A0A217C1211"/>
+          </w:pPr>
+          <w:r>
+            <w:rPr>
+              <w:rStyle w:val="PlaceholderText"/>
+            </w:rPr>
+            <w:t>WBS Phase</w:t>
+          </w:r>
+          <w:r>
+            <w:rPr>
+              <w:rStyle w:val="PlaceholderText"/>
+            </w:rPr>
+            <w:t>2</w:t>
+          </w:r>
+        </w:p>
+      </w:docPartBody>
+    </w:docPart>
+    <w:docPart>
+      <w:docPartPr>
+        <w:name w:val="DCADC0173DF545A7A3990108CA91FEBB"/>
+        <w:category>
+          <w:name w:val="General"/>
+          <w:gallery w:val="placeholder"/>
+        </w:category>
+        <w:types>
+          <w:type w:val="bbPlcHdr"/>
+        </w:types>
+        <w:behaviors>
+          <w:behavior w:val="content"/>
+        </w:behaviors>
+        <w:guid w:val="{06DE19AF-1D43-418C-A8A4-88E41E3113FD}"/>
+      </w:docPartPr>
+      <w:docPartBody>
+        <w:p>
+          <w:pPr>
+            <w:pStyle w:val="DCADC0173DF545A7A3990108CA91FEBB1"/>
+          </w:pPr>
+          <w:r>
+            <w:rPr>
+              <w:rStyle w:val="PlaceholderText"/>
+            </w:rPr>
+            <w:t>WBS Phase</w:t>
+          </w:r>
+          <w:r>
+            <w:rPr>
+              <w:rStyle w:val="PlaceholderText"/>
+            </w:rPr>
+            <w:t>3</w:t>
+          </w:r>
+        </w:p>
+      </w:docPartBody>
+    </w:docPart>
+    <w:docPart>
+      <w:docPartPr>
+        <w:name w:val="8F65E18FC3B34158BC265850623502B4"/>
+        <w:category>
+          <w:name w:val="General"/>
+          <w:gallery w:val="placeholder"/>
+        </w:category>
+        <w:types>
+          <w:type w:val="bbPlcHdr"/>
+        </w:types>
+        <w:behaviors>
+          <w:behavior w:val="content"/>
+        </w:behaviors>
+        <w:guid w:val="{5D146366-46B1-4299-BEAA-6B6D6BF1A222}"/>
+      </w:docPartPr>
+      <w:docPartBody>
+        <w:p>
+          <w:pPr>
+            <w:pStyle w:val="8F65E18FC3B34158BC265850623502B41"/>
+          </w:pPr>
+          <w:r>
+            <w:rPr>
+              <w:rStyle w:val="PlaceholderText"/>
+            </w:rPr>
+            <w:t>WBS Phase</w:t>
+          </w:r>
+          <w:r>
+            <w:rPr>
+              <w:rStyle w:val="PlaceholderText"/>
+            </w:rPr>
+            <w:t>4</w:t>
+          </w:r>
+        </w:p>
+      </w:docPartBody>
+    </w:docPart>
+    <w:docPart>
+      <w:docPartPr>
+        <w:name w:val="F4FCFB16954544B89249D0DB67760AD7"/>
+        <w:category>
+          <w:name w:val="General"/>
+          <w:gallery w:val="placeholder"/>
+        </w:category>
+        <w:types>
+          <w:type w:val="bbPlcHdr"/>
+        </w:types>
+        <w:behaviors>
+          <w:behavior w:val="content"/>
+        </w:behaviors>
+        <w:guid w:val="{D951D030-991F-4509-B0DD-F40B38F574F4}"/>
+      </w:docPartPr>
+      <w:docPartBody>
+        <w:p>
+          <w:pPr>
+            <w:pStyle w:val="F4FCFB16954544B89249D0DB67760AD71"/>
+          </w:pPr>
+          <w:r>
+            <w:rPr>
+              <w:rStyle w:val="PlaceholderText"/>
+            </w:rPr>
+            <w:t>[</w:t>
+          </w:r>
+          <w:r>
+            <w:rPr>
+              <w:rStyle w:val="PlaceholderText"/>
+            </w:rPr>
+            <w:t>WBS Phase1</w:t>
+          </w:r>
+          <w:r>
+            <w:rPr>
+              <w:rStyle w:val="PlaceholderText"/>
+            </w:rPr>
+            <w:t>]</w:t>
           </w:r>
         </w:p>
       </w:docPartBody>
@@ -24411,6 +24641,119 @@
 <file path=word/glossary/numbering.xml><?xml version="1.0" encoding="utf-8"?>
 <w:numbering xmlns:wpc="http://schemas.microsoft.com/office/word/2010/wordprocessingCanvas" xmlns:cx="http://schemas.microsoft.com/office/drawing/2014/chartex" xmlns:cx1="http://schemas.microsoft.com/office/drawing/2015/9/8/chartex" xmlns:cx2="http://schemas.microsoft.com/office/drawing/2015/10/21/chartex" xmlns:cx3="http://schemas.microsoft.com/office/drawing/2016/5/9/chartex" xmlns:cx4="http://schemas.microsoft.com/office/drawing/2016/5/10/chartex" xmlns:cx5="http://schemas.microsoft.com/office/drawing/2016/5/11/chartex" xmlns:cx6="http://schemas.microsoft.com/office/drawing/2016/5/12/chartex" xmlns:cx7="http://schemas.microsoft.com/office/drawing/2016/5/13/chartex" xmlns:cx8="http://schemas.microsoft.com/office/drawing/2016/5/14/chartex" xmlns:mc="http://schemas.openxmlformats.org/markup-compatibility/2006" xmlns:aink="http://schemas.microsoft.com/office/drawing/2016/ink" xmlns:am3d="http://schemas.microsoft.com/office/drawing/2017/model3d" xmlns:o="urn:schemas-microsoft-com:office:office" xmlns:oel="http://schemas.microsoft.com/office/2019/extlst" xmlns:r="http://schemas.openxmlformats.org/officeDocument/2006/relationships" xmlns:m="http://schemas.openxmlformats.org/officeDocument/2006/math" xmlns:v="urn:schemas-microsoft-com:vml" xmlns:wp14="http://schemas.microsoft.com/office/word/2010/wordprocessingDrawing" xmlns:wp="http://schemas.openxmlformats.org/drawingml/2006/wordprocessingDrawing" xmlns:w10="urn:schemas-microsoft-com:office:word" xmlns:w="http://schemas.openxmlformats.org/wordprocessingml/2006/main" xmlns:w14="http://schemas.microsoft.com/office/word/2010/wordml" xmlns:w15="http://schemas.microsoft.com/office/word/2012/wordml" xmlns:w16cex="http://schemas.microsoft.com/office/word/2018/wordml/cex" xmlns:w16cid="http://schemas.microsoft.com/office/word/2016/wordml/cid" xmlns:w16="http://schemas.microsoft.com/office/word/2018/wordml" xmlns:w16du="http://schemas.microsoft.com/office/word/2023/wordml/word16du" xmlns:w16sdtdh="http://schemas.microsoft.com/office/word/2020/wordml/sdtdatahash" xmlns:w16sdtfl="http://schemas.microsoft.com/office/word/2024/wordml/sdtformatlock" xmlns:w16se="http://schemas.microsoft.com/office/word/2015/wordml/symex" xmlns:wpg="http://schemas.microsoft.com/office/word/2010/wordprocessingGroup" xmlns:wpi="http://schemas.microsoft.com/office/word/2010/wordprocessingInk" xmlns:wne="http://schemas.microsoft.com/office/word/2006/wordml" xmlns:wps="http://schemas.microsoft.com/office/word/2010/wordprocessingShape" mc:Ignorable="w14 w15 w16se w16cid w16 w16cex w16sdtdh w16sdtfl w16du wp14">
   <w:abstractNum w:abstractNumId="0" w15:restartNumberingAfterBreak="0">
+    <w:nsid w:val="06BF7664"/>
+    <w:multiLevelType w:val="multilevel"/>
+    <w:tmpl w:val="7D50C72E"/>
+    <w:lvl w:ilvl="0">
+      <w:start w:val="1"/>
+      <w:numFmt w:val="decimal"/>
+      <w:lvlText w:val="%1."/>
+      <w:lvlJc w:val="left"/>
+      <w:pPr>
+        <w:tabs>
+          <w:tab w:val="num" w:pos="720"/>
+        </w:tabs>
+        <w:ind w:left="720" w:hanging="720"/>
+      </w:pPr>
+    </w:lvl>
+    <w:lvl w:ilvl="1">
+      <w:start w:val="1"/>
+      <w:numFmt w:val="decimal"/>
+      <w:lvlText w:val="%2."/>
+      <w:lvlJc w:val="left"/>
+      <w:pPr>
+        <w:tabs>
+          <w:tab w:val="num" w:pos="1440"/>
+        </w:tabs>
+        <w:ind w:left="1440" w:hanging="720"/>
+      </w:pPr>
+    </w:lvl>
+    <w:lvl w:ilvl="2">
+      <w:start w:val="1"/>
+      <w:numFmt w:val="decimal"/>
+      <w:lvlText w:val="%3."/>
+      <w:lvlJc w:val="left"/>
+      <w:pPr>
+        <w:tabs>
+          <w:tab w:val="num" w:pos="2160"/>
+        </w:tabs>
+        <w:ind w:left="2160" w:hanging="720"/>
+      </w:pPr>
+    </w:lvl>
+    <w:lvl w:ilvl="3">
+      <w:start w:val="1"/>
+      <w:numFmt w:val="decimal"/>
+      <w:lvlText w:val="%4."/>
+      <w:lvlJc w:val="left"/>
+      <w:pPr>
+        <w:tabs>
+          <w:tab w:val="num" w:pos="2880"/>
+        </w:tabs>
+        <w:ind w:left="2880" w:hanging="720"/>
+      </w:pPr>
+    </w:lvl>
+    <w:lvl w:ilvl="4">
+      <w:start w:val="1"/>
+      <w:numFmt w:val="decimal"/>
+      <w:lvlText w:val="%5."/>
+      <w:lvlJc w:val="left"/>
+      <w:pPr>
+        <w:tabs>
+          <w:tab w:val="num" w:pos="3600"/>
+        </w:tabs>
+        <w:ind w:left="3600" w:hanging="720"/>
+      </w:pPr>
+    </w:lvl>
+    <w:lvl w:ilvl="5">
+      <w:start w:val="1"/>
+      <w:numFmt w:val="decimal"/>
+      <w:lvlText w:val="%6."/>
+      <w:lvlJc w:val="left"/>
+      <w:pPr>
+        <w:tabs>
+          <w:tab w:val="num" w:pos="4320"/>
+        </w:tabs>
+        <w:ind w:left="4320" w:hanging="720"/>
+      </w:pPr>
+    </w:lvl>
+    <w:lvl w:ilvl="6">
+      <w:start w:val="1"/>
+      <w:numFmt w:val="decimal"/>
+      <w:lvlText w:val="%7."/>
+      <w:lvlJc w:val="left"/>
+      <w:pPr>
+        <w:tabs>
+          <w:tab w:val="num" w:pos="5040"/>
+        </w:tabs>
+        <w:ind w:left="5040" w:hanging="720"/>
+      </w:pPr>
+    </w:lvl>
+    <w:lvl w:ilvl="7">
+      <w:start w:val="1"/>
+      <w:numFmt w:val="decimal"/>
+      <w:lvlText w:val="%8."/>
+      <w:lvlJc w:val="left"/>
+      <w:pPr>
+        <w:tabs>
+          <w:tab w:val="num" w:pos="5760"/>
+        </w:tabs>
+        <w:ind w:left="5760" w:hanging="720"/>
+      </w:pPr>
+    </w:lvl>
+    <w:lvl w:ilvl="8">
+      <w:start w:val="1"/>
+      <w:numFmt w:val="decimal"/>
+      <w:lvlText w:val="%9."/>
+      <w:lvlJc w:val="left"/>
+      <w:pPr>
+        <w:tabs>
+          <w:tab w:val="num" w:pos="6480"/>
+        </w:tabs>
+        <w:ind w:left="6480" w:hanging="720"/>
+      </w:pPr>
+    </w:lvl>
+  </w:abstractNum>
+  <w:abstractNum w:abstractNumId="1" w15:restartNumberingAfterBreak="0">
     <w:nsid w:val="0D1A57FB"/>
     <w:multiLevelType w:val="multilevel"/>
     <w:tmpl w:val="23BE8CA8"/>
@@ -24523,8 +24866,476 @@
       </w:pPr>
     </w:lvl>
   </w:abstractNum>
+  <w:abstractNum w:abstractNumId="2" w15:restartNumberingAfterBreak="0">
+    <w:nsid w:val="2B290A77"/>
+    <w:multiLevelType w:val="multilevel"/>
+    <w:tmpl w:val="4C26E65C"/>
+    <w:lvl w:ilvl="0">
+      <w:start w:val="1"/>
+      <w:numFmt w:val="decimal"/>
+      <w:pStyle w:val="54EA4787A9BC400CA45F3716C43299021"/>
+      <w:lvlText w:val="%1."/>
+      <w:lvlJc w:val="left"/>
+      <w:pPr>
+        <w:tabs>
+          <w:tab w:val="num" w:pos="720"/>
+        </w:tabs>
+        <w:ind w:left="720" w:hanging="720"/>
+      </w:pPr>
+    </w:lvl>
+    <w:lvl w:ilvl="1">
+      <w:start w:val="1"/>
+      <w:numFmt w:val="decimal"/>
+      <w:lvlText w:val="%2."/>
+      <w:lvlJc w:val="left"/>
+      <w:pPr>
+        <w:tabs>
+          <w:tab w:val="num" w:pos="1440"/>
+        </w:tabs>
+        <w:ind w:left="1440" w:hanging="720"/>
+      </w:pPr>
+    </w:lvl>
+    <w:lvl w:ilvl="2">
+      <w:start w:val="1"/>
+      <w:numFmt w:val="decimal"/>
+      <w:lvlText w:val="%3."/>
+      <w:lvlJc w:val="left"/>
+      <w:pPr>
+        <w:tabs>
+          <w:tab w:val="num" w:pos="2160"/>
+        </w:tabs>
+        <w:ind w:left="2160" w:hanging="720"/>
+      </w:pPr>
+    </w:lvl>
+    <w:lvl w:ilvl="3">
+      <w:start w:val="1"/>
+      <w:numFmt w:val="decimal"/>
+      <w:lvlText w:val="%4."/>
+      <w:lvlJc w:val="left"/>
+      <w:pPr>
+        <w:tabs>
+          <w:tab w:val="num" w:pos="2880"/>
+        </w:tabs>
+        <w:ind w:left="2880" w:hanging="720"/>
+      </w:pPr>
+    </w:lvl>
+    <w:lvl w:ilvl="4">
+      <w:start w:val="1"/>
+      <w:numFmt w:val="decimal"/>
+      <w:lvlText w:val="%5."/>
+      <w:lvlJc w:val="left"/>
+      <w:pPr>
+        <w:tabs>
+          <w:tab w:val="num" w:pos="3600"/>
+        </w:tabs>
+        <w:ind w:left="3600" w:hanging="720"/>
+      </w:pPr>
+    </w:lvl>
+    <w:lvl w:ilvl="5">
+      <w:start w:val="1"/>
+      <w:numFmt w:val="decimal"/>
+      <w:lvlText w:val="%6."/>
+      <w:lvlJc w:val="left"/>
+      <w:pPr>
+        <w:tabs>
+          <w:tab w:val="num" w:pos="4320"/>
+        </w:tabs>
+        <w:ind w:left="4320" w:hanging="720"/>
+      </w:pPr>
+    </w:lvl>
+    <w:lvl w:ilvl="6">
+      <w:start w:val="1"/>
+      <w:numFmt w:val="decimal"/>
+      <w:lvlText w:val="%7."/>
+      <w:lvlJc w:val="left"/>
+      <w:pPr>
+        <w:tabs>
+          <w:tab w:val="num" w:pos="5040"/>
+        </w:tabs>
+        <w:ind w:left="5040" w:hanging="720"/>
+      </w:pPr>
+    </w:lvl>
+    <w:lvl w:ilvl="7">
+      <w:start w:val="1"/>
+      <w:numFmt w:val="decimal"/>
+      <w:lvlText w:val="%8."/>
+      <w:lvlJc w:val="left"/>
+      <w:pPr>
+        <w:tabs>
+          <w:tab w:val="num" w:pos="5760"/>
+        </w:tabs>
+        <w:ind w:left="5760" w:hanging="720"/>
+      </w:pPr>
+    </w:lvl>
+    <w:lvl w:ilvl="8">
+      <w:start w:val="1"/>
+      <w:numFmt w:val="decimal"/>
+      <w:lvlText w:val="%9."/>
+      <w:lvlJc w:val="left"/>
+      <w:pPr>
+        <w:tabs>
+          <w:tab w:val="num" w:pos="6480"/>
+        </w:tabs>
+        <w:ind w:left="6480" w:hanging="720"/>
+      </w:pPr>
+    </w:lvl>
+  </w:abstractNum>
+  <w:abstractNum w:abstractNumId="3" w15:restartNumberingAfterBreak="0">
+    <w:nsid w:val="2F1B4E11"/>
+    <w:multiLevelType w:val="multilevel"/>
+    <w:tmpl w:val="51FCAF24"/>
+    <w:lvl w:ilvl="0">
+      <w:start w:val="1"/>
+      <w:numFmt w:val="decimal"/>
+      <w:lvlText w:val="%1."/>
+      <w:lvlJc w:val="left"/>
+      <w:pPr>
+        <w:tabs>
+          <w:tab w:val="num" w:pos="720"/>
+        </w:tabs>
+        <w:ind w:left="720" w:hanging="720"/>
+      </w:pPr>
+    </w:lvl>
+    <w:lvl w:ilvl="1">
+      <w:start w:val="1"/>
+      <w:numFmt w:val="decimal"/>
+      <w:lvlText w:val="%2."/>
+      <w:lvlJc w:val="left"/>
+      <w:pPr>
+        <w:tabs>
+          <w:tab w:val="num" w:pos="1440"/>
+        </w:tabs>
+        <w:ind w:left="1440" w:hanging="720"/>
+      </w:pPr>
+    </w:lvl>
+    <w:lvl w:ilvl="2">
+      <w:start w:val="1"/>
+      <w:numFmt w:val="decimal"/>
+      <w:lvlText w:val="%3."/>
+      <w:lvlJc w:val="left"/>
+      <w:pPr>
+        <w:tabs>
+          <w:tab w:val="num" w:pos="2160"/>
+        </w:tabs>
+        <w:ind w:left="2160" w:hanging="720"/>
+      </w:pPr>
+    </w:lvl>
+    <w:lvl w:ilvl="3">
+      <w:start w:val="1"/>
+      <w:numFmt w:val="decimal"/>
+      <w:lvlText w:val="%4."/>
+      <w:lvlJc w:val="left"/>
+      <w:pPr>
+        <w:tabs>
+          <w:tab w:val="num" w:pos="2880"/>
+        </w:tabs>
+        <w:ind w:left="2880" w:hanging="720"/>
+      </w:pPr>
+    </w:lvl>
+    <w:lvl w:ilvl="4">
+      <w:start w:val="1"/>
+      <w:numFmt w:val="decimal"/>
+      <w:lvlText w:val="%5."/>
+      <w:lvlJc w:val="left"/>
+      <w:pPr>
+        <w:tabs>
+          <w:tab w:val="num" w:pos="3600"/>
+        </w:tabs>
+        <w:ind w:left="3600" w:hanging="720"/>
+      </w:pPr>
+    </w:lvl>
+    <w:lvl w:ilvl="5">
+      <w:start w:val="1"/>
+      <w:numFmt w:val="decimal"/>
+      <w:lvlText w:val="%6."/>
+      <w:lvlJc w:val="left"/>
+      <w:pPr>
+        <w:tabs>
+          <w:tab w:val="num" w:pos="4320"/>
+        </w:tabs>
+        <w:ind w:left="4320" w:hanging="720"/>
+      </w:pPr>
+    </w:lvl>
+    <w:lvl w:ilvl="6">
+      <w:start w:val="1"/>
+      <w:numFmt w:val="decimal"/>
+      <w:lvlText w:val="%7."/>
+      <w:lvlJc w:val="left"/>
+      <w:pPr>
+        <w:tabs>
+          <w:tab w:val="num" w:pos="5040"/>
+        </w:tabs>
+        <w:ind w:left="5040" w:hanging="720"/>
+      </w:pPr>
+    </w:lvl>
+    <w:lvl w:ilvl="7">
+      <w:start w:val="1"/>
+      <w:numFmt w:val="decimal"/>
+      <w:lvlText w:val="%8."/>
+      <w:lvlJc w:val="left"/>
+      <w:pPr>
+        <w:tabs>
+          <w:tab w:val="num" w:pos="5760"/>
+        </w:tabs>
+        <w:ind w:left="5760" w:hanging="720"/>
+      </w:pPr>
+    </w:lvl>
+    <w:lvl w:ilvl="8">
+      <w:start w:val="1"/>
+      <w:numFmt w:val="decimal"/>
+      <w:lvlText w:val="%9."/>
+      <w:lvlJc w:val="left"/>
+      <w:pPr>
+        <w:tabs>
+          <w:tab w:val="num" w:pos="6480"/>
+        </w:tabs>
+        <w:ind w:left="6480" w:hanging="720"/>
+      </w:pPr>
+    </w:lvl>
+  </w:abstractNum>
+  <w:abstractNum w:abstractNumId="4" w15:restartNumberingAfterBreak="0">
+    <w:nsid w:val="3B097E5E"/>
+    <w:multiLevelType w:val="multilevel"/>
+    <w:tmpl w:val="8016655A"/>
+    <w:lvl w:ilvl="0">
+      <w:start w:val="1"/>
+      <w:numFmt w:val="decimal"/>
+      <w:lvlText w:val="%1."/>
+      <w:lvlJc w:val="left"/>
+      <w:pPr>
+        <w:tabs>
+          <w:tab w:val="num" w:pos="720"/>
+        </w:tabs>
+        <w:ind w:left="720" w:hanging="720"/>
+      </w:pPr>
+    </w:lvl>
+    <w:lvl w:ilvl="1">
+      <w:start w:val="1"/>
+      <w:numFmt w:val="decimal"/>
+      <w:lvlText w:val="%2."/>
+      <w:lvlJc w:val="left"/>
+      <w:pPr>
+        <w:tabs>
+          <w:tab w:val="num" w:pos="1440"/>
+        </w:tabs>
+        <w:ind w:left="1440" w:hanging="720"/>
+      </w:pPr>
+    </w:lvl>
+    <w:lvl w:ilvl="2">
+      <w:start w:val="1"/>
+      <w:numFmt w:val="decimal"/>
+      <w:lvlText w:val="%3."/>
+      <w:lvlJc w:val="left"/>
+      <w:pPr>
+        <w:tabs>
+          <w:tab w:val="num" w:pos="2160"/>
+        </w:tabs>
+        <w:ind w:left="2160" w:hanging="720"/>
+      </w:pPr>
+    </w:lvl>
+    <w:lvl w:ilvl="3">
+      <w:start w:val="1"/>
+      <w:numFmt w:val="decimal"/>
+      <w:lvlText w:val="%4."/>
+      <w:lvlJc w:val="left"/>
+      <w:pPr>
+        <w:tabs>
+          <w:tab w:val="num" w:pos="2880"/>
+        </w:tabs>
+        <w:ind w:left="2880" w:hanging="720"/>
+      </w:pPr>
+    </w:lvl>
+    <w:lvl w:ilvl="4">
+      <w:start w:val="1"/>
+      <w:numFmt w:val="decimal"/>
+      <w:lvlText w:val="%5."/>
+      <w:lvlJc w:val="left"/>
+      <w:pPr>
+        <w:tabs>
+          <w:tab w:val="num" w:pos="3600"/>
+        </w:tabs>
+        <w:ind w:left="3600" w:hanging="720"/>
+      </w:pPr>
+    </w:lvl>
+    <w:lvl w:ilvl="5">
+      <w:start w:val="1"/>
+      <w:numFmt w:val="decimal"/>
+      <w:lvlText w:val="%6."/>
+      <w:lvlJc w:val="left"/>
+      <w:pPr>
+        <w:tabs>
+          <w:tab w:val="num" w:pos="4320"/>
+        </w:tabs>
+        <w:ind w:left="4320" w:hanging="720"/>
+      </w:pPr>
+    </w:lvl>
+    <w:lvl w:ilvl="6">
+      <w:start w:val="1"/>
+      <w:numFmt w:val="decimal"/>
+      <w:lvlText w:val="%7."/>
+      <w:lvlJc w:val="left"/>
+      <w:pPr>
+        <w:tabs>
+          <w:tab w:val="num" w:pos="5040"/>
+        </w:tabs>
+        <w:ind w:left="5040" w:hanging="720"/>
+      </w:pPr>
+    </w:lvl>
+    <w:lvl w:ilvl="7">
+      <w:start w:val="1"/>
+      <w:numFmt w:val="decimal"/>
+      <w:lvlText w:val="%8."/>
+      <w:lvlJc w:val="left"/>
+      <w:pPr>
+        <w:tabs>
+          <w:tab w:val="num" w:pos="5760"/>
+        </w:tabs>
+        <w:ind w:left="5760" w:hanging="720"/>
+      </w:pPr>
+    </w:lvl>
+    <w:lvl w:ilvl="8">
+      <w:start w:val="1"/>
+      <w:numFmt w:val="decimal"/>
+      <w:lvlText w:val="%9."/>
+      <w:lvlJc w:val="left"/>
+      <w:pPr>
+        <w:tabs>
+          <w:tab w:val="num" w:pos="6480"/>
+        </w:tabs>
+        <w:ind w:left="6480" w:hanging="720"/>
+      </w:pPr>
+    </w:lvl>
+  </w:abstractNum>
+  <w:abstractNum w:abstractNumId="5" w15:restartNumberingAfterBreak="0">
+    <w:nsid w:val="430564FD"/>
+    <w:multiLevelType w:val="multilevel"/>
+    <w:tmpl w:val="01C08636"/>
+    <w:lvl w:ilvl="0">
+      <w:start w:val="1"/>
+      <w:numFmt w:val="decimal"/>
+      <w:lvlText w:val="%1."/>
+      <w:lvlJc w:val="left"/>
+      <w:pPr>
+        <w:tabs>
+          <w:tab w:val="num" w:pos="720"/>
+        </w:tabs>
+        <w:ind w:left="720" w:hanging="720"/>
+      </w:pPr>
+    </w:lvl>
+    <w:lvl w:ilvl="1">
+      <w:start w:val="1"/>
+      <w:numFmt w:val="decimal"/>
+      <w:lvlText w:val="%2."/>
+      <w:lvlJc w:val="left"/>
+      <w:pPr>
+        <w:tabs>
+          <w:tab w:val="num" w:pos="1440"/>
+        </w:tabs>
+        <w:ind w:left="1440" w:hanging="720"/>
+      </w:pPr>
+    </w:lvl>
+    <w:lvl w:ilvl="2">
+      <w:start w:val="1"/>
+      <w:numFmt w:val="decimal"/>
+      <w:lvlText w:val="%3."/>
+      <w:lvlJc w:val="left"/>
+      <w:pPr>
+        <w:tabs>
+          <w:tab w:val="num" w:pos="2160"/>
+        </w:tabs>
+        <w:ind w:left="2160" w:hanging="720"/>
+      </w:pPr>
+    </w:lvl>
+    <w:lvl w:ilvl="3">
+      <w:start w:val="1"/>
+      <w:numFmt w:val="decimal"/>
+      <w:lvlText w:val="%4."/>
+      <w:lvlJc w:val="left"/>
+      <w:pPr>
+        <w:tabs>
+          <w:tab w:val="num" w:pos="2880"/>
+        </w:tabs>
+        <w:ind w:left="2880" w:hanging="720"/>
+      </w:pPr>
+    </w:lvl>
+    <w:lvl w:ilvl="4">
+      <w:start w:val="1"/>
+      <w:numFmt w:val="decimal"/>
+      <w:lvlText w:val="%5."/>
+      <w:lvlJc w:val="left"/>
+      <w:pPr>
+        <w:tabs>
+          <w:tab w:val="num" w:pos="3600"/>
+        </w:tabs>
+        <w:ind w:left="3600" w:hanging="720"/>
+      </w:pPr>
+    </w:lvl>
+    <w:lvl w:ilvl="5">
+      <w:start w:val="1"/>
+      <w:numFmt w:val="decimal"/>
+      <w:lvlText w:val="%6."/>
+      <w:lvlJc w:val="left"/>
+      <w:pPr>
+        <w:tabs>
+          <w:tab w:val="num" w:pos="4320"/>
+        </w:tabs>
+        <w:ind w:left="4320" w:hanging="720"/>
+      </w:pPr>
+    </w:lvl>
+    <w:lvl w:ilvl="6">
+      <w:start w:val="1"/>
+      <w:numFmt w:val="decimal"/>
+      <w:lvlText w:val="%7."/>
+      <w:lvlJc w:val="left"/>
+      <w:pPr>
+        <w:tabs>
+          <w:tab w:val="num" w:pos="5040"/>
+        </w:tabs>
+        <w:ind w:left="5040" w:hanging="720"/>
+      </w:pPr>
+    </w:lvl>
+    <w:lvl w:ilvl="7">
+      <w:start w:val="1"/>
+      <w:numFmt w:val="decimal"/>
+      <w:lvlText w:val="%8."/>
+      <w:lvlJc w:val="left"/>
+      <w:pPr>
+        <w:tabs>
+          <w:tab w:val="num" w:pos="5760"/>
+        </w:tabs>
+        <w:ind w:left="5760" w:hanging="720"/>
+      </w:pPr>
+    </w:lvl>
+    <w:lvl w:ilvl="8">
+      <w:start w:val="1"/>
+      <w:numFmt w:val="decimal"/>
+      <w:lvlText w:val="%9."/>
+      <w:lvlJc w:val="left"/>
+      <w:pPr>
+        <w:tabs>
+          <w:tab w:val="num" w:pos="6480"/>
+        </w:tabs>
+        <w:ind w:left="6480" w:hanging="720"/>
+      </w:pPr>
+    </w:lvl>
+  </w:abstractNum>
   <w:num w:numId="1" w16cid:durableId="1115976281">
+    <w:abstractNumId w:val="1"/>
+  </w:num>
+  <w:num w:numId="2" w16cid:durableId="847210906">
+    <w:abstractNumId w:val="5"/>
+  </w:num>
+  <w:num w:numId="3" w16cid:durableId="1384713675">
     <w:abstractNumId w:val="0"/>
+  </w:num>
+  <w:num w:numId="4" w16cid:durableId="1734423347">
+    <w:abstractNumId w:val="4"/>
+  </w:num>
+  <w:num w:numId="5" w16cid:durableId="986206393">
+    <w:abstractNumId w:val="3"/>
+  </w:num>
+  <w:num w:numId="6" w16cid:durableId="185095067">
+    <w:abstractNumId w:val="2"/>
   </w:num>
 </w:numbering>
 </file>
@@ -24545,15 +25356,38 @@
   </w:compat>
   <w:rsids>
     <w:rsidRoot w:val="00943A99"/>
+    <w:rsid w:val="00014E42"/>
     <w:rsid w:val="000E409D"/>
+    <w:rsid w:val="00165342"/>
     <w:rsid w:val="00177BD1"/>
+    <w:rsid w:val="002C110B"/>
     <w:rsid w:val="003300F8"/>
+    <w:rsid w:val="0034467C"/>
+    <w:rsid w:val="00353FE8"/>
+    <w:rsid w:val="003B3D43"/>
+    <w:rsid w:val="003F0E6F"/>
+    <w:rsid w:val="00414A61"/>
+    <w:rsid w:val="00543BB3"/>
+    <w:rsid w:val="00560842"/>
     <w:rsid w:val="005F3003"/>
+    <w:rsid w:val="00652E15"/>
+    <w:rsid w:val="006B1C87"/>
     <w:rsid w:val="007019CE"/>
+    <w:rsid w:val="007C5446"/>
+    <w:rsid w:val="008976F4"/>
     <w:rsid w:val="00943A99"/>
     <w:rsid w:val="009A3BB1"/>
+    <w:rsid w:val="009A4F87"/>
+    <w:rsid w:val="00A022F8"/>
+    <w:rsid w:val="00A24987"/>
+    <w:rsid w:val="00A5400C"/>
     <w:rsid w:val="00A85DA5"/>
+    <w:rsid w:val="00E14DFC"/>
     <w:rsid w:val="00EE07F3"/>
+    <w:rsid w:val="00EF2467"/>
+    <w:rsid w:val="00FB4311"/>
+    <w:rsid w:val="00FE2FA1"/>
+    <w:rsid w:val="00FF07F7"/>
   </w:rsids>
   <m:mathPr>
     <m:mathFont m:val="Cambria Math"/>
@@ -25015,14 +25849,18 @@
     <w:basedOn w:val="DefaultParagraphFont"/>
     <w:uiPriority w:val="99"/>
     <w:unhideWhenUsed/>
-    <w:rsid w:val="00EE07F3"/>
+    <w:rsid w:val="00EF2467"/>
     <w:rPr>
       <w:color w:val="808080"/>
     </w:rPr>
   </w:style>
+  <w:style w:type="paragraph" w:customStyle="1" w:styleId="82E3C28E904A46AE80EF71D1F2AF11A0">
+    <w:name w:val="82E3C28E904A46AE80EF71D1F2AF11A0"/>
+    <w:rsid w:val="00943A99"/>
+  </w:style>
   <w:style w:type="paragraph" w:customStyle="1" w:styleId="9BB0536195C542CEBD6EB0416E1279491">
     <w:name w:val="9BB0536195C542CEBD6EB0416E1279491"/>
-    <w:rsid w:val="00EE07F3"/>
+    <w:rsid w:val="00EF2467"/>
     <w:pPr>
       <w:pBdr>
         <w:bottom w:val="single" w:sz="8" w:space="3" w:color="156082" w:themeColor="accent1"/>
@@ -25041,13 +25879,9 @@
       <w14:ligatures w14:val="none"/>
     </w:rPr>
   </w:style>
-  <w:style w:type="paragraph" w:customStyle="1" w:styleId="82E3C28E904A46AE80EF71D1F2AF11A0">
-    <w:name w:val="82E3C28E904A46AE80EF71D1F2AF11A0"/>
-    <w:rsid w:val="00943A99"/>
-  </w:style>
-  <w:style w:type="paragraph" w:customStyle="1" w:styleId="BE887EE93959403186593F77834D4A8F">
-    <w:name w:val="BE887EE93959403186593F77834D4A8F"/>
-    <w:rsid w:val="00EE07F3"/>
+  <w:style w:type="paragraph" w:customStyle="1" w:styleId="BE887EE93959403186593F77834D4A8F1">
+    <w:name w:val="BE887EE93959403186593F77834D4A8F1"/>
+    <w:rsid w:val="00EF2467"/>
     <w:pPr>
       <w:spacing w:before="40" w:after="60" w:line="240" w:lineRule="auto"/>
     </w:pPr>
@@ -25059,9 +25893,9 @@
       <w14:ligatures w14:val="none"/>
     </w:rPr>
   </w:style>
-  <w:style w:type="paragraph" w:customStyle="1" w:styleId="5C485C448EB94D4B8FE745C77BF94251">
-    <w:name w:val="5C485C448EB94D4B8FE745C77BF94251"/>
-    <w:rsid w:val="00EE07F3"/>
+  <w:style w:type="paragraph" w:customStyle="1" w:styleId="5C485C448EB94D4B8FE745C77BF942511">
+    <w:name w:val="5C485C448EB94D4B8FE745C77BF942511"/>
+    <w:rsid w:val="00EF2467"/>
     <w:pPr>
       <w:spacing w:before="40" w:after="60" w:line="240" w:lineRule="auto"/>
     </w:pPr>
@@ -25073,9 +25907,9 @@
       <w14:ligatures w14:val="none"/>
     </w:rPr>
   </w:style>
-  <w:style w:type="paragraph" w:customStyle="1" w:styleId="EAAD48D2AD434C14BD9540B1E9E46642">
-    <w:name w:val="EAAD48D2AD434C14BD9540B1E9E46642"/>
-    <w:rsid w:val="00EE07F3"/>
+  <w:style w:type="paragraph" w:customStyle="1" w:styleId="EAAD48D2AD434C14BD9540B1E9E466421">
+    <w:name w:val="EAAD48D2AD434C14BD9540B1E9E466421"/>
+    <w:rsid w:val="00EF2467"/>
     <w:pPr>
       <w:spacing w:before="40" w:after="60" w:line="240" w:lineRule="auto"/>
     </w:pPr>
@@ -25087,9 +25921,9 @@
       <w14:ligatures w14:val="none"/>
     </w:rPr>
   </w:style>
-  <w:style w:type="paragraph" w:customStyle="1" w:styleId="FCCC1966B6CD43B0A7F8CE4D8E1B10E5">
-    <w:name w:val="FCCC1966B6CD43B0A7F8CE4D8E1B10E5"/>
-    <w:rsid w:val="00EE07F3"/>
+  <w:style w:type="paragraph" w:customStyle="1" w:styleId="FCCC1966B6CD43B0A7F8CE4D8E1B10E51">
+    <w:name w:val="FCCC1966B6CD43B0A7F8CE4D8E1B10E51"/>
+    <w:rsid w:val="00EF2467"/>
     <w:pPr>
       <w:spacing w:before="40" w:after="60" w:line="240" w:lineRule="auto"/>
     </w:pPr>
@@ -25101,9 +25935,9 @@
       <w14:ligatures w14:val="none"/>
     </w:rPr>
   </w:style>
-  <w:style w:type="paragraph" w:customStyle="1" w:styleId="BE831E3F80B248EEB2F3188BCE735C7D">
-    <w:name w:val="BE831E3F80B248EEB2F3188BCE735C7D"/>
-    <w:rsid w:val="00EE07F3"/>
+  <w:style w:type="paragraph" w:customStyle="1" w:styleId="BE831E3F80B248EEB2F3188BCE735C7D1">
+    <w:name w:val="BE831E3F80B248EEB2F3188BCE735C7D1"/>
+    <w:rsid w:val="00EF2467"/>
     <w:pPr>
       <w:spacing w:before="40" w:after="60" w:line="240" w:lineRule="auto"/>
     </w:pPr>
@@ -25115,9 +25949,9 @@
       <w14:ligatures w14:val="none"/>
     </w:rPr>
   </w:style>
-  <w:style w:type="paragraph" w:customStyle="1" w:styleId="130A2A4FA78D448C9DAAEC773E722D11">
-    <w:name w:val="130A2A4FA78D448C9DAAEC773E722D11"/>
-    <w:rsid w:val="00EE07F3"/>
+  <w:style w:type="paragraph" w:customStyle="1" w:styleId="130A2A4FA78D448C9DAAEC773E722D111">
+    <w:name w:val="130A2A4FA78D448C9DAAEC773E722D111"/>
+    <w:rsid w:val="00EF2467"/>
     <w:pPr>
       <w:spacing w:before="40" w:after="60" w:line="240" w:lineRule="auto"/>
     </w:pPr>
@@ -25129,9 +25963,9 @@
       <w14:ligatures w14:val="none"/>
     </w:rPr>
   </w:style>
-  <w:style w:type="paragraph" w:customStyle="1" w:styleId="35226834B2BB4853A40B9654FF9BBC43">
-    <w:name w:val="35226834B2BB4853A40B9654FF9BBC43"/>
-    <w:rsid w:val="00EE07F3"/>
+  <w:style w:type="paragraph" w:customStyle="1" w:styleId="35226834B2BB4853A40B9654FF9BBC431">
+    <w:name w:val="35226834B2BB4853A40B9654FF9BBC431"/>
+    <w:rsid w:val="00EF2467"/>
     <w:pPr>
       <w:spacing w:before="40" w:after="60" w:line="240" w:lineRule="auto"/>
     </w:pPr>
@@ -25143,9 +25977,9 @@
       <w14:ligatures w14:val="none"/>
     </w:rPr>
   </w:style>
-  <w:style w:type="paragraph" w:customStyle="1" w:styleId="C348C5938BF44AB883F43DCB95181344">
-    <w:name w:val="C348C5938BF44AB883F43DCB95181344"/>
-    <w:rsid w:val="00EE07F3"/>
+  <w:style w:type="paragraph" w:customStyle="1" w:styleId="C348C5938BF44AB883F43DCB951813441">
+    <w:name w:val="C348C5938BF44AB883F43DCB951813441"/>
+    <w:rsid w:val="00EF2467"/>
     <w:pPr>
       <w:spacing w:before="40" w:after="60" w:line="240" w:lineRule="auto"/>
     </w:pPr>
@@ -25159,7 +25993,7 @@
   </w:style>
   <w:style w:type="paragraph" w:customStyle="1" w:styleId="8EDC49BCDE584ADFA32112D3727480001">
     <w:name w:val="8EDC49BCDE584ADFA32112D3727480001"/>
-    <w:rsid w:val="00EE07F3"/>
+    <w:rsid w:val="00EF2467"/>
     <w:pPr>
       <w:spacing w:before="40" w:after="60" w:line="240" w:lineRule="auto"/>
     </w:pPr>
@@ -25171,9 +26005,23 @@
       <w14:ligatures w14:val="none"/>
     </w:rPr>
   </w:style>
+  <w:style w:type="paragraph" w:customStyle="1" w:styleId="B85813B05CF742C08B2C3F65E9EC4BE31">
+    <w:name w:val="B85813B05CF742C08B2C3F65E9EC4BE31"/>
+    <w:rsid w:val="00EF2467"/>
+    <w:pPr>
+      <w:spacing w:line="259" w:lineRule="auto"/>
+    </w:pPr>
+    <w:rPr>
+      <w:rFonts w:ascii="Barlow" w:eastAsiaTheme="minorHAnsi" w:hAnsi="Barlow"/>
+      <w:kern w:val="0"/>
+      <w:sz w:val="22"/>
+      <w:szCs w:val="22"/>
+      <w14:ligatures w14:val="none"/>
+    </w:rPr>
+  </w:style>
   <w:style w:type="paragraph" w:customStyle="1" w:styleId="A399DB582CDC451686CD4187D0E3745A1">
     <w:name w:val="A399DB582CDC451686CD4187D0E3745A1"/>
-    <w:rsid w:val="00EE07F3"/>
+    <w:rsid w:val="00EF2467"/>
     <w:pPr>
       <w:spacing w:line="259" w:lineRule="auto"/>
     </w:pPr>
@@ -25187,7 +26035,7 @@
   </w:style>
   <w:style w:type="paragraph" w:customStyle="1" w:styleId="DFFF9E8D17644907AF3F9C6A7A0B35671">
     <w:name w:val="DFFF9E8D17644907AF3F9C6A7A0B35671"/>
-    <w:rsid w:val="00EE07F3"/>
+    <w:rsid w:val="00EF2467"/>
     <w:pPr>
       <w:spacing w:line="259" w:lineRule="auto"/>
     </w:pPr>
@@ -25201,7 +26049,7 @@
   </w:style>
   <w:style w:type="paragraph" w:customStyle="1" w:styleId="84CD9787E1724F79ACEA4EEF76319C551">
     <w:name w:val="84CD9787E1724F79ACEA4EEF76319C551"/>
-    <w:rsid w:val="00EE07F3"/>
+    <w:rsid w:val="00EF2467"/>
     <w:pPr>
       <w:spacing w:before="40" w:after="60" w:line="240" w:lineRule="auto"/>
     </w:pPr>
@@ -25215,7 +26063,7 @@
   </w:style>
   <w:style w:type="paragraph" w:customStyle="1" w:styleId="5E18A2F6F37E43139B9D57FDDECF502D1">
     <w:name w:val="5E18A2F6F37E43139B9D57FDDECF502D1"/>
-    <w:rsid w:val="00EE07F3"/>
+    <w:rsid w:val="00EF2467"/>
     <w:pPr>
       <w:spacing w:line="259" w:lineRule="auto"/>
     </w:pPr>
@@ -25229,7 +26077,7 @@
   </w:style>
   <w:style w:type="paragraph" w:customStyle="1" w:styleId="AC7CCD1797ED495593F2DFFA55408D3E1">
     <w:name w:val="AC7CCD1797ED495593F2DFFA55408D3E1"/>
-    <w:rsid w:val="00EE07F3"/>
+    <w:rsid w:val="00EF2467"/>
     <w:pPr>
       <w:spacing w:line="259" w:lineRule="auto"/>
     </w:pPr>
@@ -25241,9 +26089,9 @@
       <w14:ligatures w14:val="none"/>
     </w:rPr>
   </w:style>
-  <w:style w:type="paragraph" w:customStyle="1" w:styleId="CCB1CF824B75448C93D75A13DBA02F2F">
-    <w:name w:val="CCB1CF824B75448C93D75A13DBA02F2F"/>
-    <w:rsid w:val="00EE07F3"/>
+  <w:style w:type="paragraph" w:customStyle="1" w:styleId="CCB1CF824B75448C93D75A13DBA02F2F1">
+    <w:name w:val="CCB1CF824B75448C93D75A13DBA02F2F1"/>
+    <w:rsid w:val="00EF2467"/>
     <w:pPr>
       <w:spacing w:line="259" w:lineRule="auto"/>
     </w:pPr>
@@ -25255,9 +26103,9 @@
       <w14:ligatures w14:val="none"/>
     </w:rPr>
   </w:style>
-  <w:style w:type="paragraph" w:customStyle="1" w:styleId="838935CA102F4CC69C9B5F8FD199E66A">
-    <w:name w:val="838935CA102F4CC69C9B5F8FD199E66A"/>
-    <w:rsid w:val="00EE07F3"/>
+  <w:style w:type="paragraph" w:customStyle="1" w:styleId="838935CA102F4CC69C9B5F8FD199E66A1">
+    <w:name w:val="838935CA102F4CC69C9B5F8FD199E66A1"/>
+    <w:rsid w:val="00EF2467"/>
     <w:pPr>
       <w:spacing w:line="259" w:lineRule="auto"/>
     </w:pPr>
@@ -25269,9 +26117,9 @@
       <w14:ligatures w14:val="none"/>
     </w:rPr>
   </w:style>
-  <w:style w:type="paragraph" w:customStyle="1" w:styleId="50CAF4399DA94F299438BDDB84C50E14">
-    <w:name w:val="50CAF4399DA94F299438BDDB84C50E14"/>
-    <w:rsid w:val="00EE07F3"/>
+  <w:style w:type="paragraph" w:customStyle="1" w:styleId="50CAF4399DA94F299438BDDB84C50E141">
+    <w:name w:val="50CAF4399DA94F299438BDDB84C50E141"/>
+    <w:rsid w:val="00EF2467"/>
     <w:pPr>
       <w:spacing w:line="259" w:lineRule="auto"/>
     </w:pPr>
@@ -25283,9 +26131,9 @@
       <w14:ligatures w14:val="none"/>
     </w:rPr>
   </w:style>
-  <w:style w:type="paragraph" w:customStyle="1" w:styleId="6351A2C5E7764513A33024CA79730375">
-    <w:name w:val="6351A2C5E7764513A33024CA79730375"/>
-    <w:rsid w:val="00EE07F3"/>
+  <w:style w:type="paragraph" w:customStyle="1" w:styleId="6351A2C5E7764513A33024CA797303751">
+    <w:name w:val="6351A2C5E7764513A33024CA797303751"/>
+    <w:rsid w:val="00EF2467"/>
     <w:pPr>
       <w:spacing w:line="259" w:lineRule="auto"/>
     </w:pPr>
@@ -25297,9 +26145,9 @@
       <w14:ligatures w14:val="none"/>
     </w:rPr>
   </w:style>
-  <w:style w:type="paragraph" w:customStyle="1" w:styleId="89883265E2E14F9697DB18810384D943">
-    <w:name w:val="89883265E2E14F9697DB18810384D943"/>
-    <w:rsid w:val="00EE07F3"/>
+  <w:style w:type="paragraph" w:customStyle="1" w:styleId="89883265E2E14F9697DB18810384D9431">
+    <w:name w:val="89883265E2E14F9697DB18810384D9431"/>
+    <w:rsid w:val="00EF2467"/>
     <w:pPr>
       <w:spacing w:line="259" w:lineRule="auto"/>
     </w:pPr>
@@ -25311,9 +26159,9 @@
       <w14:ligatures w14:val="none"/>
     </w:rPr>
   </w:style>
-  <w:style w:type="paragraph" w:customStyle="1" w:styleId="92D31C19B0794ED989233E19F31ECE66">
-    <w:name w:val="92D31C19B0794ED989233E19F31ECE66"/>
-    <w:rsid w:val="00EE07F3"/>
+  <w:style w:type="paragraph" w:customStyle="1" w:styleId="92D31C19B0794ED989233E19F31ECE661">
+    <w:name w:val="92D31C19B0794ED989233E19F31ECE661"/>
+    <w:rsid w:val="00EF2467"/>
     <w:pPr>
       <w:spacing w:line="259" w:lineRule="auto"/>
     </w:pPr>
@@ -25325,9 +26173,9 @@
       <w14:ligatures w14:val="none"/>
     </w:rPr>
   </w:style>
-  <w:style w:type="paragraph" w:customStyle="1" w:styleId="4E1C8519416F4D139C03C7EC5E138F83">
-    <w:name w:val="4E1C8519416F4D139C03C7EC5E138F83"/>
-    <w:rsid w:val="00EE07F3"/>
+  <w:style w:type="paragraph" w:customStyle="1" w:styleId="4E1C8519416F4D139C03C7EC5E138F831">
+    <w:name w:val="4E1C8519416F4D139C03C7EC5E138F831"/>
+    <w:rsid w:val="00EF2467"/>
     <w:pPr>
       <w:spacing w:line="259" w:lineRule="auto"/>
     </w:pPr>
@@ -25339,9 +26187,9 @@
       <w14:ligatures w14:val="none"/>
     </w:rPr>
   </w:style>
-  <w:style w:type="paragraph" w:customStyle="1" w:styleId="AF18CCC6E5E3444E99B6C8CF61E1739D">
-    <w:name w:val="AF18CCC6E5E3444E99B6C8CF61E1739D"/>
-    <w:rsid w:val="00EE07F3"/>
+  <w:style w:type="paragraph" w:customStyle="1" w:styleId="AF18CCC6E5E3444E99B6C8CF61E1739D1">
+    <w:name w:val="AF18CCC6E5E3444E99B6C8CF61E1739D1"/>
+    <w:rsid w:val="00EF2467"/>
     <w:pPr>
       <w:spacing w:line="259" w:lineRule="auto"/>
     </w:pPr>
@@ -25353,9 +26201,9 @@
       <w14:ligatures w14:val="none"/>
     </w:rPr>
   </w:style>
-  <w:style w:type="paragraph" w:customStyle="1" w:styleId="F8C85013B6AF4E2083A312F4F0246D90">
-    <w:name w:val="F8C85013B6AF4E2083A312F4F0246D90"/>
-    <w:rsid w:val="00EE07F3"/>
+  <w:style w:type="paragraph" w:customStyle="1" w:styleId="F8C85013B6AF4E2083A312F4F0246D901">
+    <w:name w:val="F8C85013B6AF4E2083A312F4F0246D901"/>
+    <w:rsid w:val="00EF2467"/>
     <w:pPr>
       <w:spacing w:line="259" w:lineRule="auto"/>
     </w:pPr>
@@ -25367,9 +26215,9 @@
       <w14:ligatures w14:val="none"/>
     </w:rPr>
   </w:style>
-  <w:style w:type="paragraph" w:customStyle="1" w:styleId="5D577DA2423549AB93BA048F44EF0F1E">
-    <w:name w:val="5D577DA2423549AB93BA048F44EF0F1E"/>
-    <w:rsid w:val="00EE07F3"/>
+  <w:style w:type="paragraph" w:customStyle="1" w:styleId="5D577DA2423549AB93BA048F44EF0F1E1">
+    <w:name w:val="5D577DA2423549AB93BA048F44EF0F1E1"/>
+    <w:rsid w:val="00EF2467"/>
     <w:pPr>
       <w:spacing w:after="120" w:line="288" w:lineRule="auto"/>
     </w:pPr>
@@ -25382,9 +26230,9 @@
       <w14:ligatures w14:val="none"/>
     </w:rPr>
   </w:style>
-  <w:style w:type="paragraph" w:customStyle="1" w:styleId="0108FCCF5D234D1FB9FE6BA2EC5D9D83">
-    <w:name w:val="0108FCCF5D234D1FB9FE6BA2EC5D9D83"/>
-    <w:rsid w:val="00EE07F3"/>
+  <w:style w:type="paragraph" w:customStyle="1" w:styleId="0108FCCF5D234D1FB9FE6BA2EC5D9D831">
+    <w:name w:val="0108FCCF5D234D1FB9FE6BA2EC5D9D831"/>
+    <w:rsid w:val="00EF2467"/>
     <w:pPr>
       <w:spacing w:after="120" w:line="288" w:lineRule="auto"/>
     </w:pPr>
@@ -25397,9 +26245,9 @@
       <w14:ligatures w14:val="none"/>
     </w:rPr>
   </w:style>
-  <w:style w:type="paragraph" w:customStyle="1" w:styleId="D5887E9345FD4249A4228D4826E5E53B">
-    <w:name w:val="D5887E9345FD4249A4228D4826E5E53B"/>
-    <w:rsid w:val="00EE07F3"/>
+  <w:style w:type="paragraph" w:customStyle="1" w:styleId="D5887E9345FD4249A4228D4826E5E53B1">
+    <w:name w:val="D5887E9345FD4249A4228D4826E5E53B1"/>
+    <w:rsid w:val="00EF2467"/>
     <w:pPr>
       <w:spacing w:after="120" w:line="288" w:lineRule="auto"/>
     </w:pPr>
@@ -25412,9 +26260,9 @@
       <w14:ligatures w14:val="none"/>
     </w:rPr>
   </w:style>
-  <w:style w:type="paragraph" w:customStyle="1" w:styleId="6FCFB35AFD7F432A9E639C39BBB6751B">
-    <w:name w:val="6FCFB35AFD7F432A9E639C39BBB6751B"/>
-    <w:rsid w:val="00EE07F3"/>
+  <w:style w:type="paragraph" w:customStyle="1" w:styleId="6FCFB35AFD7F432A9E639C39BBB6751B1">
+    <w:name w:val="6FCFB35AFD7F432A9E639C39BBB6751B1"/>
+    <w:rsid w:val="00EF2467"/>
     <w:pPr>
       <w:spacing w:after="120" w:line="288" w:lineRule="auto"/>
     </w:pPr>
@@ -25427,18 +26275,15 @@
       <w14:ligatures w14:val="none"/>
     </w:rPr>
   </w:style>
-  <w:style w:type="paragraph" w:customStyle="1" w:styleId="54EA4787A9BC400CA45F3716C4329902">
-    <w:name w:val="54EA4787A9BC400CA45F3716C4329902"/>
-    <w:rsid w:val="00EE07F3"/>
+  <w:style w:type="paragraph" w:customStyle="1" w:styleId="54EA4787A9BC400CA45F3716C43299021">
+    <w:name w:val="54EA4787A9BC400CA45F3716C43299021"/>
+    <w:rsid w:val="00EF2467"/>
     <w:pPr>
       <w:numPr>
-        <w:numId w:val="26"/>
+        <w:numId w:val="6"/>
       </w:numPr>
-      <w:tabs>
-        <w:tab w:val="clear" w:pos="360"/>
-      </w:tabs>
       <w:spacing w:after="0" w:line="259" w:lineRule="auto"/>
-      <w:ind w:left="720" w:hanging="360"/>
+      <w:ind w:hanging="360"/>
       <w:contextualSpacing/>
     </w:pPr>
     <w:rPr>
@@ -25450,37 +26295,9 @@
       <w14:ligatures w14:val="none"/>
     </w:rPr>
   </w:style>
-  <w:style w:type="paragraph" w:customStyle="1" w:styleId="62149423EF294F48A1667F9BDE35E096">
-    <w:name w:val="62149423EF294F48A1667F9BDE35E096"/>
-    <w:rsid w:val="00EE07F3"/>
-    <w:pPr>
-      <w:spacing w:line="259" w:lineRule="auto"/>
-    </w:pPr>
-    <w:rPr>
-      <w:rFonts w:ascii="Barlow" w:eastAsiaTheme="minorHAnsi" w:hAnsi="Barlow"/>
-      <w:kern w:val="0"/>
-      <w:sz w:val="22"/>
-      <w:szCs w:val="22"/>
-      <w14:ligatures w14:val="none"/>
-    </w:rPr>
-  </w:style>
-  <w:style w:type="paragraph" w:customStyle="1" w:styleId="1B41D9AB780B41CDB43AD5BB264AAEB6">
-    <w:name w:val="1B41D9AB780B41CDB43AD5BB264AAEB6"/>
-    <w:rsid w:val="00EE07F3"/>
-    <w:pPr>
-      <w:spacing w:line="259" w:lineRule="auto"/>
-    </w:pPr>
-    <w:rPr>
-      <w:rFonts w:ascii="Barlow" w:eastAsiaTheme="minorHAnsi" w:hAnsi="Barlow"/>
-      <w:kern w:val="0"/>
-      <w:sz w:val="22"/>
-      <w:szCs w:val="22"/>
-      <w14:ligatures w14:val="none"/>
-    </w:rPr>
-  </w:style>
-  <w:style w:type="paragraph" w:customStyle="1" w:styleId="1C5574BB2F2542DEA9917C28ADA64270">
-    <w:name w:val="1C5574BB2F2542DEA9917C28ADA64270"/>
-    <w:rsid w:val="00EE07F3"/>
+  <w:style w:type="paragraph" w:customStyle="1" w:styleId="F4FCFB16954544B89249D0DB67760AD71">
+    <w:name w:val="F4FCFB16954544B89249D0DB67760AD71"/>
+    <w:rsid w:val="00EF2467"/>
     <w:pPr>
       <w:spacing w:after="120" w:line="288" w:lineRule="auto"/>
     </w:pPr>
@@ -25493,9 +26310,9 @@
       <w14:ligatures w14:val="none"/>
     </w:rPr>
   </w:style>
-  <w:style w:type="paragraph" w:customStyle="1" w:styleId="63D75C9B7621488E9F8C3C68ACE0A8F3">
-    <w:name w:val="63D75C9B7621488E9F8C3C68ACE0A8F3"/>
-    <w:rsid w:val="00EE07F3"/>
+  <w:style w:type="paragraph" w:customStyle="1" w:styleId="A91489FFD81740FCBB9C24A0A217C1211">
+    <w:name w:val="A91489FFD81740FCBB9C24A0A217C1211"/>
+    <w:rsid w:val="00EF2467"/>
     <w:pPr>
       <w:spacing w:after="120" w:line="288" w:lineRule="auto"/>
     </w:pPr>
@@ -25508,9 +26325,9 @@
       <w14:ligatures w14:val="none"/>
     </w:rPr>
   </w:style>
-  <w:style w:type="paragraph" w:customStyle="1" w:styleId="0A365E14BC864328910AFF34E8A50F7E">
-    <w:name w:val="0A365E14BC864328910AFF34E8A50F7E"/>
-    <w:rsid w:val="00EE07F3"/>
+  <w:style w:type="paragraph" w:customStyle="1" w:styleId="DCADC0173DF545A7A3990108CA91FEBB1">
+    <w:name w:val="DCADC0173DF545A7A3990108CA91FEBB1"/>
+    <w:rsid w:val="00EF2467"/>
     <w:pPr>
       <w:spacing w:after="120" w:line="288" w:lineRule="auto"/>
     </w:pPr>
@@ -25523,9 +26340,9 @@
       <w14:ligatures w14:val="none"/>
     </w:rPr>
   </w:style>
-  <w:style w:type="paragraph" w:customStyle="1" w:styleId="74E6600994AB4463A98322689CE07D87">
-    <w:name w:val="74E6600994AB4463A98322689CE07D87"/>
-    <w:rsid w:val="00EE07F3"/>
+  <w:style w:type="paragraph" w:customStyle="1" w:styleId="8F65E18FC3B34158BC265850623502B41">
+    <w:name w:val="8F65E18FC3B34158BC265850623502B41"/>
+    <w:rsid w:val="00EF2467"/>
     <w:pPr>
       <w:spacing w:after="120" w:line="288" w:lineRule="auto"/>
     </w:pPr>
@@ -25538,9 +26355,37 @@
       <w14:ligatures w14:val="none"/>
     </w:rPr>
   </w:style>
-  <w:style w:type="paragraph" w:customStyle="1" w:styleId="F96E6557418E443AB5F923D6BA73A19D">
-    <w:name w:val="F96E6557418E443AB5F923D6BA73A19D"/>
-    <w:rsid w:val="00EE07F3"/>
+  <w:style w:type="paragraph" w:customStyle="1" w:styleId="62149423EF294F48A1667F9BDE35E0961">
+    <w:name w:val="62149423EF294F48A1667F9BDE35E0961"/>
+    <w:rsid w:val="00EF2467"/>
+    <w:pPr>
+      <w:spacing w:line="259" w:lineRule="auto"/>
+    </w:pPr>
+    <w:rPr>
+      <w:rFonts w:ascii="Barlow" w:eastAsiaTheme="minorHAnsi" w:hAnsi="Barlow"/>
+      <w:kern w:val="0"/>
+      <w:sz w:val="22"/>
+      <w:szCs w:val="22"/>
+      <w14:ligatures w14:val="none"/>
+    </w:rPr>
+  </w:style>
+  <w:style w:type="paragraph" w:customStyle="1" w:styleId="1B41D9AB780B41CDB43AD5BB264AAEB61">
+    <w:name w:val="1B41D9AB780B41CDB43AD5BB264AAEB61"/>
+    <w:rsid w:val="00EF2467"/>
+    <w:pPr>
+      <w:spacing w:line="259" w:lineRule="auto"/>
+    </w:pPr>
+    <w:rPr>
+      <w:rFonts w:ascii="Barlow" w:eastAsiaTheme="minorHAnsi" w:hAnsi="Barlow"/>
+      <w:kern w:val="0"/>
+      <w:sz w:val="22"/>
+      <w:szCs w:val="22"/>
+      <w14:ligatures w14:val="none"/>
+    </w:rPr>
+  </w:style>
+  <w:style w:type="paragraph" w:customStyle="1" w:styleId="1C5574BB2F2542DEA9917C28ADA642701">
+    <w:name w:val="1C5574BB2F2542DEA9917C28ADA642701"/>
+    <w:rsid w:val="00EF2467"/>
     <w:pPr>
       <w:spacing w:after="120" w:line="288" w:lineRule="auto"/>
     </w:pPr>
@@ -25553,9 +26398,9 @@
       <w14:ligatures w14:val="none"/>
     </w:rPr>
   </w:style>
-  <w:style w:type="paragraph" w:customStyle="1" w:styleId="2FE6BBC919A34434B662704BE3C8DC42">
-    <w:name w:val="2FE6BBC919A34434B662704BE3C8DC42"/>
-    <w:rsid w:val="00EE07F3"/>
+  <w:style w:type="paragraph" w:customStyle="1" w:styleId="63D75C9B7621488E9F8C3C68ACE0A8F31">
+    <w:name w:val="63D75C9B7621488E9F8C3C68ACE0A8F31"/>
+    <w:rsid w:val="00EF2467"/>
     <w:pPr>
       <w:spacing w:after="120" w:line="288" w:lineRule="auto"/>
     </w:pPr>
@@ -25568,9 +26413,9 @@
       <w14:ligatures w14:val="none"/>
     </w:rPr>
   </w:style>
-  <w:style w:type="paragraph" w:customStyle="1" w:styleId="3C56A7742F144F1D9EF09FB848E50777">
-    <w:name w:val="3C56A7742F144F1D9EF09FB848E50777"/>
-    <w:rsid w:val="00EE07F3"/>
+  <w:style w:type="paragraph" w:customStyle="1" w:styleId="0A365E14BC864328910AFF34E8A50F7E1">
+    <w:name w:val="0A365E14BC864328910AFF34E8A50F7E1"/>
+    <w:rsid w:val="00EF2467"/>
     <w:pPr>
       <w:spacing w:after="120" w:line="288" w:lineRule="auto"/>
     </w:pPr>
@@ -25583,514 +26428,9 @@
       <w14:ligatures w14:val="none"/>
     </w:rPr>
   </w:style>
-  <w:style w:type="paragraph" w:customStyle="1" w:styleId="B89E7BF26058440AB353D3B5CFE58E11">
-    <w:name w:val="B89E7BF26058440AB353D3B5CFE58E11"/>
-    <w:rsid w:val="00EE07F3"/>
-    <w:pPr>
-      <w:spacing w:line="259" w:lineRule="auto"/>
-    </w:pPr>
-    <w:rPr>
-      <w:rFonts w:ascii="Barlow" w:eastAsiaTheme="minorHAnsi" w:hAnsi="Barlow"/>
-      <w:kern w:val="0"/>
-      <w:sz w:val="22"/>
-      <w:szCs w:val="22"/>
-      <w14:ligatures w14:val="none"/>
-    </w:rPr>
-  </w:style>
-  <w:style w:type="paragraph" w:customStyle="1" w:styleId="6F320A7B9D924FF09E59C61C40618685">
-    <w:name w:val="6F320A7B9D924FF09E59C61C40618685"/>
-    <w:rsid w:val="00EE07F3"/>
-    <w:pPr>
-      <w:spacing w:line="259" w:lineRule="auto"/>
-    </w:pPr>
-    <w:rPr>
-      <w:rFonts w:ascii="Barlow" w:eastAsiaTheme="minorHAnsi" w:hAnsi="Barlow"/>
-      <w:kern w:val="0"/>
-      <w:sz w:val="22"/>
-      <w:szCs w:val="22"/>
-      <w14:ligatures w14:val="none"/>
-    </w:rPr>
-  </w:style>
-  <w:style w:type="paragraph" w:customStyle="1" w:styleId="485593C5A1634EF4BC8D9F8F9C81A712">
-    <w:name w:val="485593C5A1634EF4BC8D9F8F9C81A712"/>
-    <w:rsid w:val="00EE07F3"/>
-    <w:pPr>
-      <w:spacing w:line="259" w:lineRule="auto"/>
-    </w:pPr>
-    <w:rPr>
-      <w:rFonts w:ascii="Barlow" w:eastAsiaTheme="minorHAnsi" w:hAnsi="Barlow"/>
-      <w:kern w:val="0"/>
-      <w:sz w:val="22"/>
-      <w:szCs w:val="22"/>
-      <w14:ligatures w14:val="none"/>
-    </w:rPr>
-  </w:style>
-  <w:style w:type="paragraph" w:customStyle="1" w:styleId="177B672764B44DCAAEFD08EBDB829208">
-    <w:name w:val="177B672764B44DCAAEFD08EBDB829208"/>
-    <w:rsid w:val="00EE07F3"/>
-    <w:pPr>
-      <w:spacing w:line="259" w:lineRule="auto"/>
-    </w:pPr>
-    <w:rPr>
-      <w:rFonts w:ascii="Barlow" w:eastAsiaTheme="minorHAnsi" w:hAnsi="Barlow"/>
-      <w:kern w:val="0"/>
-      <w:sz w:val="22"/>
-      <w:szCs w:val="22"/>
-      <w14:ligatures w14:val="none"/>
-    </w:rPr>
-  </w:style>
-  <w:style w:type="paragraph" w:customStyle="1" w:styleId="5DF96AF44FE248BDB1C9F9F940153EE0">
-    <w:name w:val="5DF96AF44FE248BDB1C9F9F940153EE0"/>
-    <w:rsid w:val="00EE07F3"/>
-    <w:pPr>
-      <w:spacing w:line="259" w:lineRule="auto"/>
-    </w:pPr>
-    <w:rPr>
-      <w:rFonts w:ascii="Barlow" w:eastAsiaTheme="minorHAnsi" w:hAnsi="Barlow"/>
-      <w:kern w:val="0"/>
-      <w:sz w:val="22"/>
-      <w:szCs w:val="22"/>
-      <w14:ligatures w14:val="none"/>
-    </w:rPr>
-  </w:style>
-  <w:style w:type="paragraph" w:customStyle="1" w:styleId="4526F41040364EBBBE9AE56A49412BAD">
-    <w:name w:val="4526F41040364EBBBE9AE56A49412BAD"/>
-    <w:rsid w:val="00EE07F3"/>
-    <w:pPr>
-      <w:spacing w:line="259" w:lineRule="auto"/>
-    </w:pPr>
-    <w:rPr>
-      <w:rFonts w:ascii="Barlow" w:eastAsiaTheme="minorHAnsi" w:hAnsi="Barlow"/>
-      <w:kern w:val="0"/>
-      <w:sz w:val="22"/>
-      <w:szCs w:val="22"/>
-      <w14:ligatures w14:val="none"/>
-    </w:rPr>
-  </w:style>
-  <w:style w:type="paragraph" w:customStyle="1" w:styleId="EF8BCD384EA24C37BC7A32A63E47E021">
-    <w:name w:val="EF8BCD384EA24C37BC7A32A63E47E021"/>
-    <w:rsid w:val="00EE07F3"/>
-    <w:pPr>
-      <w:spacing w:line="259" w:lineRule="auto"/>
-    </w:pPr>
-    <w:rPr>
-      <w:rFonts w:ascii="Barlow" w:eastAsiaTheme="minorHAnsi" w:hAnsi="Barlow"/>
-      <w:kern w:val="0"/>
-      <w:sz w:val="22"/>
-      <w:szCs w:val="22"/>
-      <w14:ligatures w14:val="none"/>
-    </w:rPr>
-  </w:style>
-  <w:style w:type="paragraph" w:customStyle="1" w:styleId="4A7EA22BA12B43A3A0FDE2392933AEEA">
-    <w:name w:val="4A7EA22BA12B43A3A0FDE2392933AEEA"/>
-    <w:rsid w:val="00EE07F3"/>
-    <w:pPr>
-      <w:spacing w:line="259" w:lineRule="auto"/>
-    </w:pPr>
-    <w:rPr>
-      <w:rFonts w:ascii="Barlow" w:eastAsiaTheme="minorHAnsi" w:hAnsi="Barlow"/>
-      <w:kern w:val="0"/>
-      <w:sz w:val="22"/>
-      <w:szCs w:val="22"/>
-      <w14:ligatures w14:val="none"/>
-    </w:rPr>
-  </w:style>
-  <w:style w:type="paragraph" w:customStyle="1" w:styleId="2F5584A6D47D4D0EB76CE001818F39C8">
-    <w:name w:val="2F5584A6D47D4D0EB76CE001818F39C8"/>
-    <w:rsid w:val="00EE07F3"/>
-    <w:pPr>
-      <w:numPr>
-        <w:numId w:val="26"/>
-      </w:numPr>
-      <w:tabs>
-        <w:tab w:val="clear" w:pos="360"/>
-      </w:tabs>
-      <w:spacing w:after="0" w:line="259" w:lineRule="auto"/>
-      <w:ind w:left="720" w:hanging="360"/>
-      <w:contextualSpacing/>
-    </w:pPr>
-    <w:rPr>
-      <w:rFonts w:ascii="Barlow" w:eastAsiaTheme="minorHAnsi" w:hAnsi="Barlow"/>
-      <w:kern w:val="0"/>
-      <w:sz w:val="22"/>
-      <w:szCs w:val="22"/>
-      <w:lang w:eastAsia="ja-JP"/>
-      <w14:ligatures w14:val="none"/>
-    </w:rPr>
-  </w:style>
-  <w:style w:type="paragraph" w:customStyle="1" w:styleId="47BE212F73BF42F8A92E6ED0F90E8C6A1">
-    <w:name w:val="47BE212F73BF42F8A92E6ED0F90E8C6A1"/>
-    <w:rsid w:val="00EE07F3"/>
-    <w:pPr>
-      <w:spacing w:line="259" w:lineRule="auto"/>
-    </w:pPr>
-    <w:rPr>
-      <w:rFonts w:ascii="Barlow" w:eastAsiaTheme="minorHAnsi" w:hAnsi="Barlow"/>
-      <w:kern w:val="0"/>
-      <w:sz w:val="22"/>
-      <w:szCs w:val="22"/>
-      <w14:ligatures w14:val="none"/>
-    </w:rPr>
-  </w:style>
-  <w:style w:type="paragraph" w:customStyle="1" w:styleId="37F1F263B1C54C749A492C6D29F3ECF31">
-    <w:name w:val="37F1F263B1C54C749A492C6D29F3ECF31"/>
-    <w:rsid w:val="00EE07F3"/>
-    <w:pPr>
-      <w:spacing w:line="259" w:lineRule="auto"/>
-    </w:pPr>
-    <w:rPr>
-      <w:rFonts w:ascii="Barlow" w:eastAsiaTheme="minorHAnsi" w:hAnsi="Barlow"/>
-      <w:kern w:val="0"/>
-      <w:sz w:val="22"/>
-      <w:szCs w:val="22"/>
-      <w14:ligatures w14:val="none"/>
-    </w:rPr>
-  </w:style>
-  <w:style w:type="paragraph" w:customStyle="1" w:styleId="26D9A60E412D46DF8E2E35414526DE341">
-    <w:name w:val="26D9A60E412D46DF8E2E35414526DE341"/>
-    <w:rsid w:val="00EE07F3"/>
-    <w:pPr>
-      <w:spacing w:before="40" w:after="60" w:line="240" w:lineRule="auto"/>
-    </w:pPr>
-    <w:rPr>
-      <w:rFonts w:ascii="Barlow" w:hAnsi="Barlow"/>
-      <w:kern w:val="0"/>
-      <w:szCs w:val="22"/>
-      <w:lang w:bidi="en-US"/>
-      <w14:ligatures w14:val="none"/>
-    </w:rPr>
-  </w:style>
-  <w:style w:type="paragraph" w:customStyle="1" w:styleId="3CD19D45A94446D58D16680B1E1BF7F11">
-    <w:name w:val="3CD19D45A94446D58D16680B1E1BF7F11"/>
-    <w:rsid w:val="00EE07F3"/>
-    <w:pPr>
-      <w:spacing w:before="40" w:after="60" w:line="240" w:lineRule="auto"/>
-    </w:pPr>
-    <w:rPr>
-      <w:rFonts w:ascii="Barlow" w:hAnsi="Barlow"/>
-      <w:kern w:val="0"/>
-      <w:szCs w:val="22"/>
-      <w:lang w:bidi="en-US"/>
-      <w14:ligatures w14:val="none"/>
-    </w:rPr>
-  </w:style>
-  <w:style w:type="paragraph" w:customStyle="1" w:styleId="08115E7771A8462CBD8BAEF8036C1CBA1">
-    <w:name w:val="08115E7771A8462CBD8BAEF8036C1CBA1"/>
-    <w:rsid w:val="00EE07F3"/>
-    <w:pPr>
-      <w:spacing w:before="40" w:after="60" w:line="240" w:lineRule="auto"/>
-    </w:pPr>
-    <w:rPr>
-      <w:rFonts w:ascii="Barlow" w:hAnsi="Barlow"/>
-      <w:kern w:val="0"/>
-      <w:szCs w:val="22"/>
-      <w:lang w:bidi="en-US"/>
-      <w14:ligatures w14:val="none"/>
-    </w:rPr>
-  </w:style>
-  <w:style w:type="paragraph" w:customStyle="1" w:styleId="E579A428686C4BB487ABEFC3E4E8C369">
-    <w:name w:val="E579A428686C4BB487ABEFC3E4E8C369"/>
-    <w:rsid w:val="00EE07F3"/>
-    <w:pPr>
-      <w:tabs>
-        <w:tab w:val="center" w:pos="4680"/>
-        <w:tab w:val="right" w:pos="9360"/>
-      </w:tabs>
-      <w:spacing w:after="0" w:line="240" w:lineRule="auto"/>
-    </w:pPr>
-    <w:rPr>
-      <w:rFonts w:ascii="Barlow" w:eastAsiaTheme="minorHAnsi" w:hAnsi="Barlow"/>
-      <w:kern w:val="0"/>
-      <w:sz w:val="22"/>
-      <w:szCs w:val="22"/>
-      <w14:ligatures w14:val="none"/>
-    </w:rPr>
-  </w:style>
-  <w:style w:type="paragraph" w:customStyle="1" w:styleId="112FB30C1C5F4265B38CAA85851EE184">
-    <w:name w:val="112FB30C1C5F4265B38CAA85851EE184"/>
-    <w:rsid w:val="00EE07F3"/>
-    <w:pPr>
-      <w:tabs>
-        <w:tab w:val="center" w:pos="4680"/>
-        <w:tab w:val="right" w:pos="9360"/>
-      </w:tabs>
-      <w:spacing w:after="0" w:line="240" w:lineRule="auto"/>
-    </w:pPr>
-    <w:rPr>
-      <w:rFonts w:ascii="Barlow" w:eastAsiaTheme="minorHAnsi" w:hAnsi="Barlow"/>
-      <w:kern w:val="0"/>
-      <w:sz w:val="22"/>
-      <w:szCs w:val="22"/>
-      <w14:ligatures w14:val="none"/>
-    </w:rPr>
-  </w:style>
-  <w:style w:type="paragraph" w:customStyle="1" w:styleId="DA6CD7D27CDB4B7F8AD2215349D31A3C">
-    <w:name w:val="DA6CD7D27CDB4B7F8AD2215349D31A3C"/>
-    <w:rsid w:val="00EE07F3"/>
-  </w:style>
-  <w:style w:type="paragraph" w:customStyle="1" w:styleId="B85813B05CF742C08B2C3F65E9EC4BE3">
-    <w:name w:val="B85813B05CF742C08B2C3F65E9EC4BE3"/>
-    <w:rsid w:val="00EE07F3"/>
-  </w:style>
-  <w:style w:type="paragraph" w:customStyle="1" w:styleId="A99F75289C1F4A24B291F1F10FD77272">
-    <w:name w:val="A99F75289C1F4A24B291F1F10FD77272"/>
-    <w:rsid w:val="00EE07F3"/>
-  </w:style>
-  <w:style w:type="paragraph" w:customStyle="1" w:styleId="BE887EE93959403186593F77834D4A8F1">
-    <w:name w:val="BE887EE93959403186593F77834D4A8F1"/>
-    <w:rsid w:val="00A85DA5"/>
-    <w:pPr>
-      <w:spacing w:before="40" w:after="60" w:line="240" w:lineRule="auto"/>
-    </w:pPr>
-    <w:rPr>
-      <w:rFonts w:ascii="Barlow" w:hAnsi="Barlow"/>
-      <w:kern w:val="0"/>
-      <w:szCs w:val="22"/>
-      <w:lang w:bidi="en-US"/>
-      <w14:ligatures w14:val="none"/>
-    </w:rPr>
-  </w:style>
-  <w:style w:type="paragraph" w:customStyle="1" w:styleId="5C485C448EB94D4B8FE745C77BF942511">
-    <w:name w:val="5C485C448EB94D4B8FE745C77BF942511"/>
-    <w:rsid w:val="00A85DA5"/>
-    <w:pPr>
-      <w:spacing w:before="40" w:after="60" w:line="240" w:lineRule="auto"/>
-    </w:pPr>
-    <w:rPr>
-      <w:rFonts w:ascii="Barlow" w:hAnsi="Barlow"/>
-      <w:kern w:val="0"/>
-      <w:szCs w:val="22"/>
-      <w:lang w:bidi="en-US"/>
-      <w14:ligatures w14:val="none"/>
-    </w:rPr>
-  </w:style>
-  <w:style w:type="paragraph" w:customStyle="1" w:styleId="EAAD48D2AD434C14BD9540B1E9E466422">
-    <w:name w:val="EAAD48D2AD434C14BD9540B1E9E466422"/>
-    <w:rsid w:val="00A85DA5"/>
-    <w:pPr>
-      <w:spacing w:before="40" w:after="60" w:line="240" w:lineRule="auto"/>
-    </w:pPr>
-    <w:rPr>
-      <w:rFonts w:ascii="Barlow" w:hAnsi="Barlow"/>
-      <w:kern w:val="0"/>
-      <w:szCs w:val="22"/>
-      <w:lang w:bidi="en-US"/>
-      <w14:ligatures w14:val="none"/>
-    </w:rPr>
-  </w:style>
-  <w:style w:type="paragraph" w:customStyle="1" w:styleId="FCCC1966B6CD43B0A7F8CE4D8E1B10E51">
-    <w:name w:val="FCCC1966B6CD43B0A7F8CE4D8E1B10E51"/>
-    <w:rsid w:val="00A85DA5"/>
-    <w:pPr>
-      <w:spacing w:before="40" w:after="60" w:line="240" w:lineRule="auto"/>
-    </w:pPr>
-    <w:rPr>
-      <w:rFonts w:ascii="Barlow" w:hAnsi="Barlow"/>
-      <w:kern w:val="0"/>
-      <w:szCs w:val="22"/>
-      <w:lang w:bidi="en-US"/>
-      <w14:ligatures w14:val="none"/>
-    </w:rPr>
-  </w:style>
-  <w:style w:type="paragraph" w:customStyle="1" w:styleId="BE831E3F80B248EEB2F3188BCE735C7D1">
-    <w:name w:val="BE831E3F80B248EEB2F3188BCE735C7D1"/>
-    <w:rsid w:val="00A85DA5"/>
-    <w:pPr>
-      <w:spacing w:before="40" w:after="60" w:line="240" w:lineRule="auto"/>
-    </w:pPr>
-    <w:rPr>
-      <w:rFonts w:ascii="Barlow" w:hAnsi="Barlow"/>
-      <w:kern w:val="0"/>
-      <w:szCs w:val="22"/>
-      <w:lang w:bidi="en-US"/>
-      <w14:ligatures w14:val="none"/>
-    </w:rPr>
-  </w:style>
-  <w:style w:type="paragraph" w:customStyle="1" w:styleId="130A2A4FA78D448C9DAAEC773E722D111">
-    <w:name w:val="130A2A4FA78D448C9DAAEC773E722D111"/>
-    <w:rsid w:val="00A85DA5"/>
-    <w:pPr>
-      <w:spacing w:before="40" w:after="60" w:line="240" w:lineRule="auto"/>
-    </w:pPr>
-    <w:rPr>
-      <w:rFonts w:ascii="Barlow" w:hAnsi="Barlow"/>
-      <w:kern w:val="0"/>
-      <w:szCs w:val="22"/>
-      <w:lang w:bidi="en-US"/>
-      <w14:ligatures w14:val="none"/>
-    </w:rPr>
-  </w:style>
-  <w:style w:type="paragraph" w:customStyle="1" w:styleId="35226834B2BB4853A40B9654FF9BBC431">
-    <w:name w:val="35226834B2BB4853A40B9654FF9BBC431"/>
-    <w:rsid w:val="00A85DA5"/>
-    <w:pPr>
-      <w:spacing w:before="40" w:after="60" w:line="240" w:lineRule="auto"/>
-    </w:pPr>
-    <w:rPr>
-      <w:rFonts w:ascii="Barlow" w:hAnsi="Barlow"/>
-      <w:kern w:val="0"/>
-      <w:szCs w:val="22"/>
-      <w:lang w:bidi="en-US"/>
-      <w14:ligatures w14:val="none"/>
-    </w:rPr>
-  </w:style>
-  <w:style w:type="paragraph" w:customStyle="1" w:styleId="C348C5938BF44AB883F43DCB951813441">
-    <w:name w:val="C348C5938BF44AB883F43DCB951813441"/>
-    <w:rsid w:val="00A85DA5"/>
-    <w:pPr>
-      <w:spacing w:before="40" w:after="60" w:line="240" w:lineRule="auto"/>
-    </w:pPr>
-    <w:rPr>
-      <w:rFonts w:ascii="Barlow" w:hAnsi="Barlow"/>
-      <w:kern w:val="0"/>
-      <w:szCs w:val="22"/>
-      <w:lang w:bidi="en-US"/>
-      <w14:ligatures w14:val="none"/>
-    </w:rPr>
-  </w:style>
-  <w:style w:type="paragraph" w:customStyle="1" w:styleId="8EDC49BCDE584ADFA32112D372748000">
-    <w:name w:val="8EDC49BCDE584ADFA32112D372748000"/>
-    <w:rsid w:val="00A85DA5"/>
-    <w:pPr>
-      <w:spacing w:before="40" w:after="60" w:line="240" w:lineRule="auto"/>
-    </w:pPr>
-    <w:rPr>
-      <w:rFonts w:ascii="Barlow" w:hAnsi="Barlow"/>
-      <w:kern w:val="0"/>
-      <w:szCs w:val="22"/>
-      <w:lang w:bidi="en-US"/>
-      <w14:ligatures w14:val="none"/>
-    </w:rPr>
-  </w:style>
-  <w:style w:type="paragraph" w:customStyle="1" w:styleId="CCB1CF824B75448C93D75A13DBA02F2F6">
-    <w:name w:val="CCB1CF824B75448C93D75A13DBA02F2F6"/>
-    <w:rsid w:val="00A85DA5"/>
-    <w:pPr>
-      <w:spacing w:line="259" w:lineRule="auto"/>
-    </w:pPr>
-    <w:rPr>
-      <w:rFonts w:ascii="Barlow" w:eastAsiaTheme="minorHAnsi" w:hAnsi="Barlow"/>
-      <w:kern w:val="0"/>
-      <w:sz w:val="22"/>
-      <w:szCs w:val="22"/>
-      <w14:ligatures w14:val="none"/>
-    </w:rPr>
-  </w:style>
-  <w:style w:type="paragraph" w:customStyle="1" w:styleId="838935CA102F4CC69C9B5F8FD199E66A6">
-    <w:name w:val="838935CA102F4CC69C9B5F8FD199E66A6"/>
-    <w:rsid w:val="00A85DA5"/>
-    <w:pPr>
-      <w:spacing w:line="259" w:lineRule="auto"/>
-    </w:pPr>
-    <w:rPr>
-      <w:rFonts w:ascii="Barlow" w:eastAsiaTheme="minorHAnsi" w:hAnsi="Barlow"/>
-      <w:kern w:val="0"/>
-      <w:sz w:val="22"/>
-      <w:szCs w:val="22"/>
-      <w14:ligatures w14:val="none"/>
-    </w:rPr>
-  </w:style>
-  <w:style w:type="paragraph" w:customStyle="1" w:styleId="50CAF4399DA94F299438BDDB84C50E147">
-    <w:name w:val="50CAF4399DA94F299438BDDB84C50E147"/>
-    <w:rsid w:val="00A85DA5"/>
-    <w:pPr>
-      <w:spacing w:line="259" w:lineRule="auto"/>
-    </w:pPr>
-    <w:rPr>
-      <w:rFonts w:ascii="Barlow" w:eastAsiaTheme="minorHAnsi" w:hAnsi="Barlow"/>
-      <w:kern w:val="0"/>
-      <w:sz w:val="22"/>
-      <w:szCs w:val="22"/>
-      <w14:ligatures w14:val="none"/>
-    </w:rPr>
-  </w:style>
-  <w:style w:type="paragraph" w:customStyle="1" w:styleId="6351A2C5E7764513A33024CA797303757">
-    <w:name w:val="6351A2C5E7764513A33024CA797303757"/>
-    <w:rsid w:val="00A85DA5"/>
-    <w:pPr>
-      <w:spacing w:line="259" w:lineRule="auto"/>
-    </w:pPr>
-    <w:rPr>
-      <w:rFonts w:ascii="Barlow" w:eastAsiaTheme="minorHAnsi" w:hAnsi="Barlow"/>
-      <w:kern w:val="0"/>
-      <w:sz w:val="22"/>
-      <w:szCs w:val="22"/>
-      <w14:ligatures w14:val="none"/>
-    </w:rPr>
-  </w:style>
-  <w:style w:type="paragraph" w:customStyle="1" w:styleId="89883265E2E14F9697DB18810384D9437">
-    <w:name w:val="89883265E2E14F9697DB18810384D9437"/>
-    <w:rsid w:val="00A85DA5"/>
-    <w:pPr>
-      <w:spacing w:line="259" w:lineRule="auto"/>
-    </w:pPr>
-    <w:rPr>
-      <w:rFonts w:ascii="Barlow" w:eastAsiaTheme="minorHAnsi" w:hAnsi="Barlow"/>
-      <w:kern w:val="0"/>
-      <w:sz w:val="22"/>
-      <w:szCs w:val="22"/>
-      <w14:ligatures w14:val="none"/>
-    </w:rPr>
-  </w:style>
-  <w:style w:type="paragraph" w:customStyle="1" w:styleId="92D31C19B0794ED989233E19F31ECE666">
-    <w:name w:val="92D31C19B0794ED989233E19F31ECE666"/>
-    <w:rsid w:val="00A85DA5"/>
-    <w:pPr>
-      <w:spacing w:line="259" w:lineRule="auto"/>
-    </w:pPr>
-    <w:rPr>
-      <w:rFonts w:ascii="Barlow" w:eastAsiaTheme="minorHAnsi" w:hAnsi="Barlow"/>
-      <w:kern w:val="0"/>
-      <w:sz w:val="22"/>
-      <w:szCs w:val="22"/>
-      <w14:ligatures w14:val="none"/>
-    </w:rPr>
-  </w:style>
-  <w:style w:type="paragraph" w:customStyle="1" w:styleId="4E1C8519416F4D139C03C7EC5E138F836">
-    <w:name w:val="4E1C8519416F4D139C03C7EC5E138F836"/>
-    <w:rsid w:val="00A85DA5"/>
-    <w:pPr>
-      <w:spacing w:line="259" w:lineRule="auto"/>
-    </w:pPr>
-    <w:rPr>
-      <w:rFonts w:ascii="Barlow" w:eastAsiaTheme="minorHAnsi" w:hAnsi="Barlow"/>
-      <w:kern w:val="0"/>
-      <w:sz w:val="22"/>
-      <w:szCs w:val="22"/>
-      <w14:ligatures w14:val="none"/>
-    </w:rPr>
-  </w:style>
-  <w:style w:type="paragraph" w:customStyle="1" w:styleId="AF18CCC6E5E3444E99B6C8CF61E1739D6">
-    <w:name w:val="AF18CCC6E5E3444E99B6C8CF61E1739D6"/>
-    <w:rsid w:val="00A85DA5"/>
-    <w:pPr>
-      <w:spacing w:line="259" w:lineRule="auto"/>
-    </w:pPr>
-    <w:rPr>
-      <w:rFonts w:ascii="Barlow" w:eastAsiaTheme="minorHAnsi" w:hAnsi="Barlow"/>
-      <w:kern w:val="0"/>
-      <w:sz w:val="22"/>
-      <w:szCs w:val="22"/>
-      <w14:ligatures w14:val="none"/>
-    </w:rPr>
-  </w:style>
-  <w:style w:type="paragraph" w:customStyle="1" w:styleId="F8C85013B6AF4E2083A312F4F0246D904">
-    <w:name w:val="F8C85013B6AF4E2083A312F4F0246D904"/>
-    <w:rsid w:val="00A85DA5"/>
-    <w:pPr>
-      <w:spacing w:line="259" w:lineRule="auto"/>
-    </w:pPr>
-    <w:rPr>
-      <w:rFonts w:ascii="Barlow" w:eastAsiaTheme="minorHAnsi" w:hAnsi="Barlow"/>
-      <w:kern w:val="0"/>
-      <w:sz w:val="22"/>
-      <w:szCs w:val="22"/>
-      <w14:ligatures w14:val="none"/>
-    </w:rPr>
-  </w:style>
-  <w:style w:type="paragraph" w:customStyle="1" w:styleId="5D577DA2423549AB93BA048F44EF0F1E7">
-    <w:name w:val="5D577DA2423549AB93BA048F44EF0F1E7"/>
-    <w:rsid w:val="00A85DA5"/>
+  <w:style w:type="paragraph" w:customStyle="1" w:styleId="74E6600994AB4463A98322689CE07D871">
+    <w:name w:val="74E6600994AB4463A98322689CE07D871"/>
+    <w:rsid w:val="00EF2467"/>
     <w:pPr>
       <w:spacing w:after="120" w:line="288" w:lineRule="auto"/>
     </w:pPr>
@@ -26103,9 +26443,9 @@
       <w14:ligatures w14:val="none"/>
     </w:rPr>
   </w:style>
-  <w:style w:type="paragraph" w:customStyle="1" w:styleId="0108FCCF5D234D1FB9FE6BA2EC5D9D836">
-    <w:name w:val="0108FCCF5D234D1FB9FE6BA2EC5D9D836"/>
-    <w:rsid w:val="00A85DA5"/>
+  <w:style w:type="paragraph" w:customStyle="1" w:styleId="F96E6557418E443AB5F923D6BA73A19D1">
+    <w:name w:val="F96E6557418E443AB5F923D6BA73A19D1"/>
+    <w:rsid w:val="00EF2467"/>
     <w:pPr>
       <w:spacing w:after="120" w:line="288" w:lineRule="auto"/>
     </w:pPr>
@@ -26118,9 +26458,9 @@
       <w14:ligatures w14:val="none"/>
     </w:rPr>
   </w:style>
-  <w:style w:type="paragraph" w:customStyle="1" w:styleId="D5887E9345FD4249A4228D4826E5E53B5">
-    <w:name w:val="D5887E9345FD4249A4228D4826E5E53B5"/>
-    <w:rsid w:val="00A85DA5"/>
+  <w:style w:type="paragraph" w:customStyle="1" w:styleId="2FE6BBC919A34434B662704BE3C8DC421">
+    <w:name w:val="2FE6BBC919A34434B662704BE3C8DC421"/>
+    <w:rsid w:val="00EF2467"/>
     <w:pPr>
       <w:spacing w:after="120" w:line="288" w:lineRule="auto"/>
     </w:pPr>
@@ -26133,9 +26473,9 @@
       <w14:ligatures w14:val="none"/>
     </w:rPr>
   </w:style>
-  <w:style w:type="paragraph" w:customStyle="1" w:styleId="6FCFB35AFD7F432A9E639C39BBB6751B3">
-    <w:name w:val="6FCFB35AFD7F432A9E639C39BBB6751B3"/>
-    <w:rsid w:val="00A85DA5"/>
+  <w:style w:type="paragraph" w:customStyle="1" w:styleId="3C56A7742F144F1D9EF09FB848E507771">
+    <w:name w:val="3C56A7742F144F1D9EF09FB848E507771"/>
+    <w:rsid w:val="00EF2467"/>
     <w:pPr>
       <w:spacing w:after="120" w:line="288" w:lineRule="auto"/>
     </w:pPr>
@@ -26148,9 +26488,135 @@
       <w14:ligatures w14:val="none"/>
     </w:rPr>
   </w:style>
-  <w:style w:type="paragraph" w:customStyle="1" w:styleId="54EA4787A9BC400CA45F3716C43299026">
-    <w:name w:val="54EA4787A9BC400CA45F3716C43299026"/>
-    <w:rsid w:val="00A85DA5"/>
+  <w:style w:type="paragraph" w:customStyle="1" w:styleId="B89E7BF26058440AB353D3B5CFE58E111">
+    <w:name w:val="B89E7BF26058440AB353D3B5CFE58E111"/>
+    <w:rsid w:val="00EF2467"/>
+    <w:pPr>
+      <w:spacing w:line="259" w:lineRule="auto"/>
+    </w:pPr>
+    <w:rPr>
+      <w:rFonts w:ascii="Barlow" w:eastAsiaTheme="minorHAnsi" w:hAnsi="Barlow"/>
+      <w:kern w:val="0"/>
+      <w:sz w:val="22"/>
+      <w:szCs w:val="22"/>
+      <w14:ligatures w14:val="none"/>
+    </w:rPr>
+  </w:style>
+  <w:style w:type="paragraph" w:customStyle="1" w:styleId="6F320A7B9D924FF09E59C61C406186851">
+    <w:name w:val="6F320A7B9D924FF09E59C61C406186851"/>
+    <w:rsid w:val="00EF2467"/>
+    <w:pPr>
+      <w:spacing w:line="259" w:lineRule="auto"/>
+    </w:pPr>
+    <w:rPr>
+      <w:rFonts w:ascii="Barlow" w:eastAsiaTheme="minorHAnsi" w:hAnsi="Barlow"/>
+      <w:kern w:val="0"/>
+      <w:sz w:val="22"/>
+      <w:szCs w:val="22"/>
+      <w14:ligatures w14:val="none"/>
+    </w:rPr>
+  </w:style>
+  <w:style w:type="paragraph" w:customStyle="1" w:styleId="485593C5A1634EF4BC8D9F8F9C81A7121">
+    <w:name w:val="485593C5A1634EF4BC8D9F8F9C81A7121"/>
+    <w:rsid w:val="00EF2467"/>
+    <w:pPr>
+      <w:spacing w:line="259" w:lineRule="auto"/>
+    </w:pPr>
+    <w:rPr>
+      <w:rFonts w:ascii="Barlow" w:eastAsiaTheme="minorHAnsi" w:hAnsi="Barlow"/>
+      <w:kern w:val="0"/>
+      <w:sz w:val="22"/>
+      <w:szCs w:val="22"/>
+      <w14:ligatures w14:val="none"/>
+    </w:rPr>
+  </w:style>
+  <w:style w:type="paragraph" w:customStyle="1" w:styleId="177B672764B44DCAAEFD08EBDB8292081">
+    <w:name w:val="177B672764B44DCAAEFD08EBDB8292081"/>
+    <w:rsid w:val="00EF2467"/>
+    <w:pPr>
+      <w:spacing w:line="259" w:lineRule="auto"/>
+    </w:pPr>
+    <w:rPr>
+      <w:rFonts w:ascii="Barlow" w:eastAsiaTheme="minorHAnsi" w:hAnsi="Barlow"/>
+      <w:kern w:val="0"/>
+      <w:sz w:val="22"/>
+      <w:szCs w:val="22"/>
+      <w14:ligatures w14:val="none"/>
+    </w:rPr>
+  </w:style>
+  <w:style w:type="paragraph" w:customStyle="1" w:styleId="5DF96AF44FE248BDB1C9F9F940153EE01">
+    <w:name w:val="5DF96AF44FE248BDB1C9F9F940153EE01"/>
+    <w:rsid w:val="00EF2467"/>
+    <w:pPr>
+      <w:spacing w:line="259" w:lineRule="auto"/>
+    </w:pPr>
+    <w:rPr>
+      <w:rFonts w:ascii="Barlow" w:eastAsiaTheme="minorHAnsi" w:hAnsi="Barlow"/>
+      <w:kern w:val="0"/>
+      <w:sz w:val="22"/>
+      <w:szCs w:val="22"/>
+      <w14:ligatures w14:val="none"/>
+    </w:rPr>
+  </w:style>
+  <w:style w:type="paragraph" w:customStyle="1" w:styleId="DA6CD7D27CDB4B7F8AD2215349D31A3C1">
+    <w:name w:val="DA6CD7D27CDB4B7F8AD2215349D31A3C1"/>
+    <w:rsid w:val="00EF2467"/>
+    <w:pPr>
+      <w:spacing w:line="259" w:lineRule="auto"/>
+    </w:pPr>
+    <w:rPr>
+      <w:rFonts w:ascii="Barlow" w:eastAsiaTheme="minorHAnsi" w:hAnsi="Barlow"/>
+      <w:kern w:val="0"/>
+      <w:sz w:val="22"/>
+      <w:szCs w:val="22"/>
+      <w14:ligatures w14:val="none"/>
+    </w:rPr>
+  </w:style>
+  <w:style w:type="paragraph" w:customStyle="1" w:styleId="4526F41040364EBBBE9AE56A49412BAD1">
+    <w:name w:val="4526F41040364EBBBE9AE56A49412BAD1"/>
+    <w:rsid w:val="00EF2467"/>
+    <w:pPr>
+      <w:spacing w:line="259" w:lineRule="auto"/>
+    </w:pPr>
+    <w:rPr>
+      <w:rFonts w:ascii="Barlow" w:eastAsiaTheme="minorHAnsi" w:hAnsi="Barlow"/>
+      <w:kern w:val="0"/>
+      <w:sz w:val="22"/>
+      <w:szCs w:val="22"/>
+      <w14:ligatures w14:val="none"/>
+    </w:rPr>
+  </w:style>
+  <w:style w:type="paragraph" w:customStyle="1" w:styleId="EF8BCD384EA24C37BC7A32A63E47E0211">
+    <w:name w:val="EF8BCD384EA24C37BC7A32A63E47E0211"/>
+    <w:rsid w:val="00EF2467"/>
+    <w:pPr>
+      <w:spacing w:line="259" w:lineRule="auto"/>
+    </w:pPr>
+    <w:rPr>
+      <w:rFonts w:ascii="Barlow" w:eastAsiaTheme="minorHAnsi" w:hAnsi="Barlow"/>
+      <w:kern w:val="0"/>
+      <w:sz w:val="22"/>
+      <w:szCs w:val="22"/>
+      <w14:ligatures w14:val="none"/>
+    </w:rPr>
+  </w:style>
+  <w:style w:type="paragraph" w:customStyle="1" w:styleId="4A7EA22BA12B43A3A0FDE2392933AEEA1">
+    <w:name w:val="4A7EA22BA12B43A3A0FDE2392933AEEA1"/>
+    <w:rsid w:val="00EF2467"/>
+    <w:pPr>
+      <w:spacing w:line="259" w:lineRule="auto"/>
+    </w:pPr>
+    <w:rPr>
+      <w:rFonts w:ascii="Barlow" w:eastAsiaTheme="minorHAnsi" w:hAnsi="Barlow"/>
+      <w:kern w:val="0"/>
+      <w:sz w:val="22"/>
+      <w:szCs w:val="22"/>
+      <w14:ligatures w14:val="none"/>
+    </w:rPr>
+  </w:style>
+  <w:style w:type="paragraph" w:customStyle="1" w:styleId="2F5584A6D47D4D0EB76CE001818F39C81">
+    <w:name w:val="2F5584A6D47D4D0EB76CE001818F39C81"/>
+    <w:rsid w:val="00EF2467"/>
     <w:pPr>
       <w:tabs>
         <w:tab w:val="num" w:pos="720"/>
@@ -26168,9 +26634,9 @@
       <w14:ligatures w14:val="none"/>
     </w:rPr>
   </w:style>
-  <w:style w:type="paragraph" w:customStyle="1" w:styleId="62149423EF294F48A1667F9BDE35E0966">
-    <w:name w:val="62149423EF294F48A1667F9BDE35E0966"/>
-    <w:rsid w:val="00A85DA5"/>
+  <w:style w:type="paragraph" w:customStyle="1" w:styleId="47BE212F73BF42F8A92E6ED0F90E8C6A1">
+    <w:name w:val="47BE212F73BF42F8A92E6ED0F90E8C6A1"/>
+    <w:rsid w:val="00EF2467"/>
     <w:pPr>
       <w:spacing w:line="259" w:lineRule="auto"/>
     </w:pPr>
@@ -26182,9 +26648,9 @@
       <w14:ligatures w14:val="none"/>
     </w:rPr>
   </w:style>
-  <w:style w:type="paragraph" w:customStyle="1" w:styleId="1B41D9AB780B41CDB43AD5BB264AAEB66">
-    <w:name w:val="1B41D9AB780B41CDB43AD5BB264AAEB66"/>
-    <w:rsid w:val="00A85DA5"/>
+  <w:style w:type="paragraph" w:customStyle="1" w:styleId="37F1F263B1C54C749A492C6D29F3ECF31">
+    <w:name w:val="37F1F263B1C54C749A492C6D29F3ECF31"/>
+    <w:rsid w:val="00EF2467"/>
     <w:pPr>
       <w:spacing w:line="259" w:lineRule="auto"/>
     </w:pPr>
@@ -26196,231 +26662,51 @@
       <w14:ligatures w14:val="none"/>
     </w:rPr>
   </w:style>
-  <w:style w:type="paragraph" w:customStyle="1" w:styleId="1C5574BB2F2542DEA9917C28ADA642706">
-    <w:name w:val="1C5574BB2F2542DEA9917C28ADA642706"/>
-    <w:rsid w:val="00A85DA5"/>
+  <w:style w:type="paragraph" w:customStyle="1" w:styleId="26D9A60E412D46DF8E2E35414526DE341">
+    <w:name w:val="26D9A60E412D46DF8E2E35414526DE341"/>
+    <w:rsid w:val="00EF2467"/>
     <w:pPr>
-      <w:spacing w:after="120" w:line="288" w:lineRule="auto"/>
+      <w:spacing w:before="40" w:after="60" w:line="240" w:lineRule="auto"/>
     </w:pPr>
     <w:rPr>
-      <w:rFonts w:ascii="Barlow" w:eastAsia="Arial" w:hAnsi="Barlow" w:cs="Arial"/>
+      <w:rFonts w:ascii="Barlow" w:hAnsi="Barlow"/>
       <w:kern w:val="0"/>
-      <w:sz w:val="22"/>
       <w:szCs w:val="22"/>
-      <w:lang w:eastAsia="ja-JP"/>
+      <w:lang w:bidi="en-US"/>
       <w14:ligatures w14:val="none"/>
     </w:rPr>
   </w:style>
-  <w:style w:type="paragraph" w:customStyle="1" w:styleId="63D75C9B7621488E9F8C3C68ACE0A8F33">
-    <w:name w:val="63D75C9B7621488E9F8C3C68ACE0A8F33"/>
-    <w:rsid w:val="00A85DA5"/>
+  <w:style w:type="paragraph" w:customStyle="1" w:styleId="3CD19D45A94446D58D16680B1E1BF7F11">
+    <w:name w:val="3CD19D45A94446D58D16680B1E1BF7F11"/>
+    <w:rsid w:val="00EF2467"/>
     <w:pPr>
-      <w:spacing w:after="120" w:line="288" w:lineRule="auto"/>
+      <w:spacing w:before="40" w:after="60" w:line="240" w:lineRule="auto"/>
     </w:pPr>
     <w:rPr>
-      <w:rFonts w:ascii="Barlow" w:eastAsia="Arial" w:hAnsi="Barlow" w:cs="Arial"/>
+      <w:rFonts w:ascii="Barlow" w:hAnsi="Barlow"/>
       <w:kern w:val="0"/>
-      <w:sz w:val="22"/>
       <w:szCs w:val="22"/>
-      <w:lang w:eastAsia="ja-JP"/>
+      <w:lang w:bidi="en-US"/>
       <w14:ligatures w14:val="none"/>
     </w:rPr>
   </w:style>
-  <w:style w:type="paragraph" w:customStyle="1" w:styleId="0A365E14BC864328910AFF34E8A50F7E3">
-    <w:name w:val="0A365E14BC864328910AFF34E8A50F7E3"/>
-    <w:rsid w:val="00A85DA5"/>
+  <w:style w:type="paragraph" w:customStyle="1" w:styleId="08115E7771A8462CBD8BAEF8036C1CBA1">
+    <w:name w:val="08115E7771A8462CBD8BAEF8036C1CBA1"/>
+    <w:rsid w:val="00EF2467"/>
     <w:pPr>
-      <w:spacing w:after="120" w:line="288" w:lineRule="auto"/>
+      <w:spacing w:before="40" w:after="60" w:line="240" w:lineRule="auto"/>
     </w:pPr>
     <w:rPr>
-      <w:rFonts w:ascii="Barlow" w:eastAsia="Arial" w:hAnsi="Barlow" w:cs="Arial"/>
+      <w:rFonts w:ascii="Barlow" w:hAnsi="Barlow"/>
       <w:kern w:val="0"/>
-      <w:sz w:val="22"/>
       <w:szCs w:val="22"/>
-      <w:lang w:eastAsia="ja-JP"/>
+      <w:lang w:bidi="en-US"/>
       <w14:ligatures w14:val="none"/>
     </w:rPr>
   </w:style>
-  <w:style w:type="paragraph" w:customStyle="1" w:styleId="74E6600994AB4463A98322689CE07D873">
-    <w:name w:val="74E6600994AB4463A98322689CE07D873"/>
-    <w:rsid w:val="00A85DA5"/>
-    <w:pPr>
-      <w:spacing w:after="120" w:line="288" w:lineRule="auto"/>
-    </w:pPr>
-    <w:rPr>
-      <w:rFonts w:ascii="Barlow" w:eastAsia="Arial" w:hAnsi="Barlow" w:cs="Arial"/>
-      <w:kern w:val="0"/>
-      <w:sz w:val="22"/>
-      <w:szCs w:val="22"/>
-      <w:lang w:eastAsia="ja-JP"/>
-      <w14:ligatures w14:val="none"/>
-    </w:rPr>
-  </w:style>
-  <w:style w:type="paragraph" w:customStyle="1" w:styleId="F96E6557418E443AB5F923D6BA73A19D3">
-    <w:name w:val="F96E6557418E443AB5F923D6BA73A19D3"/>
-    <w:rsid w:val="00A85DA5"/>
-    <w:pPr>
-      <w:spacing w:after="120" w:line="288" w:lineRule="auto"/>
-    </w:pPr>
-    <w:rPr>
-      <w:rFonts w:ascii="Barlow" w:eastAsia="Arial" w:hAnsi="Barlow" w:cs="Arial"/>
-      <w:kern w:val="0"/>
-      <w:sz w:val="22"/>
-      <w:szCs w:val="22"/>
-      <w:lang w:eastAsia="ja-JP"/>
-      <w14:ligatures w14:val="none"/>
-    </w:rPr>
-  </w:style>
-  <w:style w:type="paragraph" w:customStyle="1" w:styleId="3C56A7742F144F1D9EF09FB848E507773">
-    <w:name w:val="3C56A7742F144F1D9EF09FB848E507773"/>
-    <w:rsid w:val="00A85DA5"/>
-    <w:pPr>
-      <w:spacing w:after="120" w:line="288" w:lineRule="auto"/>
-    </w:pPr>
-    <w:rPr>
-      <w:rFonts w:ascii="Barlow" w:eastAsia="Arial" w:hAnsi="Barlow" w:cs="Arial"/>
-      <w:kern w:val="0"/>
-      <w:sz w:val="22"/>
-      <w:szCs w:val="22"/>
-      <w:lang w:eastAsia="ja-JP"/>
-      <w14:ligatures w14:val="none"/>
-    </w:rPr>
-  </w:style>
-  <w:style w:type="paragraph" w:customStyle="1" w:styleId="B89E7BF26058440AB353D3B5CFE58E113">
-    <w:name w:val="B89E7BF26058440AB353D3B5CFE58E113"/>
-    <w:rsid w:val="00A85DA5"/>
-    <w:pPr>
-      <w:spacing w:line="259" w:lineRule="auto"/>
-    </w:pPr>
-    <w:rPr>
-      <w:rFonts w:ascii="Barlow" w:eastAsiaTheme="minorHAnsi" w:hAnsi="Barlow"/>
-      <w:kern w:val="0"/>
-      <w:sz w:val="22"/>
-      <w:szCs w:val="22"/>
-      <w14:ligatures w14:val="none"/>
-    </w:rPr>
-  </w:style>
-  <w:style w:type="paragraph" w:customStyle="1" w:styleId="6F320A7B9D924FF09E59C61C406186853">
-    <w:name w:val="6F320A7B9D924FF09E59C61C406186853"/>
-    <w:rsid w:val="00A85DA5"/>
-    <w:pPr>
-      <w:spacing w:line="259" w:lineRule="auto"/>
-    </w:pPr>
-    <w:rPr>
-      <w:rFonts w:ascii="Barlow" w:eastAsiaTheme="minorHAnsi" w:hAnsi="Barlow"/>
-      <w:kern w:val="0"/>
-      <w:sz w:val="22"/>
-      <w:szCs w:val="22"/>
-      <w14:ligatures w14:val="none"/>
-    </w:rPr>
-  </w:style>
-  <w:style w:type="paragraph" w:customStyle="1" w:styleId="485593C5A1634EF4BC8D9F8F9C81A7123">
-    <w:name w:val="485593C5A1634EF4BC8D9F8F9C81A7123"/>
-    <w:rsid w:val="00A85DA5"/>
-    <w:pPr>
-      <w:spacing w:line="259" w:lineRule="auto"/>
-    </w:pPr>
-    <w:rPr>
-      <w:rFonts w:ascii="Barlow" w:eastAsiaTheme="minorHAnsi" w:hAnsi="Barlow"/>
-      <w:kern w:val="0"/>
-      <w:sz w:val="22"/>
-      <w:szCs w:val="22"/>
-      <w14:ligatures w14:val="none"/>
-    </w:rPr>
-  </w:style>
-  <w:style w:type="paragraph" w:customStyle="1" w:styleId="177B672764B44DCAAEFD08EBDB8292083">
-    <w:name w:val="177B672764B44DCAAEFD08EBDB8292083"/>
-    <w:rsid w:val="00A85DA5"/>
-    <w:pPr>
-      <w:spacing w:line="259" w:lineRule="auto"/>
-    </w:pPr>
-    <w:rPr>
-      <w:rFonts w:ascii="Barlow" w:eastAsiaTheme="minorHAnsi" w:hAnsi="Barlow"/>
-      <w:kern w:val="0"/>
-      <w:sz w:val="22"/>
-      <w:szCs w:val="22"/>
-      <w14:ligatures w14:val="none"/>
-    </w:rPr>
-  </w:style>
-  <w:style w:type="paragraph" w:customStyle="1" w:styleId="5DF96AF44FE248BDB1C9F9F940153EE02">
-    <w:name w:val="5DF96AF44FE248BDB1C9F9F940153EE02"/>
-    <w:rsid w:val="00A85DA5"/>
-    <w:pPr>
-      <w:spacing w:line="259" w:lineRule="auto"/>
-    </w:pPr>
-    <w:rPr>
-      <w:rFonts w:ascii="Barlow" w:eastAsiaTheme="minorHAnsi" w:hAnsi="Barlow"/>
-      <w:kern w:val="0"/>
-      <w:sz w:val="22"/>
-      <w:szCs w:val="22"/>
-      <w14:ligatures w14:val="none"/>
-    </w:rPr>
-  </w:style>
-  <w:style w:type="paragraph" w:customStyle="1" w:styleId="4526F41040364EBBBE9AE56A49412BAD3">
-    <w:name w:val="4526F41040364EBBBE9AE56A49412BAD3"/>
-    <w:rsid w:val="00A85DA5"/>
-    <w:pPr>
-      <w:spacing w:line="259" w:lineRule="auto"/>
-    </w:pPr>
-    <w:rPr>
-      <w:rFonts w:ascii="Barlow" w:eastAsiaTheme="minorHAnsi" w:hAnsi="Barlow"/>
-      <w:kern w:val="0"/>
-      <w:sz w:val="22"/>
-      <w:szCs w:val="22"/>
-      <w14:ligatures w14:val="none"/>
-    </w:rPr>
-  </w:style>
-  <w:style w:type="paragraph" w:customStyle="1" w:styleId="EF8BCD384EA24C37BC7A32A63E47E0213">
-    <w:name w:val="EF8BCD384EA24C37BC7A32A63E47E0213"/>
-    <w:rsid w:val="00A85DA5"/>
-    <w:pPr>
-      <w:spacing w:line="259" w:lineRule="auto"/>
-    </w:pPr>
-    <w:rPr>
-      <w:rFonts w:ascii="Barlow" w:eastAsiaTheme="minorHAnsi" w:hAnsi="Barlow"/>
-      <w:kern w:val="0"/>
-      <w:sz w:val="22"/>
-      <w:szCs w:val="22"/>
-      <w14:ligatures w14:val="none"/>
-    </w:rPr>
-  </w:style>
-  <w:style w:type="paragraph" w:customStyle="1" w:styleId="4A7EA22BA12B43A3A0FDE2392933AEEA2">
-    <w:name w:val="4A7EA22BA12B43A3A0FDE2392933AEEA2"/>
-    <w:rsid w:val="00A85DA5"/>
-    <w:pPr>
-      <w:spacing w:line="259" w:lineRule="auto"/>
-    </w:pPr>
-    <w:rPr>
-      <w:rFonts w:ascii="Barlow" w:eastAsiaTheme="minorHAnsi" w:hAnsi="Barlow"/>
-      <w:kern w:val="0"/>
-      <w:sz w:val="22"/>
-      <w:szCs w:val="22"/>
-      <w14:ligatures w14:val="none"/>
-    </w:rPr>
-  </w:style>
-  <w:style w:type="paragraph" w:customStyle="1" w:styleId="2F5584A6D47D4D0EB76CE001818F39C83">
-    <w:name w:val="2F5584A6D47D4D0EB76CE001818F39C83"/>
-    <w:rsid w:val="00A85DA5"/>
-    <w:pPr>
-      <w:tabs>
-        <w:tab w:val="num" w:pos="720"/>
-      </w:tabs>
-      <w:spacing w:after="0" w:line="259" w:lineRule="auto"/>
-      <w:ind w:left="720" w:hanging="360"/>
-      <w:contextualSpacing/>
-    </w:pPr>
-    <w:rPr>
-      <w:rFonts w:ascii="Barlow" w:eastAsiaTheme="minorHAnsi" w:hAnsi="Barlow"/>
-      <w:kern w:val="0"/>
-      <w:sz w:val="22"/>
-      <w:szCs w:val="22"/>
-      <w:lang w:eastAsia="ja-JP"/>
-      <w14:ligatures w14:val="none"/>
-    </w:rPr>
-  </w:style>
-  <w:style w:type="paragraph" w:customStyle="1" w:styleId="E579A428686C4BB487ABEFC3E4E8C3692">
-    <w:name w:val="E579A428686C4BB487ABEFC3E4E8C3692"/>
-    <w:rsid w:val="00A85DA5"/>
+  <w:style w:type="paragraph" w:customStyle="1" w:styleId="E579A428686C4BB487ABEFC3E4E8C3691">
+    <w:name w:val="E579A428686C4BB487ABEFC3E4E8C3691"/>
+    <w:rsid w:val="00EF2467"/>
     <w:pPr>
       <w:tabs>
         <w:tab w:val="center" w:pos="4680"/>
@@ -26436,9 +26722,9 @@
       <w14:ligatures w14:val="none"/>
     </w:rPr>
   </w:style>
-  <w:style w:type="paragraph" w:customStyle="1" w:styleId="112FB30C1C5F4265B38CAA85851EE1842">
-    <w:name w:val="112FB30C1C5F4265B38CAA85851EE1842"/>
-    <w:rsid w:val="00A85DA5"/>
+  <w:style w:type="paragraph" w:customStyle="1" w:styleId="112FB30C1C5F4265B38CAA85851EE1841">
+    <w:name w:val="112FB30C1C5F4265B38CAA85851EE1841"/>
+    <w:rsid w:val="00EF2467"/>
     <w:pPr>
       <w:tabs>
         <w:tab w:val="center" w:pos="4680"/>
@@ -26454,49 +26740,23 @@
       <w14:ligatures w14:val="none"/>
     </w:rPr>
   </w:style>
-  <w:style w:type="paragraph" w:customStyle="1" w:styleId="A399DB582CDC451686CD4187D0E3745A">
-    <w:name w:val="A399DB582CDC451686CD4187D0E3745A"/>
-    <w:rsid w:val="00A85DA5"/>
-  </w:style>
-  <w:style w:type="paragraph" w:customStyle="1" w:styleId="DFFF9E8D17644907AF3F9C6A7A0B3567">
-    <w:name w:val="DFFF9E8D17644907AF3F9C6A7A0B3567"/>
-    <w:rsid w:val="00A85DA5"/>
-  </w:style>
-  <w:style w:type="paragraph" w:customStyle="1" w:styleId="84CD9787E1724F79ACEA4EEF76319C55">
-    <w:name w:val="84CD9787E1724F79ACEA4EEF76319C55"/>
-    <w:rsid w:val="00A85DA5"/>
-  </w:style>
-  <w:style w:type="paragraph" w:customStyle="1" w:styleId="5E18A2F6F37E43139B9D57FDDECF502D">
-    <w:name w:val="5E18A2F6F37E43139B9D57FDDECF502D"/>
-    <w:rsid w:val="00A85DA5"/>
-  </w:style>
-  <w:style w:type="paragraph" w:customStyle="1" w:styleId="AC7CCD1797ED495593F2DFFA55408D3E">
-    <w:name w:val="AC7CCD1797ED495593F2DFFA55408D3E"/>
-    <w:rsid w:val="00A85DA5"/>
-  </w:style>
-  <w:style w:type="paragraph" w:customStyle="1" w:styleId="3CD19D45A94446D58D16680B1E1BF7F1">
-    <w:name w:val="3CD19D45A94446D58D16680B1E1BF7F1"/>
-    <w:rsid w:val="00A85DA5"/>
-  </w:style>
-  <w:style w:type="paragraph" w:customStyle="1" w:styleId="08115E7771A8462CBD8BAEF8036C1CBA">
-    <w:name w:val="08115E7771A8462CBD8BAEF8036C1CBA"/>
-    <w:rsid w:val="00A85DA5"/>
-  </w:style>
-  <w:style w:type="paragraph" w:customStyle="1" w:styleId="9BB0536195C542CEBD6EB0416E127949">
-    <w:name w:val="9BB0536195C542CEBD6EB0416E127949"/>
-    <w:rsid w:val="00A85DA5"/>
-  </w:style>
-  <w:style w:type="paragraph" w:customStyle="1" w:styleId="47BE212F73BF42F8A92E6ED0F90E8C6A">
-    <w:name w:val="47BE212F73BF42F8A92E6ED0F90E8C6A"/>
-    <w:rsid w:val="00A85DA5"/>
-  </w:style>
-  <w:style w:type="paragraph" w:customStyle="1" w:styleId="37F1F263B1C54C749A492C6D29F3ECF3">
-    <w:name w:val="37F1F263B1C54C749A492C6D29F3ECF3"/>
-    <w:rsid w:val="00A85DA5"/>
-  </w:style>
-  <w:style w:type="paragraph" w:customStyle="1" w:styleId="26D9A60E412D46DF8E2E35414526DE34">
-    <w:name w:val="26D9A60E412D46DF8E2E35414526DE34"/>
-    <w:rsid w:val="00A85DA5"/>
+  <w:style w:type="paragraph" w:customStyle="1" w:styleId="A99F75289C1F4A24B291F1F10FD772721">
+    <w:name w:val="A99F75289C1F4A24B291F1F10FD772721"/>
+    <w:rsid w:val="00EF2467"/>
+    <w:pPr>
+      <w:tabs>
+        <w:tab w:val="center" w:pos="4680"/>
+        <w:tab w:val="right" w:pos="9360"/>
+      </w:tabs>
+      <w:spacing w:after="0" w:line="240" w:lineRule="auto"/>
+    </w:pPr>
+    <w:rPr>
+      <w:rFonts w:ascii="Barlow" w:eastAsiaTheme="minorHAnsi" w:hAnsi="Barlow"/>
+      <w:kern w:val="0"/>
+      <w:sz w:val="22"/>
+      <w:szCs w:val="22"/>
+      <w14:ligatures w14:val="none"/>
+    </w:rPr>
   </w:style>
 </w:styles>
 </file>
@@ -26781,6 +27041,15 @@
 </file>
 
 <file path=customXml/item10.xml><?xml version="1.0" encoding="utf-8"?>
+<?mso-contentType ?>
+<FormTemplates xmlns="http://schemas.microsoft.com/sharepoint/v3/contenttype/forms">
+  <Display>DocumentLibraryForm</Display>
+  <Edit>DocumentLibraryForm</Edit>
+  <New>DocumentLibraryForm</New>
+</FormTemplates>
+</file>
+
+<file path=customXml/item2.xml><?xml version="1.0" encoding="utf-8"?>
 <ECFDocVAR xmlns="ECFDocVAR">
   <ProjectName>Office 365</ProjectName>
   <ServiceOwner>Ken Huang</ServiceOwner>
@@ -26818,7 +27087,59 @@
 </ECFDocVAR>
 </file>
 
-<file path=customXml/item2.xml><?xml version="1.0" encoding="utf-8"?>
+<file path=customXml/item3.xml><?xml version="1.0" encoding="utf-8"?>
+<b:Sources xmlns:b="http://schemas.openxmlformats.org/officeDocument/2006/bibliography" xmlns="http://schemas.openxmlformats.org/officeDocument/2006/bibliography" SelectedStyle="\APASixthEditionOfficeOnline.xsl" StyleName="APA" Version="6"/>
+</file>
+
+<file path=customXml/item4.xml><?xml version="1.0" encoding="utf-8"?>
+<b:Sources xmlns:b="http://schemas.openxmlformats.org/officeDocument/2006/bibliography" xmlns="http://schemas.openxmlformats.org/officeDocument/2006/bibliography" SelectedStyle="\APASixthEditionOfficeOnline.xsl" StyleName="APA" Version="6"/>
+</file>
+
+<file path=customXml/item5.xml><?xml version="1.0" encoding="utf-8"?>
+<ECFDocVAR xmlns="ECFDocVAR">
+  <ProjectName>Project Name</ProjectName>
+  <ServiceOwner>Service Owner</ServiceOwner>
+  <ServiceOwnerTitle>Service Owner Title</ServiceOwnerTitle>
+  <CompanyAddress2>City State Zip Code</CompanyAddress2>
+  <CompanyWebAddress>Company Web Address</CompanyWebAddress>
+  <Workload>Office 365</Workload>
+  <ProjectStartDate>Project Start Date</ProjectStartDate>
+  <ProjectEndDate>Project End Date</ProjectEndDate>
+  <ProjectTotalCost>Project Total Cost</ProjectTotalCost>
+  <ContractStartDate>Contract Start Date</ContractStartDate>
+  <ProjectDurationNumberSpell>Project Duration Number Spell</ProjectDurationNumberSpell>
+  <ProjectDurationNumber>Project Duration Number</ProjectDurationNumber>
+  <ProjectDuration>Weeks Month Quarter Year</ProjectDuration>
+  <BillingContact> Billing Contact</BillingContact>
+  <TechnicalContact>Technical Contact</TechnicalContact>
+  <Phase1hours>Phase 1</Phase1hours>
+  <Phase2hours>Phase 2</Phase2hours>
+  <Phase3hours>Phase 3</Phase3hours>
+  <Phase4hours>Phase 4</Phase4hours>
+  <Phase5hours>Phase 5</Phase5hours>
+  <Phase6hours>Phase 6</Phase6hours>
+  <Phase7hours>Phase 7</Phase7hours>
+  <ContractName>Contract Name</ContractName>
+  <ContractStartDate>Contract Start Date</ContractStartDate>
+  <ContractEndDate>Contract End Date</ContractEndDate>
+  <ContractTotalCost>$26,700.00</ContractTotalCost>
+  <ContractUserNumberSpell>Contract User Number Spell</ContractUserNumberSpell>
+  <ContractUserNumber>Contract User Number</ContractUserNumber>
+  <ContractMonthlyCost>Contract Monthly Cost</ContractMonthlyCost>
+  <SupportDurationNumberSpell>Support Duration Number Spell</SupportDurationNumberSpell>
+  <SupportDurationNumber>Support Duration Number</SupportDurationNumber>
+  <SupportDuration>Weeks, Months, Quarters, Years</SupportDuration>
+  <AzureService>Azure Service</AzureService>
+</ECFDocVAR>
+</file>
+
+<file path=customXml/item6.xml><?xml version="1.0" encoding="utf-8"?>
+<p:properties xmlns:p="http://schemas.microsoft.com/office/2006/metadata/properties" xmlns:xsi="http://www.w3.org/2001/XMLSchema-instance" xmlns:pc="http://schemas.microsoft.com/office/infopath/2007/PartnerControls">
+  <documentManagement/>
+</p:properties>
+</file>
+
+<file path=customXml/item7.xml><?xml version="1.0" encoding="utf-8"?>
 <ECFDocVAR xmlns="ECFDocVAR">
   <ProjectName>Project Name</ProjectName>
   <ServiceOwner>Ken Huang</ServiceOwner>
@@ -26856,72 +27177,7 @@
 </ECFDocVAR>
 </file>
 
-<file path=customXml/item3.xml><?xml version="1.0" encoding="utf-8"?>
-<b:Sources xmlns:b="http://schemas.openxmlformats.org/officeDocument/2006/bibliography" xmlns="http://schemas.openxmlformats.org/officeDocument/2006/bibliography" SelectedStyle="\APASixthEditionOfficeOnline.xsl" StyleName="APA" Version="6"/>
-</file>
-
-<file path=customXml/item4.xml><?xml version="1.0" encoding="utf-8"?>
-<b:Sources xmlns:b="http://schemas.openxmlformats.org/officeDocument/2006/bibliography" xmlns="http://schemas.openxmlformats.org/officeDocument/2006/bibliography" SelectedStyle="\APASixthEditionOfficeOnline.xsl" StyleName="APA" Version="6"/>
-</file>
-
-<file path=customXml/item5.xml><?xml version="1.0" encoding="utf-8"?>
-<b:Sources xmlns:b="http://schemas.openxmlformats.org/officeDocument/2006/bibliography" xmlns="http://schemas.openxmlformats.org/officeDocument/2006/bibliography" SelectedStyle="\APASixthEditionOfficeOnline.xsl" StyleName="APA" Version="6"/>
-</file>
-
-<file path=customXml/item6.xml><?xml version="1.0" encoding="utf-8"?>
-<ECFDocVAR xmlns="ECFDocVAR">
-  <ProjectName>Project Name</ProjectName>
-  <ServiceOwner>Service Owner</ServiceOwner>
-  <ServiceOwnerTitle>Service Owner Title</ServiceOwnerTitle>
-  <CompanyAddress2>City State Zip Code</CompanyAddress2>
-  <CompanyWebAddress>Company Web Address</CompanyWebAddress>
-  <Workload>Office 365</Workload>
-  <ProjectStartDate>Project Start Date</ProjectStartDate>
-  <ProjectEndDate>Project End Date</ProjectEndDate>
-  <ProjectTotalCost>Project Total Cost</ProjectTotalCost>
-  <ContractStartDate>Contract Start Date</ContractStartDate>
-  <ProjectDurationNumberSpell>Project Duration Number Spell</ProjectDurationNumberSpell>
-  <ProjectDurationNumber>Project Duration Number</ProjectDurationNumber>
-  <ProjectDuration>Weeks Month Quarter Year</ProjectDuration>
-  <BillingContact> Billing Contact</BillingContact>
-  <TechnicalContact>Technical Contact</TechnicalContact>
-  <Phase1hours>Phase 1</Phase1hours>
-  <Phase2hours>Phase 2</Phase2hours>
-  <Phase3hours>Phase 3</Phase3hours>
-  <Phase4hours>Phase 4</Phase4hours>
-  <Phase5hours>Phase 5</Phase5hours>
-  <Phase6hours>Phase 6</Phase6hours>
-  <Phase7hours>Phase 7</Phase7hours>
-  <ContractName>Contract Name</ContractName>
-  <ContractStartDate>Contract Start Date</ContractStartDate>
-  <ContractEndDate>Contract End Date</ContractEndDate>
-  <ContractTotalCost>$26,700.00</ContractTotalCost>
-  <ContractUserNumberSpell>Contract User Number Spell</ContractUserNumberSpell>
-  <ContractUserNumber>Contract User Number</ContractUserNumber>
-  <ContractMonthlyCost>Contract Monthly Cost</ContractMonthlyCost>
-  <SupportDurationNumberSpell>Support Duration Number Spell</SupportDurationNumberSpell>
-  <SupportDurationNumber>Support Duration Number</SupportDurationNumber>
-  <SupportDuration>Weeks, Months, Quarters, Years</SupportDuration>
-  <AzureService>Azure Service</AzureService>
-</ECFDocVAR>
-</file>
-
-<file path=customXml/item7.xml><?xml version="1.0" encoding="utf-8"?>
-<?mso-contentType ?>
-<FormTemplates xmlns="http://schemas.microsoft.com/sharepoint/v3/contenttype/forms">
-  <Display>DocumentLibraryForm</Display>
-  <Edit>DocumentLibraryForm</Edit>
-  <New>DocumentLibraryForm</New>
-</FormTemplates>
-</file>
-
 <file path=customXml/item8.xml><?xml version="1.0" encoding="utf-8"?>
-<p:properties xmlns:p="http://schemas.microsoft.com/office/2006/metadata/properties" xmlns:xsi="http://www.w3.org/2001/XMLSchema-instance" xmlns:pc="http://schemas.microsoft.com/office/infopath/2007/PartnerControls">
-  <documentManagement/>
-</p:properties>
-</file>
-
-<file path=customXml/item9.xml><?xml version="1.0" encoding="utf-8"?>
 <ct:contentTypeSchema xmlns:ct="http://schemas.microsoft.com/office/2006/metadata/contentType" xmlns:ma="http://schemas.microsoft.com/office/2006/metadata/properties/metaAttributes" ct:_="" ma:_="" ma:contentTypeName="Document" ma:contentTypeID="0x010100811E9EE5357C964D835F32F5DCFBD140" ma:contentTypeVersion="13" ma:contentTypeDescription="Create a new document." ma:contentTypeScope="" ma:versionID="c389a6b43ba7ae5de8d24a6e23232d46">
   <xsd:schema xmlns:xsd="http://www.w3.org/2001/XMLSchema" xmlns:xs="http://www.w3.org/2001/XMLSchema" xmlns:p="http://schemas.microsoft.com/office/2006/metadata/properties" xmlns:ns2="6a3af141-eff3-4584-a7d9-dafdc6ebb8b1" xmlns:ns3="53bbabf9-bd0a-4557-b0d0-2ea8acb7bf2f" targetNamespace="http://schemas.microsoft.com/office/2006/metadata/properties" ma:root="true" ma:fieldsID="b5a7183c6e5a299ae26e50b8ddcbc795" ns2:_="" ns3:_="">
     <xsd:import namespace="6a3af141-eff3-4584-a7d9-dafdc6ebb8b1"/>
@@ -27144,6 +27400,10 @@
 </ct:contentTypeSchema>
 </file>
 
+<file path=customXml/item9.xml><?xml version="1.0" encoding="utf-8"?>
+<b:Sources xmlns:b="http://schemas.openxmlformats.org/officeDocument/2006/bibliography" xmlns="http://schemas.openxmlformats.org/officeDocument/2006/bibliography" SelectedStyle="\APASixthEditionOfficeOnline.xsl" StyleName="APA" Version="6"/>
+</file>
+
 <file path=customXml/itemProps1.xml><?xml version="1.0" encoding="utf-8"?>
 <ds:datastoreItem xmlns:ds="http://schemas.openxmlformats.org/officeDocument/2006/customXml" ds:itemID="{55AF091B-3C7A-41E3-B477-F2FDAA23CFDA}">
   <ds:schemaRefs>
@@ -27153,15 +27413,15 @@
 </file>
 
 <file path=customXml/itemProps10.xml><?xml version="1.0" encoding="utf-8"?>
-<ds:datastoreItem xmlns:ds="http://schemas.openxmlformats.org/officeDocument/2006/customXml" ds:itemID="{5F818AAC-BADB-4E43-8700-CE5566042FC1}">
+<ds:datastoreItem xmlns:ds="http://schemas.openxmlformats.org/officeDocument/2006/customXml" ds:itemID="{E2AA2446-53E5-40B2-9F8A-FCA267B5BE87}">
   <ds:schemaRefs>
-    <ds:schemaRef ds:uri="ECFDocVAR"/>
+    <ds:schemaRef ds:uri="http://schemas.microsoft.com/sharepoint/v3/contenttype/forms"/>
   </ds:schemaRefs>
 </ds:datastoreItem>
 </file>
 
 <file path=customXml/itemProps2.xml><?xml version="1.0" encoding="utf-8"?>
-<ds:datastoreItem xmlns:ds="http://schemas.openxmlformats.org/officeDocument/2006/customXml" ds:itemID="{80C757E2-60B6-41BA-ACC6-9CE839C026BC}">
+<ds:datastoreItem xmlns:ds="http://schemas.openxmlformats.org/officeDocument/2006/customXml" ds:itemID="{5F818AAC-BADB-4E43-8700-CE5566042FC1}">
   <ds:schemaRefs>
     <ds:schemaRef ds:uri="ECFDocVAR"/>
   </ds:schemaRefs>
@@ -27177,7 +27437,7 @@
 </file>
 
 <file path=customXml/itemProps4.xml><?xml version="1.0" encoding="utf-8"?>
-<ds:datastoreItem xmlns:ds="http://schemas.openxmlformats.org/officeDocument/2006/customXml" ds:itemID="{39E20E6B-C878-48FD-8019-DB989E786C09}">
+<ds:datastoreItem xmlns:ds="http://schemas.openxmlformats.org/officeDocument/2006/customXml" ds:itemID="{3A8468CF-1AE0-4B9F-928E-A93598E2E9FF}">
   <ds:schemaRefs>
     <ds:schemaRef ds:uri="http://schemas.openxmlformats.org/officeDocument/2006/bibliography"/>
   </ds:schemaRefs>
@@ -27185,14 +27445,6 @@
 </file>
 
 <file path=customXml/itemProps5.xml><?xml version="1.0" encoding="utf-8"?>
-<ds:datastoreItem xmlns:ds="http://schemas.openxmlformats.org/officeDocument/2006/customXml" ds:itemID="{3A8468CF-1AE0-4B9F-928E-A93598E2E9FF}">
-  <ds:schemaRefs>
-    <ds:schemaRef ds:uri="http://schemas.openxmlformats.org/officeDocument/2006/bibliography"/>
-  </ds:schemaRefs>
-</ds:datastoreItem>
-</file>
-
-<file path=customXml/itemProps6.xml><?xml version="1.0" encoding="utf-8"?>
 <ds:datastoreItem xmlns:ds="http://schemas.openxmlformats.org/officeDocument/2006/customXml" ds:itemID="{C2272355-CD1F-41E5-A259-9D4CD4A64F52}">
   <ds:schemaRefs>
     <ds:schemaRef ds:uri="ECFDocVAR"/>
@@ -27200,15 +27452,7 @@
 </ds:datastoreItem>
 </file>
 
-<file path=customXml/itemProps7.xml><?xml version="1.0" encoding="utf-8"?>
-<ds:datastoreItem xmlns:ds="http://schemas.openxmlformats.org/officeDocument/2006/customXml" ds:itemID="{E2AA2446-53E5-40B2-9F8A-FCA267B5BE87}">
-  <ds:schemaRefs>
-    <ds:schemaRef ds:uri="http://schemas.microsoft.com/sharepoint/v3/contenttype/forms"/>
-  </ds:schemaRefs>
-</ds:datastoreItem>
-</file>
-
-<file path=customXml/itemProps8.xml><?xml version="1.0" encoding="utf-8"?>
+<file path=customXml/itemProps6.xml><?xml version="1.0" encoding="utf-8"?>
 <ds:datastoreItem xmlns:ds="http://schemas.openxmlformats.org/officeDocument/2006/customXml" ds:itemID="{AD145625-E158-48D0-8740-B06DD11E865E}">
   <ds:schemaRefs>
     <ds:schemaRef ds:uri="http://schemas.microsoft.com/office/2006/metadata/properties"/>
@@ -27217,7 +27461,15 @@
 </ds:datastoreItem>
 </file>
 
-<file path=customXml/itemProps9.xml><?xml version="1.0" encoding="utf-8"?>
+<file path=customXml/itemProps7.xml><?xml version="1.0" encoding="utf-8"?>
+<ds:datastoreItem xmlns:ds="http://schemas.openxmlformats.org/officeDocument/2006/customXml" ds:itemID="{80C757E2-60B6-41BA-ACC6-9CE839C026BC}">
+  <ds:schemaRefs>
+    <ds:schemaRef ds:uri="ECFDocVAR"/>
+  </ds:schemaRefs>
+</ds:datastoreItem>
+</file>
+
+<file path=customXml/itemProps8.xml><?xml version="1.0" encoding="utf-8"?>
 <ds:datastoreItem xmlns:ds="http://schemas.openxmlformats.org/officeDocument/2006/customXml" ds:itemID="{63B990DA-95D3-4B73-99AA-C0B66EE53529}">
   <ds:schemaRefs>
     <ds:schemaRef ds:uri="http://schemas.microsoft.com/office/2006/metadata/contentType"/>
@@ -27234,4 +27486,12 @@
     <ds:schemaRef ds:uri="http://schemas.microsoft.com/internal/obd"/>
   </ds:schemaRefs>
 </ds:datastoreItem>
+</file>
+
+<file path=customXml/itemProps9.xml><?xml version="1.0" encoding="utf-8"?>
+<ds:datastoreItem xmlns:ds="http://schemas.openxmlformats.org/officeDocument/2006/customXml" ds:itemID="{39E20E6B-C878-48FD-8019-DB989E786C09}">
+  <ds:schemaRefs>
+    <ds:schemaRef ds:uri="http://schemas.openxmlformats.org/officeDocument/2006/bibliography"/>
+  </ds:schemaRefs>
+</ds:datastoreItem>
 </file>
</xml_diff>

<commit_message>
updated docx_processing and added o1 support for LLM response
</commit_message>
<xml_diff>
--- a/template.docx
+++ b/template.docx
@@ -6362,9 +6362,9 @@
         <w:sdtPr>
           <w:alias w:val="WBS_Phase1"/>
           <w:tag w:val="WBS_Phase1"/>
-          <w:id w:val="-453477712"/>
+          <w:id w:val="-962644231"/>
           <w:placeholder>
-            <w:docPart w:val="F4FCFB16954544B89249D0DB67760AD7"/>
+            <w:docPart w:val="E629AEB30CF242A49D074BFFA911BF7C"/>
           </w:placeholder>
           <w:showingPlcHdr/>
         </w:sdtPr>
@@ -6379,19 +6379,7 @@
             <w:rPr>
               <w:rStyle w:val="PlaceholderText"/>
             </w:rPr>
-            <w:t>WBS</w:t>
-          </w:r>
-          <w:r>
-            <w:rPr>
-              <w:rStyle w:val="PlaceholderText"/>
-            </w:rPr>
-            <w:t>_</w:t>
-          </w:r>
-          <w:r>
-            <w:rPr>
-              <w:rStyle w:val="PlaceholderText"/>
-            </w:rPr>
-            <w:t>Phase1</w:t>
+            <w:t>WBS_Phase1</w:t>
           </w:r>
           <w:r>
             <w:rPr>
@@ -6416,44 +6404,46 @@
       </w:r>
       <w:bookmarkEnd w:id="17"/>
     </w:p>
-    <w:sdt>
-      <w:sdtPr>
+    <w:p>
+      <w:pPr>
+        <w:pStyle w:val="BodyText"/>
+        <w:ind w:left="574"/>
         <w:rPr>
           <w:lang w:eastAsia="en-US"/>
         </w:rPr>
-        <w:alias w:val="WBS Phase2"/>
-        <w:tag w:val="WBS Phase2"/>
-        <w:id w:val="-1162771911"/>
-        <w:placeholder>
-          <w:docPart w:val="A91489FFD81740FCBB9C24A0A217C121"/>
-        </w:placeholder>
-        <w:showingPlcHdr/>
-        <w:text/>
-      </w:sdtPr>
-      <w:sdtContent>
-        <w:p>
-          <w:pPr>
-            <w:pStyle w:val="BodyText"/>
-            <w:ind w:left="547"/>
-            <w:rPr>
-              <w:lang w:eastAsia="en-US"/>
-            </w:rPr>
-          </w:pPr>
+      </w:pPr>
+      <w:sdt>
+        <w:sdtPr>
+          <w:alias w:val="WBS_Phase2"/>
+          <w:tag w:val="WBS_Phase2"/>
+          <w:id w:val="-1140257184"/>
+          <w:placeholder>
+            <w:docPart w:val="24038DB89BB7471493403CADDEE26C94"/>
+          </w:placeholder>
+          <w:showingPlcHdr/>
+        </w:sdtPr>
+        <w:sdtContent>
           <w:r>
             <w:rPr>
               <w:rStyle w:val="PlaceholderText"/>
             </w:rPr>
-            <w:t>WBS Phase</w:t>
+            <w:t>[</w:t>
           </w:r>
           <w:r>
             <w:rPr>
               <w:rStyle w:val="PlaceholderText"/>
             </w:rPr>
-            <w:t>2</w:t>
+            <w:t>WBS_Phase2</w:t>
           </w:r>
-        </w:p>
-      </w:sdtContent>
-    </w:sdt>
+          <w:r>
+            <w:rPr>
+              <w:rStyle w:val="PlaceholderText"/>
+            </w:rPr>
+            <w:t>]</w:t>
+          </w:r>
+        </w:sdtContent>
+      </w:sdt>
+    </w:p>
     <w:p>
       <w:pPr>
         <w:pStyle w:val="Heading2"/>
@@ -6468,44 +6458,46 @@
       </w:r>
       <w:bookmarkEnd w:id="18"/>
     </w:p>
-    <w:sdt>
-      <w:sdtPr>
+    <w:p>
+      <w:pPr>
+        <w:pStyle w:val="BodyText"/>
+        <w:ind w:left="574"/>
         <w:rPr>
           <w:lang w:eastAsia="en-US"/>
         </w:rPr>
-        <w:alias w:val="WBS Phase3"/>
-        <w:tag w:val="WBS Phase3"/>
-        <w:id w:val="1168835752"/>
-        <w:placeholder>
-          <w:docPart w:val="DCADC0173DF545A7A3990108CA91FEBB"/>
-        </w:placeholder>
-        <w:showingPlcHdr/>
-        <w:text/>
-      </w:sdtPr>
-      <w:sdtContent>
-        <w:p>
-          <w:pPr>
-            <w:pStyle w:val="BodyText"/>
-            <w:ind w:left="547"/>
-            <w:rPr>
-              <w:lang w:eastAsia="en-US"/>
-            </w:rPr>
-          </w:pPr>
+      </w:pPr>
+      <w:sdt>
+        <w:sdtPr>
+          <w:alias w:val="WBS_Phase3"/>
+          <w:tag w:val="WBS_Phase3"/>
+          <w:id w:val="-902290380"/>
+          <w:placeholder>
+            <w:docPart w:val="41E4717D712246939C71BE95D9C48D27"/>
+          </w:placeholder>
+          <w:showingPlcHdr/>
+        </w:sdtPr>
+        <w:sdtContent>
           <w:r>
             <w:rPr>
               <w:rStyle w:val="PlaceholderText"/>
             </w:rPr>
-            <w:t>WBS Phase</w:t>
+            <w:t>[</w:t>
           </w:r>
           <w:r>
             <w:rPr>
               <w:rStyle w:val="PlaceholderText"/>
             </w:rPr>
-            <w:t>3</w:t>
+            <w:t>WBS_Phase3</w:t>
           </w:r>
-        </w:p>
-      </w:sdtContent>
-    </w:sdt>
+          <w:r>
+            <w:rPr>
+              <w:rStyle w:val="PlaceholderText"/>
+            </w:rPr>
+            <w:t>]</w:t>
+          </w:r>
+        </w:sdtContent>
+      </w:sdt>
+    </w:p>
     <w:p>
       <w:pPr>
         <w:pStyle w:val="Heading2"/>
@@ -6520,44 +6512,46 @@
       </w:r>
       <w:bookmarkEnd w:id="19"/>
     </w:p>
-    <w:sdt>
-      <w:sdtPr>
+    <w:p>
+      <w:pPr>
+        <w:pStyle w:val="BodyText"/>
+        <w:ind w:left="547"/>
         <w:rPr>
           <w:lang w:eastAsia="en-US"/>
         </w:rPr>
-        <w:alias w:val="WBS Phase4"/>
-        <w:tag w:val="WBS Phase4"/>
-        <w:id w:val="700214497"/>
-        <w:placeholder>
-          <w:docPart w:val="8F65E18FC3B34158BC265850623502B4"/>
-        </w:placeholder>
-        <w:showingPlcHdr/>
-        <w:text/>
-      </w:sdtPr>
-      <w:sdtContent>
-        <w:p>
-          <w:pPr>
-            <w:pStyle w:val="BodyText"/>
-            <w:ind w:left="547"/>
-            <w:rPr>
-              <w:lang w:eastAsia="en-US"/>
-            </w:rPr>
-          </w:pPr>
+      </w:pPr>
+      <w:sdt>
+        <w:sdtPr>
+          <w:alias w:val="WBS_Phase4"/>
+          <w:tag w:val="WBS_Phase4"/>
+          <w:id w:val="751931113"/>
+          <w:placeholder>
+            <w:docPart w:val="6671C081CF894E1A963F4942BDF3658C"/>
+          </w:placeholder>
+          <w:showingPlcHdr/>
+        </w:sdtPr>
+        <w:sdtContent>
           <w:r>
             <w:rPr>
               <w:rStyle w:val="PlaceholderText"/>
             </w:rPr>
-            <w:t>WBS Phase</w:t>
+            <w:t>[</w:t>
           </w:r>
           <w:r>
             <w:rPr>
               <w:rStyle w:val="PlaceholderText"/>
             </w:rPr>
-            <w:t>4</w:t>
+            <w:t>WBS_Phase4</w:t>
           </w:r>
-        </w:p>
-      </w:sdtContent>
-    </w:sdt>
+          <w:r>
+            <w:rPr>
+              <w:rStyle w:val="PlaceholderText"/>
+            </w:rPr>
+            <w:t>]</w:t>
+          </w:r>
+        </w:sdtContent>
+      </w:sdt>
+    </w:p>
     <w:p>
       <w:pPr>
         <w:pStyle w:val="BodyText"/>
@@ -22690,7 +22684,7 @@
       <w:docPartBody>
         <w:p>
           <w:pPr>
-            <w:pStyle w:val="CCB1CF824B75448C93D75A13DBA02F2F1"/>
+            <w:pStyle w:val="CCB1CF824B75448C93D75A13DBA02F2F"/>
           </w:pPr>
           <w:r>
             <w:rPr>
@@ -22719,7 +22713,7 @@
       <w:docPartBody>
         <w:p>
           <w:pPr>
-            <w:pStyle w:val="838935CA102F4CC69C9B5F8FD199E66A1"/>
+            <w:pStyle w:val="838935CA102F4CC69C9B5F8FD199E66A"/>
           </w:pPr>
           <w:r>
             <w:rPr>
@@ -22748,7 +22742,7 @@
       <w:docPartBody>
         <w:p>
           <w:pPr>
-            <w:pStyle w:val="50CAF4399DA94F299438BDDB84C50E141"/>
+            <w:pStyle w:val="50CAF4399DA94F299438BDDB84C50E14"/>
           </w:pPr>
           <w:r>
             <w:rPr>
@@ -22777,7 +22771,7 @@
       <w:docPartBody>
         <w:p>
           <w:pPr>
-            <w:pStyle w:val="6351A2C5E7764513A33024CA797303751"/>
+            <w:pStyle w:val="6351A2C5E7764513A33024CA79730375"/>
           </w:pPr>
           <w:r>
             <w:rPr>
@@ -22806,7 +22800,7 @@
       <w:docPartBody>
         <w:p>
           <w:pPr>
-            <w:pStyle w:val="89883265E2E14F9697DB18810384D9431"/>
+            <w:pStyle w:val="89883265E2E14F9697DB18810384D943"/>
           </w:pPr>
           <w:r>
             <w:rPr>
@@ -22835,7 +22829,7 @@
       <w:docPartBody>
         <w:p>
           <w:pPr>
-            <w:pStyle w:val="5D577DA2423549AB93BA048F44EF0F1E1"/>
+            <w:pStyle w:val="5D577DA2423549AB93BA048F44EF0F1E"/>
           </w:pPr>
           <w:r>
             <w:rPr>
@@ -22864,7 +22858,7 @@
       <w:docPartBody>
         <w:p>
           <w:pPr>
-            <w:pStyle w:val="4E1C8519416F4D139C03C7EC5E138F831"/>
+            <w:pStyle w:val="4E1C8519416F4D139C03C7EC5E138F83"/>
           </w:pPr>
           <w:r>
             <w:rPr>
@@ -22893,7 +22887,7 @@
       <w:docPartBody>
         <w:p>
           <w:pPr>
-            <w:pStyle w:val="AF18CCC6E5E3444E99B6C8CF61E1739D1"/>
+            <w:pStyle w:val="AF18CCC6E5E3444E99B6C8CF61E1739D"/>
           </w:pPr>
           <w:r>
             <w:rPr>
@@ -22922,7 +22916,7 @@
       <w:docPartBody>
         <w:p>
           <w:pPr>
-            <w:pStyle w:val="92D31C19B0794ED989233E19F31ECE661"/>
+            <w:pStyle w:val="92D31C19B0794ED989233E19F31ECE66"/>
           </w:pPr>
           <w:r>
             <w:rPr>
@@ -22951,7 +22945,7 @@
       <w:docPartBody>
         <w:p>
           <w:pPr>
-            <w:pStyle w:val="0108FCCF5D234D1FB9FE6BA2EC5D9D831"/>
+            <w:pStyle w:val="0108FCCF5D234D1FB9FE6BA2EC5D9D83"/>
           </w:pPr>
           <w:r>
             <w:rPr>
@@ -22980,7 +22974,7 @@
       <w:docPartBody>
         <w:p>
           <w:pPr>
-            <w:pStyle w:val="54EA4787A9BC400CA45F3716C43299021"/>
+            <w:pStyle w:val="54EA4787A9BC400CA45F3716C4329902"/>
           </w:pPr>
           <w:r>
             <w:rPr>
@@ -23009,7 +23003,7 @@
       <w:docPartBody>
         <w:p>
           <w:pPr>
-            <w:pStyle w:val="62149423EF294F48A1667F9BDE35E0961"/>
+            <w:pStyle w:val="62149423EF294F48A1667F9BDE35E096"/>
           </w:pPr>
           <w:r>
             <w:rPr>
@@ -23038,7 +23032,7 @@
       <w:docPartBody>
         <w:p>
           <w:pPr>
-            <w:pStyle w:val="1B41D9AB780B41CDB43AD5BB264AAEB61"/>
+            <w:pStyle w:val="1B41D9AB780B41CDB43AD5BB264AAEB6"/>
           </w:pPr>
           <w:r>
             <w:rPr>
@@ -23067,7 +23061,7 @@
       <w:docPartBody>
         <w:p>
           <w:pPr>
-            <w:pStyle w:val="1C5574BB2F2542DEA9917C28ADA642701"/>
+            <w:pStyle w:val="1C5574BB2F2542DEA9917C28ADA64270"/>
           </w:pPr>
           <w:r>
             <w:rPr>
@@ -23096,7 +23090,7 @@
       <w:docPartBody>
         <w:p>
           <w:pPr>
-            <w:pStyle w:val="D5887E9345FD4249A4228D4826E5E53B1"/>
+            <w:pStyle w:val="D5887E9345FD4249A4228D4826E5E53B"/>
           </w:pPr>
           <w:r>
             <w:rPr>
@@ -23125,7 +23119,7 @@
       <w:docPartBody>
         <w:p>
           <w:pPr>
-            <w:pStyle w:val="F8C85013B6AF4E2083A312F4F0246D901"/>
+            <w:pStyle w:val="F8C85013B6AF4E2083A312F4F0246D90"/>
           </w:pPr>
           <w:r>
             <w:rPr>
@@ -23154,7 +23148,7 @@
       <w:docPartBody>
         <w:p>
           <w:pPr>
-            <w:pStyle w:val="6FCFB35AFD7F432A9E639C39BBB6751B1"/>
+            <w:pStyle w:val="6FCFB35AFD7F432A9E639C39BBB6751B"/>
           </w:pPr>
           <w:r>
             <w:rPr>
@@ -23183,7 +23177,7 @@
       <w:docPartBody>
         <w:p>
           <w:pPr>
-            <w:pStyle w:val="0A365E14BC864328910AFF34E8A50F7E1"/>
+            <w:pStyle w:val="0A365E14BC864328910AFF34E8A50F7E"/>
           </w:pPr>
           <w:r>
             <w:rPr>
@@ -23212,7 +23206,7 @@
       <w:docPartBody>
         <w:p>
           <w:pPr>
-            <w:pStyle w:val="74E6600994AB4463A98322689CE07D871"/>
+            <w:pStyle w:val="74E6600994AB4463A98322689CE07D87"/>
           </w:pPr>
           <w:r>
             <w:rPr>
@@ -23241,7 +23235,7 @@
       <w:docPartBody>
         <w:p>
           <w:pPr>
-            <w:pStyle w:val="F96E6557418E443AB5F923D6BA73A19D1"/>
+            <w:pStyle w:val="F96E6557418E443AB5F923D6BA73A19D"/>
           </w:pPr>
           <w:r>
             <w:rPr>
@@ -23270,7 +23264,7 @@
       <w:docPartBody>
         <w:p>
           <w:pPr>
-            <w:pStyle w:val="63D75C9B7621488E9F8C3C68ACE0A8F31"/>
+            <w:pStyle w:val="63D75C9B7621488E9F8C3C68ACE0A8F3"/>
           </w:pPr>
           <w:r>
             <w:rPr>
@@ -23299,7 +23293,7 @@
       <w:docPartBody>
         <w:p>
           <w:pPr>
-            <w:pStyle w:val="3C56A7742F144F1D9EF09FB848E507771"/>
+            <w:pStyle w:val="3C56A7742F144F1D9EF09FB848E50777"/>
           </w:pPr>
           <w:r>
             <w:rPr>
@@ -23328,7 +23322,7 @@
       <w:docPartBody>
         <w:p>
           <w:pPr>
-            <w:pStyle w:val="B89E7BF26058440AB353D3B5CFE58E111"/>
+            <w:pStyle w:val="B89E7BF26058440AB353D3B5CFE58E11"/>
           </w:pPr>
           <w:r>
             <w:rPr>
@@ -23357,7 +23351,7 @@
       <w:docPartBody>
         <w:p>
           <w:pPr>
-            <w:pStyle w:val="6F320A7B9D924FF09E59C61C406186851"/>
+            <w:pStyle w:val="6F320A7B9D924FF09E59C61C40618685"/>
           </w:pPr>
           <w:r>
             <w:rPr>
@@ -23386,7 +23380,7 @@
       <w:docPartBody>
         <w:p>
           <w:pPr>
-            <w:pStyle w:val="485593C5A1634EF4BC8D9F8F9C81A7121"/>
+            <w:pStyle w:val="485593C5A1634EF4BC8D9F8F9C81A712"/>
           </w:pPr>
           <w:r>
             <w:rPr>
@@ -23415,7 +23409,7 @@
       <w:docPartBody>
         <w:p>
           <w:pPr>
-            <w:pStyle w:val="177B672764B44DCAAEFD08EBDB8292081"/>
+            <w:pStyle w:val="177B672764B44DCAAEFD08EBDB829208"/>
           </w:pPr>
           <w:r>
             <w:rPr>
@@ -23445,7 +23439,7 @@
       <w:docPartBody>
         <w:p>
           <w:pPr>
-            <w:pStyle w:val="4526F41040364EBBBE9AE56A49412BAD1"/>
+            <w:pStyle w:val="4526F41040364EBBBE9AE56A49412BAD"/>
           </w:pPr>
           <w:r>
             <w:rPr>
@@ -23475,7 +23469,7 @@
       <w:docPartBody>
         <w:p>
           <w:pPr>
-            <w:pStyle w:val="EF8BCD384EA24C37BC7A32A63E47E0211"/>
+            <w:pStyle w:val="EF8BCD384EA24C37BC7A32A63E47E021"/>
           </w:pPr>
           <w:r>
             <w:rPr>
@@ -23504,7 +23498,7 @@
       <w:docPartBody>
         <w:p>
           <w:pPr>
-            <w:pStyle w:val="2F5584A6D47D4D0EB76CE001818F39C81"/>
+            <w:pStyle w:val="2F5584A6D47D4D0EB76CE001818F39C8"/>
           </w:pPr>
           <w:r>
             <w:rPr>
@@ -23533,7 +23527,7 @@
       <w:docPartBody>
         <w:p>
           <w:pPr>
-            <w:pStyle w:val="4A7EA22BA12B43A3A0FDE2392933AEEA1"/>
+            <w:pStyle w:val="4A7EA22BA12B43A3A0FDE2392933AEEA"/>
           </w:pPr>
           <w:r>
             <w:rPr>
@@ -23562,7 +23556,7 @@
       <w:docPartBody>
         <w:p>
           <w:pPr>
-            <w:pStyle w:val="5DF96AF44FE248BDB1C9F9F940153EE01"/>
+            <w:pStyle w:val="5DF96AF44FE248BDB1C9F9F940153EE0"/>
           </w:pPr>
           <w:r>
             <w:rPr>
@@ -23592,7 +23586,7 @@
       <w:docPartBody>
         <w:p>
           <w:pPr>
-            <w:pStyle w:val="E579A428686C4BB487ABEFC3E4E8C3691"/>
+            <w:pStyle w:val="E579A428686C4BB487ABEFC3E4E8C369"/>
           </w:pPr>
           <w:r>
             <w:rPr>
@@ -23621,7 +23615,7 @@
       <w:docPartBody>
         <w:p>
           <w:pPr>
-            <w:pStyle w:val="112FB30C1C5F4265B38CAA85851EE1841"/>
+            <w:pStyle w:val="112FB30C1C5F4265B38CAA85851EE184"/>
           </w:pPr>
           <w:r>
             <w:rPr>
@@ -23650,7 +23644,7 @@
       <w:docPartBody>
         <w:p>
           <w:pPr>
-            <w:pStyle w:val="EAAD48D2AD434C14BD9540B1E9E466421"/>
+            <w:pStyle w:val="EAAD48D2AD434C14BD9540B1E9E46642"/>
           </w:pPr>
           <w:r>
             <w:rPr>
@@ -23679,7 +23673,7 @@
       <w:docPartBody>
         <w:p>
           <w:pPr>
-            <w:pStyle w:val="BE887EE93959403186593F77834D4A8F1"/>
+            <w:pStyle w:val="BE887EE93959403186593F77834D4A8F"/>
           </w:pPr>
           <w:r>
             <w:rPr>
@@ -23708,7 +23702,7 @@
       <w:docPartBody>
         <w:p>
           <w:pPr>
-            <w:pStyle w:val="5C485C448EB94D4B8FE745C77BF942511"/>
+            <w:pStyle w:val="5C485C448EB94D4B8FE745C77BF94251"/>
           </w:pPr>
           <w:r>
             <w:rPr>
@@ -23737,7 +23731,7 @@
       <w:docPartBody>
         <w:p>
           <w:pPr>
-            <w:pStyle w:val="FCCC1966B6CD43B0A7F8CE4D8E1B10E51"/>
+            <w:pStyle w:val="FCCC1966B6CD43B0A7F8CE4D8E1B10E5"/>
           </w:pPr>
           <w:r>
             <w:rPr>
@@ -23766,7 +23760,7 @@
       <w:docPartBody>
         <w:p>
           <w:pPr>
-            <w:pStyle w:val="BE831E3F80B248EEB2F3188BCE735C7D1"/>
+            <w:pStyle w:val="BE831E3F80B248EEB2F3188BCE735C7D"/>
           </w:pPr>
           <w:r>
             <w:rPr>
@@ -23795,7 +23789,7 @@
       <w:docPartBody>
         <w:p>
           <w:pPr>
-            <w:pStyle w:val="130A2A4FA78D448C9DAAEC773E722D111"/>
+            <w:pStyle w:val="130A2A4FA78D448C9DAAEC773E722D11"/>
           </w:pPr>
           <w:r>
             <w:rPr>
@@ -23824,7 +23818,7 @@
       <w:docPartBody>
         <w:p>
           <w:pPr>
-            <w:pStyle w:val="35226834B2BB4853A40B9654FF9BBC431"/>
+            <w:pStyle w:val="35226834B2BB4853A40B9654FF9BBC43"/>
           </w:pPr>
           <w:r>
             <w:rPr>
@@ -23853,7 +23847,7 @@
       <w:docPartBody>
         <w:p>
           <w:pPr>
-            <w:pStyle w:val="C348C5938BF44AB883F43DCB951813441"/>
+            <w:pStyle w:val="C348C5938BF44AB883F43DCB95181344"/>
           </w:pPr>
           <w:r>
             <w:rPr>
@@ -23882,7 +23876,7 @@
       <w:docPartBody>
         <w:p>
           <w:pPr>
-            <w:pStyle w:val="8EDC49BCDE584ADFA32112D3727480001"/>
+            <w:pStyle w:val="8EDC49BCDE584ADFA32112D372748000"/>
           </w:pPr>
           <w:r>
             <w:rPr>
@@ -23911,7 +23905,7 @@
       <w:docPartBody>
         <w:p>
           <w:pPr>
-            <w:pStyle w:val="A399DB582CDC451686CD4187D0E3745A1"/>
+            <w:pStyle w:val="A399DB582CDC451686CD4187D0E3745A"/>
           </w:pPr>
           <w:r>
             <w:rPr>
@@ -23940,7 +23934,7 @@
       <w:docPartBody>
         <w:p>
           <w:pPr>
-            <w:pStyle w:val="DFFF9E8D17644907AF3F9C6A7A0B35671"/>
+            <w:pStyle w:val="DFFF9E8D17644907AF3F9C6A7A0B3567"/>
           </w:pPr>
           <w:r>
             <w:rPr>
@@ -23969,7 +23963,7 @@
       <w:docPartBody>
         <w:p>
           <w:pPr>
-            <w:pStyle w:val="84CD9787E1724F79ACEA4EEF76319C551"/>
+            <w:pStyle w:val="84CD9787E1724F79ACEA4EEF76319C55"/>
           </w:pPr>
           <w:r>
             <w:rPr>
@@ -23999,7 +23993,7 @@
       <w:docPartBody>
         <w:p>
           <w:pPr>
-            <w:pStyle w:val="5E18A2F6F37E43139B9D57FDDECF502D1"/>
+            <w:pStyle w:val="5E18A2F6F37E43139B9D57FDDECF502D"/>
           </w:pPr>
           <w:r>
             <w:rPr>
@@ -24028,7 +24022,7 @@
       <w:docPartBody>
         <w:p>
           <w:pPr>
-            <w:pStyle w:val="AC7CCD1797ED495593F2DFFA55408D3E1"/>
+            <w:pStyle w:val="AC7CCD1797ED495593F2DFFA55408D3E"/>
           </w:pPr>
           <w:r>
             <w:rPr>
@@ -24057,7 +24051,7 @@
       <w:docPartBody>
         <w:p>
           <w:pPr>
-            <w:pStyle w:val="3CD19D45A94446D58D16680B1E1BF7F11"/>
+            <w:pStyle w:val="3CD19D45A94446D58D16680B1E1BF7F1"/>
           </w:pPr>
           <w:r>
             <w:rPr>
@@ -24086,7 +24080,7 @@
       <w:docPartBody>
         <w:p>
           <w:pPr>
-            <w:pStyle w:val="08115E7771A8462CBD8BAEF8036C1CBA1"/>
+            <w:pStyle w:val="08115E7771A8462CBD8BAEF8036C1CBA"/>
           </w:pPr>
           <w:r>
             <w:rPr>
@@ -24116,7 +24110,7 @@
       <w:docPartBody>
         <w:p>
           <w:pPr>
-            <w:pStyle w:val="9BB0536195C542CEBD6EB0416E1279491"/>
+            <w:pStyle w:val="9BB0536195C542CEBD6EB0416E127949"/>
           </w:pPr>
           <w:r>
             <w:rPr>
@@ -24145,7 +24139,7 @@
       <w:docPartBody>
         <w:p>
           <w:pPr>
-            <w:pStyle w:val="47BE212F73BF42F8A92E6ED0F90E8C6A1"/>
+            <w:pStyle w:val="47BE212F73BF42F8A92E6ED0F90E8C6A"/>
           </w:pPr>
           <w:r>
             <w:rPr>
@@ -24176,7 +24170,7 @@
       <w:docPartBody>
         <w:p>
           <w:pPr>
-            <w:pStyle w:val="37F1F263B1C54C749A492C6D29F3ECF31"/>
+            <w:pStyle w:val="37F1F263B1C54C749A492C6D29F3ECF3"/>
           </w:pPr>
           <w:r>
             <w:rPr>
@@ -24207,7 +24201,7 @@
       <w:docPartBody>
         <w:p>
           <w:pPr>
-            <w:pStyle w:val="26D9A60E412D46DF8E2E35414526DE341"/>
+            <w:pStyle w:val="26D9A60E412D46DF8E2E35414526DE34"/>
           </w:pPr>
           <w:r>
             <w:rPr>
@@ -24237,7 +24231,7 @@
       <w:docPartBody>
         <w:p>
           <w:pPr>
-            <w:pStyle w:val="2FE6BBC919A34434B662704BE3C8DC421"/>
+            <w:pStyle w:val="2FE6BBC919A34434B662704BE3C8DC42"/>
           </w:pPr>
           <w:r>
             <w:rPr>
@@ -24266,7 +24260,7 @@
       <w:docPartBody>
         <w:p>
           <w:pPr>
-            <w:pStyle w:val="DA6CD7D27CDB4B7F8AD2215349D31A3C1"/>
+            <w:pStyle w:val="DA6CD7D27CDB4B7F8AD2215349D31A3C"/>
           </w:pPr>
           <w:r>
             <w:rPr>
@@ -24295,7 +24289,7 @@
       <w:docPartBody>
         <w:p>
           <w:pPr>
-            <w:pStyle w:val="B85813B05CF742C08B2C3F65E9EC4BE31"/>
+            <w:pStyle w:val="B85813B05CF742C08B2C3F65E9EC4BE3"/>
           </w:pPr>
           <w:r>
             <w:rPr>
@@ -24325,7 +24319,7 @@
       <w:docPartBody>
         <w:p>
           <w:pPr>
-            <w:pStyle w:val="A99F75289C1F4A24B291F1F10FD772721"/>
+            <w:pStyle w:val="A99F75289C1F4A24B291F1F10FD77272"/>
           </w:pPr>
           <w:r>
             <w:rPr>
@@ -24338,7 +24332,7 @@
     </w:docPart>
     <w:docPart>
       <w:docPartPr>
-        <w:name w:val="A91489FFD81740FCBB9C24A0A217C121"/>
+        <w:name w:val="24038DB89BB7471493403CADDEE26C94"/>
         <w:category>
           <w:name w:val="General"/>
           <w:gallery w:val="placeholder"/>
@@ -24349,117 +24343,12 @@
         <w:behaviors>
           <w:behavior w:val="content"/>
         </w:behaviors>
-        <w:guid w:val="{09EDA210-38E5-440F-B966-C602AFA7AD6E}"/>
+        <w:guid w:val="{880ADFDA-0B2B-4B87-85CC-D7C699556183}"/>
       </w:docPartPr>
       <w:docPartBody>
         <w:p>
           <w:pPr>
-            <w:pStyle w:val="A91489FFD81740FCBB9C24A0A217C1211"/>
-          </w:pPr>
-          <w:r>
-            <w:rPr>
-              <w:rStyle w:val="PlaceholderText"/>
-            </w:rPr>
-            <w:t>WBS Phase</w:t>
-          </w:r>
-          <w:r>
-            <w:rPr>
-              <w:rStyle w:val="PlaceholderText"/>
-            </w:rPr>
-            <w:t>2</w:t>
-          </w:r>
-        </w:p>
-      </w:docPartBody>
-    </w:docPart>
-    <w:docPart>
-      <w:docPartPr>
-        <w:name w:val="DCADC0173DF545A7A3990108CA91FEBB"/>
-        <w:category>
-          <w:name w:val="General"/>
-          <w:gallery w:val="placeholder"/>
-        </w:category>
-        <w:types>
-          <w:type w:val="bbPlcHdr"/>
-        </w:types>
-        <w:behaviors>
-          <w:behavior w:val="content"/>
-        </w:behaviors>
-        <w:guid w:val="{06DE19AF-1D43-418C-A8A4-88E41E3113FD}"/>
-      </w:docPartPr>
-      <w:docPartBody>
-        <w:p>
-          <w:pPr>
-            <w:pStyle w:val="DCADC0173DF545A7A3990108CA91FEBB1"/>
-          </w:pPr>
-          <w:r>
-            <w:rPr>
-              <w:rStyle w:val="PlaceholderText"/>
-            </w:rPr>
-            <w:t>WBS Phase</w:t>
-          </w:r>
-          <w:r>
-            <w:rPr>
-              <w:rStyle w:val="PlaceholderText"/>
-            </w:rPr>
-            <w:t>3</w:t>
-          </w:r>
-        </w:p>
-      </w:docPartBody>
-    </w:docPart>
-    <w:docPart>
-      <w:docPartPr>
-        <w:name w:val="8F65E18FC3B34158BC265850623502B4"/>
-        <w:category>
-          <w:name w:val="General"/>
-          <w:gallery w:val="placeholder"/>
-        </w:category>
-        <w:types>
-          <w:type w:val="bbPlcHdr"/>
-        </w:types>
-        <w:behaviors>
-          <w:behavior w:val="content"/>
-        </w:behaviors>
-        <w:guid w:val="{5D146366-46B1-4299-BEAA-6B6D6BF1A222}"/>
-      </w:docPartPr>
-      <w:docPartBody>
-        <w:p>
-          <w:pPr>
-            <w:pStyle w:val="8F65E18FC3B34158BC265850623502B41"/>
-          </w:pPr>
-          <w:r>
-            <w:rPr>
-              <w:rStyle w:val="PlaceholderText"/>
-            </w:rPr>
-            <w:t>WBS Phase</w:t>
-          </w:r>
-          <w:r>
-            <w:rPr>
-              <w:rStyle w:val="PlaceholderText"/>
-            </w:rPr>
-            <w:t>4</w:t>
-          </w:r>
-        </w:p>
-      </w:docPartBody>
-    </w:docPart>
-    <w:docPart>
-      <w:docPartPr>
-        <w:name w:val="F4FCFB16954544B89249D0DB67760AD7"/>
-        <w:category>
-          <w:name w:val="General"/>
-          <w:gallery w:val="placeholder"/>
-        </w:category>
-        <w:types>
-          <w:type w:val="bbPlcHdr"/>
-        </w:types>
-        <w:behaviors>
-          <w:behavior w:val="content"/>
-        </w:behaviors>
-        <w:guid w:val="{D951D030-991F-4509-B0DD-F40B38F574F4}"/>
-      </w:docPartPr>
-      <w:docPartBody>
-        <w:p>
-          <w:pPr>
-            <w:pStyle w:val="F4FCFB16954544B89249D0DB67760AD71"/>
+            <w:pStyle w:val="24038DB89BB7471493403CADDEE26C94"/>
           </w:pPr>
           <w:r>
             <w:rPr>
@@ -24471,13 +24360,124 @@
             <w:rPr>
               <w:rStyle w:val="PlaceholderText"/>
             </w:rPr>
-            <w:t>WBS Phase1</w:t>
+            <w:t>WBS_Phase2</w:t>
           </w:r>
           <w:r>
             <w:rPr>
               <w:rStyle w:val="PlaceholderText"/>
             </w:rPr>
             <w:t>]</w:t>
+          </w:r>
+        </w:p>
+      </w:docPartBody>
+    </w:docPart>
+    <w:docPart>
+      <w:docPartPr>
+        <w:name w:val="41E4717D712246939C71BE95D9C48D27"/>
+        <w:category>
+          <w:name w:val="General"/>
+          <w:gallery w:val="placeholder"/>
+        </w:category>
+        <w:types>
+          <w:type w:val="bbPlcHdr"/>
+        </w:types>
+        <w:behaviors>
+          <w:behavior w:val="content"/>
+        </w:behaviors>
+        <w:guid w:val="{90CD1CD6-3310-4975-8253-093E1EE6C4DB}"/>
+      </w:docPartPr>
+      <w:docPartBody>
+        <w:p>
+          <w:pPr>
+            <w:pStyle w:val="41E4717D712246939C71BE95D9C48D27"/>
+          </w:pPr>
+          <w:r>
+            <w:rPr>
+              <w:rStyle w:val="PlaceholderText"/>
+            </w:rPr>
+            <w:t>[</w:t>
+          </w:r>
+          <w:r>
+            <w:rPr>
+              <w:rStyle w:val="PlaceholderText"/>
+            </w:rPr>
+            <w:t>WBS_Phase3</w:t>
+          </w:r>
+          <w:r>
+            <w:rPr>
+              <w:rStyle w:val="PlaceholderText"/>
+            </w:rPr>
+            <w:t>]</w:t>
+          </w:r>
+        </w:p>
+      </w:docPartBody>
+    </w:docPart>
+    <w:docPart>
+      <w:docPartPr>
+        <w:name w:val="6671C081CF894E1A963F4942BDF3658C"/>
+        <w:category>
+          <w:name w:val="General"/>
+          <w:gallery w:val="placeholder"/>
+        </w:category>
+        <w:types>
+          <w:type w:val="bbPlcHdr"/>
+        </w:types>
+        <w:behaviors>
+          <w:behavior w:val="content"/>
+        </w:behaviors>
+        <w:guid w:val="{F4F62C51-38A3-4C6B-8EE7-90B85BBDFCA1}"/>
+      </w:docPartPr>
+      <w:docPartBody>
+        <w:p>
+          <w:pPr>
+            <w:pStyle w:val="6671C081CF894E1A963F4942BDF3658C"/>
+          </w:pPr>
+          <w:r>
+            <w:rPr>
+              <w:rStyle w:val="PlaceholderText"/>
+            </w:rPr>
+            <w:t>[</w:t>
+          </w:r>
+          <w:r>
+            <w:rPr>
+              <w:rStyle w:val="PlaceholderText"/>
+            </w:rPr>
+            <w:t>WBS_Phase4</w:t>
+          </w:r>
+          <w:r>
+            <w:rPr>
+              <w:rStyle w:val="PlaceholderText"/>
+            </w:rPr>
+            <w:t>]</w:t>
+          </w:r>
+        </w:p>
+      </w:docPartBody>
+    </w:docPart>
+    <w:docPart>
+      <w:docPartPr>
+        <w:name w:val="E629AEB30CF242A49D074BFFA911BF7C"/>
+        <w:category>
+          <w:name w:val="General"/>
+          <w:gallery w:val="placeholder"/>
+        </w:category>
+        <w:types>
+          <w:type w:val="bbPlcHdr"/>
+        </w:types>
+        <w:behaviors>
+          <w:behavior w:val="content"/>
+        </w:behaviors>
+        <w:guid w:val="{B9FB39D9-11E3-46B3-91B0-0B231C4BD731}"/>
+      </w:docPartPr>
+      <w:docPartBody>
+        <w:p>
+          <w:pPr>
+            <w:pStyle w:val="E629AEB30CF242A49D074BFFA911BF7C"/>
+          </w:pPr>
+          <w:r>
+            <w:rPr>
+              <w:rStyle w:val="PlaceholderText"/>
+            </w:rPr>
+            <w:t>[Project Name]</w:t>
           </w:r>
         </w:p>
       </w:docPartBody>
@@ -24873,7 +24873,6 @@
     <w:lvl w:ilvl="0">
       <w:start w:val="1"/>
       <w:numFmt w:val="decimal"/>
-      <w:pStyle w:val="54EA4787A9BC400CA45F3716C43299021"/>
       <w:lvlText w:val="%1."/>
       <w:lvlJc w:val="left"/>
       <w:pPr>
@@ -25210,6 +25209,119 @@
     <w:nsid w:val="430564FD"/>
     <w:multiLevelType w:val="multilevel"/>
     <w:tmpl w:val="01C08636"/>
+    <w:lvl w:ilvl="0">
+      <w:start w:val="1"/>
+      <w:numFmt w:val="decimal"/>
+      <w:lvlText w:val="%1."/>
+      <w:lvlJc w:val="left"/>
+      <w:pPr>
+        <w:tabs>
+          <w:tab w:val="num" w:pos="720"/>
+        </w:tabs>
+        <w:ind w:left="720" w:hanging="720"/>
+      </w:pPr>
+    </w:lvl>
+    <w:lvl w:ilvl="1">
+      <w:start w:val="1"/>
+      <w:numFmt w:val="decimal"/>
+      <w:lvlText w:val="%2."/>
+      <w:lvlJc w:val="left"/>
+      <w:pPr>
+        <w:tabs>
+          <w:tab w:val="num" w:pos="1440"/>
+        </w:tabs>
+        <w:ind w:left="1440" w:hanging="720"/>
+      </w:pPr>
+    </w:lvl>
+    <w:lvl w:ilvl="2">
+      <w:start w:val="1"/>
+      <w:numFmt w:val="decimal"/>
+      <w:lvlText w:val="%3."/>
+      <w:lvlJc w:val="left"/>
+      <w:pPr>
+        <w:tabs>
+          <w:tab w:val="num" w:pos="2160"/>
+        </w:tabs>
+        <w:ind w:left="2160" w:hanging="720"/>
+      </w:pPr>
+    </w:lvl>
+    <w:lvl w:ilvl="3">
+      <w:start w:val="1"/>
+      <w:numFmt w:val="decimal"/>
+      <w:lvlText w:val="%4."/>
+      <w:lvlJc w:val="left"/>
+      <w:pPr>
+        <w:tabs>
+          <w:tab w:val="num" w:pos="2880"/>
+        </w:tabs>
+        <w:ind w:left="2880" w:hanging="720"/>
+      </w:pPr>
+    </w:lvl>
+    <w:lvl w:ilvl="4">
+      <w:start w:val="1"/>
+      <w:numFmt w:val="decimal"/>
+      <w:lvlText w:val="%5."/>
+      <w:lvlJc w:val="left"/>
+      <w:pPr>
+        <w:tabs>
+          <w:tab w:val="num" w:pos="3600"/>
+        </w:tabs>
+        <w:ind w:left="3600" w:hanging="720"/>
+      </w:pPr>
+    </w:lvl>
+    <w:lvl w:ilvl="5">
+      <w:start w:val="1"/>
+      <w:numFmt w:val="decimal"/>
+      <w:lvlText w:val="%6."/>
+      <w:lvlJc w:val="left"/>
+      <w:pPr>
+        <w:tabs>
+          <w:tab w:val="num" w:pos="4320"/>
+        </w:tabs>
+        <w:ind w:left="4320" w:hanging="720"/>
+      </w:pPr>
+    </w:lvl>
+    <w:lvl w:ilvl="6">
+      <w:start w:val="1"/>
+      <w:numFmt w:val="decimal"/>
+      <w:lvlText w:val="%7."/>
+      <w:lvlJc w:val="left"/>
+      <w:pPr>
+        <w:tabs>
+          <w:tab w:val="num" w:pos="5040"/>
+        </w:tabs>
+        <w:ind w:left="5040" w:hanging="720"/>
+      </w:pPr>
+    </w:lvl>
+    <w:lvl w:ilvl="7">
+      <w:start w:val="1"/>
+      <w:numFmt w:val="decimal"/>
+      <w:lvlText w:val="%8."/>
+      <w:lvlJc w:val="left"/>
+      <w:pPr>
+        <w:tabs>
+          <w:tab w:val="num" w:pos="5760"/>
+        </w:tabs>
+        <w:ind w:left="5760" w:hanging="720"/>
+      </w:pPr>
+    </w:lvl>
+    <w:lvl w:ilvl="8">
+      <w:start w:val="1"/>
+      <w:numFmt w:val="decimal"/>
+      <w:lvlText w:val="%9."/>
+      <w:lvlJc w:val="left"/>
+      <w:pPr>
+        <w:tabs>
+          <w:tab w:val="num" w:pos="6480"/>
+        </w:tabs>
+        <w:ind w:left="6480" w:hanging="720"/>
+      </w:pPr>
+    </w:lvl>
+  </w:abstractNum>
+  <w:abstractNum w:abstractNumId="6" w15:restartNumberingAfterBreak="0">
+    <w:nsid w:val="5C96211F"/>
+    <w:multiLevelType w:val="multilevel"/>
+    <w:tmpl w:val="C2FCB9C2"/>
     <w:lvl w:ilvl="0">
       <w:start w:val="1"/>
       <w:numFmt w:val="decimal"/>
@@ -25336,6 +25448,9 @@
   </w:num>
   <w:num w:numId="6" w16cid:durableId="185095067">
     <w:abstractNumId w:val="2"/>
+  </w:num>
+  <w:num w:numId="7" w16cid:durableId="1611358389">
+    <w:abstractNumId w:val="6"/>
   </w:num>
 </w:numbering>
 </file>
@@ -25357,10 +25472,12 @@
   <w:rsids>
     <w:rsidRoot w:val="00943A99"/>
     <w:rsid w:val="00014E42"/>
+    <w:rsid w:val="000500B1"/>
     <w:rsid w:val="000E409D"/>
     <w:rsid w:val="00165342"/>
     <w:rsid w:val="00177BD1"/>
     <w:rsid w:val="002C110B"/>
+    <w:rsid w:val="002C7DDD"/>
     <w:rsid w:val="003300F8"/>
     <w:rsid w:val="0034467C"/>
     <w:rsid w:val="00353FE8"/>
@@ -25378,10 +25495,14 @@
     <w:rsid w:val="00943A99"/>
     <w:rsid w:val="009A3BB1"/>
     <w:rsid w:val="009A4F87"/>
+    <w:rsid w:val="009E1C96"/>
     <w:rsid w:val="00A022F8"/>
+    <w:rsid w:val="00A11924"/>
+    <w:rsid w:val="00A16BCF"/>
     <w:rsid w:val="00A24987"/>
     <w:rsid w:val="00A5400C"/>
     <w:rsid w:val="00A85DA5"/>
+    <w:rsid w:val="00E042ED"/>
     <w:rsid w:val="00E14DFC"/>
     <w:rsid w:val="00EE07F3"/>
     <w:rsid w:val="00EF2467"/>
@@ -25849,7 +25970,7 @@
     <w:basedOn w:val="DefaultParagraphFont"/>
     <w:uiPriority w:val="99"/>
     <w:unhideWhenUsed/>
-    <w:rsid w:val="00EF2467"/>
+    <w:rsid w:val="000500B1"/>
     <w:rPr>
       <w:color w:val="808080"/>
     </w:rPr>
@@ -25858,9 +25979,9 @@
     <w:name w:val="82E3C28E904A46AE80EF71D1F2AF11A0"/>
     <w:rsid w:val="00943A99"/>
   </w:style>
-  <w:style w:type="paragraph" w:customStyle="1" w:styleId="9BB0536195C542CEBD6EB0416E1279491">
-    <w:name w:val="9BB0536195C542CEBD6EB0416E1279491"/>
-    <w:rsid w:val="00EF2467"/>
+  <w:style w:type="paragraph" w:customStyle="1" w:styleId="9BB0536195C542CEBD6EB0416E127949">
+    <w:name w:val="9BB0536195C542CEBD6EB0416E127949"/>
+    <w:rsid w:val="000500B1"/>
     <w:pPr>
       <w:pBdr>
         <w:bottom w:val="single" w:sz="8" w:space="3" w:color="156082" w:themeColor="accent1"/>
@@ -25879,9 +26000,9 @@
       <w14:ligatures w14:val="none"/>
     </w:rPr>
   </w:style>
-  <w:style w:type="paragraph" w:customStyle="1" w:styleId="BE887EE93959403186593F77834D4A8F1">
-    <w:name w:val="BE887EE93959403186593F77834D4A8F1"/>
-    <w:rsid w:val="00EF2467"/>
+  <w:style w:type="paragraph" w:customStyle="1" w:styleId="BE887EE93959403186593F77834D4A8F">
+    <w:name w:val="BE887EE93959403186593F77834D4A8F"/>
+    <w:rsid w:val="000500B1"/>
     <w:pPr>
       <w:spacing w:before="40" w:after="60" w:line="240" w:lineRule="auto"/>
     </w:pPr>
@@ -25893,9 +26014,9 @@
       <w14:ligatures w14:val="none"/>
     </w:rPr>
   </w:style>
-  <w:style w:type="paragraph" w:customStyle="1" w:styleId="5C485C448EB94D4B8FE745C77BF942511">
-    <w:name w:val="5C485C448EB94D4B8FE745C77BF942511"/>
-    <w:rsid w:val="00EF2467"/>
+  <w:style w:type="paragraph" w:customStyle="1" w:styleId="5C485C448EB94D4B8FE745C77BF94251">
+    <w:name w:val="5C485C448EB94D4B8FE745C77BF94251"/>
+    <w:rsid w:val="000500B1"/>
     <w:pPr>
       <w:spacing w:before="40" w:after="60" w:line="240" w:lineRule="auto"/>
     </w:pPr>
@@ -25907,9 +26028,9 @@
       <w14:ligatures w14:val="none"/>
     </w:rPr>
   </w:style>
-  <w:style w:type="paragraph" w:customStyle="1" w:styleId="EAAD48D2AD434C14BD9540B1E9E466421">
-    <w:name w:val="EAAD48D2AD434C14BD9540B1E9E466421"/>
-    <w:rsid w:val="00EF2467"/>
+  <w:style w:type="paragraph" w:customStyle="1" w:styleId="EAAD48D2AD434C14BD9540B1E9E46642">
+    <w:name w:val="EAAD48D2AD434C14BD9540B1E9E46642"/>
+    <w:rsid w:val="000500B1"/>
     <w:pPr>
       <w:spacing w:before="40" w:after="60" w:line="240" w:lineRule="auto"/>
     </w:pPr>
@@ -25921,9 +26042,9 @@
       <w14:ligatures w14:val="none"/>
     </w:rPr>
   </w:style>
-  <w:style w:type="paragraph" w:customStyle="1" w:styleId="FCCC1966B6CD43B0A7F8CE4D8E1B10E51">
-    <w:name w:val="FCCC1966B6CD43B0A7F8CE4D8E1B10E51"/>
-    <w:rsid w:val="00EF2467"/>
+  <w:style w:type="paragraph" w:customStyle="1" w:styleId="FCCC1966B6CD43B0A7F8CE4D8E1B10E5">
+    <w:name w:val="FCCC1966B6CD43B0A7F8CE4D8E1B10E5"/>
+    <w:rsid w:val="000500B1"/>
     <w:pPr>
       <w:spacing w:before="40" w:after="60" w:line="240" w:lineRule="auto"/>
     </w:pPr>
@@ -25935,9 +26056,9 @@
       <w14:ligatures w14:val="none"/>
     </w:rPr>
   </w:style>
-  <w:style w:type="paragraph" w:customStyle="1" w:styleId="BE831E3F80B248EEB2F3188BCE735C7D1">
-    <w:name w:val="BE831E3F80B248EEB2F3188BCE735C7D1"/>
-    <w:rsid w:val="00EF2467"/>
+  <w:style w:type="paragraph" w:customStyle="1" w:styleId="BE831E3F80B248EEB2F3188BCE735C7D">
+    <w:name w:val="BE831E3F80B248EEB2F3188BCE735C7D"/>
+    <w:rsid w:val="000500B1"/>
     <w:pPr>
       <w:spacing w:before="40" w:after="60" w:line="240" w:lineRule="auto"/>
     </w:pPr>
@@ -25949,9 +26070,9 @@
       <w14:ligatures w14:val="none"/>
     </w:rPr>
   </w:style>
-  <w:style w:type="paragraph" w:customStyle="1" w:styleId="130A2A4FA78D448C9DAAEC773E722D111">
-    <w:name w:val="130A2A4FA78D448C9DAAEC773E722D111"/>
-    <w:rsid w:val="00EF2467"/>
+  <w:style w:type="paragraph" w:customStyle="1" w:styleId="130A2A4FA78D448C9DAAEC773E722D11">
+    <w:name w:val="130A2A4FA78D448C9DAAEC773E722D11"/>
+    <w:rsid w:val="000500B1"/>
     <w:pPr>
       <w:spacing w:before="40" w:after="60" w:line="240" w:lineRule="auto"/>
     </w:pPr>
@@ -25963,9 +26084,9 @@
       <w14:ligatures w14:val="none"/>
     </w:rPr>
   </w:style>
-  <w:style w:type="paragraph" w:customStyle="1" w:styleId="35226834B2BB4853A40B9654FF9BBC431">
-    <w:name w:val="35226834B2BB4853A40B9654FF9BBC431"/>
-    <w:rsid w:val="00EF2467"/>
+  <w:style w:type="paragraph" w:customStyle="1" w:styleId="35226834B2BB4853A40B9654FF9BBC43">
+    <w:name w:val="35226834B2BB4853A40B9654FF9BBC43"/>
+    <w:rsid w:val="000500B1"/>
     <w:pPr>
       <w:spacing w:before="40" w:after="60" w:line="240" w:lineRule="auto"/>
     </w:pPr>
@@ -25977,9 +26098,9 @@
       <w14:ligatures w14:val="none"/>
     </w:rPr>
   </w:style>
-  <w:style w:type="paragraph" w:customStyle="1" w:styleId="C348C5938BF44AB883F43DCB951813441">
-    <w:name w:val="C348C5938BF44AB883F43DCB951813441"/>
-    <w:rsid w:val="00EF2467"/>
+  <w:style w:type="paragraph" w:customStyle="1" w:styleId="C348C5938BF44AB883F43DCB95181344">
+    <w:name w:val="C348C5938BF44AB883F43DCB95181344"/>
+    <w:rsid w:val="000500B1"/>
     <w:pPr>
       <w:spacing w:before="40" w:after="60" w:line="240" w:lineRule="auto"/>
     </w:pPr>
@@ -25991,9 +26112,9 @@
       <w14:ligatures w14:val="none"/>
     </w:rPr>
   </w:style>
-  <w:style w:type="paragraph" w:customStyle="1" w:styleId="8EDC49BCDE584ADFA32112D3727480001">
-    <w:name w:val="8EDC49BCDE584ADFA32112D3727480001"/>
-    <w:rsid w:val="00EF2467"/>
+  <w:style w:type="paragraph" w:customStyle="1" w:styleId="8EDC49BCDE584ADFA32112D372748000">
+    <w:name w:val="8EDC49BCDE584ADFA32112D372748000"/>
+    <w:rsid w:val="000500B1"/>
     <w:pPr>
       <w:spacing w:before="40" w:after="60" w:line="240" w:lineRule="auto"/>
     </w:pPr>
@@ -26005,9 +26126,9 @@
       <w14:ligatures w14:val="none"/>
     </w:rPr>
   </w:style>
-  <w:style w:type="paragraph" w:customStyle="1" w:styleId="B85813B05CF742C08B2C3F65E9EC4BE31">
-    <w:name w:val="B85813B05CF742C08B2C3F65E9EC4BE31"/>
-    <w:rsid w:val="00EF2467"/>
+  <w:style w:type="paragraph" w:customStyle="1" w:styleId="B85813B05CF742C08B2C3F65E9EC4BE3">
+    <w:name w:val="B85813B05CF742C08B2C3F65E9EC4BE3"/>
+    <w:rsid w:val="000500B1"/>
     <w:pPr>
       <w:spacing w:line="259" w:lineRule="auto"/>
     </w:pPr>
@@ -26019,9 +26140,9 @@
       <w14:ligatures w14:val="none"/>
     </w:rPr>
   </w:style>
-  <w:style w:type="paragraph" w:customStyle="1" w:styleId="A399DB582CDC451686CD4187D0E3745A1">
-    <w:name w:val="A399DB582CDC451686CD4187D0E3745A1"/>
-    <w:rsid w:val="00EF2467"/>
+  <w:style w:type="paragraph" w:customStyle="1" w:styleId="A399DB582CDC451686CD4187D0E3745A">
+    <w:name w:val="A399DB582CDC451686CD4187D0E3745A"/>
+    <w:rsid w:val="000500B1"/>
     <w:pPr>
       <w:spacing w:line="259" w:lineRule="auto"/>
     </w:pPr>
@@ -26033,9 +26154,9 @@
       <w14:ligatures w14:val="none"/>
     </w:rPr>
   </w:style>
-  <w:style w:type="paragraph" w:customStyle="1" w:styleId="DFFF9E8D17644907AF3F9C6A7A0B35671">
-    <w:name w:val="DFFF9E8D17644907AF3F9C6A7A0B35671"/>
-    <w:rsid w:val="00EF2467"/>
+  <w:style w:type="paragraph" w:customStyle="1" w:styleId="DFFF9E8D17644907AF3F9C6A7A0B3567">
+    <w:name w:val="DFFF9E8D17644907AF3F9C6A7A0B3567"/>
+    <w:rsid w:val="000500B1"/>
     <w:pPr>
       <w:spacing w:line="259" w:lineRule="auto"/>
     </w:pPr>
@@ -26047,9 +26168,9 @@
       <w14:ligatures w14:val="none"/>
     </w:rPr>
   </w:style>
-  <w:style w:type="paragraph" w:customStyle="1" w:styleId="84CD9787E1724F79ACEA4EEF76319C551">
-    <w:name w:val="84CD9787E1724F79ACEA4EEF76319C551"/>
-    <w:rsid w:val="00EF2467"/>
+  <w:style w:type="paragraph" w:customStyle="1" w:styleId="84CD9787E1724F79ACEA4EEF76319C55">
+    <w:name w:val="84CD9787E1724F79ACEA4EEF76319C55"/>
+    <w:rsid w:val="000500B1"/>
     <w:pPr>
       <w:spacing w:before="40" w:after="60" w:line="240" w:lineRule="auto"/>
     </w:pPr>
@@ -26061,9 +26182,9 @@
       <w14:ligatures w14:val="none"/>
     </w:rPr>
   </w:style>
-  <w:style w:type="paragraph" w:customStyle="1" w:styleId="5E18A2F6F37E43139B9D57FDDECF502D1">
-    <w:name w:val="5E18A2F6F37E43139B9D57FDDECF502D1"/>
-    <w:rsid w:val="00EF2467"/>
+  <w:style w:type="paragraph" w:customStyle="1" w:styleId="5E18A2F6F37E43139B9D57FDDECF502D">
+    <w:name w:val="5E18A2F6F37E43139B9D57FDDECF502D"/>
+    <w:rsid w:val="000500B1"/>
     <w:pPr>
       <w:spacing w:line="259" w:lineRule="auto"/>
     </w:pPr>
@@ -26075,9 +26196,9 @@
       <w14:ligatures w14:val="none"/>
     </w:rPr>
   </w:style>
-  <w:style w:type="paragraph" w:customStyle="1" w:styleId="AC7CCD1797ED495593F2DFFA55408D3E1">
-    <w:name w:val="AC7CCD1797ED495593F2DFFA55408D3E1"/>
-    <w:rsid w:val="00EF2467"/>
+  <w:style w:type="paragraph" w:customStyle="1" w:styleId="AC7CCD1797ED495593F2DFFA55408D3E">
+    <w:name w:val="AC7CCD1797ED495593F2DFFA55408D3E"/>
+    <w:rsid w:val="000500B1"/>
     <w:pPr>
       <w:spacing w:line="259" w:lineRule="auto"/>
     </w:pPr>
@@ -26089,9 +26210,9 @@
       <w14:ligatures w14:val="none"/>
     </w:rPr>
   </w:style>
-  <w:style w:type="paragraph" w:customStyle="1" w:styleId="CCB1CF824B75448C93D75A13DBA02F2F1">
-    <w:name w:val="CCB1CF824B75448C93D75A13DBA02F2F1"/>
-    <w:rsid w:val="00EF2467"/>
+  <w:style w:type="paragraph" w:customStyle="1" w:styleId="CCB1CF824B75448C93D75A13DBA02F2F">
+    <w:name w:val="CCB1CF824B75448C93D75A13DBA02F2F"/>
+    <w:rsid w:val="000500B1"/>
     <w:pPr>
       <w:spacing w:line="259" w:lineRule="auto"/>
     </w:pPr>
@@ -26103,9 +26224,9 @@
       <w14:ligatures w14:val="none"/>
     </w:rPr>
   </w:style>
-  <w:style w:type="paragraph" w:customStyle="1" w:styleId="838935CA102F4CC69C9B5F8FD199E66A1">
-    <w:name w:val="838935CA102F4CC69C9B5F8FD199E66A1"/>
-    <w:rsid w:val="00EF2467"/>
+  <w:style w:type="paragraph" w:customStyle="1" w:styleId="838935CA102F4CC69C9B5F8FD199E66A">
+    <w:name w:val="838935CA102F4CC69C9B5F8FD199E66A"/>
+    <w:rsid w:val="000500B1"/>
     <w:pPr>
       <w:spacing w:line="259" w:lineRule="auto"/>
     </w:pPr>
@@ -26117,9 +26238,9 @@
       <w14:ligatures w14:val="none"/>
     </w:rPr>
   </w:style>
-  <w:style w:type="paragraph" w:customStyle="1" w:styleId="50CAF4399DA94F299438BDDB84C50E141">
-    <w:name w:val="50CAF4399DA94F299438BDDB84C50E141"/>
-    <w:rsid w:val="00EF2467"/>
+  <w:style w:type="paragraph" w:customStyle="1" w:styleId="50CAF4399DA94F299438BDDB84C50E14">
+    <w:name w:val="50CAF4399DA94F299438BDDB84C50E14"/>
+    <w:rsid w:val="000500B1"/>
     <w:pPr>
       <w:spacing w:line="259" w:lineRule="auto"/>
     </w:pPr>
@@ -26131,9 +26252,9 @@
       <w14:ligatures w14:val="none"/>
     </w:rPr>
   </w:style>
-  <w:style w:type="paragraph" w:customStyle="1" w:styleId="6351A2C5E7764513A33024CA797303751">
-    <w:name w:val="6351A2C5E7764513A33024CA797303751"/>
-    <w:rsid w:val="00EF2467"/>
+  <w:style w:type="paragraph" w:customStyle="1" w:styleId="6351A2C5E7764513A33024CA79730375">
+    <w:name w:val="6351A2C5E7764513A33024CA79730375"/>
+    <w:rsid w:val="000500B1"/>
     <w:pPr>
       <w:spacing w:line="259" w:lineRule="auto"/>
     </w:pPr>
@@ -26145,9 +26266,9 @@
       <w14:ligatures w14:val="none"/>
     </w:rPr>
   </w:style>
-  <w:style w:type="paragraph" w:customStyle="1" w:styleId="89883265E2E14F9697DB18810384D9431">
-    <w:name w:val="89883265E2E14F9697DB18810384D9431"/>
-    <w:rsid w:val="00EF2467"/>
+  <w:style w:type="paragraph" w:customStyle="1" w:styleId="89883265E2E14F9697DB18810384D943">
+    <w:name w:val="89883265E2E14F9697DB18810384D943"/>
+    <w:rsid w:val="000500B1"/>
     <w:pPr>
       <w:spacing w:line="259" w:lineRule="auto"/>
     </w:pPr>
@@ -26159,9 +26280,9 @@
       <w14:ligatures w14:val="none"/>
     </w:rPr>
   </w:style>
-  <w:style w:type="paragraph" w:customStyle="1" w:styleId="92D31C19B0794ED989233E19F31ECE661">
-    <w:name w:val="92D31C19B0794ED989233E19F31ECE661"/>
-    <w:rsid w:val="00EF2467"/>
+  <w:style w:type="paragraph" w:customStyle="1" w:styleId="92D31C19B0794ED989233E19F31ECE66">
+    <w:name w:val="92D31C19B0794ED989233E19F31ECE66"/>
+    <w:rsid w:val="000500B1"/>
     <w:pPr>
       <w:spacing w:line="259" w:lineRule="auto"/>
     </w:pPr>
@@ -26173,9 +26294,9 @@
       <w14:ligatures w14:val="none"/>
     </w:rPr>
   </w:style>
-  <w:style w:type="paragraph" w:customStyle="1" w:styleId="4E1C8519416F4D139C03C7EC5E138F831">
-    <w:name w:val="4E1C8519416F4D139C03C7EC5E138F831"/>
-    <w:rsid w:val="00EF2467"/>
+  <w:style w:type="paragraph" w:customStyle="1" w:styleId="4E1C8519416F4D139C03C7EC5E138F83">
+    <w:name w:val="4E1C8519416F4D139C03C7EC5E138F83"/>
+    <w:rsid w:val="000500B1"/>
     <w:pPr>
       <w:spacing w:line="259" w:lineRule="auto"/>
     </w:pPr>
@@ -26187,9 +26308,9 @@
       <w14:ligatures w14:val="none"/>
     </w:rPr>
   </w:style>
-  <w:style w:type="paragraph" w:customStyle="1" w:styleId="AF18CCC6E5E3444E99B6C8CF61E1739D1">
-    <w:name w:val="AF18CCC6E5E3444E99B6C8CF61E1739D1"/>
-    <w:rsid w:val="00EF2467"/>
+  <w:style w:type="paragraph" w:customStyle="1" w:styleId="AF18CCC6E5E3444E99B6C8CF61E1739D">
+    <w:name w:val="AF18CCC6E5E3444E99B6C8CF61E1739D"/>
+    <w:rsid w:val="000500B1"/>
     <w:pPr>
       <w:spacing w:line="259" w:lineRule="auto"/>
     </w:pPr>
@@ -26201,9 +26322,9 @@
       <w14:ligatures w14:val="none"/>
     </w:rPr>
   </w:style>
-  <w:style w:type="paragraph" w:customStyle="1" w:styleId="F8C85013B6AF4E2083A312F4F0246D901">
-    <w:name w:val="F8C85013B6AF4E2083A312F4F0246D901"/>
-    <w:rsid w:val="00EF2467"/>
+  <w:style w:type="paragraph" w:customStyle="1" w:styleId="F8C85013B6AF4E2083A312F4F0246D90">
+    <w:name w:val="F8C85013B6AF4E2083A312F4F0246D90"/>
+    <w:rsid w:val="000500B1"/>
     <w:pPr>
       <w:spacing w:line="259" w:lineRule="auto"/>
     </w:pPr>
@@ -26215,9 +26336,9 @@
       <w14:ligatures w14:val="none"/>
     </w:rPr>
   </w:style>
-  <w:style w:type="paragraph" w:customStyle="1" w:styleId="5D577DA2423549AB93BA048F44EF0F1E1">
-    <w:name w:val="5D577DA2423549AB93BA048F44EF0F1E1"/>
-    <w:rsid w:val="00EF2467"/>
+  <w:style w:type="paragraph" w:customStyle="1" w:styleId="5D577DA2423549AB93BA048F44EF0F1E">
+    <w:name w:val="5D577DA2423549AB93BA048F44EF0F1E"/>
+    <w:rsid w:val="000500B1"/>
     <w:pPr>
       <w:spacing w:after="120" w:line="288" w:lineRule="auto"/>
     </w:pPr>
@@ -26230,9 +26351,9 @@
       <w14:ligatures w14:val="none"/>
     </w:rPr>
   </w:style>
-  <w:style w:type="paragraph" w:customStyle="1" w:styleId="0108FCCF5D234D1FB9FE6BA2EC5D9D831">
-    <w:name w:val="0108FCCF5D234D1FB9FE6BA2EC5D9D831"/>
-    <w:rsid w:val="00EF2467"/>
+  <w:style w:type="paragraph" w:customStyle="1" w:styleId="0108FCCF5D234D1FB9FE6BA2EC5D9D83">
+    <w:name w:val="0108FCCF5D234D1FB9FE6BA2EC5D9D83"/>
+    <w:rsid w:val="000500B1"/>
     <w:pPr>
       <w:spacing w:after="120" w:line="288" w:lineRule="auto"/>
     </w:pPr>
@@ -26245,9 +26366,9 @@
       <w14:ligatures w14:val="none"/>
     </w:rPr>
   </w:style>
-  <w:style w:type="paragraph" w:customStyle="1" w:styleId="D5887E9345FD4249A4228D4826E5E53B1">
-    <w:name w:val="D5887E9345FD4249A4228D4826E5E53B1"/>
-    <w:rsid w:val="00EF2467"/>
+  <w:style w:type="paragraph" w:customStyle="1" w:styleId="D5887E9345FD4249A4228D4826E5E53B">
+    <w:name w:val="D5887E9345FD4249A4228D4826E5E53B"/>
+    <w:rsid w:val="000500B1"/>
     <w:pPr>
       <w:spacing w:after="120" w:line="288" w:lineRule="auto"/>
     </w:pPr>
@@ -26260,9 +26381,9 @@
       <w14:ligatures w14:val="none"/>
     </w:rPr>
   </w:style>
-  <w:style w:type="paragraph" w:customStyle="1" w:styleId="6FCFB35AFD7F432A9E639C39BBB6751B1">
-    <w:name w:val="6FCFB35AFD7F432A9E639C39BBB6751B1"/>
-    <w:rsid w:val="00EF2467"/>
+  <w:style w:type="paragraph" w:customStyle="1" w:styleId="6FCFB35AFD7F432A9E639C39BBB6751B">
+    <w:name w:val="6FCFB35AFD7F432A9E639C39BBB6751B"/>
+    <w:rsid w:val="000500B1"/>
     <w:pPr>
       <w:spacing w:after="120" w:line="288" w:lineRule="auto"/>
     </w:pPr>
@@ -26275,351 +26396,15 @@
       <w14:ligatures w14:val="none"/>
     </w:rPr>
   </w:style>
-  <w:style w:type="paragraph" w:customStyle="1" w:styleId="54EA4787A9BC400CA45F3716C43299021">
-    <w:name w:val="54EA4787A9BC400CA45F3716C43299021"/>
-    <w:rsid w:val="00EF2467"/>
+  <w:style w:type="paragraph" w:customStyle="1" w:styleId="54EA4787A9BC400CA45F3716C4329902">
+    <w:name w:val="54EA4787A9BC400CA45F3716C4329902"/>
+    <w:rsid w:val="000500B1"/>
     <w:pPr>
       <w:numPr>
-        <w:numId w:val="6"/>
+        <w:numId w:val="26"/>
       </w:numPr>
-      <w:spacing w:after="0" w:line="259" w:lineRule="auto"/>
-      <w:ind w:hanging="360"/>
-      <w:contextualSpacing/>
-    </w:pPr>
-    <w:rPr>
-      <w:rFonts w:ascii="Barlow" w:eastAsiaTheme="minorHAnsi" w:hAnsi="Barlow"/>
-      <w:kern w:val="0"/>
-      <w:sz w:val="22"/>
-      <w:szCs w:val="22"/>
-      <w:lang w:eastAsia="ja-JP"/>
-      <w14:ligatures w14:val="none"/>
-    </w:rPr>
-  </w:style>
-  <w:style w:type="paragraph" w:customStyle="1" w:styleId="F4FCFB16954544B89249D0DB67760AD71">
-    <w:name w:val="F4FCFB16954544B89249D0DB67760AD71"/>
-    <w:rsid w:val="00EF2467"/>
-    <w:pPr>
-      <w:spacing w:after="120" w:line="288" w:lineRule="auto"/>
-    </w:pPr>
-    <w:rPr>
-      <w:rFonts w:ascii="Barlow" w:eastAsia="Arial" w:hAnsi="Barlow" w:cs="Arial"/>
-      <w:kern w:val="0"/>
-      <w:sz w:val="22"/>
-      <w:szCs w:val="22"/>
-      <w:lang w:eastAsia="ja-JP"/>
-      <w14:ligatures w14:val="none"/>
-    </w:rPr>
-  </w:style>
-  <w:style w:type="paragraph" w:customStyle="1" w:styleId="A91489FFD81740FCBB9C24A0A217C1211">
-    <w:name w:val="A91489FFD81740FCBB9C24A0A217C1211"/>
-    <w:rsid w:val="00EF2467"/>
-    <w:pPr>
-      <w:spacing w:after="120" w:line="288" w:lineRule="auto"/>
-    </w:pPr>
-    <w:rPr>
-      <w:rFonts w:ascii="Barlow" w:eastAsia="Arial" w:hAnsi="Barlow" w:cs="Arial"/>
-      <w:kern w:val="0"/>
-      <w:sz w:val="22"/>
-      <w:szCs w:val="22"/>
-      <w:lang w:eastAsia="ja-JP"/>
-      <w14:ligatures w14:val="none"/>
-    </w:rPr>
-  </w:style>
-  <w:style w:type="paragraph" w:customStyle="1" w:styleId="DCADC0173DF545A7A3990108CA91FEBB1">
-    <w:name w:val="DCADC0173DF545A7A3990108CA91FEBB1"/>
-    <w:rsid w:val="00EF2467"/>
-    <w:pPr>
-      <w:spacing w:after="120" w:line="288" w:lineRule="auto"/>
-    </w:pPr>
-    <w:rPr>
-      <w:rFonts w:ascii="Barlow" w:eastAsia="Arial" w:hAnsi="Barlow" w:cs="Arial"/>
-      <w:kern w:val="0"/>
-      <w:sz w:val="22"/>
-      <w:szCs w:val="22"/>
-      <w:lang w:eastAsia="ja-JP"/>
-      <w14:ligatures w14:val="none"/>
-    </w:rPr>
-  </w:style>
-  <w:style w:type="paragraph" w:customStyle="1" w:styleId="8F65E18FC3B34158BC265850623502B41">
-    <w:name w:val="8F65E18FC3B34158BC265850623502B41"/>
-    <w:rsid w:val="00EF2467"/>
-    <w:pPr>
-      <w:spacing w:after="120" w:line="288" w:lineRule="auto"/>
-    </w:pPr>
-    <w:rPr>
-      <w:rFonts w:ascii="Barlow" w:eastAsia="Arial" w:hAnsi="Barlow" w:cs="Arial"/>
-      <w:kern w:val="0"/>
-      <w:sz w:val="22"/>
-      <w:szCs w:val="22"/>
-      <w:lang w:eastAsia="ja-JP"/>
-      <w14:ligatures w14:val="none"/>
-    </w:rPr>
-  </w:style>
-  <w:style w:type="paragraph" w:customStyle="1" w:styleId="62149423EF294F48A1667F9BDE35E0961">
-    <w:name w:val="62149423EF294F48A1667F9BDE35E0961"/>
-    <w:rsid w:val="00EF2467"/>
-    <w:pPr>
-      <w:spacing w:line="259" w:lineRule="auto"/>
-    </w:pPr>
-    <w:rPr>
-      <w:rFonts w:ascii="Barlow" w:eastAsiaTheme="minorHAnsi" w:hAnsi="Barlow"/>
-      <w:kern w:val="0"/>
-      <w:sz w:val="22"/>
-      <w:szCs w:val="22"/>
-      <w14:ligatures w14:val="none"/>
-    </w:rPr>
-  </w:style>
-  <w:style w:type="paragraph" w:customStyle="1" w:styleId="1B41D9AB780B41CDB43AD5BB264AAEB61">
-    <w:name w:val="1B41D9AB780B41CDB43AD5BB264AAEB61"/>
-    <w:rsid w:val="00EF2467"/>
-    <w:pPr>
-      <w:spacing w:line="259" w:lineRule="auto"/>
-    </w:pPr>
-    <w:rPr>
-      <w:rFonts w:ascii="Barlow" w:eastAsiaTheme="minorHAnsi" w:hAnsi="Barlow"/>
-      <w:kern w:val="0"/>
-      <w:sz w:val="22"/>
-      <w:szCs w:val="22"/>
-      <w14:ligatures w14:val="none"/>
-    </w:rPr>
-  </w:style>
-  <w:style w:type="paragraph" w:customStyle="1" w:styleId="1C5574BB2F2542DEA9917C28ADA642701">
-    <w:name w:val="1C5574BB2F2542DEA9917C28ADA642701"/>
-    <w:rsid w:val="00EF2467"/>
-    <w:pPr>
-      <w:spacing w:after="120" w:line="288" w:lineRule="auto"/>
-    </w:pPr>
-    <w:rPr>
-      <w:rFonts w:ascii="Barlow" w:eastAsia="Arial" w:hAnsi="Barlow" w:cs="Arial"/>
-      <w:kern w:val="0"/>
-      <w:sz w:val="22"/>
-      <w:szCs w:val="22"/>
-      <w:lang w:eastAsia="ja-JP"/>
-      <w14:ligatures w14:val="none"/>
-    </w:rPr>
-  </w:style>
-  <w:style w:type="paragraph" w:customStyle="1" w:styleId="63D75C9B7621488E9F8C3C68ACE0A8F31">
-    <w:name w:val="63D75C9B7621488E9F8C3C68ACE0A8F31"/>
-    <w:rsid w:val="00EF2467"/>
-    <w:pPr>
-      <w:spacing w:after="120" w:line="288" w:lineRule="auto"/>
-    </w:pPr>
-    <w:rPr>
-      <w:rFonts w:ascii="Barlow" w:eastAsia="Arial" w:hAnsi="Barlow" w:cs="Arial"/>
-      <w:kern w:val="0"/>
-      <w:sz w:val="22"/>
-      <w:szCs w:val="22"/>
-      <w:lang w:eastAsia="ja-JP"/>
-      <w14:ligatures w14:val="none"/>
-    </w:rPr>
-  </w:style>
-  <w:style w:type="paragraph" w:customStyle="1" w:styleId="0A365E14BC864328910AFF34E8A50F7E1">
-    <w:name w:val="0A365E14BC864328910AFF34E8A50F7E1"/>
-    <w:rsid w:val="00EF2467"/>
-    <w:pPr>
-      <w:spacing w:after="120" w:line="288" w:lineRule="auto"/>
-    </w:pPr>
-    <w:rPr>
-      <w:rFonts w:ascii="Barlow" w:eastAsia="Arial" w:hAnsi="Barlow" w:cs="Arial"/>
-      <w:kern w:val="0"/>
-      <w:sz w:val="22"/>
-      <w:szCs w:val="22"/>
-      <w:lang w:eastAsia="ja-JP"/>
-      <w14:ligatures w14:val="none"/>
-    </w:rPr>
-  </w:style>
-  <w:style w:type="paragraph" w:customStyle="1" w:styleId="74E6600994AB4463A98322689CE07D871">
-    <w:name w:val="74E6600994AB4463A98322689CE07D871"/>
-    <w:rsid w:val="00EF2467"/>
-    <w:pPr>
-      <w:spacing w:after="120" w:line="288" w:lineRule="auto"/>
-    </w:pPr>
-    <w:rPr>
-      <w:rFonts w:ascii="Barlow" w:eastAsia="Arial" w:hAnsi="Barlow" w:cs="Arial"/>
-      <w:kern w:val="0"/>
-      <w:sz w:val="22"/>
-      <w:szCs w:val="22"/>
-      <w:lang w:eastAsia="ja-JP"/>
-      <w14:ligatures w14:val="none"/>
-    </w:rPr>
-  </w:style>
-  <w:style w:type="paragraph" w:customStyle="1" w:styleId="F96E6557418E443AB5F923D6BA73A19D1">
-    <w:name w:val="F96E6557418E443AB5F923D6BA73A19D1"/>
-    <w:rsid w:val="00EF2467"/>
-    <w:pPr>
-      <w:spacing w:after="120" w:line="288" w:lineRule="auto"/>
-    </w:pPr>
-    <w:rPr>
-      <w:rFonts w:ascii="Barlow" w:eastAsia="Arial" w:hAnsi="Barlow" w:cs="Arial"/>
-      <w:kern w:val="0"/>
-      <w:sz w:val="22"/>
-      <w:szCs w:val="22"/>
-      <w:lang w:eastAsia="ja-JP"/>
-      <w14:ligatures w14:val="none"/>
-    </w:rPr>
-  </w:style>
-  <w:style w:type="paragraph" w:customStyle="1" w:styleId="2FE6BBC919A34434B662704BE3C8DC421">
-    <w:name w:val="2FE6BBC919A34434B662704BE3C8DC421"/>
-    <w:rsid w:val="00EF2467"/>
-    <w:pPr>
-      <w:spacing w:after="120" w:line="288" w:lineRule="auto"/>
-    </w:pPr>
-    <w:rPr>
-      <w:rFonts w:ascii="Barlow" w:eastAsia="Arial" w:hAnsi="Barlow" w:cs="Arial"/>
-      <w:kern w:val="0"/>
-      <w:sz w:val="22"/>
-      <w:szCs w:val="22"/>
-      <w:lang w:eastAsia="ja-JP"/>
-      <w14:ligatures w14:val="none"/>
-    </w:rPr>
-  </w:style>
-  <w:style w:type="paragraph" w:customStyle="1" w:styleId="3C56A7742F144F1D9EF09FB848E507771">
-    <w:name w:val="3C56A7742F144F1D9EF09FB848E507771"/>
-    <w:rsid w:val="00EF2467"/>
-    <w:pPr>
-      <w:spacing w:after="120" w:line="288" w:lineRule="auto"/>
-    </w:pPr>
-    <w:rPr>
-      <w:rFonts w:ascii="Barlow" w:eastAsia="Arial" w:hAnsi="Barlow" w:cs="Arial"/>
-      <w:kern w:val="0"/>
-      <w:sz w:val="22"/>
-      <w:szCs w:val="22"/>
-      <w:lang w:eastAsia="ja-JP"/>
-      <w14:ligatures w14:val="none"/>
-    </w:rPr>
-  </w:style>
-  <w:style w:type="paragraph" w:customStyle="1" w:styleId="B89E7BF26058440AB353D3B5CFE58E111">
-    <w:name w:val="B89E7BF26058440AB353D3B5CFE58E111"/>
-    <w:rsid w:val="00EF2467"/>
-    <w:pPr>
-      <w:spacing w:line="259" w:lineRule="auto"/>
-    </w:pPr>
-    <w:rPr>
-      <w:rFonts w:ascii="Barlow" w:eastAsiaTheme="minorHAnsi" w:hAnsi="Barlow"/>
-      <w:kern w:val="0"/>
-      <w:sz w:val="22"/>
-      <w:szCs w:val="22"/>
-      <w14:ligatures w14:val="none"/>
-    </w:rPr>
-  </w:style>
-  <w:style w:type="paragraph" w:customStyle="1" w:styleId="6F320A7B9D924FF09E59C61C406186851">
-    <w:name w:val="6F320A7B9D924FF09E59C61C406186851"/>
-    <w:rsid w:val="00EF2467"/>
-    <w:pPr>
-      <w:spacing w:line="259" w:lineRule="auto"/>
-    </w:pPr>
-    <w:rPr>
-      <w:rFonts w:ascii="Barlow" w:eastAsiaTheme="minorHAnsi" w:hAnsi="Barlow"/>
-      <w:kern w:val="0"/>
-      <w:sz w:val="22"/>
-      <w:szCs w:val="22"/>
-      <w14:ligatures w14:val="none"/>
-    </w:rPr>
-  </w:style>
-  <w:style w:type="paragraph" w:customStyle="1" w:styleId="485593C5A1634EF4BC8D9F8F9C81A7121">
-    <w:name w:val="485593C5A1634EF4BC8D9F8F9C81A7121"/>
-    <w:rsid w:val="00EF2467"/>
-    <w:pPr>
-      <w:spacing w:line="259" w:lineRule="auto"/>
-    </w:pPr>
-    <w:rPr>
-      <w:rFonts w:ascii="Barlow" w:eastAsiaTheme="minorHAnsi" w:hAnsi="Barlow"/>
-      <w:kern w:val="0"/>
-      <w:sz w:val="22"/>
-      <w:szCs w:val="22"/>
-      <w14:ligatures w14:val="none"/>
-    </w:rPr>
-  </w:style>
-  <w:style w:type="paragraph" w:customStyle="1" w:styleId="177B672764B44DCAAEFD08EBDB8292081">
-    <w:name w:val="177B672764B44DCAAEFD08EBDB8292081"/>
-    <w:rsid w:val="00EF2467"/>
-    <w:pPr>
-      <w:spacing w:line="259" w:lineRule="auto"/>
-    </w:pPr>
-    <w:rPr>
-      <w:rFonts w:ascii="Barlow" w:eastAsiaTheme="minorHAnsi" w:hAnsi="Barlow"/>
-      <w:kern w:val="0"/>
-      <w:sz w:val="22"/>
-      <w:szCs w:val="22"/>
-      <w14:ligatures w14:val="none"/>
-    </w:rPr>
-  </w:style>
-  <w:style w:type="paragraph" w:customStyle="1" w:styleId="5DF96AF44FE248BDB1C9F9F940153EE01">
-    <w:name w:val="5DF96AF44FE248BDB1C9F9F940153EE01"/>
-    <w:rsid w:val="00EF2467"/>
-    <w:pPr>
-      <w:spacing w:line="259" w:lineRule="auto"/>
-    </w:pPr>
-    <w:rPr>
-      <w:rFonts w:ascii="Barlow" w:eastAsiaTheme="minorHAnsi" w:hAnsi="Barlow"/>
-      <w:kern w:val="0"/>
-      <w:sz w:val="22"/>
-      <w:szCs w:val="22"/>
-      <w14:ligatures w14:val="none"/>
-    </w:rPr>
-  </w:style>
-  <w:style w:type="paragraph" w:customStyle="1" w:styleId="DA6CD7D27CDB4B7F8AD2215349D31A3C1">
-    <w:name w:val="DA6CD7D27CDB4B7F8AD2215349D31A3C1"/>
-    <w:rsid w:val="00EF2467"/>
-    <w:pPr>
-      <w:spacing w:line="259" w:lineRule="auto"/>
-    </w:pPr>
-    <w:rPr>
-      <w:rFonts w:ascii="Barlow" w:eastAsiaTheme="minorHAnsi" w:hAnsi="Barlow"/>
-      <w:kern w:val="0"/>
-      <w:sz w:val="22"/>
-      <w:szCs w:val="22"/>
-      <w14:ligatures w14:val="none"/>
-    </w:rPr>
-  </w:style>
-  <w:style w:type="paragraph" w:customStyle="1" w:styleId="4526F41040364EBBBE9AE56A49412BAD1">
-    <w:name w:val="4526F41040364EBBBE9AE56A49412BAD1"/>
-    <w:rsid w:val="00EF2467"/>
-    <w:pPr>
-      <w:spacing w:line="259" w:lineRule="auto"/>
-    </w:pPr>
-    <w:rPr>
-      <w:rFonts w:ascii="Barlow" w:eastAsiaTheme="minorHAnsi" w:hAnsi="Barlow"/>
-      <w:kern w:val="0"/>
-      <w:sz w:val="22"/>
-      <w:szCs w:val="22"/>
-      <w14:ligatures w14:val="none"/>
-    </w:rPr>
-  </w:style>
-  <w:style w:type="paragraph" w:customStyle="1" w:styleId="EF8BCD384EA24C37BC7A32A63E47E0211">
-    <w:name w:val="EF8BCD384EA24C37BC7A32A63E47E0211"/>
-    <w:rsid w:val="00EF2467"/>
-    <w:pPr>
-      <w:spacing w:line="259" w:lineRule="auto"/>
-    </w:pPr>
-    <w:rPr>
-      <w:rFonts w:ascii="Barlow" w:eastAsiaTheme="minorHAnsi" w:hAnsi="Barlow"/>
-      <w:kern w:val="0"/>
-      <w:sz w:val="22"/>
-      <w:szCs w:val="22"/>
-      <w14:ligatures w14:val="none"/>
-    </w:rPr>
-  </w:style>
-  <w:style w:type="paragraph" w:customStyle="1" w:styleId="4A7EA22BA12B43A3A0FDE2392933AEEA1">
-    <w:name w:val="4A7EA22BA12B43A3A0FDE2392933AEEA1"/>
-    <w:rsid w:val="00EF2467"/>
-    <w:pPr>
-      <w:spacing w:line="259" w:lineRule="auto"/>
-    </w:pPr>
-    <w:rPr>
-      <w:rFonts w:ascii="Barlow" w:eastAsiaTheme="minorHAnsi" w:hAnsi="Barlow"/>
-      <w:kern w:val="0"/>
-      <w:sz w:val="22"/>
-      <w:szCs w:val="22"/>
-      <w14:ligatures w14:val="none"/>
-    </w:rPr>
-  </w:style>
-  <w:style w:type="paragraph" w:customStyle="1" w:styleId="2F5584A6D47D4D0EB76CE001818F39C81">
-    <w:name w:val="2F5584A6D47D4D0EB76CE001818F39C81"/>
-    <w:rsid w:val="00EF2467"/>
-    <w:pPr>
       <w:tabs>
-        <w:tab w:val="num" w:pos="720"/>
+        <w:tab w:val="clear" w:pos="360"/>
       </w:tabs>
       <w:spacing w:after="0" w:line="259" w:lineRule="auto"/>
       <w:ind w:left="720" w:hanging="360"/>
@@ -26634,9 +26419,69 @@
       <w14:ligatures w14:val="none"/>
     </w:rPr>
   </w:style>
-  <w:style w:type="paragraph" w:customStyle="1" w:styleId="47BE212F73BF42F8A92E6ED0F90E8C6A1">
-    <w:name w:val="47BE212F73BF42F8A92E6ED0F90E8C6A1"/>
-    <w:rsid w:val="00EF2467"/>
+  <w:style w:type="paragraph" w:customStyle="1" w:styleId="F4FCFB16954544B89249D0DB67760AD7">
+    <w:name w:val="F4FCFB16954544B89249D0DB67760AD7"/>
+    <w:rsid w:val="000500B1"/>
+    <w:pPr>
+      <w:spacing w:after="120" w:line="288" w:lineRule="auto"/>
+    </w:pPr>
+    <w:rPr>
+      <w:rFonts w:ascii="Barlow" w:eastAsia="Arial" w:hAnsi="Barlow" w:cs="Arial"/>
+      <w:kern w:val="0"/>
+      <w:sz w:val="22"/>
+      <w:szCs w:val="22"/>
+      <w:lang w:eastAsia="ja-JP"/>
+      <w14:ligatures w14:val="none"/>
+    </w:rPr>
+  </w:style>
+  <w:style w:type="paragraph" w:customStyle="1" w:styleId="24038DB89BB7471493403CADDEE26C94">
+    <w:name w:val="24038DB89BB7471493403CADDEE26C94"/>
+    <w:rsid w:val="000500B1"/>
+    <w:pPr>
+      <w:spacing w:after="120" w:line="288" w:lineRule="auto"/>
+    </w:pPr>
+    <w:rPr>
+      <w:rFonts w:ascii="Barlow" w:eastAsia="Arial" w:hAnsi="Barlow" w:cs="Arial"/>
+      <w:kern w:val="0"/>
+      <w:sz w:val="22"/>
+      <w:szCs w:val="22"/>
+      <w:lang w:eastAsia="ja-JP"/>
+      <w14:ligatures w14:val="none"/>
+    </w:rPr>
+  </w:style>
+  <w:style w:type="paragraph" w:customStyle="1" w:styleId="41E4717D712246939C71BE95D9C48D27">
+    <w:name w:val="41E4717D712246939C71BE95D9C48D27"/>
+    <w:rsid w:val="000500B1"/>
+    <w:pPr>
+      <w:spacing w:after="120" w:line="288" w:lineRule="auto"/>
+    </w:pPr>
+    <w:rPr>
+      <w:rFonts w:ascii="Barlow" w:eastAsia="Arial" w:hAnsi="Barlow" w:cs="Arial"/>
+      <w:kern w:val="0"/>
+      <w:sz w:val="22"/>
+      <w:szCs w:val="22"/>
+      <w:lang w:eastAsia="ja-JP"/>
+      <w14:ligatures w14:val="none"/>
+    </w:rPr>
+  </w:style>
+  <w:style w:type="paragraph" w:customStyle="1" w:styleId="6671C081CF894E1A963F4942BDF3658C">
+    <w:name w:val="6671C081CF894E1A963F4942BDF3658C"/>
+    <w:rsid w:val="000500B1"/>
+    <w:pPr>
+      <w:spacing w:after="120" w:line="288" w:lineRule="auto"/>
+    </w:pPr>
+    <w:rPr>
+      <w:rFonts w:ascii="Barlow" w:eastAsia="Arial" w:hAnsi="Barlow" w:cs="Arial"/>
+      <w:kern w:val="0"/>
+      <w:sz w:val="22"/>
+      <w:szCs w:val="22"/>
+      <w:lang w:eastAsia="ja-JP"/>
+      <w14:ligatures w14:val="none"/>
+    </w:rPr>
+  </w:style>
+  <w:style w:type="paragraph" w:customStyle="1" w:styleId="62149423EF294F48A1667F9BDE35E096">
+    <w:name w:val="62149423EF294F48A1667F9BDE35E096"/>
+    <w:rsid w:val="000500B1"/>
     <w:pPr>
       <w:spacing w:line="259" w:lineRule="auto"/>
     </w:pPr>
@@ -26648,9 +26493,9 @@
       <w14:ligatures w14:val="none"/>
     </w:rPr>
   </w:style>
-  <w:style w:type="paragraph" w:customStyle="1" w:styleId="37F1F263B1C54C749A492C6D29F3ECF31">
-    <w:name w:val="37F1F263B1C54C749A492C6D29F3ECF31"/>
-    <w:rsid w:val="00EF2467"/>
+  <w:style w:type="paragraph" w:customStyle="1" w:styleId="1B41D9AB780B41CDB43AD5BB264AAEB6">
+    <w:name w:val="1B41D9AB780B41CDB43AD5BB264AAEB6"/>
+    <w:rsid w:val="000500B1"/>
     <w:pPr>
       <w:spacing w:line="259" w:lineRule="auto"/>
     </w:pPr>
@@ -26662,9 +26507,291 @@
       <w14:ligatures w14:val="none"/>
     </w:rPr>
   </w:style>
-  <w:style w:type="paragraph" w:customStyle="1" w:styleId="26D9A60E412D46DF8E2E35414526DE341">
-    <w:name w:val="26D9A60E412D46DF8E2E35414526DE341"/>
-    <w:rsid w:val="00EF2467"/>
+  <w:style w:type="paragraph" w:customStyle="1" w:styleId="1C5574BB2F2542DEA9917C28ADA64270">
+    <w:name w:val="1C5574BB2F2542DEA9917C28ADA64270"/>
+    <w:rsid w:val="000500B1"/>
+    <w:pPr>
+      <w:spacing w:after="120" w:line="288" w:lineRule="auto"/>
+    </w:pPr>
+    <w:rPr>
+      <w:rFonts w:ascii="Barlow" w:eastAsia="Arial" w:hAnsi="Barlow" w:cs="Arial"/>
+      <w:kern w:val="0"/>
+      <w:sz w:val="22"/>
+      <w:szCs w:val="22"/>
+      <w:lang w:eastAsia="ja-JP"/>
+      <w14:ligatures w14:val="none"/>
+    </w:rPr>
+  </w:style>
+  <w:style w:type="paragraph" w:customStyle="1" w:styleId="63D75C9B7621488E9F8C3C68ACE0A8F3">
+    <w:name w:val="63D75C9B7621488E9F8C3C68ACE0A8F3"/>
+    <w:rsid w:val="000500B1"/>
+    <w:pPr>
+      <w:spacing w:after="120" w:line="288" w:lineRule="auto"/>
+    </w:pPr>
+    <w:rPr>
+      <w:rFonts w:ascii="Barlow" w:eastAsia="Arial" w:hAnsi="Barlow" w:cs="Arial"/>
+      <w:kern w:val="0"/>
+      <w:sz w:val="22"/>
+      <w:szCs w:val="22"/>
+      <w:lang w:eastAsia="ja-JP"/>
+      <w14:ligatures w14:val="none"/>
+    </w:rPr>
+  </w:style>
+  <w:style w:type="paragraph" w:customStyle="1" w:styleId="0A365E14BC864328910AFF34E8A50F7E">
+    <w:name w:val="0A365E14BC864328910AFF34E8A50F7E"/>
+    <w:rsid w:val="000500B1"/>
+    <w:pPr>
+      <w:spacing w:after="120" w:line="288" w:lineRule="auto"/>
+    </w:pPr>
+    <w:rPr>
+      <w:rFonts w:ascii="Barlow" w:eastAsia="Arial" w:hAnsi="Barlow" w:cs="Arial"/>
+      <w:kern w:val="0"/>
+      <w:sz w:val="22"/>
+      <w:szCs w:val="22"/>
+      <w:lang w:eastAsia="ja-JP"/>
+      <w14:ligatures w14:val="none"/>
+    </w:rPr>
+  </w:style>
+  <w:style w:type="paragraph" w:customStyle="1" w:styleId="74E6600994AB4463A98322689CE07D87">
+    <w:name w:val="74E6600994AB4463A98322689CE07D87"/>
+    <w:rsid w:val="000500B1"/>
+    <w:pPr>
+      <w:spacing w:after="120" w:line="288" w:lineRule="auto"/>
+    </w:pPr>
+    <w:rPr>
+      <w:rFonts w:ascii="Barlow" w:eastAsia="Arial" w:hAnsi="Barlow" w:cs="Arial"/>
+      <w:kern w:val="0"/>
+      <w:sz w:val="22"/>
+      <w:szCs w:val="22"/>
+      <w:lang w:eastAsia="ja-JP"/>
+      <w14:ligatures w14:val="none"/>
+    </w:rPr>
+  </w:style>
+  <w:style w:type="paragraph" w:customStyle="1" w:styleId="F96E6557418E443AB5F923D6BA73A19D">
+    <w:name w:val="F96E6557418E443AB5F923D6BA73A19D"/>
+    <w:rsid w:val="000500B1"/>
+    <w:pPr>
+      <w:spacing w:after="120" w:line="288" w:lineRule="auto"/>
+    </w:pPr>
+    <w:rPr>
+      <w:rFonts w:ascii="Barlow" w:eastAsia="Arial" w:hAnsi="Barlow" w:cs="Arial"/>
+      <w:kern w:val="0"/>
+      <w:sz w:val="22"/>
+      <w:szCs w:val="22"/>
+      <w:lang w:eastAsia="ja-JP"/>
+      <w14:ligatures w14:val="none"/>
+    </w:rPr>
+  </w:style>
+  <w:style w:type="paragraph" w:customStyle="1" w:styleId="2FE6BBC919A34434B662704BE3C8DC42">
+    <w:name w:val="2FE6BBC919A34434B662704BE3C8DC42"/>
+    <w:rsid w:val="000500B1"/>
+    <w:pPr>
+      <w:spacing w:after="120" w:line="288" w:lineRule="auto"/>
+    </w:pPr>
+    <w:rPr>
+      <w:rFonts w:ascii="Barlow" w:eastAsia="Arial" w:hAnsi="Barlow" w:cs="Arial"/>
+      <w:kern w:val="0"/>
+      <w:sz w:val="22"/>
+      <w:szCs w:val="22"/>
+      <w:lang w:eastAsia="ja-JP"/>
+      <w14:ligatures w14:val="none"/>
+    </w:rPr>
+  </w:style>
+  <w:style w:type="paragraph" w:customStyle="1" w:styleId="3C56A7742F144F1D9EF09FB848E50777">
+    <w:name w:val="3C56A7742F144F1D9EF09FB848E50777"/>
+    <w:rsid w:val="000500B1"/>
+    <w:pPr>
+      <w:spacing w:after="120" w:line="288" w:lineRule="auto"/>
+    </w:pPr>
+    <w:rPr>
+      <w:rFonts w:ascii="Barlow" w:eastAsia="Arial" w:hAnsi="Barlow" w:cs="Arial"/>
+      <w:kern w:val="0"/>
+      <w:sz w:val="22"/>
+      <w:szCs w:val="22"/>
+      <w:lang w:eastAsia="ja-JP"/>
+      <w14:ligatures w14:val="none"/>
+    </w:rPr>
+  </w:style>
+  <w:style w:type="paragraph" w:customStyle="1" w:styleId="B89E7BF26058440AB353D3B5CFE58E11">
+    <w:name w:val="B89E7BF26058440AB353D3B5CFE58E11"/>
+    <w:rsid w:val="000500B1"/>
+    <w:pPr>
+      <w:spacing w:line="259" w:lineRule="auto"/>
+    </w:pPr>
+    <w:rPr>
+      <w:rFonts w:ascii="Barlow" w:eastAsiaTheme="minorHAnsi" w:hAnsi="Barlow"/>
+      <w:kern w:val="0"/>
+      <w:sz w:val="22"/>
+      <w:szCs w:val="22"/>
+      <w14:ligatures w14:val="none"/>
+    </w:rPr>
+  </w:style>
+  <w:style w:type="paragraph" w:customStyle="1" w:styleId="6F320A7B9D924FF09E59C61C40618685">
+    <w:name w:val="6F320A7B9D924FF09E59C61C40618685"/>
+    <w:rsid w:val="000500B1"/>
+    <w:pPr>
+      <w:spacing w:line="259" w:lineRule="auto"/>
+    </w:pPr>
+    <w:rPr>
+      <w:rFonts w:ascii="Barlow" w:eastAsiaTheme="minorHAnsi" w:hAnsi="Barlow"/>
+      <w:kern w:val="0"/>
+      <w:sz w:val="22"/>
+      <w:szCs w:val="22"/>
+      <w14:ligatures w14:val="none"/>
+    </w:rPr>
+  </w:style>
+  <w:style w:type="paragraph" w:customStyle="1" w:styleId="485593C5A1634EF4BC8D9F8F9C81A712">
+    <w:name w:val="485593C5A1634EF4BC8D9F8F9C81A712"/>
+    <w:rsid w:val="000500B1"/>
+    <w:pPr>
+      <w:spacing w:line="259" w:lineRule="auto"/>
+    </w:pPr>
+    <w:rPr>
+      <w:rFonts w:ascii="Barlow" w:eastAsiaTheme="minorHAnsi" w:hAnsi="Barlow"/>
+      <w:kern w:val="0"/>
+      <w:sz w:val="22"/>
+      <w:szCs w:val="22"/>
+      <w14:ligatures w14:val="none"/>
+    </w:rPr>
+  </w:style>
+  <w:style w:type="paragraph" w:customStyle="1" w:styleId="177B672764B44DCAAEFD08EBDB829208">
+    <w:name w:val="177B672764B44DCAAEFD08EBDB829208"/>
+    <w:rsid w:val="000500B1"/>
+    <w:pPr>
+      <w:spacing w:line="259" w:lineRule="auto"/>
+    </w:pPr>
+    <w:rPr>
+      <w:rFonts w:ascii="Barlow" w:eastAsiaTheme="minorHAnsi" w:hAnsi="Barlow"/>
+      <w:kern w:val="0"/>
+      <w:sz w:val="22"/>
+      <w:szCs w:val="22"/>
+      <w14:ligatures w14:val="none"/>
+    </w:rPr>
+  </w:style>
+  <w:style w:type="paragraph" w:customStyle="1" w:styleId="5DF96AF44FE248BDB1C9F9F940153EE0">
+    <w:name w:val="5DF96AF44FE248BDB1C9F9F940153EE0"/>
+    <w:rsid w:val="000500B1"/>
+    <w:pPr>
+      <w:spacing w:line="259" w:lineRule="auto"/>
+    </w:pPr>
+    <w:rPr>
+      <w:rFonts w:ascii="Barlow" w:eastAsiaTheme="minorHAnsi" w:hAnsi="Barlow"/>
+      <w:kern w:val="0"/>
+      <w:sz w:val="22"/>
+      <w:szCs w:val="22"/>
+      <w14:ligatures w14:val="none"/>
+    </w:rPr>
+  </w:style>
+  <w:style w:type="paragraph" w:customStyle="1" w:styleId="DA6CD7D27CDB4B7F8AD2215349D31A3C">
+    <w:name w:val="DA6CD7D27CDB4B7F8AD2215349D31A3C"/>
+    <w:rsid w:val="000500B1"/>
+    <w:pPr>
+      <w:spacing w:line="259" w:lineRule="auto"/>
+    </w:pPr>
+    <w:rPr>
+      <w:rFonts w:ascii="Barlow" w:eastAsiaTheme="minorHAnsi" w:hAnsi="Barlow"/>
+      <w:kern w:val="0"/>
+      <w:sz w:val="22"/>
+      <w:szCs w:val="22"/>
+      <w14:ligatures w14:val="none"/>
+    </w:rPr>
+  </w:style>
+  <w:style w:type="paragraph" w:customStyle="1" w:styleId="4526F41040364EBBBE9AE56A49412BAD">
+    <w:name w:val="4526F41040364EBBBE9AE56A49412BAD"/>
+    <w:rsid w:val="000500B1"/>
+    <w:pPr>
+      <w:spacing w:line="259" w:lineRule="auto"/>
+    </w:pPr>
+    <w:rPr>
+      <w:rFonts w:ascii="Barlow" w:eastAsiaTheme="minorHAnsi" w:hAnsi="Barlow"/>
+      <w:kern w:val="0"/>
+      <w:sz w:val="22"/>
+      <w:szCs w:val="22"/>
+      <w14:ligatures w14:val="none"/>
+    </w:rPr>
+  </w:style>
+  <w:style w:type="paragraph" w:customStyle="1" w:styleId="EF8BCD384EA24C37BC7A32A63E47E021">
+    <w:name w:val="EF8BCD384EA24C37BC7A32A63E47E021"/>
+    <w:rsid w:val="000500B1"/>
+    <w:pPr>
+      <w:spacing w:line="259" w:lineRule="auto"/>
+    </w:pPr>
+    <w:rPr>
+      <w:rFonts w:ascii="Barlow" w:eastAsiaTheme="minorHAnsi" w:hAnsi="Barlow"/>
+      <w:kern w:val="0"/>
+      <w:sz w:val="22"/>
+      <w:szCs w:val="22"/>
+      <w14:ligatures w14:val="none"/>
+    </w:rPr>
+  </w:style>
+  <w:style w:type="paragraph" w:customStyle="1" w:styleId="4A7EA22BA12B43A3A0FDE2392933AEEA">
+    <w:name w:val="4A7EA22BA12B43A3A0FDE2392933AEEA"/>
+    <w:rsid w:val="000500B1"/>
+    <w:pPr>
+      <w:spacing w:line="259" w:lineRule="auto"/>
+    </w:pPr>
+    <w:rPr>
+      <w:rFonts w:ascii="Barlow" w:eastAsiaTheme="minorHAnsi" w:hAnsi="Barlow"/>
+      <w:kern w:val="0"/>
+      <w:sz w:val="22"/>
+      <w:szCs w:val="22"/>
+      <w14:ligatures w14:val="none"/>
+    </w:rPr>
+  </w:style>
+  <w:style w:type="paragraph" w:customStyle="1" w:styleId="2F5584A6D47D4D0EB76CE001818F39C8">
+    <w:name w:val="2F5584A6D47D4D0EB76CE001818F39C8"/>
+    <w:rsid w:val="000500B1"/>
+    <w:pPr>
+      <w:numPr>
+        <w:numId w:val="26"/>
+      </w:numPr>
+      <w:tabs>
+        <w:tab w:val="clear" w:pos="360"/>
+      </w:tabs>
+      <w:spacing w:after="0" w:line="259" w:lineRule="auto"/>
+      <w:ind w:left="720" w:hanging="360"/>
+      <w:contextualSpacing/>
+    </w:pPr>
+    <w:rPr>
+      <w:rFonts w:ascii="Barlow" w:eastAsiaTheme="minorHAnsi" w:hAnsi="Barlow"/>
+      <w:kern w:val="0"/>
+      <w:sz w:val="22"/>
+      <w:szCs w:val="22"/>
+      <w:lang w:eastAsia="ja-JP"/>
+      <w14:ligatures w14:val="none"/>
+    </w:rPr>
+  </w:style>
+  <w:style w:type="paragraph" w:customStyle="1" w:styleId="47BE212F73BF42F8A92E6ED0F90E8C6A">
+    <w:name w:val="47BE212F73BF42F8A92E6ED0F90E8C6A"/>
+    <w:rsid w:val="000500B1"/>
+    <w:pPr>
+      <w:spacing w:line="259" w:lineRule="auto"/>
+    </w:pPr>
+    <w:rPr>
+      <w:rFonts w:ascii="Barlow" w:eastAsiaTheme="minorHAnsi" w:hAnsi="Barlow"/>
+      <w:kern w:val="0"/>
+      <w:sz w:val="22"/>
+      <w:szCs w:val="22"/>
+      <w14:ligatures w14:val="none"/>
+    </w:rPr>
+  </w:style>
+  <w:style w:type="paragraph" w:customStyle="1" w:styleId="37F1F263B1C54C749A492C6D29F3ECF3">
+    <w:name w:val="37F1F263B1C54C749A492C6D29F3ECF3"/>
+    <w:rsid w:val="000500B1"/>
+    <w:pPr>
+      <w:spacing w:line="259" w:lineRule="auto"/>
+    </w:pPr>
+    <w:rPr>
+      <w:rFonts w:ascii="Barlow" w:eastAsiaTheme="minorHAnsi" w:hAnsi="Barlow"/>
+      <w:kern w:val="0"/>
+      <w:sz w:val="22"/>
+      <w:szCs w:val="22"/>
+      <w14:ligatures w14:val="none"/>
+    </w:rPr>
+  </w:style>
+  <w:style w:type="paragraph" w:customStyle="1" w:styleId="26D9A60E412D46DF8E2E35414526DE34">
+    <w:name w:val="26D9A60E412D46DF8E2E35414526DE34"/>
+    <w:rsid w:val="000500B1"/>
     <w:pPr>
       <w:spacing w:before="40" w:after="60" w:line="240" w:lineRule="auto"/>
     </w:pPr>
@@ -26676,9 +26803,9 @@
       <w14:ligatures w14:val="none"/>
     </w:rPr>
   </w:style>
-  <w:style w:type="paragraph" w:customStyle="1" w:styleId="3CD19D45A94446D58D16680B1E1BF7F11">
-    <w:name w:val="3CD19D45A94446D58D16680B1E1BF7F11"/>
-    <w:rsid w:val="00EF2467"/>
+  <w:style w:type="paragraph" w:customStyle="1" w:styleId="3CD19D45A94446D58D16680B1E1BF7F1">
+    <w:name w:val="3CD19D45A94446D58D16680B1E1BF7F1"/>
+    <w:rsid w:val="000500B1"/>
     <w:pPr>
       <w:spacing w:before="40" w:after="60" w:line="240" w:lineRule="auto"/>
     </w:pPr>
@@ -26690,9 +26817,9 @@
       <w14:ligatures w14:val="none"/>
     </w:rPr>
   </w:style>
-  <w:style w:type="paragraph" w:customStyle="1" w:styleId="08115E7771A8462CBD8BAEF8036C1CBA1">
-    <w:name w:val="08115E7771A8462CBD8BAEF8036C1CBA1"/>
-    <w:rsid w:val="00EF2467"/>
+  <w:style w:type="paragraph" w:customStyle="1" w:styleId="08115E7771A8462CBD8BAEF8036C1CBA">
+    <w:name w:val="08115E7771A8462CBD8BAEF8036C1CBA"/>
+    <w:rsid w:val="000500B1"/>
     <w:pPr>
       <w:spacing w:before="40" w:after="60" w:line="240" w:lineRule="auto"/>
     </w:pPr>
@@ -26704,9 +26831,9 @@
       <w14:ligatures w14:val="none"/>
     </w:rPr>
   </w:style>
-  <w:style w:type="paragraph" w:customStyle="1" w:styleId="E579A428686C4BB487ABEFC3E4E8C3691">
-    <w:name w:val="E579A428686C4BB487ABEFC3E4E8C3691"/>
-    <w:rsid w:val="00EF2467"/>
+  <w:style w:type="paragraph" w:customStyle="1" w:styleId="E579A428686C4BB487ABEFC3E4E8C369">
+    <w:name w:val="E579A428686C4BB487ABEFC3E4E8C369"/>
+    <w:rsid w:val="000500B1"/>
     <w:pPr>
       <w:tabs>
         <w:tab w:val="center" w:pos="4680"/>
@@ -26722,9 +26849,9 @@
       <w14:ligatures w14:val="none"/>
     </w:rPr>
   </w:style>
-  <w:style w:type="paragraph" w:customStyle="1" w:styleId="112FB30C1C5F4265B38CAA85851EE1841">
-    <w:name w:val="112FB30C1C5F4265B38CAA85851EE1841"/>
-    <w:rsid w:val="00EF2467"/>
+  <w:style w:type="paragraph" w:customStyle="1" w:styleId="112FB30C1C5F4265B38CAA85851EE184">
+    <w:name w:val="112FB30C1C5F4265B38CAA85851EE184"/>
+    <w:rsid w:val="000500B1"/>
     <w:pPr>
       <w:tabs>
         <w:tab w:val="center" w:pos="4680"/>
@@ -26740,9 +26867,923 @@
       <w14:ligatures w14:val="none"/>
     </w:rPr>
   </w:style>
-  <w:style w:type="paragraph" w:customStyle="1" w:styleId="A99F75289C1F4A24B291F1F10FD772721">
-    <w:name w:val="A99F75289C1F4A24B291F1F10FD772721"/>
-    <w:rsid w:val="00EF2467"/>
+  <w:style w:type="paragraph" w:customStyle="1" w:styleId="A99F75289C1F4A24B291F1F10FD77272">
+    <w:name w:val="A99F75289C1F4A24B291F1F10FD77272"/>
+    <w:rsid w:val="000500B1"/>
+    <w:pPr>
+      <w:tabs>
+        <w:tab w:val="center" w:pos="4680"/>
+        <w:tab w:val="right" w:pos="9360"/>
+      </w:tabs>
+      <w:spacing w:after="0" w:line="240" w:lineRule="auto"/>
+    </w:pPr>
+    <w:rPr>
+      <w:rFonts w:ascii="Barlow" w:eastAsiaTheme="minorHAnsi" w:hAnsi="Barlow"/>
+      <w:kern w:val="0"/>
+      <w:sz w:val="22"/>
+      <w:szCs w:val="22"/>
+      <w14:ligatures w14:val="none"/>
+    </w:rPr>
+  </w:style>
+  <w:style w:type="paragraph" w:customStyle="1" w:styleId="AAA45CD63AF54AAD9C80D11B0EBCD59C">
+    <w:name w:val="AAA45CD63AF54AAD9C80D11B0EBCD59C"/>
+    <w:rsid w:val="000500B1"/>
+  </w:style>
+  <w:style w:type="paragraph" w:customStyle="1" w:styleId="E629AEB30CF242A49D074BFFA911BF7C">
+    <w:name w:val="E629AEB30CF242A49D074BFFA911BF7C"/>
+    <w:rsid w:val="000500B1"/>
+  </w:style>
+  <w:style w:type="paragraph" w:customStyle="1" w:styleId="9BB0536195C542CEBD6EB0416E1279492">
+    <w:name w:val="9BB0536195C542CEBD6EB0416E1279492"/>
+    <w:rsid w:val="000500B1"/>
+    <w:pPr>
+      <w:pBdr>
+        <w:bottom w:val="single" w:sz="8" w:space="3" w:color="156082" w:themeColor="accent1"/>
+      </w:pBdr>
+      <w:spacing w:after="300" w:line="240" w:lineRule="auto"/>
+      <w:contextualSpacing/>
+    </w:pPr>
+    <w:rPr>
+      <w:rFonts w:ascii="Barlow" w:eastAsiaTheme="majorEastAsia" w:hAnsi="Barlow" w:cstheme="majorBidi"/>
+      <w:color w:val="235743"/>
+      <w:spacing w:val="5"/>
+      <w:kern w:val="28"/>
+      <w:sz w:val="56"/>
+      <w:szCs w:val="64"/>
+      <w:lang w:bidi="en-US"/>
+      <w14:ligatures w14:val="none"/>
+    </w:rPr>
+  </w:style>
+  <w:style w:type="paragraph" w:customStyle="1" w:styleId="BE887EE93959403186593F77834D4A8F2">
+    <w:name w:val="BE887EE93959403186593F77834D4A8F2"/>
+    <w:rsid w:val="000500B1"/>
+    <w:pPr>
+      <w:spacing w:before="40" w:after="60" w:line="240" w:lineRule="auto"/>
+    </w:pPr>
+    <w:rPr>
+      <w:rFonts w:ascii="Barlow" w:hAnsi="Barlow"/>
+      <w:kern w:val="0"/>
+      <w:szCs w:val="22"/>
+      <w:lang w:bidi="en-US"/>
+      <w14:ligatures w14:val="none"/>
+    </w:rPr>
+  </w:style>
+  <w:style w:type="paragraph" w:customStyle="1" w:styleId="5C485C448EB94D4B8FE745C77BF942512">
+    <w:name w:val="5C485C448EB94D4B8FE745C77BF942512"/>
+    <w:rsid w:val="000500B1"/>
+    <w:pPr>
+      <w:spacing w:before="40" w:after="60" w:line="240" w:lineRule="auto"/>
+    </w:pPr>
+    <w:rPr>
+      <w:rFonts w:ascii="Barlow" w:hAnsi="Barlow"/>
+      <w:kern w:val="0"/>
+      <w:szCs w:val="22"/>
+      <w:lang w:bidi="en-US"/>
+      <w14:ligatures w14:val="none"/>
+    </w:rPr>
+  </w:style>
+  <w:style w:type="paragraph" w:customStyle="1" w:styleId="EAAD48D2AD434C14BD9540B1E9E466422">
+    <w:name w:val="EAAD48D2AD434C14BD9540B1E9E466422"/>
+    <w:rsid w:val="000500B1"/>
+    <w:pPr>
+      <w:spacing w:before="40" w:after="60" w:line="240" w:lineRule="auto"/>
+    </w:pPr>
+    <w:rPr>
+      <w:rFonts w:ascii="Barlow" w:hAnsi="Barlow"/>
+      <w:kern w:val="0"/>
+      <w:szCs w:val="22"/>
+      <w:lang w:bidi="en-US"/>
+      <w14:ligatures w14:val="none"/>
+    </w:rPr>
+  </w:style>
+  <w:style w:type="paragraph" w:customStyle="1" w:styleId="FCCC1966B6CD43B0A7F8CE4D8E1B10E52">
+    <w:name w:val="FCCC1966B6CD43B0A7F8CE4D8E1B10E52"/>
+    <w:rsid w:val="000500B1"/>
+    <w:pPr>
+      <w:spacing w:before="40" w:after="60" w:line="240" w:lineRule="auto"/>
+    </w:pPr>
+    <w:rPr>
+      <w:rFonts w:ascii="Barlow" w:hAnsi="Barlow"/>
+      <w:kern w:val="0"/>
+      <w:szCs w:val="22"/>
+      <w:lang w:bidi="en-US"/>
+      <w14:ligatures w14:val="none"/>
+    </w:rPr>
+  </w:style>
+  <w:style w:type="paragraph" w:customStyle="1" w:styleId="BE831E3F80B248EEB2F3188BCE735C7D2">
+    <w:name w:val="BE831E3F80B248EEB2F3188BCE735C7D2"/>
+    <w:rsid w:val="000500B1"/>
+    <w:pPr>
+      <w:spacing w:before="40" w:after="60" w:line="240" w:lineRule="auto"/>
+    </w:pPr>
+    <w:rPr>
+      <w:rFonts w:ascii="Barlow" w:hAnsi="Barlow"/>
+      <w:kern w:val="0"/>
+      <w:szCs w:val="22"/>
+      <w:lang w:bidi="en-US"/>
+      <w14:ligatures w14:val="none"/>
+    </w:rPr>
+  </w:style>
+  <w:style w:type="paragraph" w:customStyle="1" w:styleId="130A2A4FA78D448C9DAAEC773E722D112">
+    <w:name w:val="130A2A4FA78D448C9DAAEC773E722D112"/>
+    <w:rsid w:val="000500B1"/>
+    <w:pPr>
+      <w:spacing w:before="40" w:after="60" w:line="240" w:lineRule="auto"/>
+    </w:pPr>
+    <w:rPr>
+      <w:rFonts w:ascii="Barlow" w:hAnsi="Barlow"/>
+      <w:kern w:val="0"/>
+      <w:szCs w:val="22"/>
+      <w:lang w:bidi="en-US"/>
+      <w14:ligatures w14:val="none"/>
+    </w:rPr>
+  </w:style>
+  <w:style w:type="paragraph" w:customStyle="1" w:styleId="35226834B2BB4853A40B9654FF9BBC432">
+    <w:name w:val="35226834B2BB4853A40B9654FF9BBC432"/>
+    <w:rsid w:val="000500B1"/>
+    <w:pPr>
+      <w:spacing w:before="40" w:after="60" w:line="240" w:lineRule="auto"/>
+    </w:pPr>
+    <w:rPr>
+      <w:rFonts w:ascii="Barlow" w:hAnsi="Barlow"/>
+      <w:kern w:val="0"/>
+      <w:szCs w:val="22"/>
+      <w:lang w:bidi="en-US"/>
+      <w14:ligatures w14:val="none"/>
+    </w:rPr>
+  </w:style>
+  <w:style w:type="paragraph" w:customStyle="1" w:styleId="C348C5938BF44AB883F43DCB951813442">
+    <w:name w:val="C348C5938BF44AB883F43DCB951813442"/>
+    <w:rsid w:val="000500B1"/>
+    <w:pPr>
+      <w:spacing w:before="40" w:after="60" w:line="240" w:lineRule="auto"/>
+    </w:pPr>
+    <w:rPr>
+      <w:rFonts w:ascii="Barlow" w:hAnsi="Barlow"/>
+      <w:kern w:val="0"/>
+      <w:szCs w:val="22"/>
+      <w:lang w:bidi="en-US"/>
+      <w14:ligatures w14:val="none"/>
+    </w:rPr>
+  </w:style>
+  <w:style w:type="paragraph" w:customStyle="1" w:styleId="8EDC49BCDE584ADFA32112D3727480002">
+    <w:name w:val="8EDC49BCDE584ADFA32112D3727480002"/>
+    <w:rsid w:val="000500B1"/>
+    <w:pPr>
+      <w:spacing w:before="40" w:after="60" w:line="240" w:lineRule="auto"/>
+    </w:pPr>
+    <w:rPr>
+      <w:rFonts w:ascii="Barlow" w:hAnsi="Barlow"/>
+      <w:kern w:val="0"/>
+      <w:szCs w:val="22"/>
+      <w:lang w:bidi="en-US"/>
+      <w14:ligatures w14:val="none"/>
+    </w:rPr>
+  </w:style>
+  <w:style w:type="paragraph" w:customStyle="1" w:styleId="B85813B05CF742C08B2C3F65E9EC4BE32">
+    <w:name w:val="B85813B05CF742C08B2C3F65E9EC4BE32"/>
+    <w:rsid w:val="000500B1"/>
+    <w:pPr>
+      <w:spacing w:line="259" w:lineRule="auto"/>
+    </w:pPr>
+    <w:rPr>
+      <w:rFonts w:ascii="Barlow" w:eastAsiaTheme="minorHAnsi" w:hAnsi="Barlow"/>
+      <w:kern w:val="0"/>
+      <w:sz w:val="22"/>
+      <w:szCs w:val="22"/>
+      <w14:ligatures w14:val="none"/>
+    </w:rPr>
+  </w:style>
+  <w:style w:type="paragraph" w:customStyle="1" w:styleId="A399DB582CDC451686CD4187D0E3745A2">
+    <w:name w:val="A399DB582CDC451686CD4187D0E3745A2"/>
+    <w:rsid w:val="000500B1"/>
+    <w:pPr>
+      <w:spacing w:line="259" w:lineRule="auto"/>
+    </w:pPr>
+    <w:rPr>
+      <w:rFonts w:ascii="Barlow" w:eastAsiaTheme="minorHAnsi" w:hAnsi="Barlow"/>
+      <w:kern w:val="0"/>
+      <w:sz w:val="22"/>
+      <w:szCs w:val="22"/>
+      <w14:ligatures w14:val="none"/>
+    </w:rPr>
+  </w:style>
+  <w:style w:type="paragraph" w:customStyle="1" w:styleId="DFFF9E8D17644907AF3F9C6A7A0B35672">
+    <w:name w:val="DFFF9E8D17644907AF3F9C6A7A0B35672"/>
+    <w:rsid w:val="000500B1"/>
+    <w:pPr>
+      <w:spacing w:line="259" w:lineRule="auto"/>
+    </w:pPr>
+    <w:rPr>
+      <w:rFonts w:ascii="Barlow" w:eastAsiaTheme="minorHAnsi" w:hAnsi="Barlow"/>
+      <w:kern w:val="0"/>
+      <w:sz w:val="22"/>
+      <w:szCs w:val="22"/>
+      <w14:ligatures w14:val="none"/>
+    </w:rPr>
+  </w:style>
+  <w:style w:type="paragraph" w:customStyle="1" w:styleId="84CD9787E1724F79ACEA4EEF76319C552">
+    <w:name w:val="84CD9787E1724F79ACEA4EEF76319C552"/>
+    <w:rsid w:val="000500B1"/>
+    <w:pPr>
+      <w:spacing w:before="40" w:after="60" w:line="240" w:lineRule="auto"/>
+    </w:pPr>
+    <w:rPr>
+      <w:rFonts w:ascii="Barlow" w:hAnsi="Barlow"/>
+      <w:kern w:val="0"/>
+      <w:szCs w:val="22"/>
+      <w:lang w:bidi="en-US"/>
+      <w14:ligatures w14:val="none"/>
+    </w:rPr>
+  </w:style>
+  <w:style w:type="paragraph" w:customStyle="1" w:styleId="5E18A2F6F37E43139B9D57FDDECF502D2">
+    <w:name w:val="5E18A2F6F37E43139B9D57FDDECF502D2"/>
+    <w:rsid w:val="000500B1"/>
+    <w:pPr>
+      <w:spacing w:line="259" w:lineRule="auto"/>
+    </w:pPr>
+    <w:rPr>
+      <w:rFonts w:ascii="Barlow" w:eastAsiaTheme="minorHAnsi" w:hAnsi="Barlow"/>
+      <w:kern w:val="0"/>
+      <w:sz w:val="22"/>
+      <w:szCs w:val="22"/>
+      <w14:ligatures w14:val="none"/>
+    </w:rPr>
+  </w:style>
+  <w:style w:type="paragraph" w:customStyle="1" w:styleId="AC7CCD1797ED495593F2DFFA55408D3E2">
+    <w:name w:val="AC7CCD1797ED495593F2DFFA55408D3E2"/>
+    <w:rsid w:val="000500B1"/>
+    <w:pPr>
+      <w:spacing w:line="259" w:lineRule="auto"/>
+    </w:pPr>
+    <w:rPr>
+      <w:rFonts w:ascii="Barlow" w:eastAsiaTheme="minorHAnsi" w:hAnsi="Barlow"/>
+      <w:kern w:val="0"/>
+      <w:sz w:val="22"/>
+      <w:szCs w:val="22"/>
+      <w14:ligatures w14:val="none"/>
+    </w:rPr>
+  </w:style>
+  <w:style w:type="paragraph" w:customStyle="1" w:styleId="CCB1CF824B75448C93D75A13DBA02F2F2">
+    <w:name w:val="CCB1CF824B75448C93D75A13DBA02F2F2"/>
+    <w:rsid w:val="000500B1"/>
+    <w:pPr>
+      <w:spacing w:line="259" w:lineRule="auto"/>
+    </w:pPr>
+    <w:rPr>
+      <w:rFonts w:ascii="Barlow" w:eastAsiaTheme="minorHAnsi" w:hAnsi="Barlow"/>
+      <w:kern w:val="0"/>
+      <w:sz w:val="22"/>
+      <w:szCs w:val="22"/>
+      <w14:ligatures w14:val="none"/>
+    </w:rPr>
+  </w:style>
+  <w:style w:type="paragraph" w:customStyle="1" w:styleId="838935CA102F4CC69C9B5F8FD199E66A2">
+    <w:name w:val="838935CA102F4CC69C9B5F8FD199E66A2"/>
+    <w:rsid w:val="000500B1"/>
+    <w:pPr>
+      <w:spacing w:line="259" w:lineRule="auto"/>
+    </w:pPr>
+    <w:rPr>
+      <w:rFonts w:ascii="Barlow" w:eastAsiaTheme="minorHAnsi" w:hAnsi="Barlow"/>
+      <w:kern w:val="0"/>
+      <w:sz w:val="22"/>
+      <w:szCs w:val="22"/>
+      <w14:ligatures w14:val="none"/>
+    </w:rPr>
+  </w:style>
+  <w:style w:type="paragraph" w:customStyle="1" w:styleId="50CAF4399DA94F299438BDDB84C50E142">
+    <w:name w:val="50CAF4399DA94F299438BDDB84C50E142"/>
+    <w:rsid w:val="000500B1"/>
+    <w:pPr>
+      <w:spacing w:line="259" w:lineRule="auto"/>
+    </w:pPr>
+    <w:rPr>
+      <w:rFonts w:ascii="Barlow" w:eastAsiaTheme="minorHAnsi" w:hAnsi="Barlow"/>
+      <w:kern w:val="0"/>
+      <w:sz w:val="22"/>
+      <w:szCs w:val="22"/>
+      <w14:ligatures w14:val="none"/>
+    </w:rPr>
+  </w:style>
+  <w:style w:type="paragraph" w:customStyle="1" w:styleId="6351A2C5E7764513A33024CA797303752">
+    <w:name w:val="6351A2C5E7764513A33024CA797303752"/>
+    <w:rsid w:val="000500B1"/>
+    <w:pPr>
+      <w:spacing w:line="259" w:lineRule="auto"/>
+    </w:pPr>
+    <w:rPr>
+      <w:rFonts w:ascii="Barlow" w:eastAsiaTheme="minorHAnsi" w:hAnsi="Barlow"/>
+      <w:kern w:val="0"/>
+      <w:sz w:val="22"/>
+      <w:szCs w:val="22"/>
+      <w14:ligatures w14:val="none"/>
+    </w:rPr>
+  </w:style>
+  <w:style w:type="paragraph" w:customStyle="1" w:styleId="89883265E2E14F9697DB18810384D9432">
+    <w:name w:val="89883265E2E14F9697DB18810384D9432"/>
+    <w:rsid w:val="000500B1"/>
+    <w:pPr>
+      <w:spacing w:line="259" w:lineRule="auto"/>
+    </w:pPr>
+    <w:rPr>
+      <w:rFonts w:ascii="Barlow" w:eastAsiaTheme="minorHAnsi" w:hAnsi="Barlow"/>
+      <w:kern w:val="0"/>
+      <w:sz w:val="22"/>
+      <w:szCs w:val="22"/>
+      <w14:ligatures w14:val="none"/>
+    </w:rPr>
+  </w:style>
+  <w:style w:type="paragraph" w:customStyle="1" w:styleId="92D31C19B0794ED989233E19F31ECE662">
+    <w:name w:val="92D31C19B0794ED989233E19F31ECE662"/>
+    <w:rsid w:val="000500B1"/>
+    <w:pPr>
+      <w:spacing w:line="259" w:lineRule="auto"/>
+    </w:pPr>
+    <w:rPr>
+      <w:rFonts w:ascii="Barlow" w:eastAsiaTheme="minorHAnsi" w:hAnsi="Barlow"/>
+      <w:kern w:val="0"/>
+      <w:sz w:val="22"/>
+      <w:szCs w:val="22"/>
+      <w14:ligatures w14:val="none"/>
+    </w:rPr>
+  </w:style>
+  <w:style w:type="paragraph" w:customStyle="1" w:styleId="4E1C8519416F4D139C03C7EC5E138F832">
+    <w:name w:val="4E1C8519416F4D139C03C7EC5E138F832"/>
+    <w:rsid w:val="000500B1"/>
+    <w:pPr>
+      <w:spacing w:line="259" w:lineRule="auto"/>
+    </w:pPr>
+    <w:rPr>
+      <w:rFonts w:ascii="Barlow" w:eastAsiaTheme="minorHAnsi" w:hAnsi="Barlow"/>
+      <w:kern w:val="0"/>
+      <w:sz w:val="22"/>
+      <w:szCs w:val="22"/>
+      <w14:ligatures w14:val="none"/>
+    </w:rPr>
+  </w:style>
+  <w:style w:type="paragraph" w:customStyle="1" w:styleId="AF18CCC6E5E3444E99B6C8CF61E1739D2">
+    <w:name w:val="AF18CCC6E5E3444E99B6C8CF61E1739D2"/>
+    <w:rsid w:val="000500B1"/>
+    <w:pPr>
+      <w:spacing w:line="259" w:lineRule="auto"/>
+    </w:pPr>
+    <w:rPr>
+      <w:rFonts w:ascii="Barlow" w:eastAsiaTheme="minorHAnsi" w:hAnsi="Barlow"/>
+      <w:kern w:val="0"/>
+      <w:sz w:val="22"/>
+      <w:szCs w:val="22"/>
+      <w14:ligatures w14:val="none"/>
+    </w:rPr>
+  </w:style>
+  <w:style w:type="paragraph" w:customStyle="1" w:styleId="F8C85013B6AF4E2083A312F4F0246D902">
+    <w:name w:val="F8C85013B6AF4E2083A312F4F0246D902"/>
+    <w:rsid w:val="000500B1"/>
+    <w:pPr>
+      <w:spacing w:line="259" w:lineRule="auto"/>
+    </w:pPr>
+    <w:rPr>
+      <w:rFonts w:ascii="Barlow" w:eastAsiaTheme="minorHAnsi" w:hAnsi="Barlow"/>
+      <w:kern w:val="0"/>
+      <w:sz w:val="22"/>
+      <w:szCs w:val="22"/>
+      <w14:ligatures w14:val="none"/>
+    </w:rPr>
+  </w:style>
+  <w:style w:type="paragraph" w:customStyle="1" w:styleId="5D577DA2423549AB93BA048F44EF0F1E2">
+    <w:name w:val="5D577DA2423549AB93BA048F44EF0F1E2"/>
+    <w:rsid w:val="000500B1"/>
+    <w:pPr>
+      <w:spacing w:after="120" w:line="288" w:lineRule="auto"/>
+    </w:pPr>
+    <w:rPr>
+      <w:rFonts w:ascii="Barlow" w:eastAsia="Arial" w:hAnsi="Barlow" w:cs="Arial"/>
+      <w:kern w:val="0"/>
+      <w:sz w:val="22"/>
+      <w:szCs w:val="22"/>
+      <w:lang w:eastAsia="ja-JP"/>
+      <w14:ligatures w14:val="none"/>
+    </w:rPr>
+  </w:style>
+  <w:style w:type="paragraph" w:customStyle="1" w:styleId="0108FCCF5D234D1FB9FE6BA2EC5D9D832">
+    <w:name w:val="0108FCCF5D234D1FB9FE6BA2EC5D9D832"/>
+    <w:rsid w:val="000500B1"/>
+    <w:pPr>
+      <w:spacing w:after="120" w:line="288" w:lineRule="auto"/>
+    </w:pPr>
+    <w:rPr>
+      <w:rFonts w:ascii="Barlow" w:eastAsia="Arial" w:hAnsi="Barlow" w:cs="Arial"/>
+      <w:kern w:val="0"/>
+      <w:sz w:val="22"/>
+      <w:szCs w:val="22"/>
+      <w:lang w:eastAsia="ja-JP"/>
+      <w14:ligatures w14:val="none"/>
+    </w:rPr>
+  </w:style>
+  <w:style w:type="paragraph" w:customStyle="1" w:styleId="D5887E9345FD4249A4228D4826E5E53B2">
+    <w:name w:val="D5887E9345FD4249A4228D4826E5E53B2"/>
+    <w:rsid w:val="000500B1"/>
+    <w:pPr>
+      <w:spacing w:after="120" w:line="288" w:lineRule="auto"/>
+    </w:pPr>
+    <w:rPr>
+      <w:rFonts w:ascii="Barlow" w:eastAsia="Arial" w:hAnsi="Barlow" w:cs="Arial"/>
+      <w:kern w:val="0"/>
+      <w:sz w:val="22"/>
+      <w:szCs w:val="22"/>
+      <w:lang w:eastAsia="ja-JP"/>
+      <w14:ligatures w14:val="none"/>
+    </w:rPr>
+  </w:style>
+  <w:style w:type="paragraph" w:customStyle="1" w:styleId="6FCFB35AFD7F432A9E639C39BBB6751B2">
+    <w:name w:val="6FCFB35AFD7F432A9E639C39BBB6751B2"/>
+    <w:rsid w:val="000500B1"/>
+    <w:pPr>
+      <w:spacing w:after="120" w:line="288" w:lineRule="auto"/>
+    </w:pPr>
+    <w:rPr>
+      <w:rFonts w:ascii="Barlow" w:eastAsia="Arial" w:hAnsi="Barlow" w:cs="Arial"/>
+      <w:kern w:val="0"/>
+      <w:sz w:val="22"/>
+      <w:szCs w:val="22"/>
+      <w:lang w:eastAsia="ja-JP"/>
+      <w14:ligatures w14:val="none"/>
+    </w:rPr>
+  </w:style>
+  <w:style w:type="paragraph" w:customStyle="1" w:styleId="54EA4787A9BC400CA45F3716C43299022">
+    <w:name w:val="54EA4787A9BC400CA45F3716C43299022"/>
+    <w:rsid w:val="000500B1"/>
+    <w:pPr>
+      <w:numPr>
+        <w:numId w:val="26"/>
+      </w:numPr>
+      <w:tabs>
+        <w:tab w:val="clear" w:pos="360"/>
+      </w:tabs>
+      <w:spacing w:after="0" w:line="259" w:lineRule="auto"/>
+      <w:ind w:left="720" w:hanging="360"/>
+      <w:contextualSpacing/>
+    </w:pPr>
+    <w:rPr>
+      <w:rFonts w:ascii="Barlow" w:eastAsiaTheme="minorHAnsi" w:hAnsi="Barlow"/>
+      <w:kern w:val="0"/>
+      <w:sz w:val="22"/>
+      <w:szCs w:val="22"/>
+      <w:lang w:eastAsia="ja-JP"/>
+      <w14:ligatures w14:val="none"/>
+    </w:rPr>
+  </w:style>
+  <w:style w:type="paragraph" w:customStyle="1" w:styleId="F4FCFB16954544B89249D0DB67760AD72">
+    <w:name w:val="F4FCFB16954544B89249D0DB67760AD72"/>
+    <w:rsid w:val="000500B1"/>
+    <w:pPr>
+      <w:spacing w:after="120" w:line="288" w:lineRule="auto"/>
+    </w:pPr>
+    <w:rPr>
+      <w:rFonts w:ascii="Barlow" w:eastAsia="Arial" w:hAnsi="Barlow" w:cs="Arial"/>
+      <w:kern w:val="0"/>
+      <w:sz w:val="22"/>
+      <w:szCs w:val="22"/>
+      <w:lang w:eastAsia="ja-JP"/>
+      <w14:ligatures w14:val="none"/>
+    </w:rPr>
+  </w:style>
+  <w:style w:type="paragraph" w:customStyle="1" w:styleId="24038DB89BB7471493403CADDEE26C941">
+    <w:name w:val="24038DB89BB7471493403CADDEE26C941"/>
+    <w:rsid w:val="000500B1"/>
+    <w:pPr>
+      <w:spacing w:after="120" w:line="288" w:lineRule="auto"/>
+    </w:pPr>
+    <w:rPr>
+      <w:rFonts w:ascii="Barlow" w:eastAsia="Arial" w:hAnsi="Barlow" w:cs="Arial"/>
+      <w:kern w:val="0"/>
+      <w:sz w:val="22"/>
+      <w:szCs w:val="22"/>
+      <w:lang w:eastAsia="ja-JP"/>
+      <w14:ligatures w14:val="none"/>
+    </w:rPr>
+  </w:style>
+  <w:style w:type="paragraph" w:customStyle="1" w:styleId="41E4717D712246939C71BE95D9C48D271">
+    <w:name w:val="41E4717D712246939C71BE95D9C48D271"/>
+    <w:rsid w:val="000500B1"/>
+    <w:pPr>
+      <w:spacing w:after="120" w:line="288" w:lineRule="auto"/>
+    </w:pPr>
+    <w:rPr>
+      <w:rFonts w:ascii="Barlow" w:eastAsia="Arial" w:hAnsi="Barlow" w:cs="Arial"/>
+      <w:kern w:val="0"/>
+      <w:sz w:val="22"/>
+      <w:szCs w:val="22"/>
+      <w:lang w:eastAsia="ja-JP"/>
+      <w14:ligatures w14:val="none"/>
+    </w:rPr>
+  </w:style>
+  <w:style w:type="paragraph" w:customStyle="1" w:styleId="6671C081CF894E1A963F4942BDF3658C1">
+    <w:name w:val="6671C081CF894E1A963F4942BDF3658C1"/>
+    <w:rsid w:val="000500B1"/>
+    <w:pPr>
+      <w:spacing w:after="120" w:line="288" w:lineRule="auto"/>
+    </w:pPr>
+    <w:rPr>
+      <w:rFonts w:ascii="Barlow" w:eastAsia="Arial" w:hAnsi="Barlow" w:cs="Arial"/>
+      <w:kern w:val="0"/>
+      <w:sz w:val="22"/>
+      <w:szCs w:val="22"/>
+      <w:lang w:eastAsia="ja-JP"/>
+      <w14:ligatures w14:val="none"/>
+    </w:rPr>
+  </w:style>
+  <w:style w:type="paragraph" w:customStyle="1" w:styleId="62149423EF294F48A1667F9BDE35E0962">
+    <w:name w:val="62149423EF294F48A1667F9BDE35E0962"/>
+    <w:rsid w:val="000500B1"/>
+    <w:pPr>
+      <w:spacing w:line="259" w:lineRule="auto"/>
+    </w:pPr>
+    <w:rPr>
+      <w:rFonts w:ascii="Barlow" w:eastAsiaTheme="minorHAnsi" w:hAnsi="Barlow"/>
+      <w:kern w:val="0"/>
+      <w:sz w:val="22"/>
+      <w:szCs w:val="22"/>
+      <w14:ligatures w14:val="none"/>
+    </w:rPr>
+  </w:style>
+  <w:style w:type="paragraph" w:customStyle="1" w:styleId="1B41D9AB780B41CDB43AD5BB264AAEB62">
+    <w:name w:val="1B41D9AB780B41CDB43AD5BB264AAEB62"/>
+    <w:rsid w:val="000500B1"/>
+    <w:pPr>
+      <w:spacing w:line="259" w:lineRule="auto"/>
+    </w:pPr>
+    <w:rPr>
+      <w:rFonts w:ascii="Barlow" w:eastAsiaTheme="minorHAnsi" w:hAnsi="Barlow"/>
+      <w:kern w:val="0"/>
+      <w:sz w:val="22"/>
+      <w:szCs w:val="22"/>
+      <w14:ligatures w14:val="none"/>
+    </w:rPr>
+  </w:style>
+  <w:style w:type="paragraph" w:customStyle="1" w:styleId="1C5574BB2F2542DEA9917C28ADA642702">
+    <w:name w:val="1C5574BB2F2542DEA9917C28ADA642702"/>
+    <w:rsid w:val="000500B1"/>
+    <w:pPr>
+      <w:spacing w:after="120" w:line="288" w:lineRule="auto"/>
+    </w:pPr>
+    <w:rPr>
+      <w:rFonts w:ascii="Barlow" w:eastAsia="Arial" w:hAnsi="Barlow" w:cs="Arial"/>
+      <w:kern w:val="0"/>
+      <w:sz w:val="22"/>
+      <w:szCs w:val="22"/>
+      <w:lang w:eastAsia="ja-JP"/>
+      <w14:ligatures w14:val="none"/>
+    </w:rPr>
+  </w:style>
+  <w:style w:type="paragraph" w:customStyle="1" w:styleId="63D75C9B7621488E9F8C3C68ACE0A8F32">
+    <w:name w:val="63D75C9B7621488E9F8C3C68ACE0A8F32"/>
+    <w:rsid w:val="000500B1"/>
+    <w:pPr>
+      <w:spacing w:after="120" w:line="288" w:lineRule="auto"/>
+    </w:pPr>
+    <w:rPr>
+      <w:rFonts w:ascii="Barlow" w:eastAsia="Arial" w:hAnsi="Barlow" w:cs="Arial"/>
+      <w:kern w:val="0"/>
+      <w:sz w:val="22"/>
+      <w:szCs w:val="22"/>
+      <w:lang w:eastAsia="ja-JP"/>
+      <w14:ligatures w14:val="none"/>
+    </w:rPr>
+  </w:style>
+  <w:style w:type="paragraph" w:customStyle="1" w:styleId="0A365E14BC864328910AFF34E8A50F7E2">
+    <w:name w:val="0A365E14BC864328910AFF34E8A50F7E2"/>
+    <w:rsid w:val="000500B1"/>
+    <w:pPr>
+      <w:spacing w:after="120" w:line="288" w:lineRule="auto"/>
+    </w:pPr>
+    <w:rPr>
+      <w:rFonts w:ascii="Barlow" w:eastAsia="Arial" w:hAnsi="Barlow" w:cs="Arial"/>
+      <w:kern w:val="0"/>
+      <w:sz w:val="22"/>
+      <w:szCs w:val="22"/>
+      <w:lang w:eastAsia="ja-JP"/>
+      <w14:ligatures w14:val="none"/>
+    </w:rPr>
+  </w:style>
+  <w:style w:type="paragraph" w:customStyle="1" w:styleId="74E6600994AB4463A98322689CE07D872">
+    <w:name w:val="74E6600994AB4463A98322689CE07D872"/>
+    <w:rsid w:val="000500B1"/>
+    <w:pPr>
+      <w:spacing w:after="120" w:line="288" w:lineRule="auto"/>
+    </w:pPr>
+    <w:rPr>
+      <w:rFonts w:ascii="Barlow" w:eastAsia="Arial" w:hAnsi="Barlow" w:cs="Arial"/>
+      <w:kern w:val="0"/>
+      <w:sz w:val="22"/>
+      <w:szCs w:val="22"/>
+      <w:lang w:eastAsia="ja-JP"/>
+      <w14:ligatures w14:val="none"/>
+    </w:rPr>
+  </w:style>
+  <w:style w:type="paragraph" w:customStyle="1" w:styleId="F96E6557418E443AB5F923D6BA73A19D2">
+    <w:name w:val="F96E6557418E443AB5F923D6BA73A19D2"/>
+    <w:rsid w:val="000500B1"/>
+    <w:pPr>
+      <w:spacing w:after="120" w:line="288" w:lineRule="auto"/>
+    </w:pPr>
+    <w:rPr>
+      <w:rFonts w:ascii="Barlow" w:eastAsia="Arial" w:hAnsi="Barlow" w:cs="Arial"/>
+      <w:kern w:val="0"/>
+      <w:sz w:val="22"/>
+      <w:szCs w:val="22"/>
+      <w:lang w:eastAsia="ja-JP"/>
+      <w14:ligatures w14:val="none"/>
+    </w:rPr>
+  </w:style>
+  <w:style w:type="paragraph" w:customStyle="1" w:styleId="2FE6BBC919A34434B662704BE3C8DC422">
+    <w:name w:val="2FE6BBC919A34434B662704BE3C8DC422"/>
+    <w:rsid w:val="000500B1"/>
+    <w:pPr>
+      <w:spacing w:after="120" w:line="288" w:lineRule="auto"/>
+    </w:pPr>
+    <w:rPr>
+      <w:rFonts w:ascii="Barlow" w:eastAsia="Arial" w:hAnsi="Barlow" w:cs="Arial"/>
+      <w:kern w:val="0"/>
+      <w:sz w:val="22"/>
+      <w:szCs w:val="22"/>
+      <w:lang w:eastAsia="ja-JP"/>
+      <w14:ligatures w14:val="none"/>
+    </w:rPr>
+  </w:style>
+  <w:style w:type="paragraph" w:customStyle="1" w:styleId="3C56A7742F144F1D9EF09FB848E507772">
+    <w:name w:val="3C56A7742F144F1D9EF09FB848E507772"/>
+    <w:rsid w:val="000500B1"/>
+    <w:pPr>
+      <w:spacing w:after="120" w:line="288" w:lineRule="auto"/>
+    </w:pPr>
+    <w:rPr>
+      <w:rFonts w:ascii="Barlow" w:eastAsia="Arial" w:hAnsi="Barlow" w:cs="Arial"/>
+      <w:kern w:val="0"/>
+      <w:sz w:val="22"/>
+      <w:szCs w:val="22"/>
+      <w:lang w:eastAsia="ja-JP"/>
+      <w14:ligatures w14:val="none"/>
+    </w:rPr>
+  </w:style>
+  <w:style w:type="paragraph" w:customStyle="1" w:styleId="B89E7BF26058440AB353D3B5CFE58E112">
+    <w:name w:val="B89E7BF26058440AB353D3B5CFE58E112"/>
+    <w:rsid w:val="000500B1"/>
+    <w:pPr>
+      <w:spacing w:line="259" w:lineRule="auto"/>
+    </w:pPr>
+    <w:rPr>
+      <w:rFonts w:ascii="Barlow" w:eastAsiaTheme="minorHAnsi" w:hAnsi="Barlow"/>
+      <w:kern w:val="0"/>
+      <w:sz w:val="22"/>
+      <w:szCs w:val="22"/>
+      <w14:ligatures w14:val="none"/>
+    </w:rPr>
+  </w:style>
+  <w:style w:type="paragraph" w:customStyle="1" w:styleId="6F320A7B9D924FF09E59C61C406186852">
+    <w:name w:val="6F320A7B9D924FF09E59C61C406186852"/>
+    <w:rsid w:val="000500B1"/>
+    <w:pPr>
+      <w:spacing w:line="259" w:lineRule="auto"/>
+    </w:pPr>
+    <w:rPr>
+      <w:rFonts w:ascii="Barlow" w:eastAsiaTheme="minorHAnsi" w:hAnsi="Barlow"/>
+      <w:kern w:val="0"/>
+      <w:sz w:val="22"/>
+      <w:szCs w:val="22"/>
+      <w14:ligatures w14:val="none"/>
+    </w:rPr>
+  </w:style>
+  <w:style w:type="paragraph" w:customStyle="1" w:styleId="485593C5A1634EF4BC8D9F8F9C81A7122">
+    <w:name w:val="485593C5A1634EF4BC8D9F8F9C81A7122"/>
+    <w:rsid w:val="000500B1"/>
+    <w:pPr>
+      <w:spacing w:line="259" w:lineRule="auto"/>
+    </w:pPr>
+    <w:rPr>
+      <w:rFonts w:ascii="Barlow" w:eastAsiaTheme="minorHAnsi" w:hAnsi="Barlow"/>
+      <w:kern w:val="0"/>
+      <w:sz w:val="22"/>
+      <w:szCs w:val="22"/>
+      <w14:ligatures w14:val="none"/>
+    </w:rPr>
+  </w:style>
+  <w:style w:type="paragraph" w:customStyle="1" w:styleId="177B672764B44DCAAEFD08EBDB8292082">
+    <w:name w:val="177B672764B44DCAAEFD08EBDB8292082"/>
+    <w:rsid w:val="000500B1"/>
+    <w:pPr>
+      <w:spacing w:line="259" w:lineRule="auto"/>
+    </w:pPr>
+    <w:rPr>
+      <w:rFonts w:ascii="Barlow" w:eastAsiaTheme="minorHAnsi" w:hAnsi="Barlow"/>
+      <w:kern w:val="0"/>
+      <w:sz w:val="22"/>
+      <w:szCs w:val="22"/>
+      <w14:ligatures w14:val="none"/>
+    </w:rPr>
+  </w:style>
+  <w:style w:type="paragraph" w:customStyle="1" w:styleId="5DF96AF44FE248BDB1C9F9F940153EE02">
+    <w:name w:val="5DF96AF44FE248BDB1C9F9F940153EE02"/>
+    <w:rsid w:val="000500B1"/>
+    <w:pPr>
+      <w:spacing w:line="259" w:lineRule="auto"/>
+    </w:pPr>
+    <w:rPr>
+      <w:rFonts w:ascii="Barlow" w:eastAsiaTheme="minorHAnsi" w:hAnsi="Barlow"/>
+      <w:kern w:val="0"/>
+      <w:sz w:val="22"/>
+      <w:szCs w:val="22"/>
+      <w14:ligatures w14:val="none"/>
+    </w:rPr>
+  </w:style>
+  <w:style w:type="paragraph" w:customStyle="1" w:styleId="DA6CD7D27CDB4B7F8AD2215349D31A3C2">
+    <w:name w:val="DA6CD7D27CDB4B7F8AD2215349D31A3C2"/>
+    <w:rsid w:val="000500B1"/>
+    <w:pPr>
+      <w:spacing w:line="259" w:lineRule="auto"/>
+    </w:pPr>
+    <w:rPr>
+      <w:rFonts w:ascii="Barlow" w:eastAsiaTheme="minorHAnsi" w:hAnsi="Barlow"/>
+      <w:kern w:val="0"/>
+      <w:sz w:val="22"/>
+      <w:szCs w:val="22"/>
+      <w14:ligatures w14:val="none"/>
+    </w:rPr>
+  </w:style>
+  <w:style w:type="paragraph" w:customStyle="1" w:styleId="4526F41040364EBBBE9AE56A49412BAD2">
+    <w:name w:val="4526F41040364EBBBE9AE56A49412BAD2"/>
+    <w:rsid w:val="000500B1"/>
+    <w:pPr>
+      <w:spacing w:line="259" w:lineRule="auto"/>
+    </w:pPr>
+    <w:rPr>
+      <w:rFonts w:ascii="Barlow" w:eastAsiaTheme="minorHAnsi" w:hAnsi="Barlow"/>
+      <w:kern w:val="0"/>
+      <w:sz w:val="22"/>
+      <w:szCs w:val="22"/>
+      <w14:ligatures w14:val="none"/>
+    </w:rPr>
+  </w:style>
+  <w:style w:type="paragraph" w:customStyle="1" w:styleId="EF8BCD384EA24C37BC7A32A63E47E0212">
+    <w:name w:val="EF8BCD384EA24C37BC7A32A63E47E0212"/>
+    <w:rsid w:val="000500B1"/>
+    <w:pPr>
+      <w:spacing w:line="259" w:lineRule="auto"/>
+    </w:pPr>
+    <w:rPr>
+      <w:rFonts w:ascii="Barlow" w:eastAsiaTheme="minorHAnsi" w:hAnsi="Barlow"/>
+      <w:kern w:val="0"/>
+      <w:sz w:val="22"/>
+      <w:szCs w:val="22"/>
+      <w14:ligatures w14:val="none"/>
+    </w:rPr>
+  </w:style>
+  <w:style w:type="paragraph" w:customStyle="1" w:styleId="4A7EA22BA12B43A3A0FDE2392933AEEA2">
+    <w:name w:val="4A7EA22BA12B43A3A0FDE2392933AEEA2"/>
+    <w:rsid w:val="000500B1"/>
+    <w:pPr>
+      <w:spacing w:line="259" w:lineRule="auto"/>
+    </w:pPr>
+    <w:rPr>
+      <w:rFonts w:ascii="Barlow" w:eastAsiaTheme="minorHAnsi" w:hAnsi="Barlow"/>
+      <w:kern w:val="0"/>
+      <w:sz w:val="22"/>
+      <w:szCs w:val="22"/>
+      <w14:ligatures w14:val="none"/>
+    </w:rPr>
+  </w:style>
+  <w:style w:type="paragraph" w:customStyle="1" w:styleId="2F5584A6D47D4D0EB76CE001818F39C82">
+    <w:name w:val="2F5584A6D47D4D0EB76CE001818F39C82"/>
+    <w:rsid w:val="000500B1"/>
+    <w:pPr>
+      <w:numPr>
+        <w:numId w:val="26"/>
+      </w:numPr>
+      <w:tabs>
+        <w:tab w:val="clear" w:pos="360"/>
+      </w:tabs>
+      <w:spacing w:after="0" w:line="259" w:lineRule="auto"/>
+      <w:ind w:left="720" w:hanging="360"/>
+      <w:contextualSpacing/>
+    </w:pPr>
+    <w:rPr>
+      <w:rFonts w:ascii="Barlow" w:eastAsiaTheme="minorHAnsi" w:hAnsi="Barlow"/>
+      <w:kern w:val="0"/>
+      <w:sz w:val="22"/>
+      <w:szCs w:val="22"/>
+      <w:lang w:eastAsia="ja-JP"/>
+      <w14:ligatures w14:val="none"/>
+    </w:rPr>
+  </w:style>
+  <w:style w:type="paragraph" w:customStyle="1" w:styleId="47BE212F73BF42F8A92E6ED0F90E8C6A2">
+    <w:name w:val="47BE212F73BF42F8A92E6ED0F90E8C6A2"/>
+    <w:rsid w:val="000500B1"/>
+    <w:pPr>
+      <w:spacing w:line="259" w:lineRule="auto"/>
+    </w:pPr>
+    <w:rPr>
+      <w:rFonts w:ascii="Barlow" w:eastAsiaTheme="minorHAnsi" w:hAnsi="Barlow"/>
+      <w:kern w:val="0"/>
+      <w:sz w:val="22"/>
+      <w:szCs w:val="22"/>
+      <w14:ligatures w14:val="none"/>
+    </w:rPr>
+  </w:style>
+  <w:style w:type="paragraph" w:customStyle="1" w:styleId="37F1F263B1C54C749A492C6D29F3ECF32">
+    <w:name w:val="37F1F263B1C54C749A492C6D29F3ECF32"/>
+    <w:rsid w:val="000500B1"/>
+    <w:pPr>
+      <w:spacing w:line="259" w:lineRule="auto"/>
+    </w:pPr>
+    <w:rPr>
+      <w:rFonts w:ascii="Barlow" w:eastAsiaTheme="minorHAnsi" w:hAnsi="Barlow"/>
+      <w:kern w:val="0"/>
+      <w:sz w:val="22"/>
+      <w:szCs w:val="22"/>
+      <w14:ligatures w14:val="none"/>
+    </w:rPr>
+  </w:style>
+  <w:style w:type="paragraph" w:customStyle="1" w:styleId="26D9A60E412D46DF8E2E35414526DE342">
+    <w:name w:val="26D9A60E412D46DF8E2E35414526DE342"/>
+    <w:rsid w:val="000500B1"/>
+    <w:pPr>
+      <w:spacing w:before="40" w:after="60" w:line="240" w:lineRule="auto"/>
+    </w:pPr>
+    <w:rPr>
+      <w:rFonts w:ascii="Barlow" w:hAnsi="Barlow"/>
+      <w:kern w:val="0"/>
+      <w:szCs w:val="22"/>
+      <w:lang w:bidi="en-US"/>
+      <w14:ligatures w14:val="none"/>
+    </w:rPr>
+  </w:style>
+  <w:style w:type="paragraph" w:customStyle="1" w:styleId="3CD19D45A94446D58D16680B1E1BF7F12">
+    <w:name w:val="3CD19D45A94446D58D16680B1E1BF7F12"/>
+    <w:rsid w:val="000500B1"/>
+    <w:pPr>
+      <w:spacing w:before="40" w:after="60" w:line="240" w:lineRule="auto"/>
+    </w:pPr>
+    <w:rPr>
+      <w:rFonts w:ascii="Barlow" w:hAnsi="Barlow"/>
+      <w:kern w:val="0"/>
+      <w:szCs w:val="22"/>
+      <w:lang w:bidi="en-US"/>
+      <w14:ligatures w14:val="none"/>
+    </w:rPr>
+  </w:style>
+  <w:style w:type="paragraph" w:customStyle="1" w:styleId="08115E7771A8462CBD8BAEF8036C1CBA2">
+    <w:name w:val="08115E7771A8462CBD8BAEF8036C1CBA2"/>
+    <w:rsid w:val="000500B1"/>
+    <w:pPr>
+      <w:spacing w:before="40" w:after="60" w:line="240" w:lineRule="auto"/>
+    </w:pPr>
+    <w:rPr>
+      <w:rFonts w:ascii="Barlow" w:hAnsi="Barlow"/>
+      <w:kern w:val="0"/>
+      <w:szCs w:val="22"/>
+      <w:lang w:bidi="en-US"/>
+      <w14:ligatures w14:val="none"/>
+    </w:rPr>
+  </w:style>
+  <w:style w:type="paragraph" w:customStyle="1" w:styleId="E579A428686C4BB487ABEFC3E4E8C3692">
+    <w:name w:val="E579A428686C4BB487ABEFC3E4E8C3692"/>
+    <w:rsid w:val="000500B1"/>
+    <w:pPr>
+      <w:tabs>
+        <w:tab w:val="center" w:pos="4680"/>
+        <w:tab w:val="right" w:pos="9360"/>
+      </w:tabs>
+      <w:spacing w:after="0" w:line="240" w:lineRule="auto"/>
+    </w:pPr>
+    <w:rPr>
+      <w:rFonts w:ascii="Barlow" w:eastAsiaTheme="minorHAnsi" w:hAnsi="Barlow"/>
+      <w:kern w:val="0"/>
+      <w:sz w:val="22"/>
+      <w:szCs w:val="22"/>
+      <w14:ligatures w14:val="none"/>
+    </w:rPr>
+  </w:style>
+  <w:style w:type="paragraph" w:customStyle="1" w:styleId="112FB30C1C5F4265B38CAA85851EE1842">
+    <w:name w:val="112FB30C1C5F4265B38CAA85851EE1842"/>
+    <w:rsid w:val="000500B1"/>
+    <w:pPr>
+      <w:tabs>
+        <w:tab w:val="center" w:pos="4680"/>
+        <w:tab w:val="right" w:pos="9360"/>
+      </w:tabs>
+      <w:spacing w:after="0" w:line="240" w:lineRule="auto"/>
+    </w:pPr>
+    <w:rPr>
+      <w:rFonts w:ascii="Barlow" w:eastAsiaTheme="minorHAnsi" w:hAnsi="Barlow"/>
+      <w:kern w:val="0"/>
+      <w:sz w:val="22"/>
+      <w:szCs w:val="22"/>
+      <w14:ligatures w14:val="none"/>
+    </w:rPr>
+  </w:style>
+  <w:style w:type="paragraph" w:customStyle="1" w:styleId="A99F75289C1F4A24B291F1F10FD772722">
+    <w:name w:val="A99F75289C1F4A24B291F1F10FD772722"/>
+    <w:rsid w:val="000500B1"/>
     <w:pPr>
       <w:tabs>
         <w:tab w:val="center" w:pos="4680"/>
@@ -27041,61 +28082,6 @@
 </file>
 
 <file path=customXml/item10.xml><?xml version="1.0" encoding="utf-8"?>
-<?mso-contentType ?>
-<FormTemplates xmlns="http://schemas.microsoft.com/sharepoint/v3/contenttype/forms">
-  <Display>DocumentLibraryForm</Display>
-  <Edit>DocumentLibraryForm</Edit>
-  <New>DocumentLibraryForm</New>
-</FormTemplates>
-</file>
-
-<file path=customXml/item2.xml><?xml version="1.0" encoding="utf-8"?>
-<ECFDocVAR xmlns="ECFDocVAR">
-  <ProjectName>Office 365</ProjectName>
-  <ServiceOwner>Ken Huang</ServiceOwner>
-  <ServiceOwnerTitle>CTO</ServiceOwnerTitle>
-  <CompanyAddress2>New York, NY 10019</CompanyAddress2>
-  <CompanyWebAddress>www.gettr.com</CompanyWebAddress>
-  <Workload>Office 365</Workload>
-  <ProjectStartDate>Project Start Date</ProjectStartDate>
-  <ProjectEndDate>Project End Date</ProjectEndDate>
-  <ProjectTotalCost>$26,700.00</ProjectTotalCost>
-  <ContractStartDate/>
-  <ProjectDurationNumberSpell>five</ProjectDurationNumberSpell>
-  <ProjectDurationNumber>5</ProjectDurationNumber>
-  <ProjectDuration>Week</ProjectDuration>
-  <BillingContact/>
-  <TechnicalContact>Ken Huang</TechnicalContact>
-  <Phase1hours>Phase 1</Phase1hours>
-  <Phase2hours>Phase 2</Phase2hours>
-  <Phase3hours>Phase 3</Phase3hours>
-  <Phase4hours>Phase 4</Phase4hours>
-  <Phase5hours>Phase 5</Phase5hours>
-  <Phase6hours>Phase 6</Phase6hours>
-  <Phase7hours>Phase 7</Phase7hours>
-  <ContractName>Contract Name</ContractName>
-  <ContractStartDate>Contract Start Date</ContractStartDate>
-  <ContractEndDate>Contract End Date</ContractEndDate>
-  <ContractTotalCost>Contract Total Cost</ContractTotalCost>
-  <ContractUserNumberSpell>Contract User Number Spell</ContractUserNumberSpell>
-  <ContractUserNumber>Contract User Number</ContractUserNumber>
-  <ContractMonthlyCost>Contract Monthly Cost</ContractMonthlyCost>
-  <SupportDurationNumberSpell>Support Duration Number Spell</SupportDurationNumberSpell>
-  <SupportDurationNumber>Support Duration Number</SupportDurationNumber>
-  <SupportDuration>Weeks, Months, Quarters, Years</SupportDuration>
-  <AzureService>Azure Service</AzureService>
-</ECFDocVAR>
-</file>
-
-<file path=customXml/item3.xml><?xml version="1.0" encoding="utf-8"?>
-<b:Sources xmlns:b="http://schemas.openxmlformats.org/officeDocument/2006/bibliography" xmlns="http://schemas.openxmlformats.org/officeDocument/2006/bibliography" SelectedStyle="\APASixthEditionOfficeOnline.xsl" StyleName="APA" Version="6"/>
-</file>
-
-<file path=customXml/item4.xml><?xml version="1.0" encoding="utf-8"?>
-<b:Sources xmlns:b="http://schemas.openxmlformats.org/officeDocument/2006/bibliography" xmlns="http://schemas.openxmlformats.org/officeDocument/2006/bibliography" SelectedStyle="\APASixthEditionOfficeOnline.xsl" StyleName="APA" Version="6"/>
-</file>
-
-<file path=customXml/item5.xml><?xml version="1.0" encoding="utf-8"?>
 <ECFDocVAR xmlns="ECFDocVAR">
   <ProjectName>Project Name</ProjectName>
   <ServiceOwner>Service Owner</ServiceOwner>
@@ -27133,51 +28119,7 @@
 </ECFDocVAR>
 </file>
 
-<file path=customXml/item6.xml><?xml version="1.0" encoding="utf-8"?>
-<p:properties xmlns:p="http://schemas.microsoft.com/office/2006/metadata/properties" xmlns:xsi="http://www.w3.org/2001/XMLSchema-instance" xmlns:pc="http://schemas.microsoft.com/office/infopath/2007/PartnerControls">
-  <documentManagement/>
-</p:properties>
-</file>
-
-<file path=customXml/item7.xml><?xml version="1.0" encoding="utf-8"?>
-<ECFDocVAR xmlns="ECFDocVAR">
-  <ProjectName>Project Name</ProjectName>
-  <ServiceOwner>Ken Huang</ServiceOwner>
-  <ServiceOwnerTitle>Service Owner Title</ServiceOwnerTitle>
-  <CompanyAddress2>City State Zip Code</CompanyAddress2>
-  <CompanyWebAddress>Company Web Address</CompanyWebAddress>
-  <Workload>Workload</Workload>
-  <ProjectStartDate>Project Start Date</ProjectStartDate>
-  <ProjectEndDate>Project End Date</ProjectEndDate>
-  <ProjectTotalCost>Project Total Cost</ProjectTotalCost>
-  <ContractStartDate>Contract Start Date</ContractStartDate>
-  <ProjectDurationNumberSpell>Project Duration Number Spell</ProjectDurationNumberSpell>
-  <ProjectDurationNumber>Project Duration Number</ProjectDurationNumber>
-  <ProjectDuration>week</ProjectDuration>
-  <BillingContact> Billing Contact</BillingContact>
-  <TechnicalContact>Technical Contact</TechnicalContact>
-  <Phase1hours>Phase 1</Phase1hours>
-  <Phase2hours>Phase 2</Phase2hours>
-  <Phase3hours>Phase 3</Phase3hours>
-  <Phase4hours>Phase 4</Phase4hours>
-  <Phase5hours>Phase 5</Phase5hours>
-  <Phase6hours>Phase 6</Phase6hours>
-  <Phase7hours>Phase 7</Phase7hours>
-  <ContractName>Contract Name</ContractName>
-  <ContractStartDate>Contract Start Date</ContractStartDate>
-  <ContractEndDate>Contract End Date</ContractEndDate>
-  <ContractTotalCost>Contract Total Cost</ContractTotalCost>
-  <ContractUserNumberSpell>Contract User Number Spell</ContractUserNumberSpell>
-  <ContractUserNumber>Contract User Number</ContractUserNumber>
-  <ContractMonthlyCost>Contract Monthly Cost</ContractMonthlyCost>
-  <SupportDurationNumberSpell>Support Duration Number Spell</SupportDurationNumberSpell>
-  <SupportDurationNumber>Support Duration Number</SupportDurationNumber>
-  <SupportDuration>Days, Weeks, Months, Quarters, Years</SupportDuration>
-  <AzureService>Azure Service</AzureService>
-</ECFDocVAR>
-</file>
-
-<file path=customXml/item8.xml><?xml version="1.0" encoding="utf-8"?>
+<file path=customXml/item2.xml><?xml version="1.0" encoding="utf-8"?>
 <ct:contentTypeSchema xmlns:ct="http://schemas.microsoft.com/office/2006/metadata/contentType" xmlns:ma="http://schemas.microsoft.com/office/2006/metadata/properties/metaAttributes" ct:_="" ma:_="" ma:contentTypeName="Document" ma:contentTypeID="0x010100811E9EE5357C964D835F32F5DCFBD140" ma:contentTypeVersion="13" ma:contentTypeDescription="Create a new document." ma:contentTypeScope="" ma:versionID="c389a6b43ba7ae5de8d24a6e23232d46">
   <xsd:schema xmlns:xsd="http://www.w3.org/2001/XMLSchema" xmlns:xs="http://www.w3.org/2001/XMLSchema" xmlns:p="http://schemas.microsoft.com/office/2006/metadata/properties" xmlns:ns2="6a3af141-eff3-4584-a7d9-dafdc6ebb8b1" xmlns:ns3="53bbabf9-bd0a-4557-b0d0-2ea8acb7bf2f" targetNamespace="http://schemas.microsoft.com/office/2006/metadata/properties" ma:root="true" ma:fieldsID="b5a7183c6e5a299ae26e50b8ddcbc795" ns2:_="" ns3:_="">
     <xsd:import namespace="6a3af141-eff3-4584-a7d9-dafdc6ebb8b1"/>
@@ -27400,6 +28342,105 @@
 </ct:contentTypeSchema>
 </file>
 
+<file path=customXml/item3.xml><?xml version="1.0" encoding="utf-8"?>
+<p:properties xmlns:p="http://schemas.microsoft.com/office/2006/metadata/properties" xmlns:xsi="http://www.w3.org/2001/XMLSchema-instance" xmlns:pc="http://schemas.microsoft.com/office/infopath/2007/PartnerControls">
+  <documentManagement/>
+</p:properties>
+</file>
+
+<file path=customXml/item4.xml><?xml version="1.0" encoding="utf-8"?>
+<b:Sources xmlns:b="http://schemas.openxmlformats.org/officeDocument/2006/bibliography" xmlns="http://schemas.openxmlformats.org/officeDocument/2006/bibliography" SelectedStyle="\APASixthEditionOfficeOnline.xsl" StyleName="APA" Version="6"/>
+</file>
+
+<file path=customXml/item5.xml><?xml version="1.0" encoding="utf-8"?>
+<b:Sources xmlns:b="http://schemas.openxmlformats.org/officeDocument/2006/bibliography" xmlns="http://schemas.openxmlformats.org/officeDocument/2006/bibliography" SelectedStyle="\APASixthEditionOfficeOnline.xsl" StyleName="APA" Version="6"/>
+</file>
+
+<file path=customXml/item6.xml><?xml version="1.0" encoding="utf-8"?>
+<ECFDocVAR xmlns="ECFDocVAR">
+  <ProjectName>Office 365</ProjectName>
+  <ServiceOwner>Ken Huang</ServiceOwner>
+  <ServiceOwnerTitle>CTO</ServiceOwnerTitle>
+  <CompanyAddress2>New York, NY 10019</CompanyAddress2>
+  <CompanyWebAddress>www.gettr.com</CompanyWebAddress>
+  <Workload>Office 365</Workload>
+  <ProjectStartDate>Project Start Date</ProjectStartDate>
+  <ProjectEndDate>Project End Date</ProjectEndDate>
+  <ProjectTotalCost>$26,700.00</ProjectTotalCost>
+  <ContractStartDate/>
+  <ProjectDurationNumberSpell>five</ProjectDurationNumberSpell>
+  <ProjectDurationNumber>5</ProjectDurationNumber>
+  <ProjectDuration>Week</ProjectDuration>
+  <BillingContact/>
+  <TechnicalContact>Ken Huang</TechnicalContact>
+  <Phase1hours>Phase 1</Phase1hours>
+  <Phase2hours>Phase 2</Phase2hours>
+  <Phase3hours>Phase 3</Phase3hours>
+  <Phase4hours>Phase 4</Phase4hours>
+  <Phase5hours>Phase 5</Phase5hours>
+  <Phase6hours>Phase 6</Phase6hours>
+  <Phase7hours>Phase 7</Phase7hours>
+  <ContractName>Contract Name</ContractName>
+  <ContractStartDate>Contract Start Date</ContractStartDate>
+  <ContractEndDate>Contract End Date</ContractEndDate>
+  <ContractTotalCost>Contract Total Cost</ContractTotalCost>
+  <ContractUserNumberSpell>Contract User Number Spell</ContractUserNumberSpell>
+  <ContractUserNumber>Contract User Number</ContractUserNumber>
+  <ContractMonthlyCost>Contract Monthly Cost</ContractMonthlyCost>
+  <SupportDurationNumberSpell>Support Duration Number Spell</SupportDurationNumberSpell>
+  <SupportDurationNumber>Support Duration Number</SupportDurationNumber>
+  <SupportDuration>Weeks, Months, Quarters, Years</SupportDuration>
+  <AzureService>Azure Service</AzureService>
+</ECFDocVAR>
+</file>
+
+<file path=customXml/item7.xml><?xml version="1.0" encoding="utf-8"?>
+<?mso-contentType ?>
+<FormTemplates xmlns="http://schemas.microsoft.com/sharepoint/v3/contenttype/forms">
+  <Display>DocumentLibraryForm</Display>
+  <Edit>DocumentLibraryForm</Edit>
+  <New>DocumentLibraryForm</New>
+</FormTemplates>
+</file>
+
+<file path=customXml/item8.xml><?xml version="1.0" encoding="utf-8"?>
+<ECFDocVAR xmlns="ECFDocVAR">
+  <ProjectName>Project Name</ProjectName>
+  <ServiceOwner>Ken Huang</ServiceOwner>
+  <ServiceOwnerTitle>Service Owner Title</ServiceOwnerTitle>
+  <CompanyAddress2>City State Zip Code</CompanyAddress2>
+  <CompanyWebAddress>Company Web Address</CompanyWebAddress>
+  <Workload>Workload</Workload>
+  <ProjectStartDate>Project Start Date</ProjectStartDate>
+  <ProjectEndDate>Project End Date</ProjectEndDate>
+  <ProjectTotalCost>Project Total Cost</ProjectTotalCost>
+  <ContractStartDate>Contract Start Date</ContractStartDate>
+  <ProjectDurationNumberSpell>Project Duration Number Spell</ProjectDurationNumberSpell>
+  <ProjectDurationNumber>Project Duration Number</ProjectDurationNumber>
+  <ProjectDuration>week</ProjectDuration>
+  <BillingContact> Billing Contact</BillingContact>
+  <TechnicalContact>Technical Contact</TechnicalContact>
+  <Phase1hours>Phase 1</Phase1hours>
+  <Phase2hours>Phase 2</Phase2hours>
+  <Phase3hours>Phase 3</Phase3hours>
+  <Phase4hours>Phase 4</Phase4hours>
+  <Phase5hours>Phase 5</Phase5hours>
+  <Phase6hours>Phase 6</Phase6hours>
+  <Phase7hours>Phase 7</Phase7hours>
+  <ContractName>Contract Name</ContractName>
+  <ContractStartDate>Contract Start Date</ContractStartDate>
+  <ContractEndDate>Contract End Date</ContractEndDate>
+  <ContractTotalCost>Contract Total Cost</ContractTotalCost>
+  <ContractUserNumberSpell>Contract User Number Spell</ContractUserNumberSpell>
+  <ContractUserNumber>Contract User Number</ContractUserNumber>
+  <ContractMonthlyCost>Contract Monthly Cost</ContractMonthlyCost>
+  <SupportDurationNumberSpell>Support Duration Number Spell</SupportDurationNumberSpell>
+  <SupportDurationNumber>Support Duration Number</SupportDurationNumber>
+  <SupportDuration>Days, Weeks, Months, Quarters, Years</SupportDuration>
+  <AzureService>Azure Service</AzureService>
+</ECFDocVAR>
+</file>
+
 <file path=customXml/item9.xml><?xml version="1.0" encoding="utf-8"?>
 <b:Sources xmlns:b="http://schemas.openxmlformats.org/officeDocument/2006/bibliography" xmlns="http://schemas.openxmlformats.org/officeDocument/2006/bibliography" SelectedStyle="\APASixthEditionOfficeOnline.xsl" StyleName="APA" Version="6"/>
 </file>
@@ -27413,38 +28454,6 @@
 </file>
 
 <file path=customXml/itemProps10.xml><?xml version="1.0" encoding="utf-8"?>
-<ds:datastoreItem xmlns:ds="http://schemas.openxmlformats.org/officeDocument/2006/customXml" ds:itemID="{E2AA2446-53E5-40B2-9F8A-FCA267B5BE87}">
-  <ds:schemaRefs>
-    <ds:schemaRef ds:uri="http://schemas.microsoft.com/sharepoint/v3/contenttype/forms"/>
-  </ds:schemaRefs>
-</ds:datastoreItem>
-</file>
-
-<file path=customXml/itemProps2.xml><?xml version="1.0" encoding="utf-8"?>
-<ds:datastoreItem xmlns:ds="http://schemas.openxmlformats.org/officeDocument/2006/customXml" ds:itemID="{5F818AAC-BADB-4E43-8700-CE5566042FC1}">
-  <ds:schemaRefs>
-    <ds:schemaRef ds:uri="ECFDocVAR"/>
-  </ds:schemaRefs>
-</ds:datastoreItem>
-</file>
-
-<file path=customXml/itemProps3.xml><?xml version="1.0" encoding="utf-8"?>
-<ds:datastoreItem xmlns:ds="http://schemas.openxmlformats.org/officeDocument/2006/customXml" ds:itemID="{639CE15D-BA40-4BFA-8BFC-27CE261B720B}">
-  <ds:schemaRefs>
-    <ds:schemaRef ds:uri="http://schemas.openxmlformats.org/officeDocument/2006/bibliography"/>
-  </ds:schemaRefs>
-</ds:datastoreItem>
-</file>
-
-<file path=customXml/itemProps4.xml><?xml version="1.0" encoding="utf-8"?>
-<ds:datastoreItem xmlns:ds="http://schemas.openxmlformats.org/officeDocument/2006/customXml" ds:itemID="{3A8468CF-1AE0-4B9F-928E-A93598E2E9FF}">
-  <ds:schemaRefs>
-    <ds:schemaRef ds:uri="http://schemas.openxmlformats.org/officeDocument/2006/bibliography"/>
-  </ds:schemaRefs>
-</ds:datastoreItem>
-</file>
-
-<file path=customXml/itemProps5.xml><?xml version="1.0" encoding="utf-8"?>
 <ds:datastoreItem xmlns:ds="http://schemas.openxmlformats.org/officeDocument/2006/customXml" ds:itemID="{C2272355-CD1F-41E5-A259-9D4CD4A64F52}">
   <ds:schemaRefs>
     <ds:schemaRef ds:uri="ECFDocVAR"/>
@@ -27452,24 +28461,7 @@
 </ds:datastoreItem>
 </file>
 
-<file path=customXml/itemProps6.xml><?xml version="1.0" encoding="utf-8"?>
-<ds:datastoreItem xmlns:ds="http://schemas.openxmlformats.org/officeDocument/2006/customXml" ds:itemID="{AD145625-E158-48D0-8740-B06DD11E865E}">
-  <ds:schemaRefs>
-    <ds:schemaRef ds:uri="http://schemas.microsoft.com/office/2006/metadata/properties"/>
-    <ds:schemaRef ds:uri="http://schemas.microsoft.com/office/infopath/2007/PartnerControls"/>
-  </ds:schemaRefs>
-</ds:datastoreItem>
-</file>
-
-<file path=customXml/itemProps7.xml><?xml version="1.0" encoding="utf-8"?>
-<ds:datastoreItem xmlns:ds="http://schemas.openxmlformats.org/officeDocument/2006/customXml" ds:itemID="{80C757E2-60B6-41BA-ACC6-9CE839C026BC}">
-  <ds:schemaRefs>
-    <ds:schemaRef ds:uri="ECFDocVAR"/>
-  </ds:schemaRefs>
-</ds:datastoreItem>
-</file>
-
-<file path=customXml/itemProps8.xml><?xml version="1.0" encoding="utf-8"?>
+<file path=customXml/itemProps2.xml><?xml version="1.0" encoding="utf-8"?>
 <ds:datastoreItem xmlns:ds="http://schemas.openxmlformats.org/officeDocument/2006/customXml" ds:itemID="{63B990DA-95D3-4B73-99AA-C0B66EE53529}">
   <ds:schemaRefs>
     <ds:schemaRef ds:uri="http://schemas.microsoft.com/office/2006/metadata/contentType"/>
@@ -27488,10 +28480,59 @@
 </ds:datastoreItem>
 </file>
 
-<file path=customXml/itemProps9.xml><?xml version="1.0" encoding="utf-8"?>
+<file path=customXml/itemProps3.xml><?xml version="1.0" encoding="utf-8"?>
+<ds:datastoreItem xmlns:ds="http://schemas.openxmlformats.org/officeDocument/2006/customXml" ds:itemID="{AD145625-E158-48D0-8740-B06DD11E865E}">
+  <ds:schemaRefs>
+    <ds:schemaRef ds:uri="http://schemas.microsoft.com/office/2006/metadata/properties"/>
+    <ds:schemaRef ds:uri="http://schemas.microsoft.com/office/infopath/2007/PartnerControls"/>
+  </ds:schemaRefs>
+</ds:datastoreItem>
+</file>
+
+<file path=customXml/itemProps4.xml><?xml version="1.0" encoding="utf-8"?>
 <ds:datastoreItem xmlns:ds="http://schemas.openxmlformats.org/officeDocument/2006/customXml" ds:itemID="{39E20E6B-C878-48FD-8019-DB989E786C09}">
   <ds:schemaRefs>
     <ds:schemaRef ds:uri="http://schemas.openxmlformats.org/officeDocument/2006/bibliography"/>
   </ds:schemaRefs>
 </ds:datastoreItem>
+</file>
+
+<file path=customXml/itemProps5.xml><?xml version="1.0" encoding="utf-8"?>
+<ds:datastoreItem xmlns:ds="http://schemas.openxmlformats.org/officeDocument/2006/customXml" ds:itemID="{3A8468CF-1AE0-4B9F-928E-A93598E2E9FF}">
+  <ds:schemaRefs>
+    <ds:schemaRef ds:uri="http://schemas.openxmlformats.org/officeDocument/2006/bibliography"/>
+  </ds:schemaRefs>
+</ds:datastoreItem>
+</file>
+
+<file path=customXml/itemProps6.xml><?xml version="1.0" encoding="utf-8"?>
+<ds:datastoreItem xmlns:ds="http://schemas.openxmlformats.org/officeDocument/2006/customXml" ds:itemID="{5F818AAC-BADB-4E43-8700-CE5566042FC1}">
+  <ds:schemaRefs>
+    <ds:schemaRef ds:uri="ECFDocVAR"/>
+  </ds:schemaRefs>
+</ds:datastoreItem>
+</file>
+
+<file path=customXml/itemProps7.xml><?xml version="1.0" encoding="utf-8"?>
+<ds:datastoreItem xmlns:ds="http://schemas.openxmlformats.org/officeDocument/2006/customXml" ds:itemID="{E2AA2446-53E5-40B2-9F8A-FCA267B5BE87}">
+  <ds:schemaRefs>
+    <ds:schemaRef ds:uri="http://schemas.microsoft.com/sharepoint/v3/contenttype/forms"/>
+  </ds:schemaRefs>
+</ds:datastoreItem>
+</file>
+
+<file path=customXml/itemProps8.xml><?xml version="1.0" encoding="utf-8"?>
+<ds:datastoreItem xmlns:ds="http://schemas.openxmlformats.org/officeDocument/2006/customXml" ds:itemID="{80C757E2-60B6-41BA-ACC6-9CE839C026BC}">
+  <ds:schemaRefs>
+    <ds:schemaRef ds:uri="ECFDocVAR"/>
+  </ds:schemaRefs>
+</ds:datastoreItem>
+</file>
+
+<file path=customXml/itemProps9.xml><?xml version="1.0" encoding="utf-8"?>
+<ds:datastoreItem xmlns:ds="http://schemas.openxmlformats.org/officeDocument/2006/customXml" ds:itemID="{639CE15D-BA40-4BFA-8BFC-27CE261B720B}">
+  <ds:schemaRefs>
+    <ds:schemaRef ds:uri="http://schemas.openxmlformats.org/officeDocument/2006/bibliography"/>
+  </ds:schemaRefs>
+</ds:datastoreItem>
 </file>
</xml_diff>

<commit_message>
updated codebase for dynamically handling openai deployments and fixed date issue in SOW
</commit_message>
<xml_diff>
--- a/template.docx
+++ b/template.docx
@@ -586,62 +586,82 @@
                 <w:pPr>
                   <w:pStyle w:val="TableText"/>
                   <w:rPr>
-                    <w:color w:val="469F45"/>
-                    <w:sz w:val="44"/>
-                    <w:szCs w:val="44"/>
-                  </w:rPr>
-                </w:pPr>
-                <w:r>
-                  <w:rPr>
-                    <w:color w:val="469F45"/>
-                    <w:spacing w:val="15"/>
-                    <w:sz w:val="44"/>
-                    <w:szCs w:val="44"/>
-                  </w:rPr>
-                  <w:lastRenderedPageBreak/>
-                  <w:t>Date</w:t>
-                </w:r>
-                <w:r>
-                  <w:rPr>
                     <w:b/>
                     <w:bCs/>
                     <w:color w:val="469F45"/>
                     <w:sz w:val="44"/>
                     <w:szCs w:val="44"/>
                   </w:rPr>
+                </w:pPr>
+                <w:r>
+                  <w:rPr>
+                    <w:color w:val="469F45"/>
+                    <w:spacing w:val="15"/>
+                    <w:sz w:val="44"/>
+                    <w:szCs w:val="44"/>
+                  </w:rPr>
+                  <w:t>Date</w:t>
+                </w:r>
+                <w:r>
+                  <w:rPr>
+                    <w:b/>
+                    <w:bCs/>
+                    <w:color w:val="469F45"/>
+                    <w:sz w:val="44"/>
+                    <w:szCs w:val="44"/>
+                  </w:rPr>
                   <w:t>:</w:t>
                 </w:r>
               </w:p>
               <w:sdt>
                 <w:sdtPr>
-                  <w:alias w:val="Date"/>
-                  <w:tag w:val="Date"/>
-                  <w:id w:val="-116609019"/>
+                  <w:rPr>
+                    <w:sz w:val="21"/>
+                    <w:szCs w:val="21"/>
+                  </w:rPr>
+                  <w:alias w:val="Date Input"/>
+                  <w:tag w:val="Date Input"/>
+                  <w:id w:val="838965360"/>
                   <w:placeholder>
-                    <w:docPart w:val="8EDC49BCDE584ADFA32112D372748000"/>
+                    <w:docPart w:val="68832013AD314D6285429FB206773AA5"/>
                   </w:placeholder>
                   <w:showingPlcHdr/>
-                  <w:date>
-                    <w:dateFormat w:val="d MMMM yyyy"/>
-                    <w:lid w:val="en-US"/>
-                    <w:storeMappedDataAs w:val="dateTime"/>
-                    <w:calendar w:val="gregorian"/>
-                  </w:date>
                 </w:sdtPr>
                 <w:sdtContent>
                   <w:p>
                     <w:pPr>
                       <w:pStyle w:val="TableText"/>
+                      <w:rPr>
+                        <w:sz w:val="21"/>
+                        <w:szCs w:val="21"/>
+                      </w:rPr>
                     </w:pPr>
                     <w:r>
                       <w:rPr>
                         <w:rStyle w:val="PlaceholderText"/>
                       </w:rPr>
-                      <w:t>Date</w:t>
+                      <w:t>[</w:t>
+                    </w:r>
+                    <w:r>
+                      <w:rPr>
+                        <w:rStyle w:val="PlaceholderText"/>
+                      </w:rPr>
+                      <w:t>Date Input</w:t>
+                    </w:r>
+                    <w:r>
+                      <w:rPr>
+                        <w:rStyle w:val="PlaceholderText"/>
+                      </w:rPr>
+                      <w:t>]</w:t>
                     </w:r>
                   </w:p>
                 </w:sdtContent>
               </w:sdt>
+              <w:p>
+                <w:pPr>
+                  <w:pStyle w:val="TableText"/>
+                </w:pPr>
+              </w:p>
             </w:tc>
           </w:tr>
         </w:tbl>
@@ -660,11 +680,11 @@
             </w:rPr>
           </w:pPr>
           <w:bookmarkStart w:id="0" w:name="_Toc194311649"/>
-          <w:bookmarkStart w:id="1" w:name="_Toc452653072"/>
-          <w:bookmarkStart w:id="2" w:name="_Toc284858154"/>
+          <w:bookmarkStart w:id="1" w:name="_Toc450907614"/>
+          <w:bookmarkStart w:id="2" w:name="_Toc427666383"/>
           <w:bookmarkStart w:id="3" w:name="_Toc295810567"/>
-          <w:bookmarkStart w:id="4" w:name="_Toc427666383"/>
-          <w:bookmarkStart w:id="5" w:name="_Toc450907614"/>
+          <w:bookmarkStart w:id="4" w:name="_Toc284858154"/>
+          <w:bookmarkStart w:id="5" w:name="_Toc452653072"/>
           <w:r>
             <w:lastRenderedPageBreak/>
             <w:t>Point</w:t>
@@ -5790,19 +5810,11 @@
         </w:rPr>
         <w:t xml:space="preserve"> </w:t>
       </w:r>
-      <w:proofErr w:type="spellStart"/>
       <w:r>
         <w:rPr>
           <w:lang w:eastAsia="ja-JP"/>
         </w:rPr>
-        <w:t>to</w:t>
-      </w:r>
-      <w:proofErr w:type="spellEnd"/>
-      <w:r>
-        <w:rPr>
-          <w:lang w:eastAsia="ja-JP"/>
-        </w:rPr>
-        <w:t xml:space="preserve"> </w:t>
+        <w:t xml:space="preserve">to </w:t>
       </w:r>
       <w:sdt>
         <w:sdtPr>
@@ -6159,11 +6171,7 @@
         </w:sdtContent>
       </w:sdt>
       <w:r>
-        <w:t xml:space="preserve"> Services. The </w:t>
-      </w:r>
-      <w:r>
-        <w:lastRenderedPageBreak/>
-        <w:t>nature of these tasks will focus on</w:t>
+        <w:t xml:space="preserve"> Services. The nature of these tasks will focus on</w:t>
       </w:r>
       <w:r>
         <w:t xml:space="preserve"> the objective of providing a secure, reliable, and scalable Microsoft</w:t>
@@ -6234,6 +6242,7 @@
       </w:pPr>
       <w:bookmarkStart w:id="12" w:name="_Toc194311654"/>
       <w:r>
+        <w:lastRenderedPageBreak/>
         <w:t>2.1</w:t>
       </w:r>
       <w:r>
@@ -6632,7 +6641,6 @@
         <w:pStyle w:val="ListParagraph"/>
       </w:pPr>
       <w:r>
-        <w:lastRenderedPageBreak/>
         <w:t xml:space="preserve">Desktop related issues and user data </w:t>
       </w:r>
       <w:r>
@@ -6686,6 +6694,7 @@
       </w:pPr>
       <w:bookmarkStart w:id="21" w:name="_Toc194311660"/>
       <w:r>
+        <w:lastRenderedPageBreak/>
         <w:t>Deliverables &amp; acceptance process</w:t>
       </w:r>
       <w:bookmarkEnd w:id="21"/>
@@ -6956,7 +6965,6 @@
                 <w:b w:val="0"/>
                 <w:bCs/>
               </w:rPr>
-              <w:lastRenderedPageBreak/>
               <w:t>Deliverable</w:t>
             </w:r>
           </w:p>
@@ -7339,6 +7347,7 @@
       </w:pPr>
       <w:bookmarkStart w:id="42" w:name="_Toc194311665"/>
       <w:r>
+        <w:lastRenderedPageBreak/>
         <w:t>3.</w:t>
       </w:r>
       <w:r>
@@ -8112,7 +8121,6 @@
         </w:numPr>
       </w:pPr>
       <w:r>
-        <w:lastRenderedPageBreak/>
         <w:t>Attend status meetings.</w:t>
       </w:r>
     </w:p>
@@ -8286,6 +8294,7 @@
         </w:numPr>
       </w:pPr>
       <w:r>
+        <w:lastRenderedPageBreak/>
         <w:t>Active Directory.</w:t>
       </w:r>
     </w:p>
@@ -8538,7 +8547,6 @@
           <w:rFonts w:cs="Calibri"/>
           <w:color w:val="000000"/>
         </w:rPr>
-        <w:lastRenderedPageBreak/>
         <w:t xml:space="preserve">ECF Data and </w:t>
       </w:r>
       <w:sdt>
@@ -8799,7 +8807,14 @@
             <w:rPr>
               <w:rStyle w:val="PlaceholderText"/>
             </w:rPr>
-            <w:t>Day, Week, Month, Quarter, Year</w:t>
+            <w:t xml:space="preserve">Day, Week, Month, </w:t>
+          </w:r>
+          <w:r>
+            <w:rPr>
+              <w:rStyle w:val="PlaceholderText"/>
+            </w:rPr>
+            <w:lastRenderedPageBreak/>
+            <w:t>Quarter, Year</w:t>
           </w:r>
         </w:sdtContent>
       </w:sdt>
@@ -9249,7 +9264,6 @@
                 <w:color w:val="000000"/>
                 <w:highlight w:val="cyan"/>
               </w:rPr>
-              <w:lastRenderedPageBreak/>
               <w:t xml:space="preserve">Deliverable #2 </w:t>
             </w:r>
             <w:r>
@@ -10081,6 +10095,7 @@
                 <w:bCs/>
                 <w:color w:val="000000"/>
               </w:rPr>
+              <w:lastRenderedPageBreak/>
               <w:t>GRAND TOTAL</w:t>
             </w:r>
           </w:p>
@@ -10458,7 +10473,6 @@
       </w:pPr>
       <w:bookmarkStart w:id="70" w:name="_Toc194311673"/>
       <w:r>
-        <w:lastRenderedPageBreak/>
         <w:t>5.2</w:t>
       </w:r>
       <w:r>
@@ -10627,7 +10641,11 @@
       </w:pPr>
       <w:bookmarkStart w:id="78" w:name="_Hlk136933940"/>
       <w:r>
-        <w:t>If Company postpones Project and or Services less than ten (10) business days prior to the scheduled commencement of Services as specified in the Schedule, Provider may invoice Company for the scheduled time at Provider’s normal hourly rates for each resource that becomes idle. On-site contracts may also have travel costs incurred as a result of the postponement. If Provider is unable to perform part of the Services as scheduled due to a failure by Company to perform its obligations, for such period that provider is prevented from such performance, Provider may invoice Company at Provider’s normal hourly rates for resources that become idle. If Company extends and/or delays project dates, a fee will be incurred via Change Request process</w:t>
+        <w:t xml:space="preserve">If Company postpones Project and or Services less than ten (10) business days prior to the scheduled commencement of Services as specified in the Schedule, Provider may invoice Company for the scheduled time at Provider’s normal hourly rates for each resource that becomes idle. On-site contracts may also have </w:t>
+      </w:r>
+      <w:r>
+        <w:lastRenderedPageBreak/>
+        <w:t>travel costs incurred as a result of the postponement. If Provider is unable to perform part of the Services as scheduled due to a failure by Company to perform its obligations, for such period that provider is prevented from such performance, Provider may invoice Company at Provider’s normal hourly rates for resources that become idle. If Company extends and/or delays project dates, a fee will be incurred via Change Request process</w:t>
       </w:r>
       <w:bookmarkEnd w:id="78"/>
       <w:r>
@@ -10709,11 +10727,7 @@
         <w:t>remotely,</w:t>
       </w:r>
       <w:r>
-        <w:t xml:space="preserve"> if travel is needed all travel expenses to be billed in arrears. In the event site visits are necessary, travel and accommodations will be billed in </w:t>
-      </w:r>
-      <w:r>
-        <w:lastRenderedPageBreak/>
-        <w:t>accordance with Company’s policy and a Change Request must be completed to increase the value of the purchase order</w:t>
+        <w:t xml:space="preserve"> if travel is needed all travel expenses to be billed in arrears. In the event site visits are necessary, travel and accommodations will be billed in accordance with Company’s policy and a Change Request must be completed to increase the value of the purchase order</w:t>
       </w:r>
       <w:bookmarkEnd w:id="81"/>
       <w:r>
@@ -11018,6 +11032,7 @@
       </w:pPr>
       <w:bookmarkStart w:id="86" w:name="_Toc194311681"/>
       <w:r>
+        <w:lastRenderedPageBreak/>
         <w:t>TERMS</w:t>
       </w:r>
       <w:r>
@@ -11161,7 +11176,6 @@
         <w:rPr>
           <w:lang w:eastAsia="ja-JP"/>
         </w:rPr>
-        <w:lastRenderedPageBreak/>
         <w:t>8</w:t>
       </w:r>
       <w:r>
@@ -12129,6 +12143,7 @@
       </w:pPr>
       <w:bookmarkStart w:id="95" w:name="_Toc194311686"/>
       <w:r>
+        <w:lastRenderedPageBreak/>
         <w:t>appendix A: Change Request</w:t>
       </w:r>
       <w:bookmarkEnd w:id="95"/>
@@ -12507,7 +12522,6 @@
                 <w:b w:val="0"/>
                 <w:szCs w:val="18"/>
               </w:rPr>
-              <w:lastRenderedPageBreak/>
               <w:t>Project Title</w:t>
             </w:r>
           </w:p>
@@ -23860,35 +23874,6 @@
     </w:docPart>
     <w:docPart>
       <w:docPartPr>
-        <w:name w:val="8EDC49BCDE584ADFA32112D372748000"/>
-        <w:category>
-          <w:name w:val="General"/>
-          <w:gallery w:val="placeholder"/>
-        </w:category>
-        <w:types>
-          <w:type w:val="bbPlcHdr"/>
-        </w:types>
-        <w:behaviors>
-          <w:behavior w:val="content"/>
-        </w:behaviors>
-        <w:guid w:val="{31C7D9FF-BA0D-4E30-9ABE-BFE74F1D72E2}"/>
-      </w:docPartPr>
-      <w:docPartBody>
-        <w:p>
-          <w:pPr>
-            <w:pStyle w:val="8EDC49BCDE584ADFA32112D372748000"/>
-          </w:pPr>
-          <w:r>
-            <w:rPr>
-              <w:rStyle w:val="PlaceholderText"/>
-            </w:rPr>
-            <w:t>Date</w:t>
-          </w:r>
-        </w:p>
-      </w:docPartBody>
-    </w:docPart>
-    <w:docPart>
-      <w:docPartPr>
         <w:name w:val="A399DB582CDC451686CD4187D0E3745A"/>
         <w:category>
           <w:name w:val="General"/>
@@ -24477,7 +24462,60 @@
             <w:rPr>
               <w:rStyle w:val="PlaceholderText"/>
             </w:rPr>
-            <w:t>[Project Name]</w:t>
+            <w:t>[</w:t>
+          </w:r>
+          <w:r>
+            <w:rPr>
+              <w:rStyle w:val="PlaceholderText"/>
+            </w:rPr>
+            <w:t>WBS_Phase1</w:t>
+          </w:r>
+          <w:r>
+            <w:rPr>
+              <w:rStyle w:val="PlaceholderText"/>
+            </w:rPr>
+            <w:t>]</w:t>
+          </w:r>
+        </w:p>
+      </w:docPartBody>
+    </w:docPart>
+    <w:docPart>
+      <w:docPartPr>
+        <w:name w:val="68832013AD314D6285429FB206773AA5"/>
+        <w:category>
+          <w:name w:val="General"/>
+          <w:gallery w:val="placeholder"/>
+        </w:category>
+        <w:types>
+          <w:type w:val="bbPlcHdr"/>
+        </w:types>
+        <w:behaviors>
+          <w:behavior w:val="content"/>
+        </w:behaviors>
+        <w:guid w:val="{3AEB98AB-5C7B-47A1-A55B-E61F6ED1CC45}"/>
+      </w:docPartPr>
+      <w:docPartBody>
+        <w:p>
+          <w:pPr>
+            <w:pStyle w:val="68832013AD314D6285429FB206773AA51"/>
+          </w:pPr>
+          <w:r>
+            <w:rPr>
+              <w:rStyle w:val="PlaceholderText"/>
+            </w:rPr>
+            <w:t>[</w:t>
+          </w:r>
+          <w:r>
+            <w:rPr>
+              <w:rStyle w:val="PlaceholderText"/>
+            </w:rPr>
+            <w:t>Date Input</w:t>
+          </w:r>
+          <w:r>
+            <w:rPr>
+              <w:rStyle w:val="PlaceholderText"/>
+            </w:rPr>
+            <w:t>]</w:t>
           </w:r>
         </w:p>
       </w:docPartBody>
@@ -24754,6 +24792,119 @@
     </w:lvl>
   </w:abstractNum>
   <w:abstractNum w:abstractNumId="1" w15:restartNumberingAfterBreak="0">
+    <w:nsid w:val="0A8A7690"/>
+    <w:multiLevelType w:val="multilevel"/>
+    <w:tmpl w:val="A7D63522"/>
+    <w:lvl w:ilvl="0">
+      <w:start w:val="1"/>
+      <w:numFmt w:val="decimal"/>
+      <w:lvlText w:val="%1."/>
+      <w:lvlJc w:val="left"/>
+      <w:pPr>
+        <w:tabs>
+          <w:tab w:val="num" w:pos="720"/>
+        </w:tabs>
+        <w:ind w:left="720" w:hanging="720"/>
+      </w:pPr>
+    </w:lvl>
+    <w:lvl w:ilvl="1">
+      <w:start w:val="1"/>
+      <w:numFmt w:val="decimal"/>
+      <w:lvlText w:val="%2."/>
+      <w:lvlJc w:val="left"/>
+      <w:pPr>
+        <w:tabs>
+          <w:tab w:val="num" w:pos="1440"/>
+        </w:tabs>
+        <w:ind w:left="1440" w:hanging="720"/>
+      </w:pPr>
+    </w:lvl>
+    <w:lvl w:ilvl="2">
+      <w:start w:val="1"/>
+      <w:numFmt w:val="decimal"/>
+      <w:lvlText w:val="%3."/>
+      <w:lvlJc w:val="left"/>
+      <w:pPr>
+        <w:tabs>
+          <w:tab w:val="num" w:pos="2160"/>
+        </w:tabs>
+        <w:ind w:left="2160" w:hanging="720"/>
+      </w:pPr>
+    </w:lvl>
+    <w:lvl w:ilvl="3">
+      <w:start w:val="1"/>
+      <w:numFmt w:val="decimal"/>
+      <w:lvlText w:val="%4."/>
+      <w:lvlJc w:val="left"/>
+      <w:pPr>
+        <w:tabs>
+          <w:tab w:val="num" w:pos="2880"/>
+        </w:tabs>
+        <w:ind w:left="2880" w:hanging="720"/>
+      </w:pPr>
+    </w:lvl>
+    <w:lvl w:ilvl="4">
+      <w:start w:val="1"/>
+      <w:numFmt w:val="decimal"/>
+      <w:lvlText w:val="%5."/>
+      <w:lvlJc w:val="left"/>
+      <w:pPr>
+        <w:tabs>
+          <w:tab w:val="num" w:pos="3600"/>
+        </w:tabs>
+        <w:ind w:left="3600" w:hanging="720"/>
+      </w:pPr>
+    </w:lvl>
+    <w:lvl w:ilvl="5">
+      <w:start w:val="1"/>
+      <w:numFmt w:val="decimal"/>
+      <w:lvlText w:val="%6."/>
+      <w:lvlJc w:val="left"/>
+      <w:pPr>
+        <w:tabs>
+          <w:tab w:val="num" w:pos="4320"/>
+        </w:tabs>
+        <w:ind w:left="4320" w:hanging="720"/>
+      </w:pPr>
+    </w:lvl>
+    <w:lvl w:ilvl="6">
+      <w:start w:val="1"/>
+      <w:numFmt w:val="decimal"/>
+      <w:lvlText w:val="%7."/>
+      <w:lvlJc w:val="left"/>
+      <w:pPr>
+        <w:tabs>
+          <w:tab w:val="num" w:pos="5040"/>
+        </w:tabs>
+        <w:ind w:left="5040" w:hanging="720"/>
+      </w:pPr>
+    </w:lvl>
+    <w:lvl w:ilvl="7">
+      <w:start w:val="1"/>
+      <w:numFmt w:val="decimal"/>
+      <w:lvlText w:val="%8."/>
+      <w:lvlJc w:val="left"/>
+      <w:pPr>
+        <w:tabs>
+          <w:tab w:val="num" w:pos="5760"/>
+        </w:tabs>
+        <w:ind w:left="5760" w:hanging="720"/>
+      </w:pPr>
+    </w:lvl>
+    <w:lvl w:ilvl="8">
+      <w:start w:val="1"/>
+      <w:numFmt w:val="decimal"/>
+      <w:lvlText w:val="%9."/>
+      <w:lvlJc w:val="left"/>
+      <w:pPr>
+        <w:tabs>
+          <w:tab w:val="num" w:pos="6480"/>
+        </w:tabs>
+        <w:ind w:left="6480" w:hanging="720"/>
+      </w:pPr>
+    </w:lvl>
+  </w:abstractNum>
+  <w:abstractNum w:abstractNumId="2" w15:restartNumberingAfterBreak="0">
     <w:nsid w:val="0D1A57FB"/>
     <w:multiLevelType w:val="multilevel"/>
     <w:tmpl w:val="23BE8CA8"/>
@@ -24866,7 +25017,7 @@
       </w:pPr>
     </w:lvl>
   </w:abstractNum>
-  <w:abstractNum w:abstractNumId="2" w15:restartNumberingAfterBreak="0">
+  <w:abstractNum w:abstractNumId="3" w15:restartNumberingAfterBreak="0">
     <w:nsid w:val="2B290A77"/>
     <w:multiLevelType w:val="multilevel"/>
     <w:tmpl w:val="4C26E65C"/>
@@ -24979,7 +25130,7 @@
       </w:pPr>
     </w:lvl>
   </w:abstractNum>
-  <w:abstractNum w:abstractNumId="3" w15:restartNumberingAfterBreak="0">
+  <w:abstractNum w:abstractNumId="4" w15:restartNumberingAfterBreak="0">
     <w:nsid w:val="2F1B4E11"/>
     <w:multiLevelType w:val="multilevel"/>
     <w:tmpl w:val="51FCAF24"/>
@@ -25092,7 +25243,7 @@
       </w:pPr>
     </w:lvl>
   </w:abstractNum>
-  <w:abstractNum w:abstractNumId="4" w15:restartNumberingAfterBreak="0">
+  <w:abstractNum w:abstractNumId="5" w15:restartNumberingAfterBreak="0">
     <w:nsid w:val="3B097E5E"/>
     <w:multiLevelType w:val="multilevel"/>
     <w:tmpl w:val="8016655A"/>
@@ -25205,7 +25356,7 @@
       </w:pPr>
     </w:lvl>
   </w:abstractNum>
-  <w:abstractNum w:abstractNumId="5" w15:restartNumberingAfterBreak="0">
+  <w:abstractNum w:abstractNumId="6" w15:restartNumberingAfterBreak="0">
     <w:nsid w:val="430564FD"/>
     <w:multiLevelType w:val="multilevel"/>
     <w:tmpl w:val="01C08636"/>
@@ -25318,7 +25469,573 @@
       </w:pPr>
     </w:lvl>
   </w:abstractNum>
-  <w:abstractNum w:abstractNumId="6" w15:restartNumberingAfterBreak="0">
+  <w:abstractNum w:abstractNumId="7" w15:restartNumberingAfterBreak="0">
+    <w:nsid w:val="50BA43B9"/>
+    <w:multiLevelType w:val="multilevel"/>
+    <w:tmpl w:val="BED0D45E"/>
+    <w:lvl w:ilvl="0">
+      <w:start w:val="1"/>
+      <w:numFmt w:val="decimal"/>
+      <w:pStyle w:val="54EA4787A9BC400CA45F3716C4329902"/>
+      <w:lvlText w:val="%1."/>
+      <w:lvlJc w:val="left"/>
+      <w:pPr>
+        <w:tabs>
+          <w:tab w:val="num" w:pos="720"/>
+        </w:tabs>
+        <w:ind w:left="720" w:hanging="720"/>
+      </w:pPr>
+    </w:lvl>
+    <w:lvl w:ilvl="1">
+      <w:start w:val="1"/>
+      <w:numFmt w:val="decimal"/>
+      <w:lvlText w:val="%2."/>
+      <w:lvlJc w:val="left"/>
+      <w:pPr>
+        <w:tabs>
+          <w:tab w:val="num" w:pos="1440"/>
+        </w:tabs>
+        <w:ind w:left="1440" w:hanging="720"/>
+      </w:pPr>
+    </w:lvl>
+    <w:lvl w:ilvl="2">
+      <w:start w:val="1"/>
+      <w:numFmt w:val="decimal"/>
+      <w:lvlText w:val="%3."/>
+      <w:lvlJc w:val="left"/>
+      <w:pPr>
+        <w:tabs>
+          <w:tab w:val="num" w:pos="2160"/>
+        </w:tabs>
+        <w:ind w:left="2160" w:hanging="720"/>
+      </w:pPr>
+    </w:lvl>
+    <w:lvl w:ilvl="3">
+      <w:start w:val="1"/>
+      <w:numFmt w:val="decimal"/>
+      <w:lvlText w:val="%4."/>
+      <w:lvlJc w:val="left"/>
+      <w:pPr>
+        <w:tabs>
+          <w:tab w:val="num" w:pos="2880"/>
+        </w:tabs>
+        <w:ind w:left="2880" w:hanging="720"/>
+      </w:pPr>
+    </w:lvl>
+    <w:lvl w:ilvl="4">
+      <w:start w:val="1"/>
+      <w:numFmt w:val="decimal"/>
+      <w:lvlText w:val="%5."/>
+      <w:lvlJc w:val="left"/>
+      <w:pPr>
+        <w:tabs>
+          <w:tab w:val="num" w:pos="3600"/>
+        </w:tabs>
+        <w:ind w:left="3600" w:hanging="720"/>
+      </w:pPr>
+    </w:lvl>
+    <w:lvl w:ilvl="5">
+      <w:start w:val="1"/>
+      <w:numFmt w:val="decimal"/>
+      <w:lvlText w:val="%6."/>
+      <w:lvlJc w:val="left"/>
+      <w:pPr>
+        <w:tabs>
+          <w:tab w:val="num" w:pos="4320"/>
+        </w:tabs>
+        <w:ind w:left="4320" w:hanging="720"/>
+      </w:pPr>
+    </w:lvl>
+    <w:lvl w:ilvl="6">
+      <w:start w:val="1"/>
+      <w:numFmt w:val="decimal"/>
+      <w:lvlText w:val="%7."/>
+      <w:lvlJc w:val="left"/>
+      <w:pPr>
+        <w:tabs>
+          <w:tab w:val="num" w:pos="5040"/>
+        </w:tabs>
+        <w:ind w:left="5040" w:hanging="720"/>
+      </w:pPr>
+    </w:lvl>
+    <w:lvl w:ilvl="7">
+      <w:start w:val="1"/>
+      <w:numFmt w:val="decimal"/>
+      <w:lvlText w:val="%8."/>
+      <w:lvlJc w:val="left"/>
+      <w:pPr>
+        <w:tabs>
+          <w:tab w:val="num" w:pos="5760"/>
+        </w:tabs>
+        <w:ind w:left="5760" w:hanging="720"/>
+      </w:pPr>
+    </w:lvl>
+    <w:lvl w:ilvl="8">
+      <w:start w:val="1"/>
+      <w:numFmt w:val="decimal"/>
+      <w:lvlText w:val="%9."/>
+      <w:lvlJc w:val="left"/>
+      <w:pPr>
+        <w:tabs>
+          <w:tab w:val="num" w:pos="6480"/>
+        </w:tabs>
+        <w:ind w:left="6480" w:hanging="720"/>
+      </w:pPr>
+    </w:lvl>
+  </w:abstractNum>
+  <w:abstractNum w:abstractNumId="8" w15:restartNumberingAfterBreak="0">
+    <w:nsid w:val="519D2940"/>
+    <w:multiLevelType w:val="multilevel"/>
+    <w:tmpl w:val="8F9860A6"/>
+    <w:lvl w:ilvl="0">
+      <w:start w:val="1"/>
+      <w:numFmt w:val="decimal"/>
+      <w:lvlText w:val="%1."/>
+      <w:lvlJc w:val="left"/>
+      <w:pPr>
+        <w:tabs>
+          <w:tab w:val="num" w:pos="720"/>
+        </w:tabs>
+        <w:ind w:left="720" w:hanging="720"/>
+      </w:pPr>
+    </w:lvl>
+    <w:lvl w:ilvl="1">
+      <w:start w:val="1"/>
+      <w:numFmt w:val="decimal"/>
+      <w:lvlText w:val="%2."/>
+      <w:lvlJc w:val="left"/>
+      <w:pPr>
+        <w:tabs>
+          <w:tab w:val="num" w:pos="1440"/>
+        </w:tabs>
+        <w:ind w:left="1440" w:hanging="720"/>
+      </w:pPr>
+    </w:lvl>
+    <w:lvl w:ilvl="2">
+      <w:start w:val="1"/>
+      <w:numFmt w:val="decimal"/>
+      <w:lvlText w:val="%3."/>
+      <w:lvlJc w:val="left"/>
+      <w:pPr>
+        <w:tabs>
+          <w:tab w:val="num" w:pos="2160"/>
+        </w:tabs>
+        <w:ind w:left="2160" w:hanging="720"/>
+      </w:pPr>
+    </w:lvl>
+    <w:lvl w:ilvl="3">
+      <w:start w:val="1"/>
+      <w:numFmt w:val="decimal"/>
+      <w:lvlText w:val="%4."/>
+      <w:lvlJc w:val="left"/>
+      <w:pPr>
+        <w:tabs>
+          <w:tab w:val="num" w:pos="2880"/>
+        </w:tabs>
+        <w:ind w:left="2880" w:hanging="720"/>
+      </w:pPr>
+    </w:lvl>
+    <w:lvl w:ilvl="4">
+      <w:start w:val="1"/>
+      <w:numFmt w:val="decimal"/>
+      <w:lvlText w:val="%5."/>
+      <w:lvlJc w:val="left"/>
+      <w:pPr>
+        <w:tabs>
+          <w:tab w:val="num" w:pos="3600"/>
+        </w:tabs>
+        <w:ind w:left="3600" w:hanging="720"/>
+      </w:pPr>
+    </w:lvl>
+    <w:lvl w:ilvl="5">
+      <w:start w:val="1"/>
+      <w:numFmt w:val="decimal"/>
+      <w:lvlText w:val="%6."/>
+      <w:lvlJc w:val="left"/>
+      <w:pPr>
+        <w:tabs>
+          <w:tab w:val="num" w:pos="4320"/>
+        </w:tabs>
+        <w:ind w:left="4320" w:hanging="720"/>
+      </w:pPr>
+    </w:lvl>
+    <w:lvl w:ilvl="6">
+      <w:start w:val="1"/>
+      <w:numFmt w:val="decimal"/>
+      <w:lvlText w:val="%7."/>
+      <w:lvlJc w:val="left"/>
+      <w:pPr>
+        <w:tabs>
+          <w:tab w:val="num" w:pos="5040"/>
+        </w:tabs>
+        <w:ind w:left="5040" w:hanging="720"/>
+      </w:pPr>
+    </w:lvl>
+    <w:lvl w:ilvl="7">
+      <w:start w:val="1"/>
+      <w:numFmt w:val="decimal"/>
+      <w:lvlText w:val="%8."/>
+      <w:lvlJc w:val="left"/>
+      <w:pPr>
+        <w:tabs>
+          <w:tab w:val="num" w:pos="5760"/>
+        </w:tabs>
+        <w:ind w:left="5760" w:hanging="720"/>
+      </w:pPr>
+    </w:lvl>
+    <w:lvl w:ilvl="8">
+      <w:start w:val="1"/>
+      <w:numFmt w:val="decimal"/>
+      <w:lvlText w:val="%9."/>
+      <w:lvlJc w:val="left"/>
+      <w:pPr>
+        <w:tabs>
+          <w:tab w:val="num" w:pos="6480"/>
+        </w:tabs>
+        <w:ind w:left="6480" w:hanging="720"/>
+      </w:pPr>
+    </w:lvl>
+  </w:abstractNum>
+  <w:abstractNum w:abstractNumId="9" w15:restartNumberingAfterBreak="0">
+    <w:nsid w:val="51E45169"/>
+    <w:multiLevelType w:val="multilevel"/>
+    <w:tmpl w:val="D6C49DBE"/>
+    <w:lvl w:ilvl="0">
+      <w:start w:val="1"/>
+      <w:numFmt w:val="decimal"/>
+      <w:lvlText w:val="%1."/>
+      <w:lvlJc w:val="left"/>
+      <w:pPr>
+        <w:tabs>
+          <w:tab w:val="num" w:pos="720"/>
+        </w:tabs>
+        <w:ind w:left="720" w:hanging="720"/>
+      </w:pPr>
+    </w:lvl>
+    <w:lvl w:ilvl="1">
+      <w:start w:val="1"/>
+      <w:numFmt w:val="decimal"/>
+      <w:lvlText w:val="%2."/>
+      <w:lvlJc w:val="left"/>
+      <w:pPr>
+        <w:tabs>
+          <w:tab w:val="num" w:pos="1440"/>
+        </w:tabs>
+        <w:ind w:left="1440" w:hanging="720"/>
+      </w:pPr>
+    </w:lvl>
+    <w:lvl w:ilvl="2">
+      <w:start w:val="1"/>
+      <w:numFmt w:val="decimal"/>
+      <w:lvlText w:val="%3."/>
+      <w:lvlJc w:val="left"/>
+      <w:pPr>
+        <w:tabs>
+          <w:tab w:val="num" w:pos="2160"/>
+        </w:tabs>
+        <w:ind w:left="2160" w:hanging="720"/>
+      </w:pPr>
+    </w:lvl>
+    <w:lvl w:ilvl="3">
+      <w:start w:val="1"/>
+      <w:numFmt w:val="decimal"/>
+      <w:lvlText w:val="%4."/>
+      <w:lvlJc w:val="left"/>
+      <w:pPr>
+        <w:tabs>
+          <w:tab w:val="num" w:pos="2880"/>
+        </w:tabs>
+        <w:ind w:left="2880" w:hanging="720"/>
+      </w:pPr>
+    </w:lvl>
+    <w:lvl w:ilvl="4">
+      <w:start w:val="1"/>
+      <w:numFmt w:val="decimal"/>
+      <w:lvlText w:val="%5."/>
+      <w:lvlJc w:val="left"/>
+      <w:pPr>
+        <w:tabs>
+          <w:tab w:val="num" w:pos="3600"/>
+        </w:tabs>
+        <w:ind w:left="3600" w:hanging="720"/>
+      </w:pPr>
+    </w:lvl>
+    <w:lvl w:ilvl="5">
+      <w:start w:val="1"/>
+      <w:numFmt w:val="decimal"/>
+      <w:lvlText w:val="%6."/>
+      <w:lvlJc w:val="left"/>
+      <w:pPr>
+        <w:tabs>
+          <w:tab w:val="num" w:pos="4320"/>
+        </w:tabs>
+        <w:ind w:left="4320" w:hanging="720"/>
+      </w:pPr>
+    </w:lvl>
+    <w:lvl w:ilvl="6">
+      <w:start w:val="1"/>
+      <w:numFmt w:val="decimal"/>
+      <w:lvlText w:val="%7."/>
+      <w:lvlJc w:val="left"/>
+      <w:pPr>
+        <w:tabs>
+          <w:tab w:val="num" w:pos="5040"/>
+        </w:tabs>
+        <w:ind w:left="5040" w:hanging="720"/>
+      </w:pPr>
+    </w:lvl>
+    <w:lvl w:ilvl="7">
+      <w:start w:val="1"/>
+      <w:numFmt w:val="decimal"/>
+      <w:lvlText w:val="%8."/>
+      <w:lvlJc w:val="left"/>
+      <w:pPr>
+        <w:tabs>
+          <w:tab w:val="num" w:pos="5760"/>
+        </w:tabs>
+        <w:ind w:left="5760" w:hanging="720"/>
+      </w:pPr>
+    </w:lvl>
+    <w:lvl w:ilvl="8">
+      <w:start w:val="1"/>
+      <w:numFmt w:val="decimal"/>
+      <w:lvlText w:val="%9."/>
+      <w:lvlJc w:val="left"/>
+      <w:pPr>
+        <w:tabs>
+          <w:tab w:val="num" w:pos="6480"/>
+        </w:tabs>
+        <w:ind w:left="6480" w:hanging="720"/>
+      </w:pPr>
+    </w:lvl>
+  </w:abstractNum>
+  <w:abstractNum w:abstractNumId="10" w15:restartNumberingAfterBreak="0">
+    <w:nsid w:val="5947536E"/>
+    <w:multiLevelType w:val="multilevel"/>
+    <w:tmpl w:val="CD7239D8"/>
+    <w:lvl w:ilvl="0">
+      <w:start w:val="1"/>
+      <w:numFmt w:val="decimal"/>
+      <w:lvlText w:val="%1."/>
+      <w:lvlJc w:val="left"/>
+      <w:pPr>
+        <w:tabs>
+          <w:tab w:val="num" w:pos="720"/>
+        </w:tabs>
+        <w:ind w:left="720" w:hanging="720"/>
+      </w:pPr>
+    </w:lvl>
+    <w:lvl w:ilvl="1">
+      <w:start w:val="1"/>
+      <w:numFmt w:val="decimal"/>
+      <w:lvlText w:val="%2."/>
+      <w:lvlJc w:val="left"/>
+      <w:pPr>
+        <w:tabs>
+          <w:tab w:val="num" w:pos="1440"/>
+        </w:tabs>
+        <w:ind w:left="1440" w:hanging="720"/>
+      </w:pPr>
+    </w:lvl>
+    <w:lvl w:ilvl="2">
+      <w:start w:val="1"/>
+      <w:numFmt w:val="decimal"/>
+      <w:lvlText w:val="%3."/>
+      <w:lvlJc w:val="left"/>
+      <w:pPr>
+        <w:tabs>
+          <w:tab w:val="num" w:pos="2160"/>
+        </w:tabs>
+        <w:ind w:left="2160" w:hanging="720"/>
+      </w:pPr>
+    </w:lvl>
+    <w:lvl w:ilvl="3">
+      <w:start w:val="1"/>
+      <w:numFmt w:val="decimal"/>
+      <w:lvlText w:val="%4."/>
+      <w:lvlJc w:val="left"/>
+      <w:pPr>
+        <w:tabs>
+          <w:tab w:val="num" w:pos="2880"/>
+        </w:tabs>
+        <w:ind w:left="2880" w:hanging="720"/>
+      </w:pPr>
+    </w:lvl>
+    <w:lvl w:ilvl="4">
+      <w:start w:val="1"/>
+      <w:numFmt w:val="decimal"/>
+      <w:lvlText w:val="%5."/>
+      <w:lvlJc w:val="left"/>
+      <w:pPr>
+        <w:tabs>
+          <w:tab w:val="num" w:pos="3600"/>
+        </w:tabs>
+        <w:ind w:left="3600" w:hanging="720"/>
+      </w:pPr>
+    </w:lvl>
+    <w:lvl w:ilvl="5">
+      <w:start w:val="1"/>
+      <w:numFmt w:val="decimal"/>
+      <w:lvlText w:val="%6."/>
+      <w:lvlJc w:val="left"/>
+      <w:pPr>
+        <w:tabs>
+          <w:tab w:val="num" w:pos="4320"/>
+        </w:tabs>
+        <w:ind w:left="4320" w:hanging="720"/>
+      </w:pPr>
+    </w:lvl>
+    <w:lvl w:ilvl="6">
+      <w:start w:val="1"/>
+      <w:numFmt w:val="decimal"/>
+      <w:lvlText w:val="%7."/>
+      <w:lvlJc w:val="left"/>
+      <w:pPr>
+        <w:tabs>
+          <w:tab w:val="num" w:pos="5040"/>
+        </w:tabs>
+        <w:ind w:left="5040" w:hanging="720"/>
+      </w:pPr>
+    </w:lvl>
+    <w:lvl w:ilvl="7">
+      <w:start w:val="1"/>
+      <w:numFmt w:val="decimal"/>
+      <w:lvlText w:val="%8."/>
+      <w:lvlJc w:val="left"/>
+      <w:pPr>
+        <w:tabs>
+          <w:tab w:val="num" w:pos="5760"/>
+        </w:tabs>
+        <w:ind w:left="5760" w:hanging="720"/>
+      </w:pPr>
+    </w:lvl>
+    <w:lvl w:ilvl="8">
+      <w:start w:val="1"/>
+      <w:numFmt w:val="decimal"/>
+      <w:lvlText w:val="%9."/>
+      <w:lvlJc w:val="left"/>
+      <w:pPr>
+        <w:tabs>
+          <w:tab w:val="num" w:pos="6480"/>
+        </w:tabs>
+        <w:ind w:left="6480" w:hanging="720"/>
+      </w:pPr>
+    </w:lvl>
+  </w:abstractNum>
+  <w:abstractNum w:abstractNumId="11" w15:restartNumberingAfterBreak="0">
+    <w:nsid w:val="5AE60308"/>
+    <w:multiLevelType w:val="multilevel"/>
+    <w:tmpl w:val="CDF6D0CA"/>
+    <w:lvl w:ilvl="0">
+      <w:start w:val="1"/>
+      <w:numFmt w:val="decimal"/>
+      <w:lvlText w:val="%1."/>
+      <w:lvlJc w:val="left"/>
+      <w:pPr>
+        <w:tabs>
+          <w:tab w:val="num" w:pos="720"/>
+        </w:tabs>
+        <w:ind w:left="720" w:hanging="720"/>
+      </w:pPr>
+    </w:lvl>
+    <w:lvl w:ilvl="1">
+      <w:start w:val="1"/>
+      <w:numFmt w:val="decimal"/>
+      <w:lvlText w:val="%2."/>
+      <w:lvlJc w:val="left"/>
+      <w:pPr>
+        <w:tabs>
+          <w:tab w:val="num" w:pos="1440"/>
+        </w:tabs>
+        <w:ind w:left="1440" w:hanging="720"/>
+      </w:pPr>
+    </w:lvl>
+    <w:lvl w:ilvl="2">
+      <w:start w:val="1"/>
+      <w:numFmt w:val="decimal"/>
+      <w:lvlText w:val="%3."/>
+      <w:lvlJc w:val="left"/>
+      <w:pPr>
+        <w:tabs>
+          <w:tab w:val="num" w:pos="2160"/>
+        </w:tabs>
+        <w:ind w:left="2160" w:hanging="720"/>
+      </w:pPr>
+    </w:lvl>
+    <w:lvl w:ilvl="3">
+      <w:start w:val="1"/>
+      <w:numFmt w:val="decimal"/>
+      <w:lvlText w:val="%4."/>
+      <w:lvlJc w:val="left"/>
+      <w:pPr>
+        <w:tabs>
+          <w:tab w:val="num" w:pos="2880"/>
+        </w:tabs>
+        <w:ind w:left="2880" w:hanging="720"/>
+      </w:pPr>
+    </w:lvl>
+    <w:lvl w:ilvl="4">
+      <w:start w:val="1"/>
+      <w:numFmt w:val="decimal"/>
+      <w:lvlText w:val="%5."/>
+      <w:lvlJc w:val="left"/>
+      <w:pPr>
+        <w:tabs>
+          <w:tab w:val="num" w:pos="3600"/>
+        </w:tabs>
+        <w:ind w:left="3600" w:hanging="720"/>
+      </w:pPr>
+    </w:lvl>
+    <w:lvl w:ilvl="5">
+      <w:start w:val="1"/>
+      <w:numFmt w:val="decimal"/>
+      <w:lvlText w:val="%6."/>
+      <w:lvlJc w:val="left"/>
+      <w:pPr>
+        <w:tabs>
+          <w:tab w:val="num" w:pos="4320"/>
+        </w:tabs>
+        <w:ind w:left="4320" w:hanging="720"/>
+      </w:pPr>
+    </w:lvl>
+    <w:lvl w:ilvl="6">
+      <w:start w:val="1"/>
+      <w:numFmt w:val="decimal"/>
+      <w:lvlText w:val="%7."/>
+      <w:lvlJc w:val="left"/>
+      <w:pPr>
+        <w:tabs>
+          <w:tab w:val="num" w:pos="5040"/>
+        </w:tabs>
+        <w:ind w:left="5040" w:hanging="720"/>
+      </w:pPr>
+    </w:lvl>
+    <w:lvl w:ilvl="7">
+      <w:start w:val="1"/>
+      <w:numFmt w:val="decimal"/>
+      <w:lvlText w:val="%8."/>
+      <w:lvlJc w:val="left"/>
+      <w:pPr>
+        <w:tabs>
+          <w:tab w:val="num" w:pos="5760"/>
+        </w:tabs>
+        <w:ind w:left="5760" w:hanging="720"/>
+      </w:pPr>
+    </w:lvl>
+    <w:lvl w:ilvl="8">
+      <w:start w:val="1"/>
+      <w:numFmt w:val="decimal"/>
+      <w:lvlText w:val="%9."/>
+      <w:lvlJc w:val="left"/>
+      <w:pPr>
+        <w:tabs>
+          <w:tab w:val="num" w:pos="6480"/>
+        </w:tabs>
+        <w:ind w:left="6480" w:hanging="720"/>
+      </w:pPr>
+    </w:lvl>
+  </w:abstractNum>
+  <w:abstractNum w:abstractNumId="12" w15:restartNumberingAfterBreak="0">
     <w:nsid w:val="5C96211F"/>
     <w:multiLevelType w:val="multilevel"/>
     <w:tmpl w:val="C2FCB9C2"/>
@@ -25431,26 +26148,276 @@
       </w:pPr>
     </w:lvl>
   </w:abstractNum>
+  <w:abstractNum w:abstractNumId="13" w15:restartNumberingAfterBreak="0">
+    <w:nsid w:val="5DD03BDB"/>
+    <w:multiLevelType w:val="multilevel"/>
+    <w:tmpl w:val="DCC885C2"/>
+    <w:lvl w:ilvl="0">
+      <w:start w:val="1"/>
+      <w:numFmt w:val="decimal"/>
+      <w:lvlText w:val="%1."/>
+      <w:lvlJc w:val="left"/>
+      <w:pPr>
+        <w:tabs>
+          <w:tab w:val="num" w:pos="720"/>
+        </w:tabs>
+        <w:ind w:left="720" w:hanging="720"/>
+      </w:pPr>
+    </w:lvl>
+    <w:lvl w:ilvl="1">
+      <w:start w:val="1"/>
+      <w:numFmt w:val="decimal"/>
+      <w:lvlText w:val="%2."/>
+      <w:lvlJc w:val="left"/>
+      <w:pPr>
+        <w:tabs>
+          <w:tab w:val="num" w:pos="1440"/>
+        </w:tabs>
+        <w:ind w:left="1440" w:hanging="720"/>
+      </w:pPr>
+    </w:lvl>
+    <w:lvl w:ilvl="2">
+      <w:start w:val="1"/>
+      <w:numFmt w:val="decimal"/>
+      <w:lvlText w:val="%3."/>
+      <w:lvlJc w:val="left"/>
+      <w:pPr>
+        <w:tabs>
+          <w:tab w:val="num" w:pos="2160"/>
+        </w:tabs>
+        <w:ind w:left="2160" w:hanging="720"/>
+      </w:pPr>
+    </w:lvl>
+    <w:lvl w:ilvl="3">
+      <w:start w:val="1"/>
+      <w:numFmt w:val="decimal"/>
+      <w:lvlText w:val="%4."/>
+      <w:lvlJc w:val="left"/>
+      <w:pPr>
+        <w:tabs>
+          <w:tab w:val="num" w:pos="2880"/>
+        </w:tabs>
+        <w:ind w:left="2880" w:hanging="720"/>
+      </w:pPr>
+    </w:lvl>
+    <w:lvl w:ilvl="4">
+      <w:start w:val="1"/>
+      <w:numFmt w:val="decimal"/>
+      <w:lvlText w:val="%5."/>
+      <w:lvlJc w:val="left"/>
+      <w:pPr>
+        <w:tabs>
+          <w:tab w:val="num" w:pos="3600"/>
+        </w:tabs>
+        <w:ind w:left="3600" w:hanging="720"/>
+      </w:pPr>
+    </w:lvl>
+    <w:lvl w:ilvl="5">
+      <w:start w:val="1"/>
+      <w:numFmt w:val="decimal"/>
+      <w:lvlText w:val="%6."/>
+      <w:lvlJc w:val="left"/>
+      <w:pPr>
+        <w:tabs>
+          <w:tab w:val="num" w:pos="4320"/>
+        </w:tabs>
+        <w:ind w:left="4320" w:hanging="720"/>
+      </w:pPr>
+    </w:lvl>
+    <w:lvl w:ilvl="6">
+      <w:start w:val="1"/>
+      <w:numFmt w:val="decimal"/>
+      <w:lvlText w:val="%7."/>
+      <w:lvlJc w:val="left"/>
+      <w:pPr>
+        <w:tabs>
+          <w:tab w:val="num" w:pos="5040"/>
+        </w:tabs>
+        <w:ind w:left="5040" w:hanging="720"/>
+      </w:pPr>
+    </w:lvl>
+    <w:lvl w:ilvl="7">
+      <w:start w:val="1"/>
+      <w:numFmt w:val="decimal"/>
+      <w:lvlText w:val="%8."/>
+      <w:lvlJc w:val="left"/>
+      <w:pPr>
+        <w:tabs>
+          <w:tab w:val="num" w:pos="5760"/>
+        </w:tabs>
+        <w:ind w:left="5760" w:hanging="720"/>
+      </w:pPr>
+    </w:lvl>
+    <w:lvl w:ilvl="8">
+      <w:start w:val="1"/>
+      <w:numFmt w:val="decimal"/>
+      <w:lvlText w:val="%9."/>
+      <w:lvlJc w:val="left"/>
+      <w:pPr>
+        <w:tabs>
+          <w:tab w:val="num" w:pos="6480"/>
+        </w:tabs>
+        <w:ind w:left="6480" w:hanging="720"/>
+      </w:pPr>
+    </w:lvl>
+  </w:abstractNum>
+  <w:abstractNum w:abstractNumId="14" w15:restartNumberingAfterBreak="0">
+    <w:nsid w:val="5E8F568A"/>
+    <w:multiLevelType w:val="multilevel"/>
+    <w:tmpl w:val="84BA6D74"/>
+    <w:lvl w:ilvl="0">
+      <w:start w:val="1"/>
+      <w:numFmt w:val="decimal"/>
+      <w:lvlText w:val="%1."/>
+      <w:lvlJc w:val="left"/>
+      <w:pPr>
+        <w:tabs>
+          <w:tab w:val="num" w:pos="720"/>
+        </w:tabs>
+        <w:ind w:left="720" w:hanging="720"/>
+      </w:pPr>
+    </w:lvl>
+    <w:lvl w:ilvl="1">
+      <w:start w:val="1"/>
+      <w:numFmt w:val="decimal"/>
+      <w:lvlText w:val="%2."/>
+      <w:lvlJc w:val="left"/>
+      <w:pPr>
+        <w:tabs>
+          <w:tab w:val="num" w:pos="1440"/>
+        </w:tabs>
+        <w:ind w:left="1440" w:hanging="720"/>
+      </w:pPr>
+    </w:lvl>
+    <w:lvl w:ilvl="2">
+      <w:start w:val="1"/>
+      <w:numFmt w:val="decimal"/>
+      <w:lvlText w:val="%3."/>
+      <w:lvlJc w:val="left"/>
+      <w:pPr>
+        <w:tabs>
+          <w:tab w:val="num" w:pos="2160"/>
+        </w:tabs>
+        <w:ind w:left="2160" w:hanging="720"/>
+      </w:pPr>
+    </w:lvl>
+    <w:lvl w:ilvl="3">
+      <w:start w:val="1"/>
+      <w:numFmt w:val="decimal"/>
+      <w:lvlText w:val="%4."/>
+      <w:lvlJc w:val="left"/>
+      <w:pPr>
+        <w:tabs>
+          <w:tab w:val="num" w:pos="2880"/>
+        </w:tabs>
+        <w:ind w:left="2880" w:hanging="720"/>
+      </w:pPr>
+    </w:lvl>
+    <w:lvl w:ilvl="4">
+      <w:start w:val="1"/>
+      <w:numFmt w:val="decimal"/>
+      <w:lvlText w:val="%5."/>
+      <w:lvlJc w:val="left"/>
+      <w:pPr>
+        <w:tabs>
+          <w:tab w:val="num" w:pos="3600"/>
+        </w:tabs>
+        <w:ind w:left="3600" w:hanging="720"/>
+      </w:pPr>
+    </w:lvl>
+    <w:lvl w:ilvl="5">
+      <w:start w:val="1"/>
+      <w:numFmt w:val="decimal"/>
+      <w:lvlText w:val="%6."/>
+      <w:lvlJc w:val="left"/>
+      <w:pPr>
+        <w:tabs>
+          <w:tab w:val="num" w:pos="4320"/>
+        </w:tabs>
+        <w:ind w:left="4320" w:hanging="720"/>
+      </w:pPr>
+    </w:lvl>
+    <w:lvl w:ilvl="6">
+      <w:start w:val="1"/>
+      <w:numFmt w:val="decimal"/>
+      <w:lvlText w:val="%7."/>
+      <w:lvlJc w:val="left"/>
+      <w:pPr>
+        <w:tabs>
+          <w:tab w:val="num" w:pos="5040"/>
+        </w:tabs>
+        <w:ind w:left="5040" w:hanging="720"/>
+      </w:pPr>
+    </w:lvl>
+    <w:lvl w:ilvl="7">
+      <w:start w:val="1"/>
+      <w:numFmt w:val="decimal"/>
+      <w:lvlText w:val="%8."/>
+      <w:lvlJc w:val="left"/>
+      <w:pPr>
+        <w:tabs>
+          <w:tab w:val="num" w:pos="5760"/>
+        </w:tabs>
+        <w:ind w:left="5760" w:hanging="720"/>
+      </w:pPr>
+    </w:lvl>
+    <w:lvl w:ilvl="8">
+      <w:start w:val="1"/>
+      <w:numFmt w:val="decimal"/>
+      <w:lvlText w:val="%9."/>
+      <w:lvlJc w:val="left"/>
+      <w:pPr>
+        <w:tabs>
+          <w:tab w:val="num" w:pos="6480"/>
+        </w:tabs>
+        <w:ind w:left="6480" w:hanging="720"/>
+      </w:pPr>
+    </w:lvl>
+  </w:abstractNum>
   <w:num w:numId="1" w16cid:durableId="1115976281">
-    <w:abstractNumId w:val="1"/>
+    <w:abstractNumId w:val="2"/>
   </w:num>
   <w:num w:numId="2" w16cid:durableId="847210906">
-    <w:abstractNumId w:val="5"/>
+    <w:abstractNumId w:val="6"/>
   </w:num>
   <w:num w:numId="3" w16cid:durableId="1384713675">
     <w:abstractNumId w:val="0"/>
   </w:num>
   <w:num w:numId="4" w16cid:durableId="1734423347">
+    <w:abstractNumId w:val="5"/>
+  </w:num>
+  <w:num w:numId="5" w16cid:durableId="986206393">
     <w:abstractNumId w:val="4"/>
   </w:num>
-  <w:num w:numId="5" w16cid:durableId="986206393">
+  <w:num w:numId="6" w16cid:durableId="185095067">
     <w:abstractNumId w:val="3"/>
   </w:num>
-  <w:num w:numId="6" w16cid:durableId="185095067">
-    <w:abstractNumId w:val="2"/>
+  <w:num w:numId="7" w16cid:durableId="1611358389">
+    <w:abstractNumId w:val="12"/>
   </w:num>
-  <w:num w:numId="7" w16cid:durableId="1611358389">
-    <w:abstractNumId w:val="6"/>
+  <w:num w:numId="8" w16cid:durableId="710495127">
+    <w:abstractNumId w:val="8"/>
+  </w:num>
+  <w:num w:numId="9" w16cid:durableId="103117621">
+    <w:abstractNumId w:val="13"/>
+  </w:num>
+  <w:num w:numId="10" w16cid:durableId="1116093940">
+    <w:abstractNumId w:val="10"/>
+  </w:num>
+  <w:num w:numId="11" w16cid:durableId="2109764253">
+    <w:abstractNumId w:val="9"/>
+  </w:num>
+  <w:num w:numId="12" w16cid:durableId="826944409">
+    <w:abstractNumId w:val="11"/>
+  </w:num>
+  <w:num w:numId="13" w16cid:durableId="1891383414">
+    <w:abstractNumId w:val="1"/>
+  </w:num>
+  <w:num w:numId="14" w16cid:durableId="760029277">
+    <w:abstractNumId w:val="14"/>
+  </w:num>
+  <w:num w:numId="15" w16cid:durableId="1641687615">
+    <w:abstractNumId w:val="7"/>
   </w:num>
 </w:numbering>
 </file>
@@ -25473,26 +26440,44 @@
     <w:rsidRoot w:val="00943A99"/>
     <w:rsid w:val="00014E42"/>
     <w:rsid w:val="000500B1"/>
+    <w:rsid w:val="000E1FCA"/>
     <w:rsid w:val="000E409D"/>
     <w:rsid w:val="00165342"/>
     <w:rsid w:val="00177BD1"/>
+    <w:rsid w:val="001A3A4A"/>
+    <w:rsid w:val="00222000"/>
     <w:rsid w:val="002C110B"/>
     <w:rsid w:val="002C7DDD"/>
     <w:rsid w:val="003300F8"/>
     <w:rsid w:val="0034467C"/>
     <w:rsid w:val="00353FE8"/>
     <w:rsid w:val="003B3D43"/>
+    <w:rsid w:val="003E503E"/>
     <w:rsid w:val="003F0E6F"/>
+    <w:rsid w:val="003F3680"/>
     <w:rsid w:val="00414A61"/>
+    <w:rsid w:val="004900D2"/>
+    <w:rsid w:val="004D5A31"/>
     <w:rsid w:val="00543BB3"/>
+    <w:rsid w:val="00556190"/>
     <w:rsid w:val="00560842"/>
+    <w:rsid w:val="005A4102"/>
     <w:rsid w:val="005F3003"/>
     <w:rsid w:val="00652E15"/>
     <w:rsid w:val="006B1C87"/>
+    <w:rsid w:val="006C6CFD"/>
+    <w:rsid w:val="006E4D06"/>
     <w:rsid w:val="007019CE"/>
+    <w:rsid w:val="007710F3"/>
     <w:rsid w:val="007C5446"/>
+    <w:rsid w:val="008664C6"/>
     <w:rsid w:val="008976F4"/>
+    <w:rsid w:val="008F2FFC"/>
+    <w:rsid w:val="00910A35"/>
+    <w:rsid w:val="009369D6"/>
     <w:rsid w:val="00943A99"/>
+    <w:rsid w:val="009450DA"/>
+    <w:rsid w:val="00994DCA"/>
     <w:rsid w:val="009A3BB1"/>
     <w:rsid w:val="009A4F87"/>
     <w:rsid w:val="009E1C96"/>
@@ -25502,10 +26487,18 @@
     <w:rsid w:val="00A24987"/>
     <w:rsid w:val="00A5400C"/>
     <w:rsid w:val="00A85DA5"/>
+    <w:rsid w:val="00AA275D"/>
+    <w:rsid w:val="00B63E6C"/>
+    <w:rsid w:val="00C553A2"/>
+    <w:rsid w:val="00D461A4"/>
+    <w:rsid w:val="00D522E1"/>
+    <w:rsid w:val="00DB1412"/>
     <w:rsid w:val="00E042ED"/>
     <w:rsid w:val="00E14DFC"/>
+    <w:rsid w:val="00E654CB"/>
     <w:rsid w:val="00EE07F3"/>
     <w:rsid w:val="00EF2467"/>
+    <w:rsid w:val="00F0569F"/>
     <w:rsid w:val="00FB4311"/>
     <w:rsid w:val="00FE2FA1"/>
     <w:rsid w:val="00FF07F7"/>
@@ -25970,7 +26963,7 @@
     <w:basedOn w:val="DefaultParagraphFont"/>
     <w:uiPriority w:val="99"/>
     <w:unhideWhenUsed/>
-    <w:rsid w:val="000500B1"/>
+    <w:rsid w:val="009369D6"/>
     <w:rPr>
       <w:color w:val="808080"/>
     </w:rPr>
@@ -25981,7 +26974,7 @@
   </w:style>
   <w:style w:type="paragraph" w:customStyle="1" w:styleId="9BB0536195C542CEBD6EB0416E127949">
     <w:name w:val="9BB0536195C542CEBD6EB0416E127949"/>
-    <w:rsid w:val="000500B1"/>
+    <w:rsid w:val="009369D6"/>
     <w:pPr>
       <w:pBdr>
         <w:bottom w:val="single" w:sz="8" w:space="3" w:color="156082" w:themeColor="accent1"/>
@@ -26002,7 +26995,7 @@
   </w:style>
   <w:style w:type="paragraph" w:customStyle="1" w:styleId="BE887EE93959403186593F77834D4A8F">
     <w:name w:val="BE887EE93959403186593F77834D4A8F"/>
-    <w:rsid w:val="000500B1"/>
+    <w:rsid w:val="009369D6"/>
     <w:pPr>
       <w:spacing w:before="40" w:after="60" w:line="240" w:lineRule="auto"/>
     </w:pPr>
@@ -26016,7 +27009,7 @@
   </w:style>
   <w:style w:type="paragraph" w:customStyle="1" w:styleId="5C485C448EB94D4B8FE745C77BF94251">
     <w:name w:val="5C485C448EB94D4B8FE745C77BF94251"/>
-    <w:rsid w:val="000500B1"/>
+    <w:rsid w:val="009369D6"/>
     <w:pPr>
       <w:spacing w:before="40" w:after="60" w:line="240" w:lineRule="auto"/>
     </w:pPr>
@@ -26030,7 +27023,7 @@
   </w:style>
   <w:style w:type="paragraph" w:customStyle="1" w:styleId="EAAD48D2AD434C14BD9540B1E9E46642">
     <w:name w:val="EAAD48D2AD434C14BD9540B1E9E46642"/>
-    <w:rsid w:val="000500B1"/>
+    <w:rsid w:val="009369D6"/>
     <w:pPr>
       <w:spacing w:before="40" w:after="60" w:line="240" w:lineRule="auto"/>
     </w:pPr>
@@ -26044,7 +27037,7 @@
   </w:style>
   <w:style w:type="paragraph" w:customStyle="1" w:styleId="FCCC1966B6CD43B0A7F8CE4D8E1B10E5">
     <w:name w:val="FCCC1966B6CD43B0A7F8CE4D8E1B10E5"/>
-    <w:rsid w:val="000500B1"/>
+    <w:rsid w:val="009369D6"/>
     <w:pPr>
       <w:spacing w:before="40" w:after="60" w:line="240" w:lineRule="auto"/>
     </w:pPr>
@@ -26058,7 +27051,7 @@
   </w:style>
   <w:style w:type="paragraph" w:customStyle="1" w:styleId="BE831E3F80B248EEB2F3188BCE735C7D">
     <w:name w:val="BE831E3F80B248EEB2F3188BCE735C7D"/>
-    <w:rsid w:val="000500B1"/>
+    <w:rsid w:val="009369D6"/>
     <w:pPr>
       <w:spacing w:before="40" w:after="60" w:line="240" w:lineRule="auto"/>
     </w:pPr>
@@ -26072,7 +27065,7 @@
   </w:style>
   <w:style w:type="paragraph" w:customStyle="1" w:styleId="130A2A4FA78D448C9DAAEC773E722D11">
     <w:name w:val="130A2A4FA78D448C9DAAEC773E722D11"/>
-    <w:rsid w:val="000500B1"/>
+    <w:rsid w:val="009369D6"/>
     <w:pPr>
       <w:spacing w:before="40" w:after="60" w:line="240" w:lineRule="auto"/>
     </w:pPr>
@@ -26086,7 +27079,7 @@
   </w:style>
   <w:style w:type="paragraph" w:customStyle="1" w:styleId="35226834B2BB4853A40B9654FF9BBC43">
     <w:name w:val="35226834B2BB4853A40B9654FF9BBC43"/>
-    <w:rsid w:val="000500B1"/>
+    <w:rsid w:val="009369D6"/>
     <w:pPr>
       <w:spacing w:before="40" w:after="60" w:line="240" w:lineRule="auto"/>
     </w:pPr>
@@ -26100,7 +27093,7 @@
   </w:style>
   <w:style w:type="paragraph" w:customStyle="1" w:styleId="C348C5938BF44AB883F43DCB95181344">
     <w:name w:val="C348C5938BF44AB883F43DCB95181344"/>
-    <w:rsid w:val="000500B1"/>
+    <w:rsid w:val="009369D6"/>
     <w:pPr>
       <w:spacing w:before="40" w:after="60" w:line="240" w:lineRule="auto"/>
     </w:pPr>
@@ -26112,9 +27105,9 @@
       <w14:ligatures w14:val="none"/>
     </w:rPr>
   </w:style>
-  <w:style w:type="paragraph" w:customStyle="1" w:styleId="8EDC49BCDE584ADFA32112D372748000">
-    <w:name w:val="8EDC49BCDE584ADFA32112D372748000"/>
-    <w:rsid w:val="000500B1"/>
+  <w:style w:type="paragraph" w:customStyle="1" w:styleId="68832013AD314D6285429FB206773AA51">
+    <w:name w:val="68832013AD314D6285429FB206773AA51"/>
+    <w:rsid w:val="009369D6"/>
     <w:pPr>
       <w:spacing w:before="40" w:after="60" w:line="240" w:lineRule="auto"/>
     </w:pPr>
@@ -26128,7 +27121,7 @@
   </w:style>
   <w:style w:type="paragraph" w:customStyle="1" w:styleId="B85813B05CF742C08B2C3F65E9EC4BE3">
     <w:name w:val="B85813B05CF742C08B2C3F65E9EC4BE3"/>
-    <w:rsid w:val="000500B1"/>
+    <w:rsid w:val="009369D6"/>
     <w:pPr>
       <w:spacing w:line="259" w:lineRule="auto"/>
     </w:pPr>
@@ -26142,7 +27135,7 @@
   </w:style>
   <w:style w:type="paragraph" w:customStyle="1" w:styleId="A399DB582CDC451686CD4187D0E3745A">
     <w:name w:val="A399DB582CDC451686CD4187D0E3745A"/>
-    <w:rsid w:val="000500B1"/>
+    <w:rsid w:val="009369D6"/>
     <w:pPr>
       <w:spacing w:line="259" w:lineRule="auto"/>
     </w:pPr>
@@ -26156,7 +27149,7 @@
   </w:style>
   <w:style w:type="paragraph" w:customStyle="1" w:styleId="DFFF9E8D17644907AF3F9C6A7A0B3567">
     <w:name w:val="DFFF9E8D17644907AF3F9C6A7A0B3567"/>
-    <w:rsid w:val="000500B1"/>
+    <w:rsid w:val="009369D6"/>
     <w:pPr>
       <w:spacing w:line="259" w:lineRule="auto"/>
     </w:pPr>
@@ -26170,7 +27163,7 @@
   </w:style>
   <w:style w:type="paragraph" w:customStyle="1" w:styleId="84CD9787E1724F79ACEA4EEF76319C55">
     <w:name w:val="84CD9787E1724F79ACEA4EEF76319C55"/>
-    <w:rsid w:val="000500B1"/>
+    <w:rsid w:val="009369D6"/>
     <w:pPr>
       <w:spacing w:before="40" w:after="60" w:line="240" w:lineRule="auto"/>
     </w:pPr>
@@ -26184,7 +27177,7 @@
   </w:style>
   <w:style w:type="paragraph" w:customStyle="1" w:styleId="5E18A2F6F37E43139B9D57FDDECF502D">
     <w:name w:val="5E18A2F6F37E43139B9D57FDDECF502D"/>
-    <w:rsid w:val="000500B1"/>
+    <w:rsid w:val="009369D6"/>
     <w:pPr>
       <w:spacing w:line="259" w:lineRule="auto"/>
     </w:pPr>
@@ -26198,7 +27191,7 @@
   </w:style>
   <w:style w:type="paragraph" w:customStyle="1" w:styleId="AC7CCD1797ED495593F2DFFA55408D3E">
     <w:name w:val="AC7CCD1797ED495593F2DFFA55408D3E"/>
-    <w:rsid w:val="000500B1"/>
+    <w:rsid w:val="009369D6"/>
     <w:pPr>
       <w:spacing w:line="259" w:lineRule="auto"/>
     </w:pPr>
@@ -26212,7 +27205,7 @@
   </w:style>
   <w:style w:type="paragraph" w:customStyle="1" w:styleId="CCB1CF824B75448C93D75A13DBA02F2F">
     <w:name w:val="CCB1CF824B75448C93D75A13DBA02F2F"/>
-    <w:rsid w:val="000500B1"/>
+    <w:rsid w:val="009369D6"/>
     <w:pPr>
       <w:spacing w:line="259" w:lineRule="auto"/>
     </w:pPr>
@@ -26226,7 +27219,7 @@
   </w:style>
   <w:style w:type="paragraph" w:customStyle="1" w:styleId="838935CA102F4CC69C9B5F8FD199E66A">
     <w:name w:val="838935CA102F4CC69C9B5F8FD199E66A"/>
-    <w:rsid w:val="000500B1"/>
+    <w:rsid w:val="009369D6"/>
     <w:pPr>
       <w:spacing w:line="259" w:lineRule="auto"/>
     </w:pPr>
@@ -26240,7 +27233,7 @@
   </w:style>
   <w:style w:type="paragraph" w:customStyle="1" w:styleId="50CAF4399DA94F299438BDDB84C50E14">
     <w:name w:val="50CAF4399DA94F299438BDDB84C50E14"/>
-    <w:rsid w:val="000500B1"/>
+    <w:rsid w:val="009369D6"/>
     <w:pPr>
       <w:spacing w:line="259" w:lineRule="auto"/>
     </w:pPr>
@@ -26254,7 +27247,7 @@
   </w:style>
   <w:style w:type="paragraph" w:customStyle="1" w:styleId="6351A2C5E7764513A33024CA79730375">
     <w:name w:val="6351A2C5E7764513A33024CA79730375"/>
-    <w:rsid w:val="000500B1"/>
+    <w:rsid w:val="009369D6"/>
     <w:pPr>
       <w:spacing w:line="259" w:lineRule="auto"/>
     </w:pPr>
@@ -26268,7 +27261,7 @@
   </w:style>
   <w:style w:type="paragraph" w:customStyle="1" w:styleId="89883265E2E14F9697DB18810384D943">
     <w:name w:val="89883265E2E14F9697DB18810384D943"/>
-    <w:rsid w:val="000500B1"/>
+    <w:rsid w:val="009369D6"/>
     <w:pPr>
       <w:spacing w:line="259" w:lineRule="auto"/>
     </w:pPr>
@@ -26282,7 +27275,7 @@
   </w:style>
   <w:style w:type="paragraph" w:customStyle="1" w:styleId="92D31C19B0794ED989233E19F31ECE66">
     <w:name w:val="92D31C19B0794ED989233E19F31ECE66"/>
-    <w:rsid w:val="000500B1"/>
+    <w:rsid w:val="009369D6"/>
     <w:pPr>
       <w:spacing w:line="259" w:lineRule="auto"/>
     </w:pPr>
@@ -26296,7 +27289,7 @@
   </w:style>
   <w:style w:type="paragraph" w:customStyle="1" w:styleId="4E1C8519416F4D139C03C7EC5E138F83">
     <w:name w:val="4E1C8519416F4D139C03C7EC5E138F83"/>
-    <w:rsid w:val="000500B1"/>
+    <w:rsid w:val="009369D6"/>
     <w:pPr>
       <w:spacing w:line="259" w:lineRule="auto"/>
     </w:pPr>
@@ -26310,7 +27303,7 @@
   </w:style>
   <w:style w:type="paragraph" w:customStyle="1" w:styleId="AF18CCC6E5E3444E99B6C8CF61E1739D">
     <w:name w:val="AF18CCC6E5E3444E99B6C8CF61E1739D"/>
-    <w:rsid w:val="000500B1"/>
+    <w:rsid w:val="009369D6"/>
     <w:pPr>
       <w:spacing w:line="259" w:lineRule="auto"/>
     </w:pPr>
@@ -26324,7 +27317,7 @@
   </w:style>
   <w:style w:type="paragraph" w:customStyle="1" w:styleId="F8C85013B6AF4E2083A312F4F0246D90">
     <w:name w:val="F8C85013B6AF4E2083A312F4F0246D90"/>
-    <w:rsid w:val="000500B1"/>
+    <w:rsid w:val="009369D6"/>
     <w:pPr>
       <w:spacing w:line="259" w:lineRule="auto"/>
     </w:pPr>
@@ -26338,7 +27331,7 @@
   </w:style>
   <w:style w:type="paragraph" w:customStyle="1" w:styleId="5D577DA2423549AB93BA048F44EF0F1E">
     <w:name w:val="5D577DA2423549AB93BA048F44EF0F1E"/>
-    <w:rsid w:val="000500B1"/>
+    <w:rsid w:val="009369D6"/>
     <w:pPr>
       <w:spacing w:after="120" w:line="288" w:lineRule="auto"/>
     </w:pPr>
@@ -26353,7 +27346,7 @@
   </w:style>
   <w:style w:type="paragraph" w:customStyle="1" w:styleId="0108FCCF5D234D1FB9FE6BA2EC5D9D83">
     <w:name w:val="0108FCCF5D234D1FB9FE6BA2EC5D9D83"/>
-    <w:rsid w:val="000500B1"/>
+    <w:rsid w:val="009369D6"/>
     <w:pPr>
       <w:spacing w:after="120" w:line="288" w:lineRule="auto"/>
     </w:pPr>
@@ -26368,7 +27361,7 @@
   </w:style>
   <w:style w:type="paragraph" w:customStyle="1" w:styleId="D5887E9345FD4249A4228D4826E5E53B">
     <w:name w:val="D5887E9345FD4249A4228D4826E5E53B"/>
-    <w:rsid w:val="000500B1"/>
+    <w:rsid w:val="009369D6"/>
     <w:pPr>
       <w:spacing w:after="120" w:line="288" w:lineRule="auto"/>
     </w:pPr>
@@ -26383,7 +27376,7 @@
   </w:style>
   <w:style w:type="paragraph" w:customStyle="1" w:styleId="6FCFB35AFD7F432A9E639C39BBB6751B">
     <w:name w:val="6FCFB35AFD7F432A9E639C39BBB6751B"/>
-    <w:rsid w:val="000500B1"/>
+    <w:rsid w:val="009369D6"/>
     <w:pPr>
       <w:spacing w:after="120" w:line="288" w:lineRule="auto"/>
     </w:pPr>
@@ -26398,16 +27391,13 @@
   </w:style>
   <w:style w:type="paragraph" w:customStyle="1" w:styleId="54EA4787A9BC400CA45F3716C4329902">
     <w:name w:val="54EA4787A9BC400CA45F3716C4329902"/>
-    <w:rsid w:val="000500B1"/>
+    <w:rsid w:val="009369D6"/>
     <w:pPr>
       <w:numPr>
-        <w:numId w:val="26"/>
+        <w:numId w:val="15"/>
       </w:numPr>
-      <w:tabs>
-        <w:tab w:val="clear" w:pos="360"/>
-      </w:tabs>
       <w:spacing w:after="0" w:line="259" w:lineRule="auto"/>
-      <w:ind w:left="720" w:hanging="360"/>
+      <w:ind w:hanging="360"/>
       <w:contextualSpacing/>
     </w:pPr>
     <w:rPr>
@@ -26419,9 +27409,9 @@
       <w14:ligatures w14:val="none"/>
     </w:rPr>
   </w:style>
-  <w:style w:type="paragraph" w:customStyle="1" w:styleId="F4FCFB16954544B89249D0DB67760AD7">
-    <w:name w:val="F4FCFB16954544B89249D0DB67760AD7"/>
-    <w:rsid w:val="000500B1"/>
+  <w:style w:type="paragraph" w:customStyle="1" w:styleId="E629AEB30CF242A49D074BFFA911BF7C">
+    <w:name w:val="E629AEB30CF242A49D074BFFA911BF7C"/>
+    <w:rsid w:val="009369D6"/>
     <w:pPr>
       <w:spacing w:after="120" w:line="288" w:lineRule="auto"/>
     </w:pPr>
@@ -26436,7 +27426,7 @@
   </w:style>
   <w:style w:type="paragraph" w:customStyle="1" w:styleId="24038DB89BB7471493403CADDEE26C94">
     <w:name w:val="24038DB89BB7471493403CADDEE26C94"/>
-    <w:rsid w:val="000500B1"/>
+    <w:rsid w:val="009369D6"/>
     <w:pPr>
       <w:spacing w:after="120" w:line="288" w:lineRule="auto"/>
     </w:pPr>
@@ -26451,7 +27441,7 @@
   </w:style>
   <w:style w:type="paragraph" w:customStyle="1" w:styleId="41E4717D712246939C71BE95D9C48D27">
     <w:name w:val="41E4717D712246939C71BE95D9C48D27"/>
-    <w:rsid w:val="000500B1"/>
+    <w:rsid w:val="009369D6"/>
     <w:pPr>
       <w:spacing w:after="120" w:line="288" w:lineRule="auto"/>
     </w:pPr>
@@ -26466,7 +27456,7 @@
   </w:style>
   <w:style w:type="paragraph" w:customStyle="1" w:styleId="6671C081CF894E1A963F4942BDF3658C">
     <w:name w:val="6671C081CF894E1A963F4942BDF3658C"/>
-    <w:rsid w:val="000500B1"/>
+    <w:rsid w:val="009369D6"/>
     <w:pPr>
       <w:spacing w:after="120" w:line="288" w:lineRule="auto"/>
     </w:pPr>
@@ -26481,7 +27471,7 @@
   </w:style>
   <w:style w:type="paragraph" w:customStyle="1" w:styleId="62149423EF294F48A1667F9BDE35E096">
     <w:name w:val="62149423EF294F48A1667F9BDE35E096"/>
-    <w:rsid w:val="000500B1"/>
+    <w:rsid w:val="009369D6"/>
     <w:pPr>
       <w:spacing w:line="259" w:lineRule="auto"/>
     </w:pPr>
@@ -26495,7 +27485,7 @@
   </w:style>
   <w:style w:type="paragraph" w:customStyle="1" w:styleId="1B41D9AB780B41CDB43AD5BB264AAEB6">
     <w:name w:val="1B41D9AB780B41CDB43AD5BB264AAEB6"/>
-    <w:rsid w:val="000500B1"/>
+    <w:rsid w:val="009369D6"/>
     <w:pPr>
       <w:spacing w:line="259" w:lineRule="auto"/>
     </w:pPr>
@@ -26509,7 +27499,7 @@
   </w:style>
   <w:style w:type="paragraph" w:customStyle="1" w:styleId="1C5574BB2F2542DEA9917C28ADA64270">
     <w:name w:val="1C5574BB2F2542DEA9917C28ADA64270"/>
-    <w:rsid w:val="000500B1"/>
+    <w:rsid w:val="009369D6"/>
     <w:pPr>
       <w:spacing w:after="120" w:line="288" w:lineRule="auto"/>
     </w:pPr>
@@ -26524,7 +27514,7 @@
   </w:style>
   <w:style w:type="paragraph" w:customStyle="1" w:styleId="63D75C9B7621488E9F8C3C68ACE0A8F3">
     <w:name w:val="63D75C9B7621488E9F8C3C68ACE0A8F3"/>
-    <w:rsid w:val="000500B1"/>
+    <w:rsid w:val="009369D6"/>
     <w:pPr>
       <w:spacing w:after="120" w:line="288" w:lineRule="auto"/>
     </w:pPr>
@@ -26539,7 +27529,7 @@
   </w:style>
   <w:style w:type="paragraph" w:customStyle="1" w:styleId="0A365E14BC864328910AFF34E8A50F7E">
     <w:name w:val="0A365E14BC864328910AFF34E8A50F7E"/>
-    <w:rsid w:val="000500B1"/>
+    <w:rsid w:val="009369D6"/>
     <w:pPr>
       <w:spacing w:after="120" w:line="288" w:lineRule="auto"/>
     </w:pPr>
@@ -26554,7 +27544,7 @@
   </w:style>
   <w:style w:type="paragraph" w:customStyle="1" w:styleId="74E6600994AB4463A98322689CE07D87">
     <w:name w:val="74E6600994AB4463A98322689CE07D87"/>
-    <w:rsid w:val="000500B1"/>
+    <w:rsid w:val="009369D6"/>
     <w:pPr>
       <w:spacing w:after="120" w:line="288" w:lineRule="auto"/>
     </w:pPr>
@@ -26569,7 +27559,7 @@
   </w:style>
   <w:style w:type="paragraph" w:customStyle="1" w:styleId="F96E6557418E443AB5F923D6BA73A19D">
     <w:name w:val="F96E6557418E443AB5F923D6BA73A19D"/>
-    <w:rsid w:val="000500B1"/>
+    <w:rsid w:val="009369D6"/>
     <w:pPr>
       <w:spacing w:after="120" w:line="288" w:lineRule="auto"/>
     </w:pPr>
@@ -26584,7 +27574,7 @@
   </w:style>
   <w:style w:type="paragraph" w:customStyle="1" w:styleId="2FE6BBC919A34434B662704BE3C8DC42">
     <w:name w:val="2FE6BBC919A34434B662704BE3C8DC42"/>
-    <w:rsid w:val="000500B1"/>
+    <w:rsid w:val="009369D6"/>
     <w:pPr>
       <w:spacing w:after="120" w:line="288" w:lineRule="auto"/>
     </w:pPr>
@@ -26599,7 +27589,7 @@
   </w:style>
   <w:style w:type="paragraph" w:customStyle="1" w:styleId="3C56A7742F144F1D9EF09FB848E50777">
     <w:name w:val="3C56A7742F144F1D9EF09FB848E50777"/>
-    <w:rsid w:val="000500B1"/>
+    <w:rsid w:val="009369D6"/>
     <w:pPr>
       <w:spacing w:after="120" w:line="288" w:lineRule="auto"/>
     </w:pPr>
@@ -26614,7 +27604,7 @@
   </w:style>
   <w:style w:type="paragraph" w:customStyle="1" w:styleId="B89E7BF26058440AB353D3B5CFE58E11">
     <w:name w:val="B89E7BF26058440AB353D3B5CFE58E11"/>
-    <w:rsid w:val="000500B1"/>
+    <w:rsid w:val="009369D6"/>
     <w:pPr>
       <w:spacing w:line="259" w:lineRule="auto"/>
     </w:pPr>
@@ -26628,7 +27618,7 @@
   </w:style>
   <w:style w:type="paragraph" w:customStyle="1" w:styleId="6F320A7B9D924FF09E59C61C40618685">
     <w:name w:val="6F320A7B9D924FF09E59C61C40618685"/>
-    <w:rsid w:val="000500B1"/>
+    <w:rsid w:val="009369D6"/>
     <w:pPr>
       <w:spacing w:line="259" w:lineRule="auto"/>
     </w:pPr>
@@ -26642,7 +27632,7 @@
   </w:style>
   <w:style w:type="paragraph" w:customStyle="1" w:styleId="485593C5A1634EF4BC8D9F8F9C81A712">
     <w:name w:val="485593C5A1634EF4BC8D9F8F9C81A712"/>
-    <w:rsid w:val="000500B1"/>
+    <w:rsid w:val="009369D6"/>
     <w:pPr>
       <w:spacing w:line="259" w:lineRule="auto"/>
     </w:pPr>
@@ -26656,7 +27646,7 @@
   </w:style>
   <w:style w:type="paragraph" w:customStyle="1" w:styleId="177B672764B44DCAAEFD08EBDB829208">
     <w:name w:val="177B672764B44DCAAEFD08EBDB829208"/>
-    <w:rsid w:val="000500B1"/>
+    <w:rsid w:val="009369D6"/>
     <w:pPr>
       <w:spacing w:line="259" w:lineRule="auto"/>
     </w:pPr>
@@ -26670,7 +27660,7 @@
   </w:style>
   <w:style w:type="paragraph" w:customStyle="1" w:styleId="5DF96AF44FE248BDB1C9F9F940153EE0">
     <w:name w:val="5DF96AF44FE248BDB1C9F9F940153EE0"/>
-    <w:rsid w:val="000500B1"/>
+    <w:rsid w:val="009369D6"/>
     <w:pPr>
       <w:spacing w:line="259" w:lineRule="auto"/>
     </w:pPr>
@@ -26684,7 +27674,7 @@
   </w:style>
   <w:style w:type="paragraph" w:customStyle="1" w:styleId="DA6CD7D27CDB4B7F8AD2215349D31A3C">
     <w:name w:val="DA6CD7D27CDB4B7F8AD2215349D31A3C"/>
-    <w:rsid w:val="000500B1"/>
+    <w:rsid w:val="009369D6"/>
     <w:pPr>
       <w:spacing w:line="259" w:lineRule="auto"/>
     </w:pPr>
@@ -26698,7 +27688,7 @@
   </w:style>
   <w:style w:type="paragraph" w:customStyle="1" w:styleId="4526F41040364EBBBE9AE56A49412BAD">
     <w:name w:val="4526F41040364EBBBE9AE56A49412BAD"/>
-    <w:rsid w:val="000500B1"/>
+    <w:rsid w:val="009369D6"/>
     <w:pPr>
       <w:spacing w:line="259" w:lineRule="auto"/>
     </w:pPr>
@@ -26712,7 +27702,7 @@
   </w:style>
   <w:style w:type="paragraph" w:customStyle="1" w:styleId="EF8BCD384EA24C37BC7A32A63E47E021">
     <w:name w:val="EF8BCD384EA24C37BC7A32A63E47E021"/>
-    <w:rsid w:val="000500B1"/>
+    <w:rsid w:val="009369D6"/>
     <w:pPr>
       <w:spacing w:line="259" w:lineRule="auto"/>
     </w:pPr>
@@ -26726,7 +27716,7 @@
   </w:style>
   <w:style w:type="paragraph" w:customStyle="1" w:styleId="4A7EA22BA12B43A3A0FDE2392933AEEA">
     <w:name w:val="4A7EA22BA12B43A3A0FDE2392933AEEA"/>
-    <w:rsid w:val="000500B1"/>
+    <w:rsid w:val="009369D6"/>
     <w:pPr>
       <w:spacing w:line="259" w:lineRule="auto"/>
     </w:pPr>
@@ -26740,13 +27730,10 @@
   </w:style>
   <w:style w:type="paragraph" w:customStyle="1" w:styleId="2F5584A6D47D4D0EB76CE001818F39C8">
     <w:name w:val="2F5584A6D47D4D0EB76CE001818F39C8"/>
-    <w:rsid w:val="000500B1"/>
+    <w:rsid w:val="009369D6"/>
     <w:pPr>
-      <w:numPr>
-        <w:numId w:val="26"/>
-      </w:numPr>
       <w:tabs>
-        <w:tab w:val="clear" w:pos="360"/>
+        <w:tab w:val="num" w:pos="720"/>
       </w:tabs>
       <w:spacing w:after="0" w:line="259" w:lineRule="auto"/>
       <w:ind w:left="720" w:hanging="360"/>
@@ -26763,7 +27750,7 @@
   </w:style>
   <w:style w:type="paragraph" w:customStyle="1" w:styleId="47BE212F73BF42F8A92E6ED0F90E8C6A">
     <w:name w:val="47BE212F73BF42F8A92E6ED0F90E8C6A"/>
-    <w:rsid w:val="000500B1"/>
+    <w:rsid w:val="009369D6"/>
     <w:pPr>
       <w:spacing w:line="259" w:lineRule="auto"/>
     </w:pPr>
@@ -26777,7 +27764,7 @@
   </w:style>
   <w:style w:type="paragraph" w:customStyle="1" w:styleId="37F1F263B1C54C749A492C6D29F3ECF3">
     <w:name w:val="37F1F263B1C54C749A492C6D29F3ECF3"/>
-    <w:rsid w:val="000500B1"/>
+    <w:rsid w:val="009369D6"/>
     <w:pPr>
       <w:spacing w:line="259" w:lineRule="auto"/>
     </w:pPr>
@@ -26791,7 +27778,7 @@
   </w:style>
   <w:style w:type="paragraph" w:customStyle="1" w:styleId="26D9A60E412D46DF8E2E35414526DE34">
     <w:name w:val="26D9A60E412D46DF8E2E35414526DE34"/>
-    <w:rsid w:val="000500B1"/>
+    <w:rsid w:val="009369D6"/>
     <w:pPr>
       <w:spacing w:before="40" w:after="60" w:line="240" w:lineRule="auto"/>
     </w:pPr>
@@ -26805,7 +27792,7 @@
   </w:style>
   <w:style w:type="paragraph" w:customStyle="1" w:styleId="3CD19D45A94446D58D16680B1E1BF7F1">
     <w:name w:val="3CD19D45A94446D58D16680B1E1BF7F1"/>
-    <w:rsid w:val="000500B1"/>
+    <w:rsid w:val="009369D6"/>
     <w:pPr>
       <w:spacing w:before="40" w:after="60" w:line="240" w:lineRule="auto"/>
     </w:pPr>
@@ -26819,7 +27806,7 @@
   </w:style>
   <w:style w:type="paragraph" w:customStyle="1" w:styleId="08115E7771A8462CBD8BAEF8036C1CBA">
     <w:name w:val="08115E7771A8462CBD8BAEF8036C1CBA"/>
-    <w:rsid w:val="000500B1"/>
+    <w:rsid w:val="009369D6"/>
     <w:pPr>
       <w:spacing w:before="40" w:after="60" w:line="240" w:lineRule="auto"/>
     </w:pPr>
@@ -26833,7 +27820,7 @@
   </w:style>
   <w:style w:type="paragraph" w:customStyle="1" w:styleId="E579A428686C4BB487ABEFC3E4E8C369">
     <w:name w:val="E579A428686C4BB487ABEFC3E4E8C369"/>
-    <w:rsid w:val="000500B1"/>
+    <w:rsid w:val="009369D6"/>
     <w:pPr>
       <w:tabs>
         <w:tab w:val="center" w:pos="4680"/>
@@ -26851,7 +27838,7 @@
   </w:style>
   <w:style w:type="paragraph" w:customStyle="1" w:styleId="112FB30C1C5F4265B38CAA85851EE184">
     <w:name w:val="112FB30C1C5F4265B38CAA85851EE184"/>
-    <w:rsid w:val="000500B1"/>
+    <w:rsid w:val="009369D6"/>
     <w:pPr>
       <w:tabs>
         <w:tab w:val="center" w:pos="4680"/>
@@ -26869,921 +27856,7 @@
   </w:style>
   <w:style w:type="paragraph" w:customStyle="1" w:styleId="A99F75289C1F4A24B291F1F10FD77272">
     <w:name w:val="A99F75289C1F4A24B291F1F10FD77272"/>
-    <w:rsid w:val="000500B1"/>
-    <w:pPr>
-      <w:tabs>
-        <w:tab w:val="center" w:pos="4680"/>
-        <w:tab w:val="right" w:pos="9360"/>
-      </w:tabs>
-      <w:spacing w:after="0" w:line="240" w:lineRule="auto"/>
-    </w:pPr>
-    <w:rPr>
-      <w:rFonts w:ascii="Barlow" w:eastAsiaTheme="minorHAnsi" w:hAnsi="Barlow"/>
-      <w:kern w:val="0"/>
-      <w:sz w:val="22"/>
-      <w:szCs w:val="22"/>
-      <w14:ligatures w14:val="none"/>
-    </w:rPr>
-  </w:style>
-  <w:style w:type="paragraph" w:customStyle="1" w:styleId="AAA45CD63AF54AAD9C80D11B0EBCD59C">
-    <w:name w:val="AAA45CD63AF54AAD9C80D11B0EBCD59C"/>
-    <w:rsid w:val="000500B1"/>
-  </w:style>
-  <w:style w:type="paragraph" w:customStyle="1" w:styleId="E629AEB30CF242A49D074BFFA911BF7C">
-    <w:name w:val="E629AEB30CF242A49D074BFFA911BF7C"/>
-    <w:rsid w:val="000500B1"/>
-  </w:style>
-  <w:style w:type="paragraph" w:customStyle="1" w:styleId="9BB0536195C542CEBD6EB0416E1279492">
-    <w:name w:val="9BB0536195C542CEBD6EB0416E1279492"/>
-    <w:rsid w:val="000500B1"/>
-    <w:pPr>
-      <w:pBdr>
-        <w:bottom w:val="single" w:sz="8" w:space="3" w:color="156082" w:themeColor="accent1"/>
-      </w:pBdr>
-      <w:spacing w:after="300" w:line="240" w:lineRule="auto"/>
-      <w:contextualSpacing/>
-    </w:pPr>
-    <w:rPr>
-      <w:rFonts w:ascii="Barlow" w:eastAsiaTheme="majorEastAsia" w:hAnsi="Barlow" w:cstheme="majorBidi"/>
-      <w:color w:val="235743"/>
-      <w:spacing w:val="5"/>
-      <w:kern w:val="28"/>
-      <w:sz w:val="56"/>
-      <w:szCs w:val="64"/>
-      <w:lang w:bidi="en-US"/>
-      <w14:ligatures w14:val="none"/>
-    </w:rPr>
-  </w:style>
-  <w:style w:type="paragraph" w:customStyle="1" w:styleId="BE887EE93959403186593F77834D4A8F2">
-    <w:name w:val="BE887EE93959403186593F77834D4A8F2"/>
-    <w:rsid w:val="000500B1"/>
-    <w:pPr>
-      <w:spacing w:before="40" w:after="60" w:line="240" w:lineRule="auto"/>
-    </w:pPr>
-    <w:rPr>
-      <w:rFonts w:ascii="Barlow" w:hAnsi="Barlow"/>
-      <w:kern w:val="0"/>
-      <w:szCs w:val="22"/>
-      <w:lang w:bidi="en-US"/>
-      <w14:ligatures w14:val="none"/>
-    </w:rPr>
-  </w:style>
-  <w:style w:type="paragraph" w:customStyle="1" w:styleId="5C485C448EB94D4B8FE745C77BF942512">
-    <w:name w:val="5C485C448EB94D4B8FE745C77BF942512"/>
-    <w:rsid w:val="000500B1"/>
-    <w:pPr>
-      <w:spacing w:before="40" w:after="60" w:line="240" w:lineRule="auto"/>
-    </w:pPr>
-    <w:rPr>
-      <w:rFonts w:ascii="Barlow" w:hAnsi="Barlow"/>
-      <w:kern w:val="0"/>
-      <w:szCs w:val="22"/>
-      <w:lang w:bidi="en-US"/>
-      <w14:ligatures w14:val="none"/>
-    </w:rPr>
-  </w:style>
-  <w:style w:type="paragraph" w:customStyle="1" w:styleId="EAAD48D2AD434C14BD9540B1E9E466422">
-    <w:name w:val="EAAD48D2AD434C14BD9540B1E9E466422"/>
-    <w:rsid w:val="000500B1"/>
-    <w:pPr>
-      <w:spacing w:before="40" w:after="60" w:line="240" w:lineRule="auto"/>
-    </w:pPr>
-    <w:rPr>
-      <w:rFonts w:ascii="Barlow" w:hAnsi="Barlow"/>
-      <w:kern w:val="0"/>
-      <w:szCs w:val="22"/>
-      <w:lang w:bidi="en-US"/>
-      <w14:ligatures w14:val="none"/>
-    </w:rPr>
-  </w:style>
-  <w:style w:type="paragraph" w:customStyle="1" w:styleId="FCCC1966B6CD43B0A7F8CE4D8E1B10E52">
-    <w:name w:val="FCCC1966B6CD43B0A7F8CE4D8E1B10E52"/>
-    <w:rsid w:val="000500B1"/>
-    <w:pPr>
-      <w:spacing w:before="40" w:after="60" w:line="240" w:lineRule="auto"/>
-    </w:pPr>
-    <w:rPr>
-      <w:rFonts w:ascii="Barlow" w:hAnsi="Barlow"/>
-      <w:kern w:val="0"/>
-      <w:szCs w:val="22"/>
-      <w:lang w:bidi="en-US"/>
-      <w14:ligatures w14:val="none"/>
-    </w:rPr>
-  </w:style>
-  <w:style w:type="paragraph" w:customStyle="1" w:styleId="BE831E3F80B248EEB2F3188BCE735C7D2">
-    <w:name w:val="BE831E3F80B248EEB2F3188BCE735C7D2"/>
-    <w:rsid w:val="000500B1"/>
-    <w:pPr>
-      <w:spacing w:before="40" w:after="60" w:line="240" w:lineRule="auto"/>
-    </w:pPr>
-    <w:rPr>
-      <w:rFonts w:ascii="Barlow" w:hAnsi="Barlow"/>
-      <w:kern w:val="0"/>
-      <w:szCs w:val="22"/>
-      <w:lang w:bidi="en-US"/>
-      <w14:ligatures w14:val="none"/>
-    </w:rPr>
-  </w:style>
-  <w:style w:type="paragraph" w:customStyle="1" w:styleId="130A2A4FA78D448C9DAAEC773E722D112">
-    <w:name w:val="130A2A4FA78D448C9DAAEC773E722D112"/>
-    <w:rsid w:val="000500B1"/>
-    <w:pPr>
-      <w:spacing w:before="40" w:after="60" w:line="240" w:lineRule="auto"/>
-    </w:pPr>
-    <w:rPr>
-      <w:rFonts w:ascii="Barlow" w:hAnsi="Barlow"/>
-      <w:kern w:val="0"/>
-      <w:szCs w:val="22"/>
-      <w:lang w:bidi="en-US"/>
-      <w14:ligatures w14:val="none"/>
-    </w:rPr>
-  </w:style>
-  <w:style w:type="paragraph" w:customStyle="1" w:styleId="35226834B2BB4853A40B9654FF9BBC432">
-    <w:name w:val="35226834B2BB4853A40B9654FF9BBC432"/>
-    <w:rsid w:val="000500B1"/>
-    <w:pPr>
-      <w:spacing w:before="40" w:after="60" w:line="240" w:lineRule="auto"/>
-    </w:pPr>
-    <w:rPr>
-      <w:rFonts w:ascii="Barlow" w:hAnsi="Barlow"/>
-      <w:kern w:val="0"/>
-      <w:szCs w:val="22"/>
-      <w:lang w:bidi="en-US"/>
-      <w14:ligatures w14:val="none"/>
-    </w:rPr>
-  </w:style>
-  <w:style w:type="paragraph" w:customStyle="1" w:styleId="C348C5938BF44AB883F43DCB951813442">
-    <w:name w:val="C348C5938BF44AB883F43DCB951813442"/>
-    <w:rsid w:val="000500B1"/>
-    <w:pPr>
-      <w:spacing w:before="40" w:after="60" w:line="240" w:lineRule="auto"/>
-    </w:pPr>
-    <w:rPr>
-      <w:rFonts w:ascii="Barlow" w:hAnsi="Barlow"/>
-      <w:kern w:val="0"/>
-      <w:szCs w:val="22"/>
-      <w:lang w:bidi="en-US"/>
-      <w14:ligatures w14:val="none"/>
-    </w:rPr>
-  </w:style>
-  <w:style w:type="paragraph" w:customStyle="1" w:styleId="8EDC49BCDE584ADFA32112D3727480002">
-    <w:name w:val="8EDC49BCDE584ADFA32112D3727480002"/>
-    <w:rsid w:val="000500B1"/>
-    <w:pPr>
-      <w:spacing w:before="40" w:after="60" w:line="240" w:lineRule="auto"/>
-    </w:pPr>
-    <w:rPr>
-      <w:rFonts w:ascii="Barlow" w:hAnsi="Barlow"/>
-      <w:kern w:val="0"/>
-      <w:szCs w:val="22"/>
-      <w:lang w:bidi="en-US"/>
-      <w14:ligatures w14:val="none"/>
-    </w:rPr>
-  </w:style>
-  <w:style w:type="paragraph" w:customStyle="1" w:styleId="B85813B05CF742C08B2C3F65E9EC4BE32">
-    <w:name w:val="B85813B05CF742C08B2C3F65E9EC4BE32"/>
-    <w:rsid w:val="000500B1"/>
-    <w:pPr>
-      <w:spacing w:line="259" w:lineRule="auto"/>
-    </w:pPr>
-    <w:rPr>
-      <w:rFonts w:ascii="Barlow" w:eastAsiaTheme="minorHAnsi" w:hAnsi="Barlow"/>
-      <w:kern w:val="0"/>
-      <w:sz w:val="22"/>
-      <w:szCs w:val="22"/>
-      <w14:ligatures w14:val="none"/>
-    </w:rPr>
-  </w:style>
-  <w:style w:type="paragraph" w:customStyle="1" w:styleId="A399DB582CDC451686CD4187D0E3745A2">
-    <w:name w:val="A399DB582CDC451686CD4187D0E3745A2"/>
-    <w:rsid w:val="000500B1"/>
-    <w:pPr>
-      <w:spacing w:line="259" w:lineRule="auto"/>
-    </w:pPr>
-    <w:rPr>
-      <w:rFonts w:ascii="Barlow" w:eastAsiaTheme="minorHAnsi" w:hAnsi="Barlow"/>
-      <w:kern w:val="0"/>
-      <w:sz w:val="22"/>
-      <w:szCs w:val="22"/>
-      <w14:ligatures w14:val="none"/>
-    </w:rPr>
-  </w:style>
-  <w:style w:type="paragraph" w:customStyle="1" w:styleId="DFFF9E8D17644907AF3F9C6A7A0B35672">
-    <w:name w:val="DFFF9E8D17644907AF3F9C6A7A0B35672"/>
-    <w:rsid w:val="000500B1"/>
-    <w:pPr>
-      <w:spacing w:line="259" w:lineRule="auto"/>
-    </w:pPr>
-    <w:rPr>
-      <w:rFonts w:ascii="Barlow" w:eastAsiaTheme="minorHAnsi" w:hAnsi="Barlow"/>
-      <w:kern w:val="0"/>
-      <w:sz w:val="22"/>
-      <w:szCs w:val="22"/>
-      <w14:ligatures w14:val="none"/>
-    </w:rPr>
-  </w:style>
-  <w:style w:type="paragraph" w:customStyle="1" w:styleId="84CD9787E1724F79ACEA4EEF76319C552">
-    <w:name w:val="84CD9787E1724F79ACEA4EEF76319C552"/>
-    <w:rsid w:val="000500B1"/>
-    <w:pPr>
-      <w:spacing w:before="40" w:after="60" w:line="240" w:lineRule="auto"/>
-    </w:pPr>
-    <w:rPr>
-      <w:rFonts w:ascii="Barlow" w:hAnsi="Barlow"/>
-      <w:kern w:val="0"/>
-      <w:szCs w:val="22"/>
-      <w:lang w:bidi="en-US"/>
-      <w14:ligatures w14:val="none"/>
-    </w:rPr>
-  </w:style>
-  <w:style w:type="paragraph" w:customStyle="1" w:styleId="5E18A2F6F37E43139B9D57FDDECF502D2">
-    <w:name w:val="5E18A2F6F37E43139B9D57FDDECF502D2"/>
-    <w:rsid w:val="000500B1"/>
-    <w:pPr>
-      <w:spacing w:line="259" w:lineRule="auto"/>
-    </w:pPr>
-    <w:rPr>
-      <w:rFonts w:ascii="Barlow" w:eastAsiaTheme="minorHAnsi" w:hAnsi="Barlow"/>
-      <w:kern w:val="0"/>
-      <w:sz w:val="22"/>
-      <w:szCs w:val="22"/>
-      <w14:ligatures w14:val="none"/>
-    </w:rPr>
-  </w:style>
-  <w:style w:type="paragraph" w:customStyle="1" w:styleId="AC7CCD1797ED495593F2DFFA55408D3E2">
-    <w:name w:val="AC7CCD1797ED495593F2DFFA55408D3E2"/>
-    <w:rsid w:val="000500B1"/>
-    <w:pPr>
-      <w:spacing w:line="259" w:lineRule="auto"/>
-    </w:pPr>
-    <w:rPr>
-      <w:rFonts w:ascii="Barlow" w:eastAsiaTheme="minorHAnsi" w:hAnsi="Barlow"/>
-      <w:kern w:val="0"/>
-      <w:sz w:val="22"/>
-      <w:szCs w:val="22"/>
-      <w14:ligatures w14:val="none"/>
-    </w:rPr>
-  </w:style>
-  <w:style w:type="paragraph" w:customStyle="1" w:styleId="CCB1CF824B75448C93D75A13DBA02F2F2">
-    <w:name w:val="CCB1CF824B75448C93D75A13DBA02F2F2"/>
-    <w:rsid w:val="000500B1"/>
-    <w:pPr>
-      <w:spacing w:line="259" w:lineRule="auto"/>
-    </w:pPr>
-    <w:rPr>
-      <w:rFonts w:ascii="Barlow" w:eastAsiaTheme="minorHAnsi" w:hAnsi="Barlow"/>
-      <w:kern w:val="0"/>
-      <w:sz w:val="22"/>
-      <w:szCs w:val="22"/>
-      <w14:ligatures w14:val="none"/>
-    </w:rPr>
-  </w:style>
-  <w:style w:type="paragraph" w:customStyle="1" w:styleId="838935CA102F4CC69C9B5F8FD199E66A2">
-    <w:name w:val="838935CA102F4CC69C9B5F8FD199E66A2"/>
-    <w:rsid w:val="000500B1"/>
-    <w:pPr>
-      <w:spacing w:line="259" w:lineRule="auto"/>
-    </w:pPr>
-    <w:rPr>
-      <w:rFonts w:ascii="Barlow" w:eastAsiaTheme="minorHAnsi" w:hAnsi="Barlow"/>
-      <w:kern w:val="0"/>
-      <w:sz w:val="22"/>
-      <w:szCs w:val="22"/>
-      <w14:ligatures w14:val="none"/>
-    </w:rPr>
-  </w:style>
-  <w:style w:type="paragraph" w:customStyle="1" w:styleId="50CAF4399DA94F299438BDDB84C50E142">
-    <w:name w:val="50CAF4399DA94F299438BDDB84C50E142"/>
-    <w:rsid w:val="000500B1"/>
-    <w:pPr>
-      <w:spacing w:line="259" w:lineRule="auto"/>
-    </w:pPr>
-    <w:rPr>
-      <w:rFonts w:ascii="Barlow" w:eastAsiaTheme="minorHAnsi" w:hAnsi="Barlow"/>
-      <w:kern w:val="0"/>
-      <w:sz w:val="22"/>
-      <w:szCs w:val="22"/>
-      <w14:ligatures w14:val="none"/>
-    </w:rPr>
-  </w:style>
-  <w:style w:type="paragraph" w:customStyle="1" w:styleId="6351A2C5E7764513A33024CA797303752">
-    <w:name w:val="6351A2C5E7764513A33024CA797303752"/>
-    <w:rsid w:val="000500B1"/>
-    <w:pPr>
-      <w:spacing w:line="259" w:lineRule="auto"/>
-    </w:pPr>
-    <w:rPr>
-      <w:rFonts w:ascii="Barlow" w:eastAsiaTheme="minorHAnsi" w:hAnsi="Barlow"/>
-      <w:kern w:val="0"/>
-      <w:sz w:val="22"/>
-      <w:szCs w:val="22"/>
-      <w14:ligatures w14:val="none"/>
-    </w:rPr>
-  </w:style>
-  <w:style w:type="paragraph" w:customStyle="1" w:styleId="89883265E2E14F9697DB18810384D9432">
-    <w:name w:val="89883265E2E14F9697DB18810384D9432"/>
-    <w:rsid w:val="000500B1"/>
-    <w:pPr>
-      <w:spacing w:line="259" w:lineRule="auto"/>
-    </w:pPr>
-    <w:rPr>
-      <w:rFonts w:ascii="Barlow" w:eastAsiaTheme="minorHAnsi" w:hAnsi="Barlow"/>
-      <w:kern w:val="0"/>
-      <w:sz w:val="22"/>
-      <w:szCs w:val="22"/>
-      <w14:ligatures w14:val="none"/>
-    </w:rPr>
-  </w:style>
-  <w:style w:type="paragraph" w:customStyle="1" w:styleId="92D31C19B0794ED989233E19F31ECE662">
-    <w:name w:val="92D31C19B0794ED989233E19F31ECE662"/>
-    <w:rsid w:val="000500B1"/>
-    <w:pPr>
-      <w:spacing w:line="259" w:lineRule="auto"/>
-    </w:pPr>
-    <w:rPr>
-      <w:rFonts w:ascii="Barlow" w:eastAsiaTheme="minorHAnsi" w:hAnsi="Barlow"/>
-      <w:kern w:val="0"/>
-      <w:sz w:val="22"/>
-      <w:szCs w:val="22"/>
-      <w14:ligatures w14:val="none"/>
-    </w:rPr>
-  </w:style>
-  <w:style w:type="paragraph" w:customStyle="1" w:styleId="4E1C8519416F4D139C03C7EC5E138F832">
-    <w:name w:val="4E1C8519416F4D139C03C7EC5E138F832"/>
-    <w:rsid w:val="000500B1"/>
-    <w:pPr>
-      <w:spacing w:line="259" w:lineRule="auto"/>
-    </w:pPr>
-    <w:rPr>
-      <w:rFonts w:ascii="Barlow" w:eastAsiaTheme="minorHAnsi" w:hAnsi="Barlow"/>
-      <w:kern w:val="0"/>
-      <w:sz w:val="22"/>
-      <w:szCs w:val="22"/>
-      <w14:ligatures w14:val="none"/>
-    </w:rPr>
-  </w:style>
-  <w:style w:type="paragraph" w:customStyle="1" w:styleId="AF18CCC6E5E3444E99B6C8CF61E1739D2">
-    <w:name w:val="AF18CCC6E5E3444E99B6C8CF61E1739D2"/>
-    <w:rsid w:val="000500B1"/>
-    <w:pPr>
-      <w:spacing w:line="259" w:lineRule="auto"/>
-    </w:pPr>
-    <w:rPr>
-      <w:rFonts w:ascii="Barlow" w:eastAsiaTheme="minorHAnsi" w:hAnsi="Barlow"/>
-      <w:kern w:val="0"/>
-      <w:sz w:val="22"/>
-      <w:szCs w:val="22"/>
-      <w14:ligatures w14:val="none"/>
-    </w:rPr>
-  </w:style>
-  <w:style w:type="paragraph" w:customStyle="1" w:styleId="F8C85013B6AF4E2083A312F4F0246D902">
-    <w:name w:val="F8C85013B6AF4E2083A312F4F0246D902"/>
-    <w:rsid w:val="000500B1"/>
-    <w:pPr>
-      <w:spacing w:line="259" w:lineRule="auto"/>
-    </w:pPr>
-    <w:rPr>
-      <w:rFonts w:ascii="Barlow" w:eastAsiaTheme="minorHAnsi" w:hAnsi="Barlow"/>
-      <w:kern w:val="0"/>
-      <w:sz w:val="22"/>
-      <w:szCs w:val="22"/>
-      <w14:ligatures w14:val="none"/>
-    </w:rPr>
-  </w:style>
-  <w:style w:type="paragraph" w:customStyle="1" w:styleId="5D577DA2423549AB93BA048F44EF0F1E2">
-    <w:name w:val="5D577DA2423549AB93BA048F44EF0F1E2"/>
-    <w:rsid w:val="000500B1"/>
-    <w:pPr>
-      <w:spacing w:after="120" w:line="288" w:lineRule="auto"/>
-    </w:pPr>
-    <w:rPr>
-      <w:rFonts w:ascii="Barlow" w:eastAsia="Arial" w:hAnsi="Barlow" w:cs="Arial"/>
-      <w:kern w:val="0"/>
-      <w:sz w:val="22"/>
-      <w:szCs w:val="22"/>
-      <w:lang w:eastAsia="ja-JP"/>
-      <w14:ligatures w14:val="none"/>
-    </w:rPr>
-  </w:style>
-  <w:style w:type="paragraph" w:customStyle="1" w:styleId="0108FCCF5D234D1FB9FE6BA2EC5D9D832">
-    <w:name w:val="0108FCCF5D234D1FB9FE6BA2EC5D9D832"/>
-    <w:rsid w:val="000500B1"/>
-    <w:pPr>
-      <w:spacing w:after="120" w:line="288" w:lineRule="auto"/>
-    </w:pPr>
-    <w:rPr>
-      <w:rFonts w:ascii="Barlow" w:eastAsia="Arial" w:hAnsi="Barlow" w:cs="Arial"/>
-      <w:kern w:val="0"/>
-      <w:sz w:val="22"/>
-      <w:szCs w:val="22"/>
-      <w:lang w:eastAsia="ja-JP"/>
-      <w14:ligatures w14:val="none"/>
-    </w:rPr>
-  </w:style>
-  <w:style w:type="paragraph" w:customStyle="1" w:styleId="D5887E9345FD4249A4228D4826E5E53B2">
-    <w:name w:val="D5887E9345FD4249A4228D4826E5E53B2"/>
-    <w:rsid w:val="000500B1"/>
-    <w:pPr>
-      <w:spacing w:after="120" w:line="288" w:lineRule="auto"/>
-    </w:pPr>
-    <w:rPr>
-      <w:rFonts w:ascii="Barlow" w:eastAsia="Arial" w:hAnsi="Barlow" w:cs="Arial"/>
-      <w:kern w:val="0"/>
-      <w:sz w:val="22"/>
-      <w:szCs w:val="22"/>
-      <w:lang w:eastAsia="ja-JP"/>
-      <w14:ligatures w14:val="none"/>
-    </w:rPr>
-  </w:style>
-  <w:style w:type="paragraph" w:customStyle="1" w:styleId="6FCFB35AFD7F432A9E639C39BBB6751B2">
-    <w:name w:val="6FCFB35AFD7F432A9E639C39BBB6751B2"/>
-    <w:rsid w:val="000500B1"/>
-    <w:pPr>
-      <w:spacing w:after="120" w:line="288" w:lineRule="auto"/>
-    </w:pPr>
-    <w:rPr>
-      <w:rFonts w:ascii="Barlow" w:eastAsia="Arial" w:hAnsi="Barlow" w:cs="Arial"/>
-      <w:kern w:val="0"/>
-      <w:sz w:val="22"/>
-      <w:szCs w:val="22"/>
-      <w:lang w:eastAsia="ja-JP"/>
-      <w14:ligatures w14:val="none"/>
-    </w:rPr>
-  </w:style>
-  <w:style w:type="paragraph" w:customStyle="1" w:styleId="54EA4787A9BC400CA45F3716C43299022">
-    <w:name w:val="54EA4787A9BC400CA45F3716C43299022"/>
-    <w:rsid w:val="000500B1"/>
-    <w:pPr>
-      <w:numPr>
-        <w:numId w:val="26"/>
-      </w:numPr>
-      <w:tabs>
-        <w:tab w:val="clear" w:pos="360"/>
-      </w:tabs>
-      <w:spacing w:after="0" w:line="259" w:lineRule="auto"/>
-      <w:ind w:left="720" w:hanging="360"/>
-      <w:contextualSpacing/>
-    </w:pPr>
-    <w:rPr>
-      <w:rFonts w:ascii="Barlow" w:eastAsiaTheme="minorHAnsi" w:hAnsi="Barlow"/>
-      <w:kern w:val="0"/>
-      <w:sz w:val="22"/>
-      <w:szCs w:val="22"/>
-      <w:lang w:eastAsia="ja-JP"/>
-      <w14:ligatures w14:val="none"/>
-    </w:rPr>
-  </w:style>
-  <w:style w:type="paragraph" w:customStyle="1" w:styleId="F4FCFB16954544B89249D0DB67760AD72">
-    <w:name w:val="F4FCFB16954544B89249D0DB67760AD72"/>
-    <w:rsid w:val="000500B1"/>
-    <w:pPr>
-      <w:spacing w:after="120" w:line="288" w:lineRule="auto"/>
-    </w:pPr>
-    <w:rPr>
-      <w:rFonts w:ascii="Barlow" w:eastAsia="Arial" w:hAnsi="Barlow" w:cs="Arial"/>
-      <w:kern w:val="0"/>
-      <w:sz w:val="22"/>
-      <w:szCs w:val="22"/>
-      <w:lang w:eastAsia="ja-JP"/>
-      <w14:ligatures w14:val="none"/>
-    </w:rPr>
-  </w:style>
-  <w:style w:type="paragraph" w:customStyle="1" w:styleId="24038DB89BB7471493403CADDEE26C941">
-    <w:name w:val="24038DB89BB7471493403CADDEE26C941"/>
-    <w:rsid w:val="000500B1"/>
-    <w:pPr>
-      <w:spacing w:after="120" w:line="288" w:lineRule="auto"/>
-    </w:pPr>
-    <w:rPr>
-      <w:rFonts w:ascii="Barlow" w:eastAsia="Arial" w:hAnsi="Barlow" w:cs="Arial"/>
-      <w:kern w:val="0"/>
-      <w:sz w:val="22"/>
-      <w:szCs w:val="22"/>
-      <w:lang w:eastAsia="ja-JP"/>
-      <w14:ligatures w14:val="none"/>
-    </w:rPr>
-  </w:style>
-  <w:style w:type="paragraph" w:customStyle="1" w:styleId="41E4717D712246939C71BE95D9C48D271">
-    <w:name w:val="41E4717D712246939C71BE95D9C48D271"/>
-    <w:rsid w:val="000500B1"/>
-    <w:pPr>
-      <w:spacing w:after="120" w:line="288" w:lineRule="auto"/>
-    </w:pPr>
-    <w:rPr>
-      <w:rFonts w:ascii="Barlow" w:eastAsia="Arial" w:hAnsi="Barlow" w:cs="Arial"/>
-      <w:kern w:val="0"/>
-      <w:sz w:val="22"/>
-      <w:szCs w:val="22"/>
-      <w:lang w:eastAsia="ja-JP"/>
-      <w14:ligatures w14:val="none"/>
-    </w:rPr>
-  </w:style>
-  <w:style w:type="paragraph" w:customStyle="1" w:styleId="6671C081CF894E1A963F4942BDF3658C1">
-    <w:name w:val="6671C081CF894E1A963F4942BDF3658C1"/>
-    <w:rsid w:val="000500B1"/>
-    <w:pPr>
-      <w:spacing w:after="120" w:line="288" w:lineRule="auto"/>
-    </w:pPr>
-    <w:rPr>
-      <w:rFonts w:ascii="Barlow" w:eastAsia="Arial" w:hAnsi="Barlow" w:cs="Arial"/>
-      <w:kern w:val="0"/>
-      <w:sz w:val="22"/>
-      <w:szCs w:val="22"/>
-      <w:lang w:eastAsia="ja-JP"/>
-      <w14:ligatures w14:val="none"/>
-    </w:rPr>
-  </w:style>
-  <w:style w:type="paragraph" w:customStyle="1" w:styleId="62149423EF294F48A1667F9BDE35E0962">
-    <w:name w:val="62149423EF294F48A1667F9BDE35E0962"/>
-    <w:rsid w:val="000500B1"/>
-    <w:pPr>
-      <w:spacing w:line="259" w:lineRule="auto"/>
-    </w:pPr>
-    <w:rPr>
-      <w:rFonts w:ascii="Barlow" w:eastAsiaTheme="minorHAnsi" w:hAnsi="Barlow"/>
-      <w:kern w:val="0"/>
-      <w:sz w:val="22"/>
-      <w:szCs w:val="22"/>
-      <w14:ligatures w14:val="none"/>
-    </w:rPr>
-  </w:style>
-  <w:style w:type="paragraph" w:customStyle="1" w:styleId="1B41D9AB780B41CDB43AD5BB264AAEB62">
-    <w:name w:val="1B41D9AB780B41CDB43AD5BB264AAEB62"/>
-    <w:rsid w:val="000500B1"/>
-    <w:pPr>
-      <w:spacing w:line="259" w:lineRule="auto"/>
-    </w:pPr>
-    <w:rPr>
-      <w:rFonts w:ascii="Barlow" w:eastAsiaTheme="minorHAnsi" w:hAnsi="Barlow"/>
-      <w:kern w:val="0"/>
-      <w:sz w:val="22"/>
-      <w:szCs w:val="22"/>
-      <w14:ligatures w14:val="none"/>
-    </w:rPr>
-  </w:style>
-  <w:style w:type="paragraph" w:customStyle="1" w:styleId="1C5574BB2F2542DEA9917C28ADA642702">
-    <w:name w:val="1C5574BB2F2542DEA9917C28ADA642702"/>
-    <w:rsid w:val="000500B1"/>
-    <w:pPr>
-      <w:spacing w:after="120" w:line="288" w:lineRule="auto"/>
-    </w:pPr>
-    <w:rPr>
-      <w:rFonts w:ascii="Barlow" w:eastAsia="Arial" w:hAnsi="Barlow" w:cs="Arial"/>
-      <w:kern w:val="0"/>
-      <w:sz w:val="22"/>
-      <w:szCs w:val="22"/>
-      <w:lang w:eastAsia="ja-JP"/>
-      <w14:ligatures w14:val="none"/>
-    </w:rPr>
-  </w:style>
-  <w:style w:type="paragraph" w:customStyle="1" w:styleId="63D75C9B7621488E9F8C3C68ACE0A8F32">
-    <w:name w:val="63D75C9B7621488E9F8C3C68ACE0A8F32"/>
-    <w:rsid w:val="000500B1"/>
-    <w:pPr>
-      <w:spacing w:after="120" w:line="288" w:lineRule="auto"/>
-    </w:pPr>
-    <w:rPr>
-      <w:rFonts w:ascii="Barlow" w:eastAsia="Arial" w:hAnsi="Barlow" w:cs="Arial"/>
-      <w:kern w:val="0"/>
-      <w:sz w:val="22"/>
-      <w:szCs w:val="22"/>
-      <w:lang w:eastAsia="ja-JP"/>
-      <w14:ligatures w14:val="none"/>
-    </w:rPr>
-  </w:style>
-  <w:style w:type="paragraph" w:customStyle="1" w:styleId="0A365E14BC864328910AFF34E8A50F7E2">
-    <w:name w:val="0A365E14BC864328910AFF34E8A50F7E2"/>
-    <w:rsid w:val="000500B1"/>
-    <w:pPr>
-      <w:spacing w:after="120" w:line="288" w:lineRule="auto"/>
-    </w:pPr>
-    <w:rPr>
-      <w:rFonts w:ascii="Barlow" w:eastAsia="Arial" w:hAnsi="Barlow" w:cs="Arial"/>
-      <w:kern w:val="0"/>
-      <w:sz w:val="22"/>
-      <w:szCs w:val="22"/>
-      <w:lang w:eastAsia="ja-JP"/>
-      <w14:ligatures w14:val="none"/>
-    </w:rPr>
-  </w:style>
-  <w:style w:type="paragraph" w:customStyle="1" w:styleId="74E6600994AB4463A98322689CE07D872">
-    <w:name w:val="74E6600994AB4463A98322689CE07D872"/>
-    <w:rsid w:val="000500B1"/>
-    <w:pPr>
-      <w:spacing w:after="120" w:line="288" w:lineRule="auto"/>
-    </w:pPr>
-    <w:rPr>
-      <w:rFonts w:ascii="Barlow" w:eastAsia="Arial" w:hAnsi="Barlow" w:cs="Arial"/>
-      <w:kern w:val="0"/>
-      <w:sz w:val="22"/>
-      <w:szCs w:val="22"/>
-      <w:lang w:eastAsia="ja-JP"/>
-      <w14:ligatures w14:val="none"/>
-    </w:rPr>
-  </w:style>
-  <w:style w:type="paragraph" w:customStyle="1" w:styleId="F96E6557418E443AB5F923D6BA73A19D2">
-    <w:name w:val="F96E6557418E443AB5F923D6BA73A19D2"/>
-    <w:rsid w:val="000500B1"/>
-    <w:pPr>
-      <w:spacing w:after="120" w:line="288" w:lineRule="auto"/>
-    </w:pPr>
-    <w:rPr>
-      <w:rFonts w:ascii="Barlow" w:eastAsia="Arial" w:hAnsi="Barlow" w:cs="Arial"/>
-      <w:kern w:val="0"/>
-      <w:sz w:val="22"/>
-      <w:szCs w:val="22"/>
-      <w:lang w:eastAsia="ja-JP"/>
-      <w14:ligatures w14:val="none"/>
-    </w:rPr>
-  </w:style>
-  <w:style w:type="paragraph" w:customStyle="1" w:styleId="2FE6BBC919A34434B662704BE3C8DC422">
-    <w:name w:val="2FE6BBC919A34434B662704BE3C8DC422"/>
-    <w:rsid w:val="000500B1"/>
-    <w:pPr>
-      <w:spacing w:after="120" w:line="288" w:lineRule="auto"/>
-    </w:pPr>
-    <w:rPr>
-      <w:rFonts w:ascii="Barlow" w:eastAsia="Arial" w:hAnsi="Barlow" w:cs="Arial"/>
-      <w:kern w:val="0"/>
-      <w:sz w:val="22"/>
-      <w:szCs w:val="22"/>
-      <w:lang w:eastAsia="ja-JP"/>
-      <w14:ligatures w14:val="none"/>
-    </w:rPr>
-  </w:style>
-  <w:style w:type="paragraph" w:customStyle="1" w:styleId="3C56A7742F144F1D9EF09FB848E507772">
-    <w:name w:val="3C56A7742F144F1D9EF09FB848E507772"/>
-    <w:rsid w:val="000500B1"/>
-    <w:pPr>
-      <w:spacing w:after="120" w:line="288" w:lineRule="auto"/>
-    </w:pPr>
-    <w:rPr>
-      <w:rFonts w:ascii="Barlow" w:eastAsia="Arial" w:hAnsi="Barlow" w:cs="Arial"/>
-      <w:kern w:val="0"/>
-      <w:sz w:val="22"/>
-      <w:szCs w:val="22"/>
-      <w:lang w:eastAsia="ja-JP"/>
-      <w14:ligatures w14:val="none"/>
-    </w:rPr>
-  </w:style>
-  <w:style w:type="paragraph" w:customStyle="1" w:styleId="B89E7BF26058440AB353D3B5CFE58E112">
-    <w:name w:val="B89E7BF26058440AB353D3B5CFE58E112"/>
-    <w:rsid w:val="000500B1"/>
-    <w:pPr>
-      <w:spacing w:line="259" w:lineRule="auto"/>
-    </w:pPr>
-    <w:rPr>
-      <w:rFonts w:ascii="Barlow" w:eastAsiaTheme="minorHAnsi" w:hAnsi="Barlow"/>
-      <w:kern w:val="0"/>
-      <w:sz w:val="22"/>
-      <w:szCs w:val="22"/>
-      <w14:ligatures w14:val="none"/>
-    </w:rPr>
-  </w:style>
-  <w:style w:type="paragraph" w:customStyle="1" w:styleId="6F320A7B9D924FF09E59C61C406186852">
-    <w:name w:val="6F320A7B9D924FF09E59C61C406186852"/>
-    <w:rsid w:val="000500B1"/>
-    <w:pPr>
-      <w:spacing w:line="259" w:lineRule="auto"/>
-    </w:pPr>
-    <w:rPr>
-      <w:rFonts w:ascii="Barlow" w:eastAsiaTheme="minorHAnsi" w:hAnsi="Barlow"/>
-      <w:kern w:val="0"/>
-      <w:sz w:val="22"/>
-      <w:szCs w:val="22"/>
-      <w14:ligatures w14:val="none"/>
-    </w:rPr>
-  </w:style>
-  <w:style w:type="paragraph" w:customStyle="1" w:styleId="485593C5A1634EF4BC8D9F8F9C81A7122">
-    <w:name w:val="485593C5A1634EF4BC8D9F8F9C81A7122"/>
-    <w:rsid w:val="000500B1"/>
-    <w:pPr>
-      <w:spacing w:line="259" w:lineRule="auto"/>
-    </w:pPr>
-    <w:rPr>
-      <w:rFonts w:ascii="Barlow" w:eastAsiaTheme="minorHAnsi" w:hAnsi="Barlow"/>
-      <w:kern w:val="0"/>
-      <w:sz w:val="22"/>
-      <w:szCs w:val="22"/>
-      <w14:ligatures w14:val="none"/>
-    </w:rPr>
-  </w:style>
-  <w:style w:type="paragraph" w:customStyle="1" w:styleId="177B672764B44DCAAEFD08EBDB8292082">
-    <w:name w:val="177B672764B44DCAAEFD08EBDB8292082"/>
-    <w:rsid w:val="000500B1"/>
-    <w:pPr>
-      <w:spacing w:line="259" w:lineRule="auto"/>
-    </w:pPr>
-    <w:rPr>
-      <w:rFonts w:ascii="Barlow" w:eastAsiaTheme="minorHAnsi" w:hAnsi="Barlow"/>
-      <w:kern w:val="0"/>
-      <w:sz w:val="22"/>
-      <w:szCs w:val="22"/>
-      <w14:ligatures w14:val="none"/>
-    </w:rPr>
-  </w:style>
-  <w:style w:type="paragraph" w:customStyle="1" w:styleId="5DF96AF44FE248BDB1C9F9F940153EE02">
-    <w:name w:val="5DF96AF44FE248BDB1C9F9F940153EE02"/>
-    <w:rsid w:val="000500B1"/>
-    <w:pPr>
-      <w:spacing w:line="259" w:lineRule="auto"/>
-    </w:pPr>
-    <w:rPr>
-      <w:rFonts w:ascii="Barlow" w:eastAsiaTheme="minorHAnsi" w:hAnsi="Barlow"/>
-      <w:kern w:val="0"/>
-      <w:sz w:val="22"/>
-      <w:szCs w:val="22"/>
-      <w14:ligatures w14:val="none"/>
-    </w:rPr>
-  </w:style>
-  <w:style w:type="paragraph" w:customStyle="1" w:styleId="DA6CD7D27CDB4B7F8AD2215349D31A3C2">
-    <w:name w:val="DA6CD7D27CDB4B7F8AD2215349D31A3C2"/>
-    <w:rsid w:val="000500B1"/>
-    <w:pPr>
-      <w:spacing w:line="259" w:lineRule="auto"/>
-    </w:pPr>
-    <w:rPr>
-      <w:rFonts w:ascii="Barlow" w:eastAsiaTheme="minorHAnsi" w:hAnsi="Barlow"/>
-      <w:kern w:val="0"/>
-      <w:sz w:val="22"/>
-      <w:szCs w:val="22"/>
-      <w14:ligatures w14:val="none"/>
-    </w:rPr>
-  </w:style>
-  <w:style w:type="paragraph" w:customStyle="1" w:styleId="4526F41040364EBBBE9AE56A49412BAD2">
-    <w:name w:val="4526F41040364EBBBE9AE56A49412BAD2"/>
-    <w:rsid w:val="000500B1"/>
-    <w:pPr>
-      <w:spacing w:line="259" w:lineRule="auto"/>
-    </w:pPr>
-    <w:rPr>
-      <w:rFonts w:ascii="Barlow" w:eastAsiaTheme="minorHAnsi" w:hAnsi="Barlow"/>
-      <w:kern w:val="0"/>
-      <w:sz w:val="22"/>
-      <w:szCs w:val="22"/>
-      <w14:ligatures w14:val="none"/>
-    </w:rPr>
-  </w:style>
-  <w:style w:type="paragraph" w:customStyle="1" w:styleId="EF8BCD384EA24C37BC7A32A63E47E0212">
-    <w:name w:val="EF8BCD384EA24C37BC7A32A63E47E0212"/>
-    <w:rsid w:val="000500B1"/>
-    <w:pPr>
-      <w:spacing w:line="259" w:lineRule="auto"/>
-    </w:pPr>
-    <w:rPr>
-      <w:rFonts w:ascii="Barlow" w:eastAsiaTheme="minorHAnsi" w:hAnsi="Barlow"/>
-      <w:kern w:val="0"/>
-      <w:sz w:val="22"/>
-      <w:szCs w:val="22"/>
-      <w14:ligatures w14:val="none"/>
-    </w:rPr>
-  </w:style>
-  <w:style w:type="paragraph" w:customStyle="1" w:styleId="4A7EA22BA12B43A3A0FDE2392933AEEA2">
-    <w:name w:val="4A7EA22BA12B43A3A0FDE2392933AEEA2"/>
-    <w:rsid w:val="000500B1"/>
-    <w:pPr>
-      <w:spacing w:line="259" w:lineRule="auto"/>
-    </w:pPr>
-    <w:rPr>
-      <w:rFonts w:ascii="Barlow" w:eastAsiaTheme="minorHAnsi" w:hAnsi="Barlow"/>
-      <w:kern w:val="0"/>
-      <w:sz w:val="22"/>
-      <w:szCs w:val="22"/>
-      <w14:ligatures w14:val="none"/>
-    </w:rPr>
-  </w:style>
-  <w:style w:type="paragraph" w:customStyle="1" w:styleId="2F5584A6D47D4D0EB76CE001818F39C82">
-    <w:name w:val="2F5584A6D47D4D0EB76CE001818F39C82"/>
-    <w:rsid w:val="000500B1"/>
-    <w:pPr>
-      <w:numPr>
-        <w:numId w:val="26"/>
-      </w:numPr>
-      <w:tabs>
-        <w:tab w:val="clear" w:pos="360"/>
-      </w:tabs>
-      <w:spacing w:after="0" w:line="259" w:lineRule="auto"/>
-      <w:ind w:left="720" w:hanging="360"/>
-      <w:contextualSpacing/>
-    </w:pPr>
-    <w:rPr>
-      <w:rFonts w:ascii="Barlow" w:eastAsiaTheme="minorHAnsi" w:hAnsi="Barlow"/>
-      <w:kern w:val="0"/>
-      <w:sz w:val="22"/>
-      <w:szCs w:val="22"/>
-      <w:lang w:eastAsia="ja-JP"/>
-      <w14:ligatures w14:val="none"/>
-    </w:rPr>
-  </w:style>
-  <w:style w:type="paragraph" w:customStyle="1" w:styleId="47BE212F73BF42F8A92E6ED0F90E8C6A2">
-    <w:name w:val="47BE212F73BF42F8A92E6ED0F90E8C6A2"/>
-    <w:rsid w:val="000500B1"/>
-    <w:pPr>
-      <w:spacing w:line="259" w:lineRule="auto"/>
-    </w:pPr>
-    <w:rPr>
-      <w:rFonts w:ascii="Barlow" w:eastAsiaTheme="minorHAnsi" w:hAnsi="Barlow"/>
-      <w:kern w:val="0"/>
-      <w:sz w:val="22"/>
-      <w:szCs w:val="22"/>
-      <w14:ligatures w14:val="none"/>
-    </w:rPr>
-  </w:style>
-  <w:style w:type="paragraph" w:customStyle="1" w:styleId="37F1F263B1C54C749A492C6D29F3ECF32">
-    <w:name w:val="37F1F263B1C54C749A492C6D29F3ECF32"/>
-    <w:rsid w:val="000500B1"/>
-    <w:pPr>
-      <w:spacing w:line="259" w:lineRule="auto"/>
-    </w:pPr>
-    <w:rPr>
-      <w:rFonts w:ascii="Barlow" w:eastAsiaTheme="minorHAnsi" w:hAnsi="Barlow"/>
-      <w:kern w:val="0"/>
-      <w:sz w:val="22"/>
-      <w:szCs w:val="22"/>
-      <w14:ligatures w14:val="none"/>
-    </w:rPr>
-  </w:style>
-  <w:style w:type="paragraph" w:customStyle="1" w:styleId="26D9A60E412D46DF8E2E35414526DE342">
-    <w:name w:val="26D9A60E412D46DF8E2E35414526DE342"/>
-    <w:rsid w:val="000500B1"/>
-    <w:pPr>
-      <w:spacing w:before="40" w:after="60" w:line="240" w:lineRule="auto"/>
-    </w:pPr>
-    <w:rPr>
-      <w:rFonts w:ascii="Barlow" w:hAnsi="Barlow"/>
-      <w:kern w:val="0"/>
-      <w:szCs w:val="22"/>
-      <w:lang w:bidi="en-US"/>
-      <w14:ligatures w14:val="none"/>
-    </w:rPr>
-  </w:style>
-  <w:style w:type="paragraph" w:customStyle="1" w:styleId="3CD19D45A94446D58D16680B1E1BF7F12">
-    <w:name w:val="3CD19D45A94446D58D16680B1E1BF7F12"/>
-    <w:rsid w:val="000500B1"/>
-    <w:pPr>
-      <w:spacing w:before="40" w:after="60" w:line="240" w:lineRule="auto"/>
-    </w:pPr>
-    <w:rPr>
-      <w:rFonts w:ascii="Barlow" w:hAnsi="Barlow"/>
-      <w:kern w:val="0"/>
-      <w:szCs w:val="22"/>
-      <w:lang w:bidi="en-US"/>
-      <w14:ligatures w14:val="none"/>
-    </w:rPr>
-  </w:style>
-  <w:style w:type="paragraph" w:customStyle="1" w:styleId="08115E7771A8462CBD8BAEF8036C1CBA2">
-    <w:name w:val="08115E7771A8462CBD8BAEF8036C1CBA2"/>
-    <w:rsid w:val="000500B1"/>
-    <w:pPr>
-      <w:spacing w:before="40" w:after="60" w:line="240" w:lineRule="auto"/>
-    </w:pPr>
-    <w:rPr>
-      <w:rFonts w:ascii="Barlow" w:hAnsi="Barlow"/>
-      <w:kern w:val="0"/>
-      <w:szCs w:val="22"/>
-      <w:lang w:bidi="en-US"/>
-      <w14:ligatures w14:val="none"/>
-    </w:rPr>
-  </w:style>
-  <w:style w:type="paragraph" w:customStyle="1" w:styleId="E579A428686C4BB487ABEFC3E4E8C3692">
-    <w:name w:val="E579A428686C4BB487ABEFC3E4E8C3692"/>
-    <w:rsid w:val="000500B1"/>
-    <w:pPr>
-      <w:tabs>
-        <w:tab w:val="center" w:pos="4680"/>
-        <w:tab w:val="right" w:pos="9360"/>
-      </w:tabs>
-      <w:spacing w:after="0" w:line="240" w:lineRule="auto"/>
-    </w:pPr>
-    <w:rPr>
-      <w:rFonts w:ascii="Barlow" w:eastAsiaTheme="minorHAnsi" w:hAnsi="Barlow"/>
-      <w:kern w:val="0"/>
-      <w:sz w:val="22"/>
-      <w:szCs w:val="22"/>
-      <w14:ligatures w14:val="none"/>
-    </w:rPr>
-  </w:style>
-  <w:style w:type="paragraph" w:customStyle="1" w:styleId="112FB30C1C5F4265B38CAA85851EE1842">
-    <w:name w:val="112FB30C1C5F4265B38CAA85851EE1842"/>
-    <w:rsid w:val="000500B1"/>
-    <w:pPr>
-      <w:tabs>
-        <w:tab w:val="center" w:pos="4680"/>
-        <w:tab w:val="right" w:pos="9360"/>
-      </w:tabs>
-      <w:spacing w:after="0" w:line="240" w:lineRule="auto"/>
-    </w:pPr>
-    <w:rPr>
-      <w:rFonts w:ascii="Barlow" w:eastAsiaTheme="minorHAnsi" w:hAnsi="Barlow"/>
-      <w:kern w:val="0"/>
-      <w:sz w:val="22"/>
-      <w:szCs w:val="22"/>
-      <w14:ligatures w14:val="none"/>
-    </w:rPr>
-  </w:style>
-  <w:style w:type="paragraph" w:customStyle="1" w:styleId="A99F75289C1F4A24B291F1F10FD772722">
-    <w:name w:val="A99F75289C1F4A24B291F1F10FD772722"/>
-    <w:rsid w:val="000500B1"/>
+    <w:rsid w:val="009369D6"/>
     <w:pPr>
       <w:tabs>
         <w:tab w:val="center" w:pos="4680"/>
@@ -28082,22 +28155,31 @@
 </file>
 
 <file path=customXml/item10.xml><?xml version="1.0" encoding="utf-8"?>
+<?mso-contentType ?>
+<FormTemplates xmlns="http://schemas.microsoft.com/sharepoint/v3/contenttype/forms">
+  <Display>DocumentLibraryForm</Display>
+  <Edit>DocumentLibraryForm</Edit>
+  <New>DocumentLibraryForm</New>
+</FormTemplates>
+</file>
+
+<file path=customXml/item2.xml><?xml version="1.0" encoding="utf-8"?>
 <ECFDocVAR xmlns="ECFDocVAR">
-  <ProjectName>Project Name</ProjectName>
-  <ServiceOwner>Service Owner</ServiceOwner>
-  <ServiceOwnerTitle>Service Owner Title</ServiceOwnerTitle>
-  <CompanyAddress2>City State Zip Code</CompanyAddress2>
-  <CompanyWebAddress>Company Web Address</CompanyWebAddress>
+  <ProjectName>Office 365</ProjectName>
+  <ServiceOwner>Ken Huang</ServiceOwner>
+  <ServiceOwnerTitle>CTO</ServiceOwnerTitle>
+  <CompanyAddress2>New York, NY 10019</CompanyAddress2>
+  <CompanyWebAddress>www.gettr.com</CompanyWebAddress>
   <Workload>Office 365</Workload>
   <ProjectStartDate>Project Start Date</ProjectStartDate>
   <ProjectEndDate>Project End Date</ProjectEndDate>
-  <ProjectTotalCost>Project Total Cost</ProjectTotalCost>
-  <ContractStartDate>Contract Start Date</ContractStartDate>
-  <ProjectDurationNumberSpell>Project Duration Number Spell</ProjectDurationNumberSpell>
-  <ProjectDurationNumber>Project Duration Number</ProjectDurationNumber>
-  <ProjectDuration>Weeks Month Quarter Year</ProjectDuration>
-  <BillingContact> Billing Contact</BillingContact>
-  <TechnicalContact>Technical Contact</TechnicalContact>
+  <ProjectTotalCost>$26,700.00</ProjectTotalCost>
+  <ContractStartDate/>
+  <ProjectDurationNumberSpell>five</ProjectDurationNumberSpell>
+  <ProjectDurationNumber>5</ProjectDurationNumber>
+  <ProjectDuration>Week</ProjectDuration>
+  <BillingContact/>
+  <TechnicalContact>Ken Huang</TechnicalContact>
   <Phase1hours>Phase 1</Phase1hours>
   <Phase2hours>Phase 2</Phase2hours>
   <Phase3hours>Phase 3</Phase3hours>
@@ -28108,7 +28190,7 @@
   <ContractName>Contract Name</ContractName>
   <ContractStartDate>Contract Start Date</ContractStartDate>
   <ContractEndDate>Contract End Date</ContractEndDate>
-  <ContractTotalCost>$26,700.00</ContractTotalCost>
+  <ContractTotalCost>Contract Total Cost</ContractTotalCost>
   <ContractUserNumberSpell>Contract User Number Spell</ContractUserNumberSpell>
   <ContractUserNumber>Contract User Number</ContractUserNumber>
   <ContractMonthlyCost>Contract Monthly Cost</ContractMonthlyCost>
@@ -28119,7 +28201,21 @@
 </ECFDocVAR>
 </file>
 
-<file path=customXml/item2.xml><?xml version="1.0" encoding="utf-8"?>
+<file path=customXml/item3.xml><?xml version="1.0" encoding="utf-8"?>
+<b:Sources xmlns:b="http://schemas.openxmlformats.org/officeDocument/2006/bibliography" xmlns="http://schemas.openxmlformats.org/officeDocument/2006/bibliography" SelectedStyle="\APASixthEditionOfficeOnline.xsl" StyleName="APA" Version="6"/>
+</file>
+
+<file path=customXml/item4.xml><?xml version="1.0" encoding="utf-8"?>
+<p:properties xmlns:p="http://schemas.microsoft.com/office/2006/metadata/properties" xmlns:xsi="http://www.w3.org/2001/XMLSchema-instance" xmlns:pc="http://schemas.microsoft.com/office/infopath/2007/PartnerControls">
+  <documentManagement/>
+</p:properties>
+</file>
+
+<file path=customXml/item5.xml><?xml version="1.0" encoding="utf-8"?>
+<b:Sources xmlns:b="http://schemas.openxmlformats.org/officeDocument/2006/bibliography" xmlns="http://schemas.openxmlformats.org/officeDocument/2006/bibliography" SelectedStyle="\APASixthEditionOfficeOnline.xsl" StyleName="APA" Version="6"/>
+</file>
+
+<file path=customXml/item6.xml><?xml version="1.0" encoding="utf-8"?>
 <ct:contentTypeSchema xmlns:ct="http://schemas.microsoft.com/office/2006/metadata/contentType" xmlns:ma="http://schemas.microsoft.com/office/2006/metadata/properties/metaAttributes" ct:_="" ma:_="" ma:contentTypeName="Document" ma:contentTypeID="0x010100811E9EE5357C964D835F32F5DCFBD140" ma:contentTypeVersion="13" ma:contentTypeDescription="Create a new document." ma:contentTypeScope="" ma:versionID="c389a6b43ba7ae5de8d24a6e23232d46">
   <xsd:schema xmlns:xsd="http://www.w3.org/2001/XMLSchema" xmlns:xs="http://www.w3.org/2001/XMLSchema" xmlns:p="http://schemas.microsoft.com/office/2006/metadata/properties" xmlns:ns2="6a3af141-eff3-4584-a7d9-dafdc6ebb8b1" xmlns:ns3="53bbabf9-bd0a-4557-b0d0-2ea8acb7bf2f" targetNamespace="http://schemas.microsoft.com/office/2006/metadata/properties" ma:root="true" ma:fieldsID="b5a7183c6e5a299ae26e50b8ddcbc795" ns2:_="" ns3:_="">
     <xsd:import namespace="6a3af141-eff3-4584-a7d9-dafdc6ebb8b1"/>
@@ -28342,37 +28438,23 @@
 </ct:contentTypeSchema>
 </file>
 
-<file path=customXml/item3.xml><?xml version="1.0" encoding="utf-8"?>
-<p:properties xmlns:p="http://schemas.microsoft.com/office/2006/metadata/properties" xmlns:xsi="http://www.w3.org/2001/XMLSchema-instance" xmlns:pc="http://schemas.microsoft.com/office/infopath/2007/PartnerControls">
-  <documentManagement/>
-</p:properties>
-</file>
-
-<file path=customXml/item4.xml><?xml version="1.0" encoding="utf-8"?>
-<b:Sources xmlns:b="http://schemas.openxmlformats.org/officeDocument/2006/bibliography" xmlns="http://schemas.openxmlformats.org/officeDocument/2006/bibliography" SelectedStyle="\APASixthEditionOfficeOnline.xsl" StyleName="APA" Version="6"/>
-</file>
-
-<file path=customXml/item5.xml><?xml version="1.0" encoding="utf-8"?>
-<b:Sources xmlns:b="http://schemas.openxmlformats.org/officeDocument/2006/bibliography" xmlns="http://schemas.openxmlformats.org/officeDocument/2006/bibliography" SelectedStyle="\APASixthEditionOfficeOnline.xsl" StyleName="APA" Version="6"/>
-</file>
-
-<file path=customXml/item6.xml><?xml version="1.0" encoding="utf-8"?>
+<file path=customXml/item7.xml><?xml version="1.0" encoding="utf-8"?>
 <ECFDocVAR xmlns="ECFDocVAR">
-  <ProjectName>Office 365</ProjectName>
-  <ServiceOwner>Ken Huang</ServiceOwner>
-  <ServiceOwnerTitle>CTO</ServiceOwnerTitle>
-  <CompanyAddress2>New York, NY 10019</CompanyAddress2>
-  <CompanyWebAddress>www.gettr.com</CompanyWebAddress>
+  <ProjectName>Project Name</ProjectName>
+  <ServiceOwner>Service Owner</ServiceOwner>
+  <ServiceOwnerTitle>Service Owner Title</ServiceOwnerTitle>
+  <CompanyAddress2>City State Zip Code</CompanyAddress2>
+  <CompanyWebAddress>Company Web Address</CompanyWebAddress>
   <Workload>Office 365</Workload>
   <ProjectStartDate>Project Start Date</ProjectStartDate>
   <ProjectEndDate>Project End Date</ProjectEndDate>
-  <ProjectTotalCost>$26,700.00</ProjectTotalCost>
-  <ContractStartDate/>
-  <ProjectDurationNumberSpell>five</ProjectDurationNumberSpell>
-  <ProjectDurationNumber>5</ProjectDurationNumber>
-  <ProjectDuration>Week</ProjectDuration>
-  <BillingContact/>
-  <TechnicalContact>Ken Huang</TechnicalContact>
+  <ProjectTotalCost>Project Total Cost</ProjectTotalCost>
+  <ContractStartDate>Contract Start Date</ContractStartDate>
+  <ProjectDurationNumberSpell>Project Duration Number Spell</ProjectDurationNumberSpell>
+  <ProjectDurationNumber>Project Duration Number</ProjectDurationNumber>
+  <ProjectDuration>Weeks Month Quarter Year</ProjectDuration>
+  <BillingContact> Billing Contact</BillingContact>
+  <TechnicalContact>Technical Contact</TechnicalContact>
   <Phase1hours>Phase 1</Phase1hours>
   <Phase2hours>Phase 2</Phase2hours>
   <Phase3hours>Phase 3</Phase3hours>
@@ -28383,7 +28465,7 @@
   <ContractName>Contract Name</ContractName>
   <ContractStartDate>Contract Start Date</ContractStartDate>
   <ContractEndDate>Contract End Date</ContractEndDate>
-  <ContractTotalCost>Contract Total Cost</ContractTotalCost>
+  <ContractTotalCost>$26,700.00</ContractTotalCost>
   <ContractUserNumberSpell>Contract User Number Spell</ContractUserNumberSpell>
   <ContractUserNumber>Contract User Number</ContractUserNumber>
   <ContractMonthlyCost>Contract Monthly Cost</ContractMonthlyCost>
@@ -28394,16 +28476,11 @@
 </ECFDocVAR>
 </file>
 
-<file path=customXml/item7.xml><?xml version="1.0" encoding="utf-8"?>
-<?mso-contentType ?>
-<FormTemplates xmlns="http://schemas.microsoft.com/sharepoint/v3/contenttype/forms">
-  <Display>DocumentLibraryForm</Display>
-  <Edit>DocumentLibraryForm</Edit>
-  <New>DocumentLibraryForm</New>
-</FormTemplates>
+<file path=customXml/item8.xml><?xml version="1.0" encoding="utf-8"?>
+<b:Sources xmlns:b="http://schemas.openxmlformats.org/officeDocument/2006/bibliography" xmlns="http://schemas.openxmlformats.org/officeDocument/2006/bibliography" SelectedStyle="\APASixthEditionOfficeOnline.xsl" StyleName="APA" Version="6"/>
 </file>
 
-<file path=customXml/item8.xml><?xml version="1.0" encoding="utf-8"?>
+<file path=customXml/item9.xml><?xml version="1.0" encoding="utf-8"?>
 <ECFDocVAR xmlns="ECFDocVAR">
   <ProjectName>Project Name</ProjectName>
   <ServiceOwner>Ken Huang</ServiceOwner>
@@ -28441,10 +28518,6 @@
 </ECFDocVAR>
 </file>
 
-<file path=customXml/item9.xml><?xml version="1.0" encoding="utf-8"?>
-<b:Sources xmlns:b="http://schemas.openxmlformats.org/officeDocument/2006/bibliography" xmlns="http://schemas.openxmlformats.org/officeDocument/2006/bibliography" SelectedStyle="\APASixthEditionOfficeOnline.xsl" StyleName="APA" Version="6"/>
-</file>
-
 <file path=customXml/itemProps1.xml><?xml version="1.0" encoding="utf-8"?>
 <ds:datastoreItem xmlns:ds="http://schemas.openxmlformats.org/officeDocument/2006/customXml" ds:itemID="{55AF091B-3C7A-41E3-B477-F2FDAA23CFDA}">
   <ds:schemaRefs>
@@ -28454,14 +28527,47 @@
 </file>
 
 <file path=customXml/itemProps10.xml><?xml version="1.0" encoding="utf-8"?>
-<ds:datastoreItem xmlns:ds="http://schemas.openxmlformats.org/officeDocument/2006/customXml" ds:itemID="{C2272355-CD1F-41E5-A259-9D4CD4A64F52}">
+<ds:datastoreItem xmlns:ds="http://schemas.openxmlformats.org/officeDocument/2006/customXml" ds:itemID="{E2AA2446-53E5-40B2-9F8A-FCA267B5BE87}">
+  <ds:schemaRefs>
+    <ds:schemaRef ds:uri="http://schemas.microsoft.com/sharepoint/v3/contenttype/forms"/>
+  </ds:schemaRefs>
+</ds:datastoreItem>
+</file>
+
+<file path=customXml/itemProps2.xml><?xml version="1.0" encoding="utf-8"?>
+<ds:datastoreItem xmlns:ds="http://schemas.openxmlformats.org/officeDocument/2006/customXml" ds:itemID="{5F818AAC-BADB-4E43-8700-CE5566042FC1}">
   <ds:schemaRefs>
     <ds:schemaRef ds:uri="ECFDocVAR"/>
   </ds:schemaRefs>
 </ds:datastoreItem>
 </file>
 
-<file path=customXml/itemProps2.xml><?xml version="1.0" encoding="utf-8"?>
+<file path=customXml/itemProps3.xml><?xml version="1.0" encoding="utf-8"?>
+<ds:datastoreItem xmlns:ds="http://schemas.openxmlformats.org/officeDocument/2006/customXml" ds:itemID="{39E20E6B-C878-48FD-8019-DB989E786C09}">
+  <ds:schemaRefs>
+    <ds:schemaRef ds:uri="http://schemas.openxmlformats.org/officeDocument/2006/bibliography"/>
+  </ds:schemaRefs>
+</ds:datastoreItem>
+</file>
+
+<file path=customXml/itemProps4.xml><?xml version="1.0" encoding="utf-8"?>
+<ds:datastoreItem xmlns:ds="http://schemas.openxmlformats.org/officeDocument/2006/customXml" ds:itemID="{AD145625-E158-48D0-8740-B06DD11E865E}">
+  <ds:schemaRefs>
+    <ds:schemaRef ds:uri="http://schemas.microsoft.com/office/2006/metadata/properties"/>
+    <ds:schemaRef ds:uri="http://schemas.microsoft.com/office/infopath/2007/PartnerControls"/>
+  </ds:schemaRefs>
+</ds:datastoreItem>
+</file>
+
+<file path=customXml/itemProps5.xml><?xml version="1.0" encoding="utf-8"?>
+<ds:datastoreItem xmlns:ds="http://schemas.openxmlformats.org/officeDocument/2006/customXml" ds:itemID="{3A8468CF-1AE0-4B9F-928E-A93598E2E9FF}">
+  <ds:schemaRefs>
+    <ds:schemaRef ds:uri="http://schemas.openxmlformats.org/officeDocument/2006/bibliography"/>
+  </ds:schemaRefs>
+</ds:datastoreItem>
+</file>
+
+<file path=customXml/itemProps6.xml><?xml version="1.0" encoding="utf-8"?>
 <ds:datastoreItem xmlns:ds="http://schemas.openxmlformats.org/officeDocument/2006/customXml" ds:itemID="{63B990DA-95D3-4B73-99AA-C0B66EE53529}">
   <ds:schemaRefs>
     <ds:schemaRef ds:uri="http://schemas.microsoft.com/office/2006/metadata/contentType"/>
@@ -28480,59 +28586,26 @@
 </ds:datastoreItem>
 </file>
 
-<file path=customXml/itemProps3.xml><?xml version="1.0" encoding="utf-8"?>
-<ds:datastoreItem xmlns:ds="http://schemas.openxmlformats.org/officeDocument/2006/customXml" ds:itemID="{AD145625-E158-48D0-8740-B06DD11E865E}">
+<file path=customXml/itemProps7.xml><?xml version="1.0" encoding="utf-8"?>
+<ds:datastoreItem xmlns:ds="http://schemas.openxmlformats.org/officeDocument/2006/customXml" ds:itemID="{C2272355-CD1F-41E5-A259-9D4CD4A64F52}">
   <ds:schemaRefs>
-    <ds:schemaRef ds:uri="http://schemas.microsoft.com/office/2006/metadata/properties"/>
-    <ds:schemaRef ds:uri="http://schemas.microsoft.com/office/infopath/2007/PartnerControls"/>
+    <ds:schemaRef ds:uri="ECFDocVAR"/>
   </ds:schemaRefs>
 </ds:datastoreItem>
 </file>
 
-<file path=customXml/itemProps4.xml><?xml version="1.0" encoding="utf-8"?>
-<ds:datastoreItem xmlns:ds="http://schemas.openxmlformats.org/officeDocument/2006/customXml" ds:itemID="{39E20E6B-C878-48FD-8019-DB989E786C09}">
+<file path=customXml/itemProps8.xml><?xml version="1.0" encoding="utf-8"?>
+<ds:datastoreItem xmlns:ds="http://schemas.openxmlformats.org/officeDocument/2006/customXml" ds:itemID="{639CE15D-BA40-4BFA-8BFC-27CE261B720B}">
   <ds:schemaRefs>
     <ds:schemaRef ds:uri="http://schemas.openxmlformats.org/officeDocument/2006/bibliography"/>
   </ds:schemaRefs>
 </ds:datastoreItem>
 </file>
 
-<file path=customXml/itemProps5.xml><?xml version="1.0" encoding="utf-8"?>
-<ds:datastoreItem xmlns:ds="http://schemas.openxmlformats.org/officeDocument/2006/customXml" ds:itemID="{3A8468CF-1AE0-4B9F-928E-A93598E2E9FF}">
-  <ds:schemaRefs>
-    <ds:schemaRef ds:uri="http://schemas.openxmlformats.org/officeDocument/2006/bibliography"/>
-  </ds:schemaRefs>
-</ds:datastoreItem>
-</file>
-
-<file path=customXml/itemProps6.xml><?xml version="1.0" encoding="utf-8"?>
-<ds:datastoreItem xmlns:ds="http://schemas.openxmlformats.org/officeDocument/2006/customXml" ds:itemID="{5F818AAC-BADB-4E43-8700-CE5566042FC1}">
-  <ds:schemaRefs>
-    <ds:schemaRef ds:uri="ECFDocVAR"/>
-  </ds:schemaRefs>
-</ds:datastoreItem>
-</file>
-
-<file path=customXml/itemProps7.xml><?xml version="1.0" encoding="utf-8"?>
-<ds:datastoreItem xmlns:ds="http://schemas.openxmlformats.org/officeDocument/2006/customXml" ds:itemID="{E2AA2446-53E5-40B2-9F8A-FCA267B5BE87}">
-  <ds:schemaRefs>
-    <ds:schemaRef ds:uri="http://schemas.microsoft.com/sharepoint/v3/contenttype/forms"/>
-  </ds:schemaRefs>
-</ds:datastoreItem>
-</file>
-
-<file path=customXml/itemProps8.xml><?xml version="1.0" encoding="utf-8"?>
+<file path=customXml/itemProps9.xml><?xml version="1.0" encoding="utf-8"?>
 <ds:datastoreItem xmlns:ds="http://schemas.openxmlformats.org/officeDocument/2006/customXml" ds:itemID="{80C757E2-60B6-41BA-ACC6-9CE839C026BC}">
   <ds:schemaRefs>
     <ds:schemaRef ds:uri="ECFDocVAR"/>
   </ds:schemaRefs>
 </ds:datastoreItem>
-</file>
-
-<file path=customXml/itemProps9.xml><?xml version="1.0" encoding="utf-8"?>
-<ds:datastoreItem xmlns:ds="http://schemas.openxmlformats.org/officeDocument/2006/customXml" ds:itemID="{639CE15D-BA40-4BFA-8BFC-27CE261B720B}">
-  <ds:schemaRefs>
-    <ds:schemaRef ds:uri="http://schemas.openxmlformats.org/officeDocument/2006/bibliography"/>
-  </ds:schemaRefs>
-</ds:datastoreItem>
 </file>
</xml_diff>

<commit_message>
wbs phases added dynamically with bullets
</commit_message>
<xml_diff>
--- a/template.docx
+++ b/template.docx
@@ -680,11 +680,11 @@
             </w:rPr>
           </w:pPr>
           <w:bookmarkStart w:id="0" w:name="_Toc194311649"/>
-          <w:bookmarkStart w:id="1" w:name="_Toc450907614"/>
-          <w:bookmarkStart w:id="2" w:name="_Toc427666383"/>
+          <w:bookmarkStart w:id="1" w:name="_Toc452653072"/>
+          <w:bookmarkStart w:id="2" w:name="_Toc284858154"/>
           <w:bookmarkStart w:id="3" w:name="_Toc295810567"/>
-          <w:bookmarkStart w:id="4" w:name="_Toc284858154"/>
-          <w:bookmarkStart w:id="5" w:name="_Toc452653072"/>
+          <w:bookmarkStart w:id="4" w:name="_Toc427666383"/>
+          <w:bookmarkStart w:id="5" w:name="_Toc450907614"/>
           <w:r>
             <w:lastRenderedPageBreak/>
             <w:t>Point</w:t>
@@ -6367,37 +6367,9 @@
           <w:lang w:eastAsia="en-US"/>
         </w:rPr>
       </w:pPr>
-      <w:sdt>
-        <w:sdtPr>
-          <w:alias w:val="WBS_Phase1"/>
-          <w:tag w:val="WBS_Phase1"/>
-          <w:id w:val="-962644231"/>
-          <w:placeholder>
-            <w:docPart w:val="E629AEB30CF242A49D074BFFA911BF7C"/>
-          </w:placeholder>
-          <w:showingPlcHdr/>
-        </w:sdtPr>
-        <w:sdtContent>
-          <w:r>
-            <w:rPr>
-              <w:rStyle w:val="PlaceholderText"/>
-            </w:rPr>
-            <w:t>[</w:t>
-          </w:r>
-          <w:r>
-            <w:rPr>
-              <w:rStyle w:val="PlaceholderText"/>
-            </w:rPr>
-            <w:t>WBS_Phase1</w:t>
-          </w:r>
-          <w:r>
-            <w:rPr>
-              <w:rStyle w:val="PlaceholderText"/>
-            </w:rPr>
-            <w:t>]</w:t>
-          </w:r>
-        </w:sdtContent>
-      </w:sdt>
+      <w:r>
+        <w:t>&lt;&lt;WBS_Phase1&gt;&gt;</w:t>
+      </w:r>
     </w:p>
     <w:p>
       <w:pPr>
@@ -6421,37 +6393,18 @@
           <w:lang w:eastAsia="en-US"/>
         </w:rPr>
       </w:pPr>
-      <w:sdt>
-        <w:sdtPr>
-          <w:alias w:val="WBS_Phase2"/>
-          <w:tag w:val="WBS_Phase2"/>
-          <w:id w:val="-1140257184"/>
-          <w:placeholder>
-            <w:docPart w:val="24038DB89BB7471493403CADDEE26C94"/>
-          </w:placeholder>
-          <w:showingPlcHdr/>
-        </w:sdtPr>
-        <w:sdtContent>
-          <w:r>
-            <w:rPr>
-              <w:rStyle w:val="PlaceholderText"/>
-            </w:rPr>
-            <w:t>[</w:t>
-          </w:r>
-          <w:r>
-            <w:rPr>
-              <w:rStyle w:val="PlaceholderText"/>
-            </w:rPr>
-            <w:t>WBS_Phase2</w:t>
-          </w:r>
-          <w:r>
-            <w:rPr>
-              <w:rStyle w:val="PlaceholderText"/>
-            </w:rPr>
-            <w:t>]</w:t>
-          </w:r>
-        </w:sdtContent>
-      </w:sdt>
+      <w:r>
+        <w:rPr>
+          <w:lang w:eastAsia="en-US"/>
+        </w:rPr>
+        <w:t>&lt;&lt;WBS_Phase2&gt;</w:t>
+      </w:r>
+      <w:r>
+        <w:rPr>
+          <w:lang w:eastAsia="en-US"/>
+        </w:rPr>
+        <w:t>&gt;</w:t>
+      </w:r>
     </w:p>
     <w:p>
       <w:pPr>
@@ -6475,37 +6428,9 @@
           <w:lang w:eastAsia="en-US"/>
         </w:rPr>
       </w:pPr>
-      <w:sdt>
-        <w:sdtPr>
-          <w:alias w:val="WBS_Phase3"/>
-          <w:tag w:val="WBS_Phase3"/>
-          <w:id w:val="-902290380"/>
-          <w:placeholder>
-            <w:docPart w:val="41E4717D712246939C71BE95D9C48D27"/>
-          </w:placeholder>
-          <w:showingPlcHdr/>
-        </w:sdtPr>
-        <w:sdtContent>
-          <w:r>
-            <w:rPr>
-              <w:rStyle w:val="PlaceholderText"/>
-            </w:rPr>
-            <w:t>[</w:t>
-          </w:r>
-          <w:r>
-            <w:rPr>
-              <w:rStyle w:val="PlaceholderText"/>
-            </w:rPr>
-            <w:t>WBS_Phase3</w:t>
-          </w:r>
-          <w:r>
-            <w:rPr>
-              <w:rStyle w:val="PlaceholderText"/>
-            </w:rPr>
-            <w:t>]</w:t>
-          </w:r>
-        </w:sdtContent>
-      </w:sdt>
+      <w:r>
+        <w:t>&lt;&lt;WBS_Phase3&gt;&gt;</w:t>
+      </w:r>
     </w:p>
     <w:p>
       <w:pPr>
@@ -6529,37 +6454,9 @@
           <w:lang w:eastAsia="en-US"/>
         </w:rPr>
       </w:pPr>
-      <w:sdt>
-        <w:sdtPr>
-          <w:alias w:val="WBS_Phase4"/>
-          <w:tag w:val="WBS_Phase4"/>
-          <w:id w:val="751931113"/>
-          <w:placeholder>
-            <w:docPart w:val="6671C081CF894E1A963F4942BDF3658C"/>
-          </w:placeholder>
-          <w:showingPlcHdr/>
-        </w:sdtPr>
-        <w:sdtContent>
-          <w:r>
-            <w:rPr>
-              <w:rStyle w:val="PlaceholderText"/>
-            </w:rPr>
-            <w:t>[</w:t>
-          </w:r>
-          <w:r>
-            <w:rPr>
-              <w:rStyle w:val="PlaceholderText"/>
-            </w:rPr>
-            <w:t>WBS_Phase4</w:t>
-          </w:r>
-          <w:r>
-            <w:rPr>
-              <w:rStyle w:val="PlaceholderText"/>
-            </w:rPr>
-            <w:t>]</w:t>
-          </w:r>
-        </w:sdtContent>
-      </w:sdt>
+      <w:r>
+        <w:t>&lt;&lt;WBS_Phase4&gt;&gt;</w:t>
+      </w:r>
     </w:p>
     <w:p>
       <w:pPr>
@@ -24317,170 +24214,6 @@
     </w:docPart>
     <w:docPart>
       <w:docPartPr>
-        <w:name w:val="24038DB89BB7471493403CADDEE26C94"/>
-        <w:category>
-          <w:name w:val="General"/>
-          <w:gallery w:val="placeholder"/>
-        </w:category>
-        <w:types>
-          <w:type w:val="bbPlcHdr"/>
-        </w:types>
-        <w:behaviors>
-          <w:behavior w:val="content"/>
-        </w:behaviors>
-        <w:guid w:val="{880ADFDA-0B2B-4B87-85CC-D7C699556183}"/>
-      </w:docPartPr>
-      <w:docPartBody>
-        <w:p>
-          <w:pPr>
-            <w:pStyle w:val="24038DB89BB7471493403CADDEE26C94"/>
-          </w:pPr>
-          <w:r>
-            <w:rPr>
-              <w:rStyle w:val="PlaceholderText"/>
-            </w:rPr>
-            <w:t>[</w:t>
-          </w:r>
-          <w:r>
-            <w:rPr>
-              <w:rStyle w:val="PlaceholderText"/>
-            </w:rPr>
-            <w:t>WBS_Phase2</w:t>
-          </w:r>
-          <w:r>
-            <w:rPr>
-              <w:rStyle w:val="PlaceholderText"/>
-            </w:rPr>
-            <w:t>]</w:t>
-          </w:r>
-        </w:p>
-      </w:docPartBody>
-    </w:docPart>
-    <w:docPart>
-      <w:docPartPr>
-        <w:name w:val="41E4717D712246939C71BE95D9C48D27"/>
-        <w:category>
-          <w:name w:val="General"/>
-          <w:gallery w:val="placeholder"/>
-        </w:category>
-        <w:types>
-          <w:type w:val="bbPlcHdr"/>
-        </w:types>
-        <w:behaviors>
-          <w:behavior w:val="content"/>
-        </w:behaviors>
-        <w:guid w:val="{90CD1CD6-3310-4975-8253-093E1EE6C4DB}"/>
-      </w:docPartPr>
-      <w:docPartBody>
-        <w:p>
-          <w:pPr>
-            <w:pStyle w:val="41E4717D712246939C71BE95D9C48D27"/>
-          </w:pPr>
-          <w:r>
-            <w:rPr>
-              <w:rStyle w:val="PlaceholderText"/>
-            </w:rPr>
-            <w:t>[</w:t>
-          </w:r>
-          <w:r>
-            <w:rPr>
-              <w:rStyle w:val="PlaceholderText"/>
-            </w:rPr>
-            <w:t>WBS_Phase3</w:t>
-          </w:r>
-          <w:r>
-            <w:rPr>
-              <w:rStyle w:val="PlaceholderText"/>
-            </w:rPr>
-            <w:t>]</w:t>
-          </w:r>
-        </w:p>
-      </w:docPartBody>
-    </w:docPart>
-    <w:docPart>
-      <w:docPartPr>
-        <w:name w:val="6671C081CF894E1A963F4942BDF3658C"/>
-        <w:category>
-          <w:name w:val="General"/>
-          <w:gallery w:val="placeholder"/>
-        </w:category>
-        <w:types>
-          <w:type w:val="bbPlcHdr"/>
-        </w:types>
-        <w:behaviors>
-          <w:behavior w:val="content"/>
-        </w:behaviors>
-        <w:guid w:val="{F4F62C51-38A3-4C6B-8EE7-90B85BBDFCA1}"/>
-      </w:docPartPr>
-      <w:docPartBody>
-        <w:p>
-          <w:pPr>
-            <w:pStyle w:val="6671C081CF894E1A963F4942BDF3658C"/>
-          </w:pPr>
-          <w:r>
-            <w:rPr>
-              <w:rStyle w:val="PlaceholderText"/>
-            </w:rPr>
-            <w:t>[</w:t>
-          </w:r>
-          <w:r>
-            <w:rPr>
-              <w:rStyle w:val="PlaceholderText"/>
-            </w:rPr>
-            <w:t>WBS_Phase4</w:t>
-          </w:r>
-          <w:r>
-            <w:rPr>
-              <w:rStyle w:val="PlaceholderText"/>
-            </w:rPr>
-            <w:t>]</w:t>
-          </w:r>
-        </w:p>
-      </w:docPartBody>
-    </w:docPart>
-    <w:docPart>
-      <w:docPartPr>
-        <w:name w:val="E629AEB30CF242A49D074BFFA911BF7C"/>
-        <w:category>
-          <w:name w:val="General"/>
-          <w:gallery w:val="placeholder"/>
-        </w:category>
-        <w:types>
-          <w:type w:val="bbPlcHdr"/>
-        </w:types>
-        <w:behaviors>
-          <w:behavior w:val="content"/>
-        </w:behaviors>
-        <w:guid w:val="{B9FB39D9-11E3-46B3-91B0-0B231C4BD731}"/>
-      </w:docPartPr>
-      <w:docPartBody>
-        <w:p>
-          <w:pPr>
-            <w:pStyle w:val="E629AEB30CF242A49D074BFFA911BF7C"/>
-          </w:pPr>
-          <w:r>
-            <w:rPr>
-              <w:rStyle w:val="PlaceholderText"/>
-            </w:rPr>
-            <w:t>[</w:t>
-          </w:r>
-          <w:r>
-            <w:rPr>
-              <w:rStyle w:val="PlaceholderText"/>
-            </w:rPr>
-            <w:t>WBS_Phase1</w:t>
-          </w:r>
-          <w:r>
-            <w:rPr>
-              <w:rStyle w:val="PlaceholderText"/>
-            </w:rPr>
-            <w:t>]</w:t>
-          </w:r>
-        </w:p>
-      </w:docPartBody>
-    </w:docPart>
-    <w:docPart>
-      <w:docPartPr>
         <w:name w:val="68832013AD314D6285429FB206773AA5"/>
         <w:category>
           <w:name w:val="General"/>
@@ -26452,17 +26185,22 @@
     <w:rsid w:val="0034467C"/>
     <w:rsid w:val="00353FE8"/>
     <w:rsid w:val="003B3D43"/>
+    <w:rsid w:val="003C7BF3"/>
     <w:rsid w:val="003E503E"/>
     <w:rsid w:val="003F0E6F"/>
     <w:rsid w:val="003F3680"/>
     <w:rsid w:val="00414A61"/>
     <w:rsid w:val="004900D2"/>
     <w:rsid w:val="004D5A31"/>
+    <w:rsid w:val="004E6B28"/>
     <w:rsid w:val="00543BB3"/>
     <w:rsid w:val="00556190"/>
     <w:rsid w:val="00560842"/>
+    <w:rsid w:val="00576F1F"/>
+    <w:rsid w:val="005A3EF5"/>
     <w:rsid w:val="005A4102"/>
     <w:rsid w:val="005F3003"/>
+    <w:rsid w:val="00626983"/>
     <w:rsid w:val="00652E15"/>
     <w:rsid w:val="006B1C87"/>
     <w:rsid w:val="006C6CFD"/>
@@ -26472,6 +26210,7 @@
     <w:rsid w:val="007C5446"/>
     <w:rsid w:val="008664C6"/>
     <w:rsid w:val="008976F4"/>
+    <w:rsid w:val="008E1972"/>
     <w:rsid w:val="008F2FFC"/>
     <w:rsid w:val="00910A35"/>
     <w:rsid w:val="009369D6"/>
@@ -27409,66 +27148,6 @@
       <w14:ligatures w14:val="none"/>
     </w:rPr>
   </w:style>
-  <w:style w:type="paragraph" w:customStyle="1" w:styleId="E629AEB30CF242A49D074BFFA911BF7C">
-    <w:name w:val="E629AEB30CF242A49D074BFFA911BF7C"/>
-    <w:rsid w:val="009369D6"/>
-    <w:pPr>
-      <w:spacing w:after="120" w:line="288" w:lineRule="auto"/>
-    </w:pPr>
-    <w:rPr>
-      <w:rFonts w:ascii="Barlow" w:eastAsia="Arial" w:hAnsi="Barlow" w:cs="Arial"/>
-      <w:kern w:val="0"/>
-      <w:sz w:val="22"/>
-      <w:szCs w:val="22"/>
-      <w:lang w:eastAsia="ja-JP"/>
-      <w14:ligatures w14:val="none"/>
-    </w:rPr>
-  </w:style>
-  <w:style w:type="paragraph" w:customStyle="1" w:styleId="24038DB89BB7471493403CADDEE26C94">
-    <w:name w:val="24038DB89BB7471493403CADDEE26C94"/>
-    <w:rsid w:val="009369D6"/>
-    <w:pPr>
-      <w:spacing w:after="120" w:line="288" w:lineRule="auto"/>
-    </w:pPr>
-    <w:rPr>
-      <w:rFonts w:ascii="Barlow" w:eastAsia="Arial" w:hAnsi="Barlow" w:cs="Arial"/>
-      <w:kern w:val="0"/>
-      <w:sz w:val="22"/>
-      <w:szCs w:val="22"/>
-      <w:lang w:eastAsia="ja-JP"/>
-      <w14:ligatures w14:val="none"/>
-    </w:rPr>
-  </w:style>
-  <w:style w:type="paragraph" w:customStyle="1" w:styleId="41E4717D712246939C71BE95D9C48D27">
-    <w:name w:val="41E4717D712246939C71BE95D9C48D27"/>
-    <w:rsid w:val="009369D6"/>
-    <w:pPr>
-      <w:spacing w:after="120" w:line="288" w:lineRule="auto"/>
-    </w:pPr>
-    <w:rPr>
-      <w:rFonts w:ascii="Barlow" w:eastAsia="Arial" w:hAnsi="Barlow" w:cs="Arial"/>
-      <w:kern w:val="0"/>
-      <w:sz w:val="22"/>
-      <w:szCs w:val="22"/>
-      <w:lang w:eastAsia="ja-JP"/>
-      <w14:ligatures w14:val="none"/>
-    </w:rPr>
-  </w:style>
-  <w:style w:type="paragraph" w:customStyle="1" w:styleId="6671C081CF894E1A963F4942BDF3658C">
-    <w:name w:val="6671C081CF894E1A963F4942BDF3658C"/>
-    <w:rsid w:val="009369D6"/>
-    <w:pPr>
-      <w:spacing w:after="120" w:line="288" w:lineRule="auto"/>
-    </w:pPr>
-    <w:rPr>
-      <w:rFonts w:ascii="Barlow" w:eastAsia="Arial" w:hAnsi="Barlow" w:cs="Arial"/>
-      <w:kern w:val="0"/>
-      <w:sz w:val="22"/>
-      <w:szCs w:val="22"/>
-      <w:lang w:eastAsia="ja-JP"/>
-      <w14:ligatures w14:val="none"/>
-    </w:rPr>
-  </w:style>
   <w:style w:type="paragraph" w:customStyle="1" w:styleId="62149423EF294F48A1667F9BDE35E096">
     <w:name w:val="62149423EF294F48A1667F9BDE35E096"/>
     <w:rsid w:val="009369D6"/>
@@ -28155,12 +27834,7 @@
 </file>
 
 <file path=customXml/item10.xml><?xml version="1.0" encoding="utf-8"?>
-<?mso-contentType ?>
-<FormTemplates xmlns="http://schemas.microsoft.com/sharepoint/v3/contenttype/forms">
-  <Display>DocumentLibraryForm</Display>
-  <Edit>DocumentLibraryForm</Edit>
-  <New>DocumentLibraryForm</New>
-</FormTemplates>
+<b:Sources xmlns:b="http://schemas.openxmlformats.org/officeDocument/2006/bibliography" xmlns="http://schemas.openxmlformats.org/officeDocument/2006/bibliography" SelectedStyle="\APASixthEditionOfficeOnline.xsl" StyleName="APA" Version="6"/>
 </file>
 
 <file path=customXml/item2.xml><?xml version="1.0" encoding="utf-8"?>
@@ -28202,20 +27876,19 @@
 </file>
 
 <file path=customXml/item3.xml><?xml version="1.0" encoding="utf-8"?>
+<?mso-contentType ?>
+<FormTemplates xmlns="http://schemas.microsoft.com/sharepoint/v3/contenttype/forms">
+  <Display>DocumentLibraryForm</Display>
+  <Edit>DocumentLibraryForm</Edit>
+  <New>DocumentLibraryForm</New>
+</FormTemplates>
+</file>
+
+<file path=customXml/item4.xml><?xml version="1.0" encoding="utf-8"?>
 <b:Sources xmlns:b="http://schemas.openxmlformats.org/officeDocument/2006/bibliography" xmlns="http://schemas.openxmlformats.org/officeDocument/2006/bibliography" SelectedStyle="\APASixthEditionOfficeOnline.xsl" StyleName="APA" Version="6"/>
 </file>
 
-<file path=customXml/item4.xml><?xml version="1.0" encoding="utf-8"?>
-<p:properties xmlns:p="http://schemas.microsoft.com/office/2006/metadata/properties" xmlns:xsi="http://www.w3.org/2001/XMLSchema-instance" xmlns:pc="http://schemas.microsoft.com/office/infopath/2007/PartnerControls">
-  <documentManagement/>
-</p:properties>
-</file>
-
 <file path=customXml/item5.xml><?xml version="1.0" encoding="utf-8"?>
-<b:Sources xmlns:b="http://schemas.openxmlformats.org/officeDocument/2006/bibliography" xmlns="http://schemas.openxmlformats.org/officeDocument/2006/bibliography" SelectedStyle="\APASixthEditionOfficeOnline.xsl" StyleName="APA" Version="6"/>
-</file>
-
-<file path=customXml/item6.xml><?xml version="1.0" encoding="utf-8"?>
 <ct:contentTypeSchema xmlns:ct="http://schemas.microsoft.com/office/2006/metadata/contentType" xmlns:ma="http://schemas.microsoft.com/office/2006/metadata/properties/metaAttributes" ct:_="" ma:_="" ma:contentTypeName="Document" ma:contentTypeID="0x010100811E9EE5357C964D835F32F5DCFBD140" ma:contentTypeVersion="13" ma:contentTypeDescription="Create a new document." ma:contentTypeScope="" ma:versionID="c389a6b43ba7ae5de8d24a6e23232d46">
   <xsd:schema xmlns:xsd="http://www.w3.org/2001/XMLSchema" xmlns:xs="http://www.w3.org/2001/XMLSchema" xmlns:p="http://schemas.microsoft.com/office/2006/metadata/properties" xmlns:ns2="6a3af141-eff3-4584-a7d9-dafdc6ebb8b1" xmlns:ns3="53bbabf9-bd0a-4557-b0d0-2ea8acb7bf2f" targetNamespace="http://schemas.microsoft.com/office/2006/metadata/properties" ma:root="true" ma:fieldsID="b5a7183c6e5a299ae26e50b8ddcbc795" ns2:_="" ns3:_="">
     <xsd:import namespace="6a3af141-eff3-4584-a7d9-dafdc6ebb8b1"/>
@@ -28438,7 +28111,7 @@
 </ct:contentTypeSchema>
 </file>
 
-<file path=customXml/item7.xml><?xml version="1.0" encoding="utf-8"?>
+<file path=customXml/item6.xml><?xml version="1.0" encoding="utf-8"?>
 <ECFDocVAR xmlns="ECFDocVAR">
   <ProjectName>Project Name</ProjectName>
   <ServiceOwner>Service Owner</ServiceOwner>
@@ -28476,8 +28149,14 @@
 </ECFDocVAR>
 </file>
 
+<file path=customXml/item7.xml><?xml version="1.0" encoding="utf-8"?>
+<b:Sources xmlns:b="http://schemas.openxmlformats.org/officeDocument/2006/bibliography" xmlns="http://schemas.openxmlformats.org/officeDocument/2006/bibliography" SelectedStyle="\APASixthEditionOfficeOnline.xsl" StyleName="APA" Version="6"/>
+</file>
+
 <file path=customXml/item8.xml><?xml version="1.0" encoding="utf-8"?>
-<b:Sources xmlns:b="http://schemas.openxmlformats.org/officeDocument/2006/bibliography" xmlns="http://schemas.openxmlformats.org/officeDocument/2006/bibliography" SelectedStyle="\APASixthEditionOfficeOnline.xsl" StyleName="APA" Version="6"/>
+<p:properties xmlns:p="http://schemas.microsoft.com/office/2006/metadata/properties" xmlns:xsi="http://www.w3.org/2001/XMLSchema-instance" xmlns:pc="http://schemas.microsoft.com/office/infopath/2007/PartnerControls">
+  <documentManagement/>
+</p:properties>
 </file>
 
 <file path=customXml/item9.xml><?xml version="1.0" encoding="utf-8"?>
@@ -28527,9 +28206,9 @@
 </file>
 
 <file path=customXml/itemProps10.xml><?xml version="1.0" encoding="utf-8"?>
-<ds:datastoreItem xmlns:ds="http://schemas.openxmlformats.org/officeDocument/2006/customXml" ds:itemID="{E2AA2446-53E5-40B2-9F8A-FCA267B5BE87}">
+<ds:datastoreItem xmlns:ds="http://schemas.openxmlformats.org/officeDocument/2006/customXml" ds:itemID="{39E20E6B-C878-48FD-8019-DB989E786C09}">
   <ds:schemaRefs>
-    <ds:schemaRef ds:uri="http://schemas.microsoft.com/sharepoint/v3/contenttype/forms"/>
+    <ds:schemaRef ds:uri="http://schemas.openxmlformats.org/officeDocument/2006/bibliography"/>
   </ds:schemaRefs>
 </ds:datastoreItem>
 </file>
@@ -28543,31 +28222,22 @@
 </file>
 
 <file path=customXml/itemProps3.xml><?xml version="1.0" encoding="utf-8"?>
-<ds:datastoreItem xmlns:ds="http://schemas.openxmlformats.org/officeDocument/2006/customXml" ds:itemID="{39E20E6B-C878-48FD-8019-DB989E786C09}">
+<ds:datastoreItem xmlns:ds="http://schemas.openxmlformats.org/officeDocument/2006/customXml" ds:itemID="{E2AA2446-53E5-40B2-9F8A-FCA267B5BE87}">
+  <ds:schemaRefs>
+    <ds:schemaRef ds:uri="http://schemas.microsoft.com/sharepoint/v3/contenttype/forms"/>
+  </ds:schemaRefs>
+</ds:datastoreItem>
+</file>
+
+<file path=customXml/itemProps4.xml><?xml version="1.0" encoding="utf-8"?>
+<ds:datastoreItem xmlns:ds="http://schemas.openxmlformats.org/officeDocument/2006/customXml" ds:itemID="{639CE15D-BA40-4BFA-8BFC-27CE261B720B}">
   <ds:schemaRefs>
     <ds:schemaRef ds:uri="http://schemas.openxmlformats.org/officeDocument/2006/bibliography"/>
   </ds:schemaRefs>
 </ds:datastoreItem>
 </file>
 
-<file path=customXml/itemProps4.xml><?xml version="1.0" encoding="utf-8"?>
-<ds:datastoreItem xmlns:ds="http://schemas.openxmlformats.org/officeDocument/2006/customXml" ds:itemID="{AD145625-E158-48D0-8740-B06DD11E865E}">
-  <ds:schemaRefs>
-    <ds:schemaRef ds:uri="http://schemas.microsoft.com/office/2006/metadata/properties"/>
-    <ds:schemaRef ds:uri="http://schemas.microsoft.com/office/infopath/2007/PartnerControls"/>
-  </ds:schemaRefs>
-</ds:datastoreItem>
-</file>
-
 <file path=customXml/itemProps5.xml><?xml version="1.0" encoding="utf-8"?>
-<ds:datastoreItem xmlns:ds="http://schemas.openxmlformats.org/officeDocument/2006/customXml" ds:itemID="{3A8468CF-1AE0-4B9F-928E-A93598E2E9FF}">
-  <ds:schemaRefs>
-    <ds:schemaRef ds:uri="http://schemas.openxmlformats.org/officeDocument/2006/bibliography"/>
-  </ds:schemaRefs>
-</ds:datastoreItem>
-</file>
-
-<file path=customXml/itemProps6.xml><?xml version="1.0" encoding="utf-8"?>
 <ds:datastoreItem xmlns:ds="http://schemas.openxmlformats.org/officeDocument/2006/customXml" ds:itemID="{63B990DA-95D3-4B73-99AA-C0B66EE53529}">
   <ds:schemaRefs>
     <ds:schemaRef ds:uri="http://schemas.microsoft.com/office/2006/metadata/contentType"/>
@@ -28586,7 +28256,7 @@
 </ds:datastoreItem>
 </file>
 
-<file path=customXml/itemProps7.xml><?xml version="1.0" encoding="utf-8"?>
+<file path=customXml/itemProps6.xml><?xml version="1.0" encoding="utf-8"?>
 <ds:datastoreItem xmlns:ds="http://schemas.openxmlformats.org/officeDocument/2006/customXml" ds:itemID="{C2272355-CD1F-41E5-A259-9D4CD4A64F52}">
   <ds:schemaRefs>
     <ds:schemaRef ds:uri="ECFDocVAR"/>
@@ -28594,10 +28264,19 @@
 </ds:datastoreItem>
 </file>
 
-<file path=customXml/itemProps8.xml><?xml version="1.0" encoding="utf-8"?>
-<ds:datastoreItem xmlns:ds="http://schemas.openxmlformats.org/officeDocument/2006/customXml" ds:itemID="{639CE15D-BA40-4BFA-8BFC-27CE261B720B}">
+<file path=customXml/itemProps7.xml><?xml version="1.0" encoding="utf-8"?>
+<ds:datastoreItem xmlns:ds="http://schemas.openxmlformats.org/officeDocument/2006/customXml" ds:itemID="{3A8468CF-1AE0-4B9F-928E-A93598E2E9FF}">
   <ds:schemaRefs>
     <ds:schemaRef ds:uri="http://schemas.openxmlformats.org/officeDocument/2006/bibliography"/>
+  </ds:schemaRefs>
+</ds:datastoreItem>
+</file>
+
+<file path=customXml/itemProps8.xml><?xml version="1.0" encoding="utf-8"?>
+<ds:datastoreItem xmlns:ds="http://schemas.openxmlformats.org/officeDocument/2006/customXml" ds:itemID="{AD145625-E158-48D0-8740-B06DD11E865E}">
+  <ds:schemaRefs>
+    <ds:schemaRef ds:uri="http://schemas.microsoft.com/office/2006/metadata/properties"/>
+    <ds:schemaRef ds:uri="http://schemas.microsoft.com/office/infopath/2007/PartnerControls"/>
   </ds:schemaRefs>
 </ds:datastoreItem>
 </file>

</xml_diff>